<commit_message>
Fixed some structural and spelling mistakes in the MasterTestPlan
Fixes in sections 3, 4, 5, 8 and 13
</commit_message>
<xml_diff>
--- a/06.Test Plan/TALSv.5.7(build 20151119.44a964b)_MasterTestPlan.docx
+++ b/06.Test Plan/TALSv.5.7(build 20151119.44a964b)_MasterTestPlan.docx
@@ -1,6 +1,6 @@
 
 <file path=word/document.xml><?xml version="1.0" encoding="utf-8"?>
-<w:document xmlns:wpc="http://schemas.microsoft.com/office/word/2010/wordprocessingCanvas" xmlns:cx="http://schemas.microsoft.com/office/drawing/2014/chartex" xmlns:cx1="http://schemas.microsoft.com/office/drawing/2015/9/8/chartex" xmlns:mc="http://schemas.openxmlformats.org/markup-compatibility/2006" xmlns:o="urn:schemas-microsoft-com:office:office" xmlns:r="http://schemas.openxmlformats.org/officeDocument/2006/relationships" xmlns:m="http://schemas.openxmlformats.org/officeDocument/2006/math" xmlns:v="urn:schemas-microsoft-com:vml" xmlns:wp14="http://schemas.microsoft.com/office/word/2010/wordprocessingDrawing" xmlns:wp="http://schemas.openxmlformats.org/drawingml/2006/wordprocessingDrawing" xmlns:w10="urn:schemas-microsoft-com:office:word" xmlns:w="http://schemas.openxmlformats.org/wordprocessingml/2006/main" xmlns:w14="http://schemas.microsoft.com/office/word/2010/wordml" xmlns:w15="http://schemas.microsoft.com/office/word/2012/wordml" xmlns:w16se="http://schemas.microsoft.com/office/word/2015/wordml/symex" xmlns:wpg="http://schemas.microsoft.com/office/word/2010/wordprocessingGroup" xmlns:wpi="http://schemas.microsoft.com/office/word/2010/wordprocessingInk" xmlns:wne="http://schemas.microsoft.com/office/word/2006/wordml" xmlns:wps="http://schemas.microsoft.com/office/word/2010/wordprocessingShape" mc:Ignorable="w14 w15 w16se wp14">
+<w:document xmlns:wpc="http://schemas.microsoft.com/office/word/2010/wordprocessingCanvas" xmlns:mc="http://schemas.openxmlformats.org/markup-compatibility/2006" xmlns:o="urn:schemas-microsoft-com:office:office" xmlns:r="http://schemas.openxmlformats.org/officeDocument/2006/relationships" xmlns:m="http://schemas.openxmlformats.org/officeDocument/2006/math" xmlns:v="urn:schemas-microsoft-com:vml" xmlns:wp14="http://schemas.microsoft.com/office/word/2010/wordprocessingDrawing" xmlns:wp="http://schemas.openxmlformats.org/drawingml/2006/wordprocessingDrawing" xmlns:w10="urn:schemas-microsoft-com:office:word" xmlns:w="http://schemas.openxmlformats.org/wordprocessingml/2006/main" xmlns:w14="http://schemas.microsoft.com/office/word/2010/wordml" xmlns:w15="http://schemas.microsoft.com/office/word/2012/wordml" xmlns:wpg="http://schemas.microsoft.com/office/word/2010/wordprocessingGroup" xmlns:wpi="http://schemas.microsoft.com/office/word/2010/wordprocessingInk" xmlns:wne="http://schemas.microsoft.com/office/word/2006/wordml" xmlns:wps="http://schemas.microsoft.com/office/word/2010/wordprocessingShape" mc:Ignorable="w14 w15 wp14">
   <w:body>
     <w:p>
       <w:pPr>
@@ -13,8 +13,6 @@
           <w:szCs w:val="49"/>
         </w:rPr>
       </w:pPr>
-      <w:bookmarkStart w:id="0" w:name="_GoBack"/>
-      <w:bookmarkEnd w:id="0"/>
     </w:p>
     <w:p>
       <w:pPr>
@@ -109,8 +107,13 @@
           <w:szCs w:val="18"/>
         </w:rPr>
       </w:pPr>
-      <w:r>
-        <w:t>Telerik Academy Learning System</w:t>
+      <w:proofErr w:type="spellStart"/>
+      <w:r>
+        <w:t>Telerik</w:t>
+      </w:r>
+      <w:proofErr w:type="spellEnd"/>
+      <w:r>
+        <w:t xml:space="preserve"> Academy Learning System</w:t>
       </w:r>
     </w:p>
     <w:p>
@@ -3600,13 +3603,23 @@
         </w:rPr>
         <w:t xml:space="preserve">The purpose of this document is to describe the overall test plan and strategy for testing the </w:t>
       </w:r>
+      <w:proofErr w:type="spellStart"/>
       <w:r>
         <w:rPr>
           <w:rFonts w:ascii="Calibri" w:hAnsi="Calibri" w:cs="Calibri"/>
           <w:sz w:val="28"/>
           <w:szCs w:val="28"/>
         </w:rPr>
-        <w:t>Telerik Academy Learning System</w:t>
+        <w:t>Telerik</w:t>
+      </w:r>
+      <w:proofErr w:type="spellEnd"/>
+      <w:r>
+        <w:rPr>
+          <w:rFonts w:ascii="Calibri" w:hAnsi="Calibri" w:cs="Calibri"/>
+          <w:sz w:val="28"/>
+          <w:szCs w:val="28"/>
+        </w:rPr>
+        <w:t xml:space="preserve"> Academy Learning System</w:t>
       </w:r>
       <w:r>
         <w:rPr>
@@ -3719,13 +3732,23 @@
         </w:rPr>
         <w:t xml:space="preserve">The quality objectives of testing the </w:t>
       </w:r>
+      <w:proofErr w:type="spellStart"/>
       <w:r>
         <w:rPr>
           <w:rFonts w:ascii="Calibri" w:hAnsi="Calibri" w:cs="Calibri"/>
           <w:sz w:val="28"/>
           <w:szCs w:val="28"/>
         </w:rPr>
-        <w:t xml:space="preserve">Telerik Academy Learning System </w:t>
+        <w:t>Telerik</w:t>
+      </w:r>
+      <w:proofErr w:type="spellEnd"/>
+      <w:r>
+        <w:rPr>
+          <w:rFonts w:ascii="Calibri" w:hAnsi="Calibri" w:cs="Calibri"/>
+          <w:sz w:val="28"/>
+          <w:szCs w:val="28"/>
+        </w:rPr>
+        <w:t xml:space="preserve"> Academy Learning System </w:t>
       </w:r>
       <w:r>
         <w:rPr>
@@ -4304,7 +4327,16 @@
           <w:sz w:val="28"/>
           <w:szCs w:val="28"/>
         </w:rPr>
-        <w:t xml:space="preserve"> -  </w:t>
+        <w:t xml:space="preserve"> </w:t>
+      </w:r>
+      <w:r>
+        <w:rPr>
+          <w:rFonts w:ascii="Calibri" w:eastAsia="Arial" w:hAnsi="Calibri"/>
+          <w:w w:val="101"/>
+          <w:sz w:val="28"/>
+          <w:szCs w:val="28"/>
+        </w:rPr>
+        <w:t>- Courses</w:t>
       </w:r>
       <w:r>
         <w:rPr>
@@ -4313,7 +4345,7 @@
           <w:sz w:val="28"/>
           <w:szCs w:val="28"/>
         </w:rPr>
-        <w:t>Courses and Lectures</w:t>
+        <w:t xml:space="preserve"> and Lectures</w:t>
       </w:r>
     </w:p>
     <w:p>
@@ -4416,7 +4448,7 @@
           <w:sz w:val="28"/>
           <w:szCs w:val="28"/>
         </w:rPr>
-        <w:t>Courses' Category</w:t>
+        <w:t>Course Categories</w:t>
       </w:r>
     </w:p>
     <w:p>
@@ -4440,7 +4472,7 @@
           <w:sz w:val="28"/>
           <w:szCs w:val="28"/>
         </w:rPr>
-        <w:t>Courses Hierarchy</w:t>
+        <w:t>Category Hierarchy</w:t>
       </w:r>
     </w:p>
     <w:p>
@@ -4464,7 +4496,25 @@
           <w:sz w:val="28"/>
           <w:szCs w:val="28"/>
         </w:rPr>
-        <w:t>Students in courses</w:t>
+        <w:t xml:space="preserve">Students in </w:t>
+      </w:r>
+      <w:r>
+        <w:rPr>
+          <w:rFonts w:ascii="Calibri" w:hAnsi="Calibri"/>
+          <w:w w:val="102"/>
+          <w:sz w:val="28"/>
+          <w:szCs w:val="28"/>
+        </w:rPr>
+        <w:t>C</w:t>
+      </w:r>
+      <w:r>
+        <w:rPr>
+          <w:rFonts w:ascii="Calibri" w:hAnsi="Calibri"/>
+          <w:w w:val="102"/>
+          <w:sz w:val="28"/>
+          <w:szCs w:val="28"/>
+        </w:rPr>
+        <w:t>ourses</w:t>
       </w:r>
     </w:p>
     <w:p>
@@ -4560,7 +4610,25 @@
           <w:sz w:val="28"/>
           <w:szCs w:val="28"/>
         </w:rPr>
-        <w:t>Single Courses (Kid Academy)</w:t>
+        <w:t>Single Courses (Kid</w:t>
+      </w:r>
+      <w:r>
+        <w:rPr>
+          <w:rFonts w:ascii="Calibri" w:hAnsi="Calibri"/>
+          <w:w w:val="102"/>
+          <w:sz w:val="28"/>
+          <w:szCs w:val="28"/>
+        </w:rPr>
+        <w:t>s</w:t>
+      </w:r>
+      <w:r>
+        <w:rPr>
+          <w:rFonts w:ascii="Calibri" w:hAnsi="Calibri"/>
+          <w:w w:val="102"/>
+          <w:sz w:val="28"/>
+          <w:szCs w:val="28"/>
+        </w:rPr>
+        <w:t xml:space="preserve"> Academy)</w:t>
       </w:r>
     </w:p>
     <w:p>
@@ -4742,6 +4810,20 @@
       </w:hyperlink>
       <w:r>
         <w:rPr>
+          <w:rStyle w:val="Hyperlink"/>
+          <w:rFonts w:ascii="Calibri" w:eastAsiaTheme="majorEastAsia" w:hAnsi="Calibri" w:cs="Arial"/>
+          <w:bCs/>
+          <w:iCs/>
+          <w:color w:val="auto"/>
+          <w:sz w:val="28"/>
+          <w:szCs w:val="28"/>
+          <w:u w:val="none"/>
+          <w:shd w:val="clear" w:color="auto" w:fill="FFFFFF"/>
+        </w:rPr>
+        <w:t>d</w:t>
+      </w:r>
+      <w:r>
+        <w:rPr>
           <w:rFonts w:ascii="Calibri" w:hAnsi="Calibri"/>
           <w:w w:val="102"/>
           <w:sz w:val="28"/>
@@ -5713,13 +5795,23 @@
         </w:rPr>
         <w:t xml:space="preserve">the </w:t>
       </w:r>
+      <w:proofErr w:type="spellStart"/>
       <w:r>
         <w:rPr>
           <w:rFonts w:ascii="Calibri" w:hAnsi="Calibri"/>
           <w:sz w:val="28"/>
           <w:szCs w:val="28"/>
         </w:rPr>
-        <w:t>Telerik Academy Learning System</w:t>
+        <w:t>Telerik</w:t>
+      </w:r>
+      <w:proofErr w:type="spellEnd"/>
+      <w:r>
+        <w:rPr>
+          <w:rFonts w:ascii="Calibri" w:hAnsi="Calibri"/>
+          <w:sz w:val="28"/>
+          <w:szCs w:val="28"/>
+        </w:rPr>
+        <w:t xml:space="preserve"> Academy Learning System</w:t>
       </w:r>
       <w:r>
         <w:rPr>
@@ -6679,7 +6771,23 @@
           <w:sz w:val="28"/>
           <w:szCs w:val="28"/>
         </w:rPr>
-        <w:t>The philosophy of the testing is risk-based testing, i.e. each t</w:t>
+        <w:t xml:space="preserve">The </w:t>
+      </w:r>
+      <w:r>
+        <w:rPr>
+          <w:rFonts w:asciiTheme="minorHAnsi" w:hAnsiTheme="minorHAnsi"/>
+          <w:sz w:val="28"/>
+          <w:szCs w:val="28"/>
+        </w:rPr>
+        <w:t>testing philosophy</w:t>
+      </w:r>
+      <w:r>
+        <w:rPr>
+          <w:rFonts w:asciiTheme="minorHAnsi" w:hAnsiTheme="minorHAnsi"/>
+          <w:sz w:val="28"/>
+          <w:szCs w:val="28"/>
+        </w:rPr>
+        <w:t xml:space="preserve"> is risk-based testing, i.e. each t</w:t>
       </w:r>
       <w:r>
         <w:rPr>
@@ -6772,6 +6880,81 @@
     </w:p>
     <w:p>
       <w:pPr>
+        <w:pStyle w:val="ListParagraph"/>
+        <w:numPr>
+          <w:ilvl w:val="0"/>
+          <w:numId w:val="8"/>
+        </w:numPr>
+        <w:jc w:val="both"/>
+        <w:rPr>
+          <w:rFonts w:asciiTheme="minorHAnsi" w:hAnsiTheme="minorHAnsi"/>
+          <w:sz w:val="28"/>
+          <w:szCs w:val="28"/>
+        </w:rPr>
+      </w:pPr>
+      <w:r>
+        <w:rPr>
+          <w:rFonts w:asciiTheme="minorHAnsi" w:hAnsiTheme="minorHAnsi"/>
+          <w:sz w:val="28"/>
+          <w:szCs w:val="28"/>
+        </w:rPr>
+        <w:t>Web site’s source code will be frozen while being tested. If critical fixes that are blocking the testing efforts</w:t>
+      </w:r>
+      <w:r>
+        <w:rPr>
+          <w:rFonts w:asciiTheme="minorHAnsi" w:hAnsiTheme="minorHAnsi"/>
+          <w:sz w:val="28"/>
+          <w:szCs w:val="28"/>
+          <w:lang w:val="bg-BG"/>
+        </w:rPr>
+        <w:t xml:space="preserve"> </w:t>
+      </w:r>
+      <w:r>
+        <w:rPr>
+          <w:rFonts w:asciiTheme="minorHAnsi" w:hAnsiTheme="minorHAnsi"/>
+          <w:sz w:val="28"/>
+          <w:szCs w:val="28"/>
+        </w:rPr>
+        <w:t xml:space="preserve">arise, changes will not be applied while a unit of code is being tested. </w:t>
+      </w:r>
+    </w:p>
+    <w:p>
+      <w:pPr>
+        <w:pStyle w:val="ListParagraph"/>
+        <w:numPr>
+          <w:ilvl w:val="0"/>
+          <w:numId w:val="8"/>
+        </w:numPr>
+        <w:jc w:val="both"/>
+        <w:rPr>
+          <w:rFonts w:asciiTheme="minorHAnsi" w:hAnsiTheme="minorHAnsi"/>
+          <w:sz w:val="28"/>
+          <w:szCs w:val="28"/>
+        </w:rPr>
+      </w:pPr>
+      <w:r>
+        <w:rPr>
+          <w:rFonts w:asciiTheme="minorHAnsi" w:hAnsiTheme="minorHAnsi"/>
+          <w:sz w:val="28"/>
+          <w:szCs w:val="28"/>
+        </w:rPr>
+        <w:t>Regression testing will be done during any level of testing (Unit, Integration, System, or Acceptance). The regression testing will be based on severity of defects detected. If critical fix is done all tests until the fix obtain priority High and regression testing starts.</w:t>
+      </w:r>
+    </w:p>
+    <w:p>
+      <w:pPr>
+        <w:pStyle w:val="ListParagraph"/>
+        <w:ind w:left="714"/>
+        <w:jc w:val="both"/>
+        <w:rPr>
+          <w:rFonts w:asciiTheme="minorHAnsi" w:hAnsiTheme="minorHAnsi"/>
+          <w:sz w:val="28"/>
+          <w:szCs w:val="28"/>
+        </w:rPr>
+      </w:pPr>
+    </w:p>
+    <w:p>
+      <w:pPr>
         <w:jc w:val="both"/>
         <w:rPr>
           <w:rFonts w:asciiTheme="minorHAnsi" w:hAnsiTheme="minorHAnsi"/>
@@ -6886,23 +7069,76 @@
           <w:szCs w:val="28"/>
         </w:rPr>
       </w:pPr>
+      <w:proofErr w:type="spellStart"/>
       <w:r>
         <w:rPr>
           <w:rFonts w:asciiTheme="minorHAnsi" w:hAnsiTheme="minorHAnsi"/>
           <w:sz w:val="28"/>
           <w:szCs w:val="28"/>
         </w:rPr>
-        <w:t>Telerik Test Studio</w:t>
-      </w:r>
-    </w:p>
-    <w:p>
-      <w:pPr>
+        <w:t>Telerik</w:t>
+      </w:r>
+      <w:proofErr w:type="spellEnd"/>
+      <w:r>
+        <w:rPr>
+          <w:rFonts w:asciiTheme="minorHAnsi" w:hAnsiTheme="minorHAnsi"/>
+          <w:sz w:val="28"/>
+          <w:szCs w:val="28"/>
+        </w:rPr>
+        <w:t xml:space="preserve"> Test Studio</w:t>
+      </w:r>
+    </w:p>
+    <w:p>
+      <w:pPr>
+        <w:pStyle w:val="ListParagraph"/>
+        <w:numPr>
+          <w:ilvl w:val="0"/>
+          <w:numId w:val="7"/>
+        </w:numPr>
+        <w:ind w:left="714" w:hanging="357"/>
         <w:jc w:val="both"/>
         <w:rPr>
           <w:rFonts w:asciiTheme="minorHAnsi" w:hAnsiTheme="minorHAnsi"/>
           <w:sz w:val="28"/>
           <w:szCs w:val="28"/>
-          <w:highlight w:val="yellow"/>
+        </w:rPr>
+      </w:pPr>
+      <w:r>
+        <w:rPr>
+          <w:rFonts w:asciiTheme="minorHAnsi" w:hAnsiTheme="minorHAnsi"/>
+          <w:sz w:val="28"/>
+          <w:szCs w:val="28"/>
+        </w:rPr>
+        <w:t>Other tools (if required</w:t>
+      </w:r>
+      <w:r>
+        <w:rPr>
+          <w:rFonts w:asciiTheme="minorHAnsi" w:hAnsiTheme="minorHAnsi"/>
+          <w:sz w:val="28"/>
+          <w:szCs w:val="28"/>
+        </w:rPr>
+        <w:t xml:space="preserve"> and if the training is applied in short period of time without breaking the time schedule plan)</w:t>
+      </w:r>
+    </w:p>
+    <w:p>
+      <w:pPr>
+        <w:jc w:val="both"/>
+        <w:rPr>
+          <w:rFonts w:asciiTheme="minorHAnsi" w:hAnsiTheme="minorHAnsi"/>
+          <w:sz w:val="28"/>
+          <w:szCs w:val="28"/>
+        </w:rPr>
+      </w:pPr>
+      <w:bookmarkStart w:id="0" w:name="_GoBack"/>
+      <w:bookmarkEnd w:id="0"/>
+    </w:p>
+    <w:p>
+      <w:pPr>
+        <w:jc w:val="both"/>
+        <w:rPr>
+          <w:rFonts w:asciiTheme="minorHAnsi" w:hAnsiTheme="minorHAnsi"/>
+          <w:sz w:val="28"/>
+          <w:szCs w:val="28"/>
         </w:rPr>
       </w:pPr>
     </w:p>
@@ -6922,142 +7158,6 @@
           <w:sz w:val="28"/>
           <w:szCs w:val="28"/>
         </w:rPr>
-        <w:t>Another tool if it is urgently required. If some additional training is needed it should be applied in short period of time without breaking the time schedule plan.</w:t>
-      </w:r>
-    </w:p>
-    <w:p>
-      <w:pPr>
-        <w:jc w:val="both"/>
-        <w:rPr>
-          <w:rFonts w:asciiTheme="minorHAnsi" w:hAnsiTheme="minorHAnsi"/>
-          <w:sz w:val="28"/>
-          <w:szCs w:val="28"/>
-        </w:rPr>
-      </w:pPr>
-    </w:p>
-    <w:p>
-      <w:pPr>
-        <w:ind w:firstLine="708"/>
-        <w:jc w:val="both"/>
-        <w:rPr>
-          <w:rFonts w:asciiTheme="minorHAnsi" w:hAnsiTheme="minorHAnsi"/>
-          <w:sz w:val="28"/>
-          <w:szCs w:val="28"/>
-        </w:rPr>
-      </w:pPr>
-      <w:r>
-        <w:rPr>
-          <w:rFonts w:asciiTheme="minorHAnsi" w:hAnsiTheme="minorHAnsi"/>
-          <w:sz w:val="28"/>
-          <w:szCs w:val="28"/>
-        </w:rPr>
-        <w:t>Web site’s source code will</w:t>
-      </w:r>
-      <w:r>
-        <w:rPr>
-          <w:rFonts w:asciiTheme="minorHAnsi" w:hAnsiTheme="minorHAnsi"/>
-          <w:sz w:val="28"/>
-          <w:szCs w:val="28"/>
-        </w:rPr>
-        <w:t xml:space="preserve"> be frozen while being tested. </w:t>
-      </w:r>
-      <w:r>
-        <w:rPr>
-          <w:rFonts w:asciiTheme="minorHAnsi" w:hAnsiTheme="minorHAnsi"/>
-          <w:sz w:val="28"/>
-          <w:szCs w:val="28"/>
-        </w:rPr>
-        <w:t>If critical fixes that are blocking the testing efforts</w:t>
-      </w:r>
-      <w:r>
-        <w:rPr>
-          <w:rFonts w:asciiTheme="minorHAnsi" w:hAnsiTheme="minorHAnsi"/>
-          <w:sz w:val="28"/>
-          <w:szCs w:val="28"/>
-          <w:lang w:val="bg-BG"/>
-        </w:rPr>
-        <w:t xml:space="preserve"> </w:t>
-      </w:r>
-      <w:r>
-        <w:rPr>
-          <w:rFonts w:asciiTheme="minorHAnsi" w:hAnsiTheme="minorHAnsi"/>
-          <w:sz w:val="28"/>
-          <w:szCs w:val="28"/>
-        </w:rPr>
-        <w:t>arise, changes will not be scheduled while a unit of code is being tested.</w:t>
-      </w:r>
-    </w:p>
-    <w:p>
-      <w:pPr>
-        <w:jc w:val="both"/>
-        <w:rPr>
-          <w:rFonts w:asciiTheme="minorHAnsi" w:hAnsiTheme="minorHAnsi"/>
-          <w:sz w:val="28"/>
-          <w:szCs w:val="28"/>
-        </w:rPr>
-      </w:pPr>
-    </w:p>
-    <w:p>
-      <w:pPr>
-        <w:ind w:firstLine="708"/>
-        <w:jc w:val="both"/>
-        <w:rPr>
-          <w:rFonts w:asciiTheme="minorHAnsi" w:hAnsiTheme="minorHAnsi"/>
-          <w:sz w:val="28"/>
-          <w:szCs w:val="28"/>
-        </w:rPr>
-      </w:pPr>
-      <w:r>
-        <w:rPr>
-          <w:rFonts w:asciiTheme="minorHAnsi" w:hAnsiTheme="minorHAnsi"/>
-          <w:sz w:val="28"/>
-          <w:szCs w:val="28"/>
-        </w:rPr>
-        <w:t>Regression testing will be done during any level of testing (Unit, Integration, System, or Acceptance).</w:t>
-      </w:r>
-      <w:r>
-        <w:rPr>
-          <w:rFonts w:asciiTheme="minorHAnsi" w:hAnsiTheme="minorHAnsi"/>
-          <w:sz w:val="28"/>
-          <w:szCs w:val="28"/>
-        </w:rPr>
-        <w:t xml:space="preserve"> </w:t>
-      </w:r>
-      <w:r>
-        <w:rPr>
-          <w:rFonts w:asciiTheme="minorHAnsi" w:hAnsiTheme="minorHAnsi"/>
-          <w:sz w:val="28"/>
-          <w:szCs w:val="28"/>
-        </w:rPr>
-        <w:t>The regression testing will be based on severity of defects detected - If critical fix is done all tests until the fix obtain priority High and regression testing starts.</w:t>
-      </w:r>
-    </w:p>
-    <w:p>
-      <w:pPr>
-        <w:jc w:val="both"/>
-        <w:rPr>
-          <w:rFonts w:asciiTheme="minorHAnsi" w:hAnsiTheme="minorHAnsi"/>
-          <w:sz w:val="28"/>
-          <w:szCs w:val="28"/>
-        </w:rPr>
-      </w:pPr>
-    </w:p>
-    <w:p>
-      <w:pPr>
-        <w:ind w:firstLine="708"/>
-        <w:jc w:val="both"/>
-        <w:rPr>
-          <w:rFonts w:asciiTheme="minorHAnsi" w:hAnsiTheme="minorHAnsi"/>
-          <w:sz w:val="28"/>
-          <w:szCs w:val="28"/>
-        </w:rPr>
-      </w:pPr>
-      <w:r>
-        <w:rPr>
-          <w:rFonts w:asciiTheme="minorHAnsi" w:hAnsiTheme="minorHAnsi"/>
-          <w:sz w:val="28"/>
-          <w:szCs w:val="28"/>
-        </w:rPr>
         <w:t>Basic metrics will be kept for test effort (i.e. hours), test cases executed, and incidents.</w:t>
       </w:r>
     </w:p>
@@ -7105,7 +7205,6 @@
           <w:szCs w:val="32"/>
           <w:highlight w:val="yellow"/>
         </w:rPr>
-        <w:lastRenderedPageBreak/>
         <w:t xml:space="preserve">9      </w:t>
       </w:r>
       <w:r>
@@ -7395,6 +7494,7 @@
           <w:sz w:val="28"/>
           <w:szCs w:val="28"/>
         </w:rPr>
+        <w:lastRenderedPageBreak/>
         <w:t xml:space="preserve">The </w:t>
       </w:r>
       <w:r>
@@ -11741,42 +11841,93 @@
           <w:sz w:val="28"/>
           <w:szCs w:val="24"/>
         </w:rPr>
-        <w:t>There are essentially two parts to the Telerik Academy Learning System WebApi in production: the client-side, which because the application is going to accessed over the Internet by members of the general public. And the server-side which (initially) will be comprised of a single cluster of servers residing at</w:t>
-      </w:r>
+        <w:t xml:space="preserve">There are essentially two parts to the </w:t>
+      </w:r>
+      <w:proofErr w:type="spellStart"/>
       <w:r>
         <w:rPr>
           <w:rFonts w:ascii="Calibri" w:hAnsi="Calibri"/>
-          <w:spacing w:val="1"/>
           <w:sz w:val="28"/>
           <w:szCs w:val="24"/>
         </w:rPr>
-        <w:t xml:space="preserve"> Telerik</w:t>
-      </w:r>
+        <w:t>Telerik</w:t>
+      </w:r>
+      <w:proofErr w:type="spellEnd"/>
       <w:r>
         <w:rPr>
           <w:rFonts w:ascii="Calibri" w:hAnsi="Calibri"/>
-          <w:spacing w:val="-1"/>
           <w:sz w:val="28"/>
           <w:szCs w:val="24"/>
         </w:rPr>
-        <w:t xml:space="preserve"> corporat</w:t>
-      </w:r>
+        <w:t xml:space="preserve"> Academy Learning System </w:t>
+      </w:r>
+      <w:proofErr w:type="spellStart"/>
       <w:r>
         <w:rPr>
           <w:rFonts w:ascii="Calibri" w:hAnsi="Calibri"/>
           <w:sz w:val="28"/>
           <w:szCs w:val="24"/>
         </w:rPr>
-        <w:t>e</w:t>
-      </w:r>
+        <w:t>WebApi</w:t>
+      </w:r>
+      <w:proofErr w:type="spellEnd"/>
       <w:r>
         <w:rPr>
           <w:rFonts w:ascii="Calibri" w:hAnsi="Calibri"/>
-          <w:spacing w:val="-1"/>
           <w:sz w:val="28"/>
           <w:szCs w:val="24"/>
         </w:rPr>
-        <w:t>.</w:t>
+        <w:t xml:space="preserve"> in production: </w:t>
+      </w:r>
+    </w:p>
+    <w:p>
+      <w:pPr>
+        <w:pStyle w:val="ListParagraph"/>
+        <w:numPr>
+          <w:ilvl w:val="0"/>
+          <w:numId w:val="16"/>
+        </w:numPr>
+        <w:spacing w:before="1" w:line="246" w:lineRule="auto"/>
+        <w:ind w:right="200"/>
+        <w:jc w:val="both"/>
+        <w:rPr>
+          <w:rFonts w:ascii="Calibri" w:hAnsi="Calibri"/>
+          <w:sz w:val="28"/>
+          <w:szCs w:val="24"/>
+        </w:rPr>
+      </w:pPr>
+      <w:r>
+        <w:rPr>
+          <w:rFonts w:ascii="Calibri" w:hAnsi="Calibri"/>
+          <w:sz w:val="28"/>
+          <w:szCs w:val="24"/>
+        </w:rPr>
+        <w:t>Client-side</w:t>
+      </w:r>
+    </w:p>
+    <w:p>
+      <w:pPr>
+        <w:pStyle w:val="ListParagraph"/>
+        <w:numPr>
+          <w:ilvl w:val="0"/>
+          <w:numId w:val="16"/>
+        </w:numPr>
+        <w:spacing w:before="1" w:line="246" w:lineRule="auto"/>
+        <w:ind w:right="200"/>
+        <w:jc w:val="both"/>
+        <w:rPr>
+          <w:rFonts w:ascii="Calibri" w:hAnsi="Calibri"/>
+          <w:sz w:val="28"/>
+          <w:szCs w:val="24"/>
+        </w:rPr>
+      </w:pPr>
+      <w:r>
+        <w:rPr>
+          <w:rFonts w:ascii="Calibri" w:hAnsi="Calibri"/>
+          <w:sz w:val="28"/>
+          <w:szCs w:val="24"/>
+        </w:rPr>
+        <w:t>Server-side</w:t>
       </w:r>
     </w:p>
     <w:p>
@@ -11814,45 +11965,72 @@
     </w:p>
     <w:p>
       <w:pPr>
+        <w:rPr>
+          <w:rFonts w:ascii="Calibri" w:hAnsi="Calibri"/>
+          <w:sz w:val="28"/>
+        </w:rPr>
+      </w:pPr>
+    </w:p>
+    <w:p>
+      <w:pPr>
         <w:pStyle w:val="ListParagraph"/>
-        <w:ind w:left="786"/>
-        <w:rPr>
-          <w:rFonts w:ascii="Arial" w:eastAsia="Arial" w:hAnsi="Arial" w:cs="Arial"/>
-          <w:b/>
-          <w:sz w:val="24"/>
-          <w:szCs w:val="24"/>
-        </w:rPr>
-      </w:pPr>
-    </w:p>
-    <w:p>
-      <w:pPr>
-        <w:ind w:firstLine="708"/>
-        <w:rPr>
-          <w:rFonts w:ascii="Calibri" w:hAnsi="Calibri" w:cs="Arial"/>
-          <w:color w:val="000000"/>
-          <w:sz w:val="28"/>
-        </w:rPr>
-      </w:pPr>
-      <w:r>
+        <w:numPr>
+          <w:ilvl w:val="0"/>
+          <w:numId w:val="17"/>
+        </w:numPr>
         <w:rPr>
           <w:rFonts w:ascii="Calibri" w:hAnsi="Calibri"/>
           <w:sz w:val="28"/>
         </w:rPr>
-        <w:t xml:space="preserve">A windows environment with </w:t>
-      </w:r>
-      <w:r>
-        <w:rPr>
-          <w:rFonts w:ascii="Calibri" w:hAnsi="Calibri" w:cs="Arial"/>
-          <w:color w:val="000000"/>
-          <w:sz w:val="28"/>
-        </w:rPr>
-        <w:t>Internet Explorer 8, 9 and 10, and with Firefox 27.0, as well as Google Chrome 32.0 and later should be available to each tester.</w:t>
+      </w:pPr>
+      <w:r>
+        <w:rPr>
+          <w:rFonts w:ascii="Calibri" w:hAnsi="Calibri"/>
+          <w:b/>
+          <w:i/>
+          <w:sz w:val="28"/>
+        </w:rPr>
+        <w:t>OS</w:t>
+      </w:r>
+      <w:r>
+        <w:rPr>
+          <w:rFonts w:ascii="Calibri" w:hAnsi="Calibri"/>
+          <w:sz w:val="28"/>
+        </w:rPr>
+        <w:t>: Windows 7, 8.1, 10</w:t>
       </w:r>
     </w:p>
     <w:p>
       <w:pPr>
         <w:pStyle w:val="ListParagraph"/>
-        <w:ind w:left="786"/>
+        <w:numPr>
+          <w:ilvl w:val="0"/>
+          <w:numId w:val="17"/>
+        </w:numPr>
+        <w:rPr>
+          <w:rFonts w:ascii="Calibri" w:hAnsi="Calibri"/>
+          <w:sz w:val="28"/>
+        </w:rPr>
+      </w:pPr>
+      <w:r>
+        <w:rPr>
+          <w:rFonts w:ascii="Calibri" w:hAnsi="Calibri"/>
+          <w:b/>
+          <w:i/>
+          <w:sz w:val="28"/>
+        </w:rPr>
+        <w:t>Browser</w:t>
+      </w:r>
+      <w:r>
+        <w:rPr>
+          <w:rFonts w:ascii="Calibri" w:hAnsi="Calibri"/>
+          <w:sz w:val="28"/>
+        </w:rPr>
+        <w:t>: Internet Explorer 8, 9, 10,Mozilla Firefox 27.0, Google Chrome 32.0 and later should be available to the tester</w:t>
+      </w:r>
+    </w:p>
+    <w:p>
+      <w:pPr>
         <w:rPr>
           <w:rFonts w:ascii="Arial" w:eastAsia="Arial" w:hAnsi="Arial" w:cs="Arial"/>
           <w:b/>
@@ -12773,14 +12951,34 @@
           <w:szCs w:val="28"/>
         </w:rPr>
       </w:pPr>
+      <w:proofErr w:type="spellStart"/>
       <w:r>
         <w:rPr>
           <w:rFonts w:asciiTheme="minorHAnsi" w:hAnsiTheme="minorHAnsi"/>
           <w:sz w:val="28"/>
           <w:szCs w:val="28"/>
         </w:rPr>
-        <w:t>Biser Hristov</w:t>
-      </w:r>
+        <w:t>Biser</w:t>
+      </w:r>
+      <w:proofErr w:type="spellEnd"/>
+      <w:r>
+        <w:rPr>
+          <w:rFonts w:asciiTheme="minorHAnsi" w:hAnsiTheme="minorHAnsi"/>
+          <w:sz w:val="28"/>
+          <w:szCs w:val="28"/>
+        </w:rPr>
+        <w:t xml:space="preserve"> </w:t>
+      </w:r>
+      <w:proofErr w:type="spellStart"/>
+      <w:r>
+        <w:rPr>
+          <w:rFonts w:asciiTheme="minorHAnsi" w:hAnsiTheme="minorHAnsi"/>
+          <w:sz w:val="28"/>
+          <w:szCs w:val="28"/>
+        </w:rPr>
+        <w:t>Hristov</w:t>
+      </w:r>
+      <w:proofErr w:type="spellEnd"/>
     </w:p>
     <w:p>
       <w:pPr>
@@ -12797,8 +12995,18 @@
           <w:sz w:val="28"/>
           <w:szCs w:val="28"/>
         </w:rPr>
-        <w:t>Blagoy Shokov</w:t>
-      </w:r>
+        <w:t xml:space="preserve">Blagoy </w:t>
+      </w:r>
+      <w:proofErr w:type="spellStart"/>
+      <w:r>
+        <w:rPr>
+          <w:rFonts w:asciiTheme="minorHAnsi" w:hAnsiTheme="minorHAnsi"/>
+          <w:sz w:val="28"/>
+          <w:szCs w:val="28"/>
+        </w:rPr>
+        <w:t>Shokov</w:t>
+      </w:r>
+      <w:proofErr w:type="spellEnd"/>
     </w:p>
     <w:p>
       <w:pPr>
@@ -12809,51 +13017,101 @@
           <w:szCs w:val="28"/>
         </w:rPr>
       </w:pPr>
+      <w:proofErr w:type="spellStart"/>
       <w:r>
         <w:rPr>
           <w:rFonts w:asciiTheme="minorHAnsi" w:hAnsiTheme="minorHAnsi"/>
           <w:sz w:val="28"/>
           <w:szCs w:val="28"/>
         </w:rPr>
+        <w:t>Vencislav</w:t>
+      </w:r>
+      <w:proofErr w:type="spellEnd"/>
+      <w:r>
+        <w:rPr>
+          <w:rFonts w:asciiTheme="minorHAnsi" w:hAnsiTheme="minorHAnsi"/>
+          <w:sz w:val="28"/>
+          <w:szCs w:val="28"/>
+        </w:rPr>
+        <w:t xml:space="preserve"> Ivanov</w:t>
+      </w:r>
+    </w:p>
+    <w:p>
+      <w:pPr>
+        <w:ind w:firstLine="708"/>
+        <w:rPr>
+          <w:rFonts w:asciiTheme="minorHAnsi" w:hAnsiTheme="minorHAnsi"/>
+          <w:sz w:val="28"/>
+          <w:szCs w:val="28"/>
+        </w:rPr>
+      </w:pPr>
+      <w:proofErr w:type="spellStart"/>
+      <w:r>
+        <w:rPr>
+          <w:rFonts w:asciiTheme="minorHAnsi" w:hAnsiTheme="minorHAnsi"/>
+          <w:sz w:val="28"/>
+          <w:szCs w:val="28"/>
+        </w:rPr>
+        <w:t>Dushka</w:t>
+      </w:r>
+      <w:proofErr w:type="spellEnd"/>
+      <w:r>
+        <w:rPr>
+          <w:rFonts w:asciiTheme="minorHAnsi" w:hAnsiTheme="minorHAnsi"/>
+          <w:sz w:val="28"/>
+          <w:szCs w:val="28"/>
+        </w:rPr>
+        <w:t xml:space="preserve"> </w:t>
+      </w:r>
+      <w:proofErr w:type="spellStart"/>
+      <w:r>
+        <w:rPr>
+          <w:rFonts w:asciiTheme="minorHAnsi" w:hAnsiTheme="minorHAnsi"/>
+          <w:sz w:val="28"/>
+          <w:szCs w:val="28"/>
+        </w:rPr>
+        <w:t>Dragoeva</w:t>
+      </w:r>
+      <w:proofErr w:type="spellEnd"/>
+    </w:p>
+    <w:p>
+      <w:pPr>
+        <w:ind w:firstLine="708"/>
+        <w:rPr>
+          <w:rFonts w:asciiTheme="minorHAnsi" w:hAnsiTheme="minorHAnsi"/>
+          <w:sz w:val="28"/>
+          <w:szCs w:val="28"/>
+        </w:rPr>
+      </w:pPr>
+      <w:proofErr w:type="spellStart"/>
+      <w:r>
+        <w:rPr>
+          <w:rFonts w:asciiTheme="minorHAnsi" w:hAnsiTheme="minorHAnsi"/>
+          <w:sz w:val="28"/>
+          <w:szCs w:val="28"/>
+        </w:rPr>
         <w:lastRenderedPageBreak/>
-        <w:t>Vencislav Ivanov</w:t>
-      </w:r>
-    </w:p>
-    <w:p>
-      <w:pPr>
-        <w:ind w:firstLine="708"/>
+        <w:t>Plamen</w:t>
+      </w:r>
+      <w:proofErr w:type="spellEnd"/>
+      <w:r>
         <w:rPr>
           <w:rFonts w:asciiTheme="minorHAnsi" w:hAnsiTheme="minorHAnsi"/>
           <w:sz w:val="28"/>
           <w:szCs w:val="28"/>
         </w:rPr>
-      </w:pPr>
+        <w:t xml:space="preserve"> </w:t>
+      </w:r>
+      <w:proofErr w:type="spellStart"/>
       <w:r>
         <w:rPr>
           <w:rFonts w:asciiTheme="minorHAnsi" w:hAnsiTheme="minorHAnsi"/>
           <w:sz w:val="28"/>
           <w:szCs w:val="28"/>
         </w:rPr>
-        <w:t>Dushka Dragoeva</w:t>
-      </w:r>
-    </w:p>
-    <w:p>
-      <w:pPr>
-        <w:ind w:firstLine="708"/>
-        <w:rPr>
-          <w:rFonts w:asciiTheme="minorHAnsi" w:hAnsiTheme="minorHAnsi"/>
-          <w:sz w:val="28"/>
-          <w:szCs w:val="28"/>
-        </w:rPr>
-      </w:pPr>
-      <w:r>
-        <w:rPr>
-          <w:rFonts w:asciiTheme="minorHAnsi" w:hAnsiTheme="minorHAnsi"/>
-          <w:sz w:val="28"/>
-          <w:szCs w:val="28"/>
-        </w:rPr>
-        <w:t>Plamen Kostadinov</w:t>
-      </w:r>
+        <w:t>Kostadinov</w:t>
+      </w:r>
+      <w:proofErr w:type="spellEnd"/>
     </w:p>
     <w:p>
       <w:pPr>
@@ -13688,7 +13946,6 @@
           <w:szCs w:val="32"/>
           <w:highlight w:val="yellow"/>
         </w:rPr>
-        <w:lastRenderedPageBreak/>
         <w:t>1</w:t>
       </w:r>
       <w:r>
@@ -13827,6 +14084,8 @@
           <w:szCs w:val="28"/>
         </w:rPr>
       </w:pPr>
+      <w:proofErr w:type="spellStart"/>
+      <w:proofErr w:type="gramStart"/>
       <w:r>
         <w:rPr>
           <w:rFonts w:asciiTheme="minorHAnsi" w:hAnsiTheme="minorHAnsi"/>
@@ -13834,8 +14093,10 @@
           <w:sz w:val="28"/>
           <w:szCs w:val="28"/>
         </w:rPr>
-        <w:t>Telerik  QA  trainers</w:t>
-      </w:r>
+        <w:lastRenderedPageBreak/>
+        <w:t>Telerik</w:t>
+      </w:r>
+      <w:proofErr w:type="spellEnd"/>
       <w:r>
         <w:rPr>
           <w:rFonts w:asciiTheme="minorHAnsi" w:hAnsiTheme="minorHAnsi"/>
@@ -13843,8 +14104,9 @@
           <w:sz w:val="28"/>
           <w:szCs w:val="28"/>
         </w:rPr>
-        <w:t xml:space="preserve"> Product Owner</w:t>
-      </w:r>
+        <w:t xml:space="preserve">  QA</w:t>
+      </w:r>
+      <w:proofErr w:type="gramEnd"/>
       <w:r>
         <w:rPr>
           <w:rFonts w:asciiTheme="minorHAnsi" w:hAnsiTheme="minorHAnsi"/>
@@ -13852,6 +14114,24 @@
           <w:sz w:val="28"/>
           <w:szCs w:val="28"/>
         </w:rPr>
+        <w:t xml:space="preserve">  trainers</w:t>
+      </w:r>
+      <w:r>
+        <w:rPr>
+          <w:rFonts w:asciiTheme="minorHAnsi" w:hAnsiTheme="minorHAnsi"/>
+          <w:spacing w:val="-2"/>
+          <w:sz w:val="28"/>
+          <w:szCs w:val="28"/>
+        </w:rPr>
+        <w:t xml:space="preserve"> Product Owner</w:t>
+      </w:r>
+      <w:r>
+        <w:rPr>
+          <w:rFonts w:asciiTheme="minorHAnsi" w:hAnsiTheme="minorHAnsi"/>
+          <w:spacing w:val="-2"/>
+          <w:sz w:val="28"/>
+          <w:szCs w:val="28"/>
+        </w:rPr>
         <w:t xml:space="preserve"> must approve this plan</w:t>
       </w:r>
     </w:p>
@@ -14020,7 +14300,27 @@
           <w:sz w:val="28"/>
           <w:szCs w:val="28"/>
         </w:rPr>
-        <w:t>TALS – Telerik Academy Learning Syst</w:t>
+        <w:t xml:space="preserve">TALS – </w:t>
+      </w:r>
+      <w:proofErr w:type="spellStart"/>
+      <w:r>
+        <w:rPr>
+          <w:rFonts w:asciiTheme="minorHAnsi" w:hAnsiTheme="minorHAnsi"/>
+          <w:spacing w:val="1"/>
+          <w:sz w:val="28"/>
+          <w:szCs w:val="28"/>
+        </w:rPr>
+        <w:t>Telerik</w:t>
+      </w:r>
+      <w:proofErr w:type="spellEnd"/>
+      <w:r>
+        <w:rPr>
+          <w:rFonts w:asciiTheme="minorHAnsi" w:hAnsiTheme="minorHAnsi"/>
+          <w:spacing w:val="1"/>
+          <w:sz w:val="28"/>
+          <w:szCs w:val="28"/>
+        </w:rPr>
+        <w:t xml:space="preserve"> Academy Learning Syst</w:t>
       </w:r>
       <w:r>
         <w:rPr>
@@ -14848,7 +15148,7 @@
 </file>
 
 <file path=word/endnotes.xml><?xml version="1.0" encoding="utf-8"?>
-<w:endnotes xmlns:wpc="http://schemas.microsoft.com/office/word/2010/wordprocessingCanvas" xmlns:cx="http://schemas.microsoft.com/office/drawing/2014/chartex" xmlns:cx1="http://schemas.microsoft.com/office/drawing/2015/9/8/chartex" xmlns:mc="http://schemas.openxmlformats.org/markup-compatibility/2006" xmlns:o="urn:schemas-microsoft-com:office:office" xmlns:r="http://schemas.openxmlformats.org/officeDocument/2006/relationships" xmlns:m="http://schemas.openxmlformats.org/officeDocument/2006/math" xmlns:v="urn:schemas-microsoft-com:vml" xmlns:wp14="http://schemas.microsoft.com/office/word/2010/wordprocessingDrawing" xmlns:wp="http://schemas.openxmlformats.org/drawingml/2006/wordprocessingDrawing" xmlns:w10="urn:schemas-microsoft-com:office:word" xmlns:w="http://schemas.openxmlformats.org/wordprocessingml/2006/main" xmlns:w14="http://schemas.microsoft.com/office/word/2010/wordml" xmlns:w15="http://schemas.microsoft.com/office/word/2012/wordml" xmlns:w16se="http://schemas.microsoft.com/office/word/2015/wordml/symex" xmlns:wpg="http://schemas.microsoft.com/office/word/2010/wordprocessingGroup" xmlns:wpi="http://schemas.microsoft.com/office/word/2010/wordprocessingInk" xmlns:wne="http://schemas.microsoft.com/office/word/2006/wordml" xmlns:wps="http://schemas.microsoft.com/office/word/2010/wordprocessingShape" mc:Ignorable="w14 w15 w16se wp14">
+<w:endnotes xmlns:wpc="http://schemas.microsoft.com/office/word/2010/wordprocessingCanvas" xmlns:mc="http://schemas.openxmlformats.org/markup-compatibility/2006" xmlns:o="urn:schemas-microsoft-com:office:office" xmlns:r="http://schemas.openxmlformats.org/officeDocument/2006/relationships" xmlns:m="http://schemas.openxmlformats.org/officeDocument/2006/math" xmlns:v="urn:schemas-microsoft-com:vml" xmlns:wp14="http://schemas.microsoft.com/office/word/2010/wordprocessingDrawing" xmlns:wp="http://schemas.openxmlformats.org/drawingml/2006/wordprocessingDrawing" xmlns:w10="urn:schemas-microsoft-com:office:word" xmlns:w="http://schemas.openxmlformats.org/wordprocessingml/2006/main" xmlns:w14="http://schemas.microsoft.com/office/word/2010/wordml" xmlns:w15="http://schemas.microsoft.com/office/word/2012/wordml" xmlns:wpg="http://schemas.microsoft.com/office/word/2010/wordprocessingGroup" xmlns:wpi="http://schemas.microsoft.com/office/word/2010/wordprocessingInk" xmlns:wne="http://schemas.microsoft.com/office/word/2006/wordml" xmlns:wps="http://schemas.microsoft.com/office/word/2010/wordprocessingShape" mc:Ignorable="w14 w15 wp14">
   <w:endnote w:type="separator" w:id="-1">
     <w:p>
       <w:r>
@@ -14867,7 +15167,7 @@
 </file>
 
 <file path=word/footer1.xml><?xml version="1.0" encoding="utf-8"?>
-<w:ftr xmlns:wpc="http://schemas.microsoft.com/office/word/2010/wordprocessingCanvas" xmlns:cx="http://schemas.microsoft.com/office/drawing/2014/chartex" xmlns:cx1="http://schemas.microsoft.com/office/drawing/2015/9/8/chartex" xmlns:mc="http://schemas.openxmlformats.org/markup-compatibility/2006" xmlns:o="urn:schemas-microsoft-com:office:office" xmlns:r="http://schemas.openxmlformats.org/officeDocument/2006/relationships" xmlns:m="http://schemas.openxmlformats.org/officeDocument/2006/math" xmlns:v="urn:schemas-microsoft-com:vml" xmlns:wp14="http://schemas.microsoft.com/office/word/2010/wordprocessingDrawing" xmlns:wp="http://schemas.openxmlformats.org/drawingml/2006/wordprocessingDrawing" xmlns:w10="urn:schemas-microsoft-com:office:word" xmlns:w="http://schemas.openxmlformats.org/wordprocessingml/2006/main" xmlns:w14="http://schemas.microsoft.com/office/word/2010/wordml" xmlns:w15="http://schemas.microsoft.com/office/word/2012/wordml" xmlns:w16se="http://schemas.microsoft.com/office/word/2015/wordml/symex" xmlns:wpg="http://schemas.microsoft.com/office/word/2010/wordprocessingGroup" xmlns:wpi="http://schemas.microsoft.com/office/word/2010/wordprocessingInk" xmlns:wne="http://schemas.microsoft.com/office/word/2006/wordml" xmlns:wps="http://schemas.microsoft.com/office/word/2010/wordprocessingShape" mc:Ignorable="w14 w15 w16se wp14">
+<w:ftr xmlns:wpc="http://schemas.microsoft.com/office/word/2010/wordprocessingCanvas" xmlns:mc="http://schemas.openxmlformats.org/markup-compatibility/2006" xmlns:o="urn:schemas-microsoft-com:office:office" xmlns:r="http://schemas.openxmlformats.org/officeDocument/2006/relationships" xmlns:m="http://schemas.openxmlformats.org/officeDocument/2006/math" xmlns:v="urn:schemas-microsoft-com:vml" xmlns:wp14="http://schemas.microsoft.com/office/word/2010/wordprocessingDrawing" xmlns:wp="http://schemas.openxmlformats.org/drawingml/2006/wordprocessingDrawing" xmlns:w10="urn:schemas-microsoft-com:office:word" xmlns:w="http://schemas.openxmlformats.org/wordprocessingml/2006/main" xmlns:w14="http://schemas.microsoft.com/office/word/2010/wordml" xmlns:w15="http://schemas.microsoft.com/office/word/2012/wordml" xmlns:wpg="http://schemas.microsoft.com/office/word/2010/wordprocessingGroup" xmlns:wpi="http://schemas.microsoft.com/office/word/2010/wordprocessingInk" xmlns:wne="http://schemas.microsoft.com/office/word/2006/wordml" xmlns:wps="http://schemas.microsoft.com/office/word/2010/wordprocessingShape" mc:Ignorable="w14 w15 wp14">
   <w:p>
     <w:pPr>
       <w:spacing w:line="200" w:lineRule="exact"/>
@@ -14875,7 +15175,6 @@
     <w:r>
       <w:rPr>
         <w:noProof/>
-        <w:lang w:val="bg-BG" w:eastAsia="bg-BG"/>
       </w:rPr>
       <mc:AlternateContent>
         <mc:Choice Requires="wpg">
@@ -14983,7 +15282,7 @@
             </wp:anchor>
           </w:drawing>
         </mc:Choice>
-        <mc:Fallback>
+        <mc:Fallback xmlns:w16se="http://schemas.microsoft.com/office/word/2015/wordml/symex" xmlns:cx1="http://schemas.microsoft.com/office/drawing/2015/9/8/chartex" xmlns:cx="http://schemas.microsoft.com/office/drawing/2014/chartex">
           <w:pict>
             <v:group w14:anchorId="3F1B63AE" id="Group 3" o:spid="_x0000_s1026" style="position:absolute;margin-left:92.3pt;margin-top:747.25pt;width:427.8pt;height:0;z-index:-251659264;mso-position-horizontal-relative:page;mso-position-vertical-relative:page" coordorigin="1846,14945" coordsize="8556,0" o:gfxdata="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">
               <v:shape id="Freeform 4" o:spid="_x0000_s1027" style="position:absolute;left:1846;top:14945;width:8556;height:0;visibility:visible;mso-wrap-style:square;v-text-anchor:top" coordsize="8556,0" o:gfxdata="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" path="m,l8556,e" filled="f" strokeweight=".82pt">
@@ -14998,7 +15297,6 @@
     <w:r>
       <w:rPr>
         <w:noProof/>
-        <w:lang w:val="bg-BG" w:eastAsia="bg-BG"/>
       </w:rPr>
       <mc:AlternateContent>
         <mc:Choice Requires="wps">
@@ -15203,7 +15501,7 @@
             </wp:anchor>
           </w:drawing>
         </mc:Choice>
-        <mc:Fallback>
+        <mc:Fallback xmlns:w16se="http://schemas.microsoft.com/office/word/2015/wordml/symex" xmlns:cx1="http://schemas.microsoft.com/office/drawing/2015/9/8/chartex" xmlns:cx="http://schemas.microsoft.com/office/drawing/2014/chartex">
           <w:pict>
             <v:shapetype id="_x0000_t202" coordsize="21600,21600" o:spt="202" path="m,l,21600r21600,l21600,xe">
               <v:stroke joinstyle="miter"/>
@@ -15351,7 +15649,6 @@
     <w:r>
       <w:rPr>
         <w:noProof/>
-        <w:lang w:val="bg-BG" w:eastAsia="bg-BG"/>
       </w:rPr>
       <mc:AlternateContent>
         <mc:Choice Requires="wps">
@@ -15475,7 +15772,7 @@
                               <w:sz w:val="18"/>
                               <w:szCs w:val="18"/>
                             </w:rPr>
-                            <w:t>3</w:t>
+                            <w:t>7</w:t>
                           </w:r>
                           <w:r>
                             <w:fldChar w:fldCharType="end"/>
@@ -15571,7 +15868,7 @@
                         <w:sz w:val="18"/>
                         <w:szCs w:val="18"/>
                       </w:rPr>
-                      <w:t>3</w:t>
+                      <w:t>7</w:t>
                     </w:r>
                     <w:r>
                       <w:fldChar w:fldCharType="end"/>
@@ -15590,7 +15887,7 @@
 </file>
 
 <file path=word/footnotes.xml><?xml version="1.0" encoding="utf-8"?>
-<w:footnotes xmlns:wpc="http://schemas.microsoft.com/office/word/2010/wordprocessingCanvas" xmlns:cx="http://schemas.microsoft.com/office/drawing/2014/chartex" xmlns:cx1="http://schemas.microsoft.com/office/drawing/2015/9/8/chartex" xmlns:mc="http://schemas.openxmlformats.org/markup-compatibility/2006" xmlns:o="urn:schemas-microsoft-com:office:office" xmlns:r="http://schemas.openxmlformats.org/officeDocument/2006/relationships" xmlns:m="http://schemas.openxmlformats.org/officeDocument/2006/math" xmlns:v="urn:schemas-microsoft-com:vml" xmlns:wp14="http://schemas.microsoft.com/office/word/2010/wordprocessingDrawing" xmlns:wp="http://schemas.openxmlformats.org/drawingml/2006/wordprocessingDrawing" xmlns:w10="urn:schemas-microsoft-com:office:word" xmlns:w="http://schemas.openxmlformats.org/wordprocessingml/2006/main" xmlns:w14="http://schemas.microsoft.com/office/word/2010/wordml" xmlns:w15="http://schemas.microsoft.com/office/word/2012/wordml" xmlns:w16se="http://schemas.microsoft.com/office/word/2015/wordml/symex" xmlns:wpg="http://schemas.microsoft.com/office/word/2010/wordprocessingGroup" xmlns:wpi="http://schemas.microsoft.com/office/word/2010/wordprocessingInk" xmlns:wne="http://schemas.microsoft.com/office/word/2006/wordml" xmlns:wps="http://schemas.microsoft.com/office/word/2010/wordprocessingShape" mc:Ignorable="w14 w15 w16se wp14">
+<w:footnotes xmlns:wpc="http://schemas.microsoft.com/office/word/2010/wordprocessingCanvas" xmlns:mc="http://schemas.openxmlformats.org/markup-compatibility/2006" xmlns:o="urn:schemas-microsoft-com:office:office" xmlns:r="http://schemas.openxmlformats.org/officeDocument/2006/relationships" xmlns:m="http://schemas.openxmlformats.org/officeDocument/2006/math" xmlns:v="urn:schemas-microsoft-com:vml" xmlns:wp14="http://schemas.microsoft.com/office/word/2010/wordprocessingDrawing" xmlns:wp="http://schemas.openxmlformats.org/drawingml/2006/wordprocessingDrawing" xmlns:w10="urn:schemas-microsoft-com:office:word" xmlns:w="http://schemas.openxmlformats.org/wordprocessingml/2006/main" xmlns:w14="http://schemas.microsoft.com/office/word/2010/wordml" xmlns:w15="http://schemas.microsoft.com/office/word/2012/wordml" xmlns:wpg="http://schemas.microsoft.com/office/word/2010/wordprocessingGroup" xmlns:wpi="http://schemas.microsoft.com/office/word/2010/wordprocessingInk" xmlns:wne="http://schemas.microsoft.com/office/word/2006/wordml" xmlns:wps="http://schemas.microsoft.com/office/word/2010/wordprocessingShape" mc:Ignorable="w14 w15 wp14">
   <w:footnote w:type="separator" w:id="-1">
     <w:p>
       <w:r>
@@ -15609,7 +15906,7 @@
 </file>
 
 <file path=word/header1.xml><?xml version="1.0" encoding="utf-8"?>
-<w:hdr xmlns:wpc="http://schemas.microsoft.com/office/word/2010/wordprocessingCanvas" xmlns:cx="http://schemas.microsoft.com/office/drawing/2014/chartex" xmlns:cx1="http://schemas.microsoft.com/office/drawing/2015/9/8/chartex" xmlns:mc="http://schemas.openxmlformats.org/markup-compatibility/2006" xmlns:o="urn:schemas-microsoft-com:office:office" xmlns:r="http://schemas.openxmlformats.org/officeDocument/2006/relationships" xmlns:m="http://schemas.openxmlformats.org/officeDocument/2006/math" xmlns:v="urn:schemas-microsoft-com:vml" xmlns:wp14="http://schemas.microsoft.com/office/word/2010/wordprocessingDrawing" xmlns:wp="http://schemas.openxmlformats.org/drawingml/2006/wordprocessingDrawing" xmlns:w10="urn:schemas-microsoft-com:office:word" xmlns:w="http://schemas.openxmlformats.org/wordprocessingml/2006/main" xmlns:w14="http://schemas.microsoft.com/office/word/2010/wordml" xmlns:w15="http://schemas.microsoft.com/office/word/2012/wordml" xmlns:w16se="http://schemas.microsoft.com/office/word/2015/wordml/symex" xmlns:wpg="http://schemas.microsoft.com/office/word/2010/wordprocessingGroup" xmlns:wpi="http://schemas.microsoft.com/office/word/2010/wordprocessingInk" xmlns:wne="http://schemas.microsoft.com/office/word/2006/wordml" xmlns:wps="http://schemas.microsoft.com/office/word/2010/wordprocessingShape" mc:Ignorable="w14 w15 w16se wp14">
+<w:hdr xmlns:wpc="http://schemas.microsoft.com/office/word/2010/wordprocessingCanvas" xmlns:mc="http://schemas.openxmlformats.org/markup-compatibility/2006" xmlns:o="urn:schemas-microsoft-com:office:office" xmlns:r="http://schemas.openxmlformats.org/officeDocument/2006/relationships" xmlns:m="http://schemas.openxmlformats.org/officeDocument/2006/math" xmlns:v="urn:schemas-microsoft-com:vml" xmlns:wp14="http://schemas.microsoft.com/office/word/2010/wordprocessingDrawing" xmlns:wp="http://schemas.openxmlformats.org/drawingml/2006/wordprocessingDrawing" xmlns:w10="urn:schemas-microsoft-com:office:word" xmlns:w="http://schemas.openxmlformats.org/wordprocessingml/2006/main" xmlns:w14="http://schemas.microsoft.com/office/word/2010/wordml" xmlns:w15="http://schemas.microsoft.com/office/word/2012/wordml" xmlns:wpg="http://schemas.microsoft.com/office/word/2010/wordprocessingGroup" xmlns:wpi="http://schemas.microsoft.com/office/word/2010/wordprocessingInk" xmlns:wne="http://schemas.microsoft.com/office/word/2006/wordml" xmlns:wps="http://schemas.microsoft.com/office/word/2010/wordprocessingShape" mc:Ignorable="w14 w15 wp14">
   <w:p>
     <w:pPr>
       <w:tabs>
@@ -15621,7 +15918,6 @@
     <w:r>
       <w:rPr>
         <w:noProof/>
-        <w:lang w:val="bg-BG" w:eastAsia="bg-BG"/>
       </w:rPr>
       <mc:AlternateContent>
         <mc:Choice Requires="wps">
@@ -15694,7 +15990,6 @@
                               <w:rFonts w:eastAsia="Arial"/>
                               <w:noProof/>
                               <w:szCs w:val="26"/>
-                              <w:lang w:val="bg-BG" w:eastAsia="bg-BG"/>
                             </w:rPr>
                             <w:drawing>
                               <wp:inline distT="0" distB="0" distL="0" distR="0">
@@ -15758,7 +16053,7 @@
             </wp:anchor>
           </w:drawing>
         </mc:Choice>
-        <mc:Fallback>
+        <mc:Fallback xmlns:w16se="http://schemas.microsoft.com/office/word/2015/wordml/symex" xmlns:cx1="http://schemas.microsoft.com/office/drawing/2015/9/8/chartex" xmlns:cx="http://schemas.microsoft.com/office/drawing/2014/chartex">
           <w:pict>
             <v:shapetype id="_x0000_t202" coordsize="21600,21600" o:spt="202" path="m,l,21600r21600,l21600,xe">
               <v:stroke joinstyle="miter"/>
@@ -15860,8 +16155,8 @@
 </file>
 
 <file path=word/numbering.xml><?xml version="1.0" encoding="utf-8"?>
-<w:numbering xmlns:wpc="http://schemas.microsoft.com/office/word/2010/wordprocessingCanvas" xmlns:cx="http://schemas.microsoft.com/office/drawing/2014/chartex" xmlns:cx1="http://schemas.microsoft.com/office/drawing/2015/9/8/chartex" xmlns:mc="http://schemas.openxmlformats.org/markup-compatibility/2006" xmlns:o="urn:schemas-microsoft-com:office:office" xmlns:r="http://schemas.openxmlformats.org/officeDocument/2006/relationships" xmlns:m="http://schemas.openxmlformats.org/officeDocument/2006/math" xmlns:v="urn:schemas-microsoft-com:vml" xmlns:wp14="http://schemas.microsoft.com/office/word/2010/wordprocessingDrawing" xmlns:wp="http://schemas.openxmlformats.org/drawingml/2006/wordprocessingDrawing" xmlns:w10="urn:schemas-microsoft-com:office:word" xmlns:w="http://schemas.openxmlformats.org/wordprocessingml/2006/main" xmlns:w14="http://schemas.microsoft.com/office/word/2010/wordml" xmlns:w15="http://schemas.microsoft.com/office/word/2012/wordml" xmlns:w16se="http://schemas.microsoft.com/office/word/2015/wordml/symex" xmlns:wpg="http://schemas.microsoft.com/office/word/2010/wordprocessingGroup" xmlns:wpi="http://schemas.microsoft.com/office/word/2010/wordprocessingInk" xmlns:wne="http://schemas.microsoft.com/office/word/2006/wordml" xmlns:wps="http://schemas.microsoft.com/office/word/2010/wordprocessingShape" mc:Ignorable="w14 w15 w16se wp14">
-  <w:abstractNum w:abstractNumId="0" w15:restartNumberingAfterBreak="0">
+<w:numbering xmlns:wpc="http://schemas.microsoft.com/office/word/2010/wordprocessingCanvas" xmlns:mc="http://schemas.openxmlformats.org/markup-compatibility/2006" xmlns:o="urn:schemas-microsoft-com:office:office" xmlns:r="http://schemas.openxmlformats.org/officeDocument/2006/relationships" xmlns:m="http://schemas.openxmlformats.org/officeDocument/2006/math" xmlns:v="urn:schemas-microsoft-com:vml" xmlns:wp14="http://schemas.microsoft.com/office/word/2010/wordprocessingDrawing" xmlns:wp="http://schemas.openxmlformats.org/drawingml/2006/wordprocessingDrawing" xmlns:w10="urn:schemas-microsoft-com:office:word" xmlns:w="http://schemas.openxmlformats.org/wordprocessingml/2006/main" xmlns:w14="http://schemas.microsoft.com/office/word/2010/wordml" xmlns:w15="http://schemas.microsoft.com/office/word/2012/wordml" xmlns:wpg="http://schemas.microsoft.com/office/word/2010/wordprocessingGroup" xmlns:wpi="http://schemas.microsoft.com/office/word/2010/wordprocessingInk" xmlns:wne="http://schemas.microsoft.com/office/word/2006/wordml" xmlns:wps="http://schemas.microsoft.com/office/word/2010/wordprocessingShape" mc:Ignorable="w14 w15 wp14">
+  <w:abstractNum w:abstractNumId="0">
     <w:nsid w:val="05676C72"/>
     <w:multiLevelType w:val="hybridMultilevel"/>
     <w:tmpl w:val="39D64A1C"/>
@@ -15974,7 +16269,7 @@
       </w:rPr>
     </w:lvl>
   </w:abstractNum>
-  <w:abstractNum w:abstractNumId="1" w15:restartNumberingAfterBreak="0">
+  <w:abstractNum w:abstractNumId="1">
     <w:nsid w:val="2FED4770"/>
     <w:multiLevelType w:val="hybridMultilevel"/>
     <w:tmpl w:val="254084C6"/>
@@ -16065,7 +16360,120 @@
       </w:pPr>
     </w:lvl>
   </w:abstractNum>
-  <w:abstractNum w:abstractNumId="2" w15:restartNumberingAfterBreak="0">
+  <w:abstractNum w:abstractNumId="2">
+    <w:nsid w:val="37EF7FD3"/>
+    <w:multiLevelType w:val="hybridMultilevel"/>
+    <w:tmpl w:val="26865A12"/>
+    <w:lvl w:ilvl="0" w:tplc="04090001">
+      <w:start w:val="1"/>
+      <w:numFmt w:val="bullet"/>
+      <w:lvlText w:val=""/>
+      <w:lvlJc w:val="left"/>
+      <w:pPr>
+        <w:ind w:left="1428" w:hanging="360"/>
+      </w:pPr>
+      <w:rPr>
+        <w:rFonts w:ascii="Symbol" w:hAnsi="Symbol" w:hint="default"/>
+      </w:rPr>
+    </w:lvl>
+    <w:lvl w:ilvl="1" w:tplc="04090003" w:tentative="1">
+      <w:start w:val="1"/>
+      <w:numFmt w:val="bullet"/>
+      <w:lvlText w:val="o"/>
+      <w:lvlJc w:val="left"/>
+      <w:pPr>
+        <w:ind w:left="2148" w:hanging="360"/>
+      </w:pPr>
+      <w:rPr>
+        <w:rFonts w:ascii="Courier New" w:hAnsi="Courier New" w:cs="Courier New" w:hint="default"/>
+      </w:rPr>
+    </w:lvl>
+    <w:lvl w:ilvl="2" w:tplc="04090005" w:tentative="1">
+      <w:start w:val="1"/>
+      <w:numFmt w:val="bullet"/>
+      <w:lvlText w:val=""/>
+      <w:lvlJc w:val="left"/>
+      <w:pPr>
+        <w:ind w:left="2868" w:hanging="360"/>
+      </w:pPr>
+      <w:rPr>
+        <w:rFonts w:ascii="Wingdings" w:hAnsi="Wingdings" w:hint="default"/>
+      </w:rPr>
+    </w:lvl>
+    <w:lvl w:ilvl="3" w:tplc="04090001" w:tentative="1">
+      <w:start w:val="1"/>
+      <w:numFmt w:val="bullet"/>
+      <w:lvlText w:val=""/>
+      <w:lvlJc w:val="left"/>
+      <w:pPr>
+        <w:ind w:left="3588" w:hanging="360"/>
+      </w:pPr>
+      <w:rPr>
+        <w:rFonts w:ascii="Symbol" w:hAnsi="Symbol" w:hint="default"/>
+      </w:rPr>
+    </w:lvl>
+    <w:lvl w:ilvl="4" w:tplc="04090003" w:tentative="1">
+      <w:start w:val="1"/>
+      <w:numFmt w:val="bullet"/>
+      <w:lvlText w:val="o"/>
+      <w:lvlJc w:val="left"/>
+      <w:pPr>
+        <w:ind w:left="4308" w:hanging="360"/>
+      </w:pPr>
+      <w:rPr>
+        <w:rFonts w:ascii="Courier New" w:hAnsi="Courier New" w:cs="Courier New" w:hint="default"/>
+      </w:rPr>
+    </w:lvl>
+    <w:lvl w:ilvl="5" w:tplc="04090005" w:tentative="1">
+      <w:start w:val="1"/>
+      <w:numFmt w:val="bullet"/>
+      <w:lvlText w:val=""/>
+      <w:lvlJc w:val="left"/>
+      <w:pPr>
+        <w:ind w:left="5028" w:hanging="360"/>
+      </w:pPr>
+      <w:rPr>
+        <w:rFonts w:ascii="Wingdings" w:hAnsi="Wingdings" w:hint="default"/>
+      </w:rPr>
+    </w:lvl>
+    <w:lvl w:ilvl="6" w:tplc="04090001" w:tentative="1">
+      <w:start w:val="1"/>
+      <w:numFmt w:val="bullet"/>
+      <w:lvlText w:val=""/>
+      <w:lvlJc w:val="left"/>
+      <w:pPr>
+        <w:ind w:left="5748" w:hanging="360"/>
+      </w:pPr>
+      <w:rPr>
+        <w:rFonts w:ascii="Symbol" w:hAnsi="Symbol" w:hint="default"/>
+      </w:rPr>
+    </w:lvl>
+    <w:lvl w:ilvl="7" w:tplc="04090003" w:tentative="1">
+      <w:start w:val="1"/>
+      <w:numFmt w:val="bullet"/>
+      <w:lvlText w:val="o"/>
+      <w:lvlJc w:val="left"/>
+      <w:pPr>
+        <w:ind w:left="6468" w:hanging="360"/>
+      </w:pPr>
+      <w:rPr>
+        <w:rFonts w:ascii="Courier New" w:hAnsi="Courier New" w:cs="Courier New" w:hint="default"/>
+      </w:rPr>
+    </w:lvl>
+    <w:lvl w:ilvl="8" w:tplc="04090005" w:tentative="1">
+      <w:start w:val="1"/>
+      <w:numFmt w:val="bullet"/>
+      <w:lvlText w:val=""/>
+      <w:lvlJc w:val="left"/>
+      <w:pPr>
+        <w:ind w:left="7188" w:hanging="360"/>
+      </w:pPr>
+      <w:rPr>
+        <w:rFonts w:ascii="Wingdings" w:hAnsi="Wingdings" w:hint="default"/>
+      </w:rPr>
+    </w:lvl>
+  </w:abstractNum>
+  <w:abstractNum w:abstractNumId="3">
     <w:nsid w:val="39C87DC5"/>
     <w:multiLevelType w:val="hybridMultilevel"/>
     <w:tmpl w:val="817ACB9C"/>
@@ -16178,7 +16586,7 @@
       </w:rPr>
     </w:lvl>
   </w:abstractNum>
-  <w:abstractNum w:abstractNumId="3" w15:restartNumberingAfterBreak="0">
+  <w:abstractNum w:abstractNumId="4">
     <w:nsid w:val="43CA5FDE"/>
     <w:multiLevelType w:val="hybridMultilevel"/>
     <w:tmpl w:val="0AB42038"/>
@@ -16291,7 +16699,7 @@
       </w:rPr>
     </w:lvl>
   </w:abstractNum>
-  <w:abstractNum w:abstractNumId="4" w15:restartNumberingAfterBreak="0">
+  <w:abstractNum w:abstractNumId="5">
     <w:nsid w:val="47BF3F65"/>
     <w:multiLevelType w:val="hybridMultilevel"/>
     <w:tmpl w:val="78B4298C"/>
@@ -16404,7 +16812,7 @@
       </w:rPr>
     </w:lvl>
   </w:abstractNum>
-  <w:abstractNum w:abstractNumId="5" w15:restartNumberingAfterBreak="0">
+  <w:abstractNum w:abstractNumId="6">
     <w:nsid w:val="4E4034B1"/>
     <w:multiLevelType w:val="hybridMultilevel"/>
     <w:tmpl w:val="3666440E"/>
@@ -16517,7 +16925,7 @@
       </w:rPr>
     </w:lvl>
   </w:abstractNum>
-  <w:abstractNum w:abstractNumId="6" w15:restartNumberingAfterBreak="0">
+  <w:abstractNum w:abstractNumId="7">
     <w:nsid w:val="56AA0413"/>
     <w:multiLevelType w:val="hybridMultilevel"/>
     <w:tmpl w:val="DC9CE312"/>
@@ -16527,7 +16935,7 @@
       <w:lvlText w:val=""/>
       <w:lvlJc w:val="left"/>
       <w:pPr>
-        <w:ind w:left="786" w:hanging="360"/>
+        <w:ind w:left="1506" w:hanging="360"/>
       </w:pPr>
       <w:rPr>
         <w:rFonts w:ascii="Symbol" w:hAnsi="Symbol" w:hint="default"/>
@@ -16539,7 +16947,7 @@
       <w:lvlText w:val="o"/>
       <w:lvlJc w:val="left"/>
       <w:pPr>
-        <w:ind w:left="1440" w:hanging="360"/>
+        <w:ind w:left="2160" w:hanging="360"/>
       </w:pPr>
       <w:rPr>
         <w:rFonts w:ascii="Courier New" w:hAnsi="Courier New" w:cs="Courier New" w:hint="default"/>
@@ -16551,7 +16959,7 @@
       <w:lvlText w:val=""/>
       <w:lvlJc w:val="left"/>
       <w:pPr>
-        <w:ind w:left="2160" w:hanging="360"/>
+        <w:ind w:left="2880" w:hanging="360"/>
       </w:pPr>
       <w:rPr>
         <w:rFonts w:ascii="Wingdings" w:hAnsi="Wingdings" w:hint="default"/>
@@ -16563,7 +16971,7 @@
       <w:lvlText w:val=""/>
       <w:lvlJc w:val="left"/>
       <w:pPr>
-        <w:ind w:left="2880" w:hanging="360"/>
+        <w:ind w:left="3600" w:hanging="360"/>
       </w:pPr>
       <w:rPr>
         <w:rFonts w:ascii="Symbol" w:hAnsi="Symbol" w:hint="default"/>
@@ -16575,7 +16983,7 @@
       <w:lvlText w:val="o"/>
       <w:lvlJc w:val="left"/>
       <w:pPr>
-        <w:ind w:left="3600" w:hanging="360"/>
+        <w:ind w:left="4320" w:hanging="360"/>
       </w:pPr>
       <w:rPr>
         <w:rFonts w:ascii="Courier New" w:hAnsi="Courier New" w:cs="Courier New" w:hint="default"/>
@@ -16587,7 +16995,7 @@
       <w:lvlText w:val=""/>
       <w:lvlJc w:val="left"/>
       <w:pPr>
-        <w:ind w:left="4320" w:hanging="360"/>
+        <w:ind w:left="5040" w:hanging="360"/>
       </w:pPr>
       <w:rPr>
         <w:rFonts w:ascii="Wingdings" w:hAnsi="Wingdings" w:hint="default"/>
@@ -16599,7 +17007,7 @@
       <w:lvlText w:val=""/>
       <w:lvlJc w:val="left"/>
       <w:pPr>
-        <w:ind w:left="5040" w:hanging="360"/>
+        <w:ind w:left="5760" w:hanging="360"/>
       </w:pPr>
       <w:rPr>
         <w:rFonts w:ascii="Symbol" w:hAnsi="Symbol" w:hint="default"/>
@@ -16611,7 +17019,7 @@
       <w:lvlText w:val="o"/>
       <w:lvlJc w:val="left"/>
       <w:pPr>
-        <w:ind w:left="5760" w:hanging="360"/>
+        <w:ind w:left="6480" w:hanging="360"/>
       </w:pPr>
       <w:rPr>
         <w:rFonts w:ascii="Courier New" w:hAnsi="Courier New" w:cs="Courier New" w:hint="default"/>
@@ -16623,14 +17031,14 @@
       <w:lvlText w:val=""/>
       <w:lvlJc w:val="left"/>
       <w:pPr>
-        <w:ind w:left="6480" w:hanging="360"/>
+        <w:ind w:left="7200" w:hanging="360"/>
       </w:pPr>
       <w:rPr>
         <w:rFonts w:ascii="Wingdings" w:hAnsi="Wingdings" w:hint="default"/>
       </w:rPr>
     </w:lvl>
   </w:abstractNum>
-  <w:abstractNum w:abstractNumId="7" w15:restartNumberingAfterBreak="0">
+  <w:abstractNum w:abstractNumId="8">
     <w:nsid w:val="60492A54"/>
     <w:multiLevelType w:val="hybridMultilevel"/>
     <w:tmpl w:val="3A8C57B8"/>
@@ -16743,7 +17151,7 @@
       </w:rPr>
     </w:lvl>
   </w:abstractNum>
-  <w:abstractNum w:abstractNumId="8" w15:restartNumberingAfterBreak="0">
+  <w:abstractNum w:abstractNumId="9">
     <w:nsid w:val="67D637CE"/>
     <w:multiLevelType w:val="hybridMultilevel"/>
     <w:tmpl w:val="16CAB846"/>
@@ -16829,7 +17237,7 @@
       </w:pPr>
     </w:lvl>
   </w:abstractNum>
-  <w:abstractNum w:abstractNumId="9" w15:restartNumberingAfterBreak="0">
+  <w:abstractNum w:abstractNumId="10">
     <w:nsid w:val="6A5F7FCB"/>
     <w:multiLevelType w:val="hybridMultilevel"/>
     <w:tmpl w:val="4A1A2EA0"/>
@@ -16942,7 +17350,7 @@
       </w:rPr>
     </w:lvl>
   </w:abstractNum>
-  <w:abstractNum w:abstractNumId="10" w15:restartNumberingAfterBreak="0">
+  <w:abstractNum w:abstractNumId="11">
     <w:nsid w:val="6A737A66"/>
     <w:multiLevelType w:val="multilevel"/>
     <w:tmpl w:val="F286AD6C"/>
@@ -17064,7 +17472,7 @@
       </w:pPr>
     </w:lvl>
   </w:abstractNum>
-  <w:abstractNum w:abstractNumId="11" w15:restartNumberingAfterBreak="0">
+  <w:abstractNum w:abstractNumId="12">
     <w:nsid w:val="6DCF6468"/>
     <w:multiLevelType w:val="hybridMultilevel"/>
     <w:tmpl w:val="ABE29B1C"/>
@@ -17154,7 +17562,7 @@
       </w:pPr>
     </w:lvl>
   </w:abstractNum>
-  <w:abstractNum w:abstractNumId="12" w15:restartNumberingAfterBreak="0">
+  <w:abstractNum w:abstractNumId="13">
     <w:nsid w:val="6E450FD1"/>
     <w:multiLevelType w:val="hybridMultilevel"/>
     <w:tmpl w:val="E946A6A8"/>
@@ -17267,7 +17675,7 @@
       </w:rPr>
     </w:lvl>
   </w:abstractNum>
-  <w:abstractNum w:abstractNumId="13" w15:restartNumberingAfterBreak="0">
+  <w:abstractNum w:abstractNumId="14">
     <w:nsid w:val="727660CA"/>
     <w:multiLevelType w:val="hybridMultilevel"/>
     <w:tmpl w:val="E3B4F3BA"/>
@@ -17380,17 +17788,17 @@
       </w:rPr>
     </w:lvl>
   </w:abstractNum>
-  <w:abstractNum w:abstractNumId="14" w15:restartNumberingAfterBreak="0">
-    <w:nsid w:val="7C1800D0"/>
+  <w:abstractNum w:abstractNumId="15">
+    <w:nsid w:val="77F83CFE"/>
     <w:multiLevelType w:val="hybridMultilevel"/>
-    <w:tmpl w:val="169A67FE"/>
+    <w:tmpl w:val="462217CE"/>
     <w:lvl w:ilvl="0" w:tplc="04090001">
       <w:start w:val="1"/>
       <w:numFmt w:val="bullet"/>
       <w:lvlText w:val=""/>
       <w:lvlJc w:val="left"/>
       <w:pPr>
-        <w:ind w:left="873" w:hanging="360"/>
+        <w:ind w:left="1428" w:hanging="360"/>
       </w:pPr>
       <w:rPr>
         <w:rFonts w:ascii="Symbol" w:hAnsi="Symbol" w:hint="default"/>
@@ -17402,7 +17810,7 @@
       <w:lvlText w:val="o"/>
       <w:lvlJc w:val="left"/>
       <w:pPr>
-        <w:ind w:left="1593" w:hanging="360"/>
+        <w:ind w:left="2148" w:hanging="360"/>
       </w:pPr>
       <w:rPr>
         <w:rFonts w:ascii="Courier New" w:hAnsi="Courier New" w:cs="Courier New" w:hint="default"/>
@@ -17414,7 +17822,7 @@
       <w:lvlText w:val=""/>
       <w:lvlJc w:val="left"/>
       <w:pPr>
-        <w:ind w:left="2313" w:hanging="360"/>
+        <w:ind w:left="2868" w:hanging="360"/>
       </w:pPr>
       <w:rPr>
         <w:rFonts w:ascii="Wingdings" w:hAnsi="Wingdings" w:hint="default"/>
@@ -17426,7 +17834,7 @@
       <w:lvlText w:val=""/>
       <w:lvlJc w:val="left"/>
       <w:pPr>
-        <w:ind w:left="3033" w:hanging="360"/>
+        <w:ind w:left="3588" w:hanging="360"/>
       </w:pPr>
       <w:rPr>
         <w:rFonts w:ascii="Symbol" w:hAnsi="Symbol" w:hint="default"/>
@@ -17438,7 +17846,7 @@
       <w:lvlText w:val="o"/>
       <w:lvlJc w:val="left"/>
       <w:pPr>
-        <w:ind w:left="3753" w:hanging="360"/>
+        <w:ind w:left="4308" w:hanging="360"/>
       </w:pPr>
       <w:rPr>
         <w:rFonts w:ascii="Courier New" w:hAnsi="Courier New" w:cs="Courier New" w:hint="default"/>
@@ -17450,7 +17858,7 @@
       <w:lvlText w:val=""/>
       <w:lvlJc w:val="left"/>
       <w:pPr>
-        <w:ind w:left="4473" w:hanging="360"/>
+        <w:ind w:left="5028" w:hanging="360"/>
       </w:pPr>
       <w:rPr>
         <w:rFonts w:ascii="Wingdings" w:hAnsi="Wingdings" w:hint="default"/>
@@ -17462,7 +17870,7 @@
       <w:lvlText w:val=""/>
       <w:lvlJc w:val="left"/>
       <w:pPr>
-        <w:ind w:left="5193" w:hanging="360"/>
+        <w:ind w:left="5748" w:hanging="360"/>
       </w:pPr>
       <w:rPr>
         <w:rFonts w:ascii="Symbol" w:hAnsi="Symbol" w:hint="default"/>
@@ -17474,7 +17882,7 @@
       <w:lvlText w:val="o"/>
       <w:lvlJc w:val="left"/>
       <w:pPr>
-        <w:ind w:left="5913" w:hanging="360"/>
+        <w:ind w:left="6468" w:hanging="360"/>
       </w:pPr>
       <w:rPr>
         <w:rFonts w:ascii="Courier New" w:hAnsi="Courier New" w:cs="Courier New" w:hint="default"/>
@@ -17486,6 +17894,119 @@
       <w:lvlText w:val=""/>
       <w:lvlJc w:val="left"/>
       <w:pPr>
+        <w:ind w:left="7188" w:hanging="360"/>
+      </w:pPr>
+      <w:rPr>
+        <w:rFonts w:ascii="Wingdings" w:hAnsi="Wingdings" w:hint="default"/>
+      </w:rPr>
+    </w:lvl>
+  </w:abstractNum>
+  <w:abstractNum w:abstractNumId="16">
+    <w:nsid w:val="7C1800D0"/>
+    <w:multiLevelType w:val="hybridMultilevel"/>
+    <w:tmpl w:val="169A67FE"/>
+    <w:lvl w:ilvl="0" w:tplc="04090001">
+      <w:start w:val="1"/>
+      <w:numFmt w:val="bullet"/>
+      <w:lvlText w:val=""/>
+      <w:lvlJc w:val="left"/>
+      <w:pPr>
+        <w:ind w:left="873" w:hanging="360"/>
+      </w:pPr>
+      <w:rPr>
+        <w:rFonts w:ascii="Symbol" w:hAnsi="Symbol" w:hint="default"/>
+      </w:rPr>
+    </w:lvl>
+    <w:lvl w:ilvl="1" w:tplc="04090003" w:tentative="1">
+      <w:start w:val="1"/>
+      <w:numFmt w:val="bullet"/>
+      <w:lvlText w:val="o"/>
+      <w:lvlJc w:val="left"/>
+      <w:pPr>
+        <w:ind w:left="1593" w:hanging="360"/>
+      </w:pPr>
+      <w:rPr>
+        <w:rFonts w:ascii="Courier New" w:hAnsi="Courier New" w:cs="Courier New" w:hint="default"/>
+      </w:rPr>
+    </w:lvl>
+    <w:lvl w:ilvl="2" w:tplc="04090005" w:tentative="1">
+      <w:start w:val="1"/>
+      <w:numFmt w:val="bullet"/>
+      <w:lvlText w:val=""/>
+      <w:lvlJc w:val="left"/>
+      <w:pPr>
+        <w:ind w:left="2313" w:hanging="360"/>
+      </w:pPr>
+      <w:rPr>
+        <w:rFonts w:ascii="Wingdings" w:hAnsi="Wingdings" w:hint="default"/>
+      </w:rPr>
+    </w:lvl>
+    <w:lvl w:ilvl="3" w:tplc="04090001" w:tentative="1">
+      <w:start w:val="1"/>
+      <w:numFmt w:val="bullet"/>
+      <w:lvlText w:val=""/>
+      <w:lvlJc w:val="left"/>
+      <w:pPr>
+        <w:ind w:left="3033" w:hanging="360"/>
+      </w:pPr>
+      <w:rPr>
+        <w:rFonts w:ascii="Symbol" w:hAnsi="Symbol" w:hint="default"/>
+      </w:rPr>
+    </w:lvl>
+    <w:lvl w:ilvl="4" w:tplc="04090003" w:tentative="1">
+      <w:start w:val="1"/>
+      <w:numFmt w:val="bullet"/>
+      <w:lvlText w:val="o"/>
+      <w:lvlJc w:val="left"/>
+      <w:pPr>
+        <w:ind w:left="3753" w:hanging="360"/>
+      </w:pPr>
+      <w:rPr>
+        <w:rFonts w:ascii="Courier New" w:hAnsi="Courier New" w:cs="Courier New" w:hint="default"/>
+      </w:rPr>
+    </w:lvl>
+    <w:lvl w:ilvl="5" w:tplc="04090005" w:tentative="1">
+      <w:start w:val="1"/>
+      <w:numFmt w:val="bullet"/>
+      <w:lvlText w:val=""/>
+      <w:lvlJc w:val="left"/>
+      <w:pPr>
+        <w:ind w:left="4473" w:hanging="360"/>
+      </w:pPr>
+      <w:rPr>
+        <w:rFonts w:ascii="Wingdings" w:hAnsi="Wingdings" w:hint="default"/>
+      </w:rPr>
+    </w:lvl>
+    <w:lvl w:ilvl="6" w:tplc="04090001" w:tentative="1">
+      <w:start w:val="1"/>
+      <w:numFmt w:val="bullet"/>
+      <w:lvlText w:val=""/>
+      <w:lvlJc w:val="left"/>
+      <w:pPr>
+        <w:ind w:left="5193" w:hanging="360"/>
+      </w:pPr>
+      <w:rPr>
+        <w:rFonts w:ascii="Symbol" w:hAnsi="Symbol" w:hint="default"/>
+      </w:rPr>
+    </w:lvl>
+    <w:lvl w:ilvl="7" w:tplc="04090003" w:tentative="1">
+      <w:start w:val="1"/>
+      <w:numFmt w:val="bullet"/>
+      <w:lvlText w:val="o"/>
+      <w:lvlJc w:val="left"/>
+      <w:pPr>
+        <w:ind w:left="5913" w:hanging="360"/>
+      </w:pPr>
+      <w:rPr>
+        <w:rFonts w:ascii="Courier New" w:hAnsi="Courier New" w:cs="Courier New" w:hint="default"/>
+      </w:rPr>
+    </w:lvl>
+    <w:lvl w:ilvl="8" w:tplc="04090005" w:tentative="1">
+      <w:start w:val="1"/>
+      <w:numFmt w:val="bullet"/>
+      <w:lvlText w:val=""/>
+      <w:lvlJc w:val="left"/>
+      <w:pPr>
         <w:ind w:left="6633" w:hanging="360"/>
       </w:pPr>
       <w:rPr>
@@ -17494,55 +18015,61 @@
     </w:lvl>
   </w:abstractNum>
   <w:num w:numId="1">
+    <w:abstractNumId w:val="11"/>
+  </w:num>
+  <w:num w:numId="2">
+    <w:abstractNumId w:val="9"/>
+  </w:num>
+  <w:num w:numId="3">
+    <w:abstractNumId w:val="16"/>
+  </w:num>
+  <w:num w:numId="4">
     <w:abstractNumId w:val="10"/>
   </w:num>
-  <w:num w:numId="2">
+  <w:num w:numId="5">
+    <w:abstractNumId w:val="14"/>
+  </w:num>
+  <w:num w:numId="6">
     <w:abstractNumId w:val="8"/>
   </w:num>
-  <w:num w:numId="3">
-    <w:abstractNumId w:val="14"/>
+  <w:num w:numId="7">
+    <w:abstractNumId w:val="3"/>
   </w:num>
-  <w:num w:numId="4">
-    <w:abstractNumId w:val="9"/>
-  </w:num>
-  <w:num w:numId="5">
+  <w:num w:numId="8">
     <w:abstractNumId w:val="13"/>
   </w:num>
-  <w:num w:numId="6">
-    <w:abstractNumId w:val="7"/>
-  </w:num>
-  <w:num w:numId="7">
-    <w:abstractNumId w:val="2"/>
-  </w:num>
-  <w:num w:numId="8">
-    <w:abstractNumId w:val="12"/>
-  </w:num>
   <w:num w:numId="9">
-    <w:abstractNumId w:val="4"/>
+    <w:abstractNumId w:val="5"/>
   </w:num>
   <w:num w:numId="10">
     <w:abstractNumId w:val="0"/>
   </w:num>
   <w:num w:numId="11">
-    <w:abstractNumId w:val="3"/>
+    <w:abstractNumId w:val="4"/>
   </w:num>
   <w:num w:numId="12">
-    <w:abstractNumId w:val="11"/>
+    <w:abstractNumId w:val="12"/>
   </w:num>
   <w:num w:numId="13">
     <w:abstractNumId w:val="1"/>
   </w:num>
   <w:num w:numId="14">
-    <w:abstractNumId w:val="5"/>
+    <w:abstractNumId w:val="6"/>
   </w:num>
   <w:num w:numId="15">
-    <w:abstractNumId w:val="6"/>
+    <w:abstractNumId w:val="7"/>
+  </w:num>
+  <w:num w:numId="16">
+    <w:abstractNumId w:val="15"/>
+  </w:num>
+  <w:num w:numId="17">
+    <w:abstractNumId w:val="2"/>
   </w:num>
 </w:numbering>
 </file>
 
 <file path=word/styles.xml><?xml version="1.0" encoding="utf-8"?>
-<w:styles xmlns:mc="http://schemas.openxmlformats.org/markup-compatibility/2006" xmlns:r="http://schemas.openxmlformats.org/officeDocument/2006/relationships" xmlns:w="http://schemas.openxmlformats.org/wordprocessingml/2006/main" xmlns:w14="http://schemas.microsoft.com/office/word/2010/wordml" xmlns:w15="http://schemas.microsoft.com/office/word/2012/wordml" xmlns:w16se="http://schemas.microsoft.com/office/word/2015/wordml/symex" mc:Ignorable="w14 w15 w16se">
+<w:styles xmlns:mc="http://schemas.openxmlformats.org/markup-compatibility/2006" xmlns:r="http://schemas.openxmlformats.org/officeDocument/2006/relationships" xmlns:w="http://schemas.openxmlformats.org/wordprocessingml/2006/main" xmlns:w14="http://schemas.microsoft.com/office/word/2010/wordml" xmlns:w15="http://schemas.microsoft.com/office/word/2012/wordml" mc:Ignorable="w14 w15">
   <w:docDefaults>
     <w:rPrDefault>
       <w:rPr>
@@ -18826,7 +19353,7 @@
 </file>
 
 <file path=customXml/itemProps1.xml><?xml version="1.0" encoding="utf-8"?>
-<ds:datastoreItem xmlns:ds="http://schemas.openxmlformats.org/officeDocument/2006/customXml" ds:itemID="{AC54A888-A856-4DFC-B857-D89E322700E1}">
+<ds:datastoreItem xmlns:ds="http://schemas.openxmlformats.org/officeDocument/2006/customXml" ds:itemID="{16CCBF18-15F8-4433-8817-0F62AADA47EF}">
   <ds:schemaRefs>
     <ds:schemaRef ds:uri="http://schemas.openxmlformats.org/officeDocument/2006/bibliography"/>
   </ds:schemaRefs>

</xml_diff>

<commit_message>
Added hyperlinks in Content
</commit_message>
<xml_diff>
--- a/06.Test Plan/TALSv.5.7(build 20151119.44a964b)_MasterTestPlan.docx
+++ b/06.Test Plan/TALSv.5.7(build 20151119.44a964b)_MasterTestPlan.docx
@@ -109,8 +109,13 @@
           <w:szCs w:val="18"/>
         </w:rPr>
       </w:pPr>
-      <w:r>
-        <w:t>Telerik Academy Learning System</w:t>
+      <w:proofErr w:type="spellStart"/>
+      <w:r>
+        <w:t>Telerik</w:t>
+      </w:r>
+      <w:proofErr w:type="spellEnd"/>
+      <w:r>
+        <w:t xml:space="preserve"> Academy Learning System</w:t>
       </w:r>
     </w:p>
     <w:p>
@@ -539,65 +544,18 @@
                 <w:lang w:val="bg-BG" w:eastAsia="bg-BG"/>
               </w:rPr>
             </w:pPr>
-            <w:r>
-              <w:rPr>
-                <w:rFonts w:ascii="Calibri" w:hAnsi="Calibri"/>
-                <w:color w:val="000000"/>
-                <w:sz w:val="28"/>
-                <w:szCs w:val="28"/>
-                <w:lang w:val="bg-BG" w:eastAsia="bg-BG"/>
-              </w:rPr>
-              <w:fldChar w:fldCharType="begin"/>
-            </w:r>
-            <w:r>
-              <w:rPr>
-                <w:rFonts w:ascii="Calibri" w:hAnsi="Calibri"/>
-                <w:color w:val="000000"/>
-                <w:sz w:val="28"/>
-                <w:szCs w:val="28"/>
-                <w:lang w:val="bg-BG" w:eastAsia="bg-BG"/>
-              </w:rPr>
-              <w:instrText xml:space="preserve"> HYPERLINK  \l "TEST_PLAN_IDENTIFIER" </w:instrText>
-            </w:r>
-            <w:r>
-              <w:rPr>
-                <w:rFonts w:ascii="Calibri" w:hAnsi="Calibri"/>
-                <w:color w:val="000000"/>
-                <w:sz w:val="28"/>
-                <w:szCs w:val="28"/>
-                <w:lang w:val="bg-BG" w:eastAsia="bg-BG"/>
-              </w:rPr>
-            </w:r>
-            <w:r>
-              <w:rPr>
-                <w:rFonts w:ascii="Calibri" w:hAnsi="Calibri"/>
-                <w:color w:val="000000"/>
-                <w:sz w:val="28"/>
-                <w:szCs w:val="28"/>
-                <w:lang w:val="bg-BG" w:eastAsia="bg-BG"/>
-              </w:rPr>
-              <w:fldChar w:fldCharType="separate"/>
-            </w:r>
-            <w:r>
-              <w:rPr>
-                <w:rStyle w:val="Hyperlink"/>
-                <w:rFonts w:ascii="Calibri" w:hAnsi="Calibri"/>
-                <w:sz w:val="28"/>
-                <w:szCs w:val="28"/>
-                <w:lang w:val="bg-BG" w:eastAsia="bg-BG"/>
-              </w:rPr>
-              <w:t>3</w:t>
-            </w:r>
-            <w:r>
-              <w:rPr>
-                <w:rFonts w:ascii="Calibri" w:hAnsi="Calibri"/>
-                <w:color w:val="000000"/>
-                <w:sz w:val="28"/>
-                <w:szCs w:val="28"/>
-                <w:lang w:val="bg-BG" w:eastAsia="bg-BG"/>
-              </w:rPr>
-              <w:fldChar w:fldCharType="end"/>
-            </w:r>
+            <w:hyperlink w:anchor="TEST_PLAN_IDENTIFIER" w:history="1">
+              <w:r>
+                <w:rPr>
+                  <w:rStyle w:val="Hyperlink"/>
+                  <w:rFonts w:ascii="Calibri" w:hAnsi="Calibri"/>
+                  <w:sz w:val="28"/>
+                  <w:szCs w:val="28"/>
+                  <w:lang w:val="bg-BG" w:eastAsia="bg-BG"/>
+                </w:rPr>
+                <w:t>3</w:t>
+              </w:r>
+            </w:hyperlink>
           </w:p>
         </w:tc>
       </w:tr>
@@ -693,65 +651,18 @@
                 <w:lang w:val="bg-BG" w:eastAsia="bg-BG"/>
               </w:rPr>
             </w:pPr>
-            <w:r>
-              <w:rPr>
-                <w:rFonts w:ascii="Calibri" w:hAnsi="Calibri"/>
-                <w:color w:val="000000"/>
-                <w:sz w:val="28"/>
-                <w:szCs w:val="28"/>
-                <w:lang w:val="bg-BG" w:eastAsia="bg-BG"/>
-              </w:rPr>
-              <w:fldChar w:fldCharType="begin"/>
-            </w:r>
-            <w:r>
-              <w:rPr>
-                <w:rFonts w:ascii="Calibri" w:hAnsi="Calibri"/>
-                <w:color w:val="000000"/>
-                <w:sz w:val="28"/>
-                <w:szCs w:val="28"/>
-                <w:lang w:val="bg-BG" w:eastAsia="bg-BG"/>
-              </w:rPr>
-              <w:instrText xml:space="preserve"> HYPERLINK  \l "REFERENCES" </w:instrText>
-            </w:r>
-            <w:r>
-              <w:rPr>
-                <w:rFonts w:ascii="Calibri" w:hAnsi="Calibri"/>
-                <w:color w:val="000000"/>
-                <w:sz w:val="28"/>
-                <w:szCs w:val="28"/>
-                <w:lang w:val="bg-BG" w:eastAsia="bg-BG"/>
-              </w:rPr>
-            </w:r>
-            <w:r>
-              <w:rPr>
-                <w:rFonts w:ascii="Calibri" w:hAnsi="Calibri"/>
-                <w:color w:val="000000"/>
-                <w:sz w:val="28"/>
-                <w:szCs w:val="28"/>
-                <w:lang w:val="bg-BG" w:eastAsia="bg-BG"/>
-              </w:rPr>
-              <w:fldChar w:fldCharType="separate"/>
-            </w:r>
-            <w:r>
-              <w:rPr>
-                <w:rStyle w:val="Hyperlink"/>
-                <w:rFonts w:ascii="Calibri" w:hAnsi="Calibri"/>
-                <w:sz w:val="28"/>
-                <w:szCs w:val="28"/>
-                <w:lang w:val="bg-BG" w:eastAsia="bg-BG"/>
-              </w:rPr>
-              <w:t>3</w:t>
-            </w:r>
-            <w:r>
-              <w:rPr>
-                <w:rFonts w:ascii="Calibri" w:hAnsi="Calibri"/>
-                <w:color w:val="000000"/>
-                <w:sz w:val="28"/>
-                <w:szCs w:val="28"/>
-                <w:lang w:val="bg-BG" w:eastAsia="bg-BG"/>
-              </w:rPr>
-              <w:fldChar w:fldCharType="end"/>
-            </w:r>
+            <w:hyperlink w:anchor="REFERENCES" w:history="1">
+              <w:r>
+                <w:rPr>
+                  <w:rStyle w:val="Hyperlink"/>
+                  <w:rFonts w:ascii="Calibri" w:hAnsi="Calibri"/>
+                  <w:sz w:val="28"/>
+                  <w:szCs w:val="28"/>
+                  <w:lang w:val="bg-BG" w:eastAsia="bg-BG"/>
+                </w:rPr>
+                <w:t>3</w:t>
+              </w:r>
+            </w:hyperlink>
           </w:p>
         </w:tc>
       </w:tr>
@@ -837,65 +748,18 @@
                 <w:lang w:val="bg-BG" w:eastAsia="bg-BG"/>
               </w:rPr>
             </w:pPr>
-            <w:r>
-              <w:rPr>
-                <w:rFonts w:ascii="Calibri" w:hAnsi="Calibri"/>
-                <w:color w:val="000000"/>
-                <w:sz w:val="28"/>
-                <w:szCs w:val="28"/>
-                <w:lang w:val="bg-BG" w:eastAsia="bg-BG"/>
-              </w:rPr>
-              <w:fldChar w:fldCharType="begin"/>
-            </w:r>
-            <w:r>
-              <w:rPr>
-                <w:rFonts w:ascii="Calibri" w:hAnsi="Calibri"/>
-                <w:color w:val="000000"/>
-                <w:sz w:val="28"/>
-                <w:szCs w:val="28"/>
-                <w:lang w:val="bg-BG" w:eastAsia="bg-BG"/>
-              </w:rPr>
-              <w:instrText xml:space="preserve"> HYPERLINK  \l "INTRODUCTION" </w:instrText>
-            </w:r>
-            <w:r>
-              <w:rPr>
-                <w:rFonts w:ascii="Calibri" w:hAnsi="Calibri"/>
-                <w:color w:val="000000"/>
-                <w:sz w:val="28"/>
-                <w:szCs w:val="28"/>
-                <w:lang w:val="bg-BG" w:eastAsia="bg-BG"/>
-              </w:rPr>
-            </w:r>
-            <w:r>
-              <w:rPr>
-                <w:rFonts w:ascii="Calibri" w:hAnsi="Calibri"/>
-                <w:color w:val="000000"/>
-                <w:sz w:val="28"/>
-                <w:szCs w:val="28"/>
-                <w:lang w:val="bg-BG" w:eastAsia="bg-BG"/>
-              </w:rPr>
-              <w:fldChar w:fldCharType="separate"/>
-            </w:r>
-            <w:r>
-              <w:rPr>
-                <w:rStyle w:val="Hyperlink"/>
-                <w:rFonts w:ascii="Calibri" w:hAnsi="Calibri"/>
-                <w:sz w:val="28"/>
-                <w:szCs w:val="28"/>
-                <w:lang w:val="bg-BG" w:eastAsia="bg-BG"/>
-              </w:rPr>
-              <w:t>3</w:t>
-            </w:r>
-            <w:r>
-              <w:rPr>
-                <w:rFonts w:ascii="Calibri" w:hAnsi="Calibri"/>
-                <w:color w:val="000000"/>
-                <w:sz w:val="28"/>
-                <w:szCs w:val="28"/>
-                <w:lang w:val="bg-BG" w:eastAsia="bg-BG"/>
-              </w:rPr>
-              <w:fldChar w:fldCharType="end"/>
-            </w:r>
+            <w:hyperlink w:anchor="INTRODUCTION" w:history="1">
+              <w:r>
+                <w:rPr>
+                  <w:rStyle w:val="Hyperlink"/>
+                  <w:rFonts w:ascii="Calibri" w:hAnsi="Calibri"/>
+                  <w:sz w:val="28"/>
+                  <w:szCs w:val="28"/>
+                  <w:lang w:val="bg-BG" w:eastAsia="bg-BG"/>
+                </w:rPr>
+                <w:t>3</w:t>
+              </w:r>
+            </w:hyperlink>
           </w:p>
         </w:tc>
       </w:tr>
@@ -939,6 +803,7 @@
                 <w:lang w:eastAsia="bg-BG"/>
               </w:rPr>
             </w:pPr>
+            <w:proofErr w:type="gramStart"/>
             <w:r>
               <w:rPr>
                 <w:rFonts w:ascii="Calibri" w:hAnsi="Calibri"/>
@@ -949,6 +814,7 @@
               </w:rPr>
               <w:t>3.1  Scope</w:t>
             </w:r>
+            <w:proofErr w:type="gramEnd"/>
             <w:r>
               <w:rPr>
                 <w:rFonts w:ascii="Calibri" w:hAnsi="Calibri"/>
@@ -1063,6 +929,7 @@
                 <w:lang w:eastAsia="bg-BG"/>
               </w:rPr>
             </w:pPr>
+            <w:proofErr w:type="gramStart"/>
             <w:r>
               <w:rPr>
                 <w:rFonts w:ascii="Calibri" w:hAnsi="Calibri"/>
@@ -1091,7 +958,18 @@
                 <w:szCs w:val="28"/>
                 <w:lang w:eastAsia="bg-BG"/>
               </w:rPr>
-              <w:t>Test Objectives</w:t>
+              <w:t>Test</w:t>
+            </w:r>
+            <w:proofErr w:type="gramEnd"/>
+            <w:r>
+              <w:rPr>
+                <w:rFonts w:ascii="Calibri" w:hAnsi="Calibri"/>
+                <w:color w:val="000000"/>
+                <w:sz w:val="24"/>
+                <w:szCs w:val="28"/>
+                <w:lang w:eastAsia="bg-BG"/>
+              </w:rPr>
+              <w:t xml:space="preserve"> Objectives</w:t>
             </w:r>
             <w:r>
               <w:rPr>
@@ -1336,65 +1214,18 @@
                 <w:lang w:eastAsia="bg-BG"/>
               </w:rPr>
             </w:pPr>
-            <w:r>
-              <w:rPr>
-                <w:rFonts w:ascii="Calibri" w:hAnsi="Calibri"/>
-                <w:color w:val="000000"/>
-                <w:sz w:val="28"/>
-                <w:szCs w:val="28"/>
-                <w:lang w:eastAsia="bg-BG"/>
-              </w:rPr>
-              <w:fldChar w:fldCharType="begin"/>
-            </w:r>
-            <w:r>
-              <w:rPr>
-                <w:rFonts w:ascii="Calibri" w:hAnsi="Calibri"/>
-                <w:color w:val="000000"/>
-                <w:sz w:val="28"/>
-                <w:szCs w:val="28"/>
-                <w:lang w:eastAsia="bg-BG"/>
-              </w:rPr>
-              <w:instrText xml:space="preserve"> HYPERLINK  \l "TestingGoals" </w:instrText>
-            </w:r>
-            <w:r>
-              <w:rPr>
-                <w:rFonts w:ascii="Calibri" w:hAnsi="Calibri"/>
-                <w:color w:val="000000"/>
-                <w:sz w:val="28"/>
-                <w:szCs w:val="28"/>
-                <w:lang w:eastAsia="bg-BG"/>
-              </w:rPr>
-            </w:r>
-            <w:r>
-              <w:rPr>
-                <w:rFonts w:ascii="Calibri" w:hAnsi="Calibri"/>
-                <w:color w:val="000000"/>
-                <w:sz w:val="28"/>
-                <w:szCs w:val="28"/>
-                <w:lang w:eastAsia="bg-BG"/>
-              </w:rPr>
-              <w:fldChar w:fldCharType="separate"/>
-            </w:r>
-            <w:r>
-              <w:rPr>
-                <w:rStyle w:val="Hyperlink"/>
-                <w:rFonts w:ascii="Calibri" w:hAnsi="Calibri"/>
-                <w:sz w:val="28"/>
-                <w:szCs w:val="28"/>
-                <w:lang w:eastAsia="bg-BG"/>
-              </w:rPr>
-              <w:t>4</w:t>
-            </w:r>
-            <w:r>
-              <w:rPr>
-                <w:rFonts w:ascii="Calibri" w:hAnsi="Calibri"/>
-                <w:color w:val="000000"/>
-                <w:sz w:val="28"/>
-                <w:szCs w:val="28"/>
-                <w:lang w:eastAsia="bg-BG"/>
-              </w:rPr>
-              <w:fldChar w:fldCharType="end"/>
-            </w:r>
+            <w:hyperlink w:anchor="TestingGoals" w:history="1">
+              <w:r>
+                <w:rPr>
+                  <w:rStyle w:val="Hyperlink"/>
+                  <w:rFonts w:ascii="Calibri" w:hAnsi="Calibri"/>
+                  <w:sz w:val="28"/>
+                  <w:szCs w:val="28"/>
+                  <w:lang w:eastAsia="bg-BG"/>
+                </w:rPr>
+                <w:t>4</w:t>
+              </w:r>
+            </w:hyperlink>
           </w:p>
         </w:tc>
       </w:tr>
@@ -1492,65 +1323,18 @@
                 <w:lang w:val="bg-BG" w:eastAsia="bg-BG"/>
               </w:rPr>
             </w:pPr>
-            <w:r>
-              <w:rPr>
-                <w:rFonts w:ascii="Calibri" w:hAnsi="Calibri"/>
-                <w:color w:val="000000"/>
-                <w:sz w:val="28"/>
-                <w:szCs w:val="28"/>
-                <w:lang w:val="bg-BG" w:eastAsia="bg-BG"/>
-              </w:rPr>
-              <w:fldChar w:fldCharType="begin"/>
-            </w:r>
-            <w:r>
-              <w:rPr>
-                <w:rFonts w:ascii="Calibri" w:hAnsi="Calibri"/>
-                <w:color w:val="000000"/>
-                <w:sz w:val="28"/>
-                <w:szCs w:val="28"/>
-                <w:lang w:val="bg-BG" w:eastAsia="bg-BG"/>
-              </w:rPr>
-              <w:instrText xml:space="preserve"> HYPERLINK  \l "TEST_ITEMS_FUNCTIONS" </w:instrText>
-            </w:r>
-            <w:r>
-              <w:rPr>
-                <w:rFonts w:ascii="Calibri" w:hAnsi="Calibri"/>
-                <w:color w:val="000000"/>
-                <w:sz w:val="28"/>
-                <w:szCs w:val="28"/>
-                <w:lang w:val="bg-BG" w:eastAsia="bg-BG"/>
-              </w:rPr>
-            </w:r>
-            <w:r>
-              <w:rPr>
-                <w:rFonts w:ascii="Calibri" w:hAnsi="Calibri"/>
-                <w:color w:val="000000"/>
-                <w:sz w:val="28"/>
-                <w:szCs w:val="28"/>
-                <w:lang w:val="bg-BG" w:eastAsia="bg-BG"/>
-              </w:rPr>
-              <w:fldChar w:fldCharType="separate"/>
-            </w:r>
-            <w:r>
-              <w:rPr>
-                <w:rStyle w:val="Hyperlink"/>
-                <w:rFonts w:ascii="Calibri" w:hAnsi="Calibri"/>
-                <w:sz w:val="28"/>
-                <w:szCs w:val="28"/>
-                <w:lang w:val="bg-BG" w:eastAsia="bg-BG"/>
-              </w:rPr>
-              <w:t>4</w:t>
-            </w:r>
-            <w:r>
-              <w:rPr>
-                <w:rFonts w:ascii="Calibri" w:hAnsi="Calibri"/>
-                <w:color w:val="000000"/>
-                <w:sz w:val="28"/>
-                <w:szCs w:val="28"/>
-                <w:lang w:val="bg-BG" w:eastAsia="bg-BG"/>
-              </w:rPr>
-              <w:fldChar w:fldCharType="end"/>
-            </w:r>
+            <w:hyperlink w:anchor="TEST_ITEMS_FUNCTIONS" w:history="1">
+              <w:r>
+                <w:rPr>
+                  <w:rStyle w:val="Hyperlink"/>
+                  <w:rFonts w:ascii="Calibri" w:hAnsi="Calibri"/>
+                  <w:sz w:val="28"/>
+                  <w:szCs w:val="28"/>
+                  <w:lang w:val="bg-BG" w:eastAsia="bg-BG"/>
+                </w:rPr>
+                <w:t>4</w:t>
+              </w:r>
+            </w:hyperlink>
           </w:p>
         </w:tc>
       </w:tr>
@@ -1756,7 +1540,29 @@
                 <w:szCs w:val="28"/>
                 <w:lang w:eastAsia="bg-BG"/>
               </w:rPr>
-              <w:t>……………</w:t>
+              <w:t>…</w:t>
+            </w:r>
+            <w:r>
+              <w:rPr>
+                <w:rFonts w:ascii="Calibri" w:hAnsi="Calibri"/>
+                <w:color w:val="000000"/>
+                <w:sz w:val="28"/>
+                <w:szCs w:val="28"/>
+                <w:lang w:eastAsia="bg-BG"/>
+              </w:rPr>
+              <w:t>…</w:t>
+            </w:r>
+            <w:bookmarkStart w:id="1" w:name="_GoBack"/>
+            <w:bookmarkEnd w:id="1"/>
+            <w:r>
+              <w:rPr>
+                <w:rFonts w:ascii="Calibri" w:hAnsi="Calibri"/>
+                <w:color w:val="000000"/>
+                <w:sz w:val="28"/>
+                <w:szCs w:val="28"/>
+                <w:lang w:eastAsia="bg-BG"/>
+              </w:rPr>
+              <w:t>………</w:t>
             </w:r>
             <w:r>
               <w:rPr>
@@ -2045,65 +1851,18 @@
                 <w:lang w:val="bg-BG" w:eastAsia="bg-BG"/>
               </w:rPr>
             </w:pPr>
-            <w:r>
-              <w:rPr>
-                <w:rFonts w:ascii="Calibri" w:hAnsi="Calibri"/>
-                <w:color w:val="000000"/>
-                <w:sz w:val="28"/>
-                <w:szCs w:val="28"/>
-                <w:lang w:val="bg-BG" w:eastAsia="bg-BG"/>
-              </w:rPr>
-              <w:fldChar w:fldCharType="begin"/>
-            </w:r>
-            <w:r>
-              <w:rPr>
-                <w:rFonts w:ascii="Calibri" w:hAnsi="Calibri"/>
-                <w:color w:val="000000"/>
-                <w:sz w:val="28"/>
-                <w:szCs w:val="28"/>
-                <w:lang w:val="bg-BG" w:eastAsia="bg-BG"/>
-              </w:rPr>
-              <w:instrText>HYPERLINK  \l "FEATURES_TO_BE_TESTED6"</w:instrText>
-            </w:r>
-            <w:r>
-              <w:rPr>
-                <w:rFonts w:ascii="Calibri" w:hAnsi="Calibri"/>
-                <w:color w:val="000000"/>
-                <w:sz w:val="28"/>
-                <w:szCs w:val="28"/>
-                <w:lang w:val="bg-BG" w:eastAsia="bg-BG"/>
-              </w:rPr>
-            </w:r>
-            <w:r>
-              <w:rPr>
-                <w:rFonts w:ascii="Calibri" w:hAnsi="Calibri"/>
-                <w:color w:val="000000"/>
-                <w:sz w:val="28"/>
-                <w:szCs w:val="28"/>
-                <w:lang w:val="bg-BG" w:eastAsia="bg-BG"/>
-              </w:rPr>
-              <w:fldChar w:fldCharType="separate"/>
-            </w:r>
-            <w:r>
-              <w:rPr>
-                <w:rStyle w:val="Hyperlink"/>
-                <w:rFonts w:ascii="Calibri" w:hAnsi="Calibri"/>
-                <w:sz w:val="28"/>
-                <w:szCs w:val="28"/>
-                <w:lang w:val="bg-BG" w:eastAsia="bg-BG"/>
-              </w:rPr>
-              <w:t>5</w:t>
-            </w:r>
-            <w:r>
-              <w:rPr>
-                <w:rFonts w:ascii="Calibri" w:hAnsi="Calibri"/>
-                <w:color w:val="000000"/>
-                <w:sz w:val="28"/>
-                <w:szCs w:val="28"/>
-                <w:lang w:val="bg-BG" w:eastAsia="bg-BG"/>
-              </w:rPr>
-              <w:fldChar w:fldCharType="end"/>
-            </w:r>
+            <w:hyperlink w:anchor="FEATURES_TO_BE_TESTED6" w:history="1">
+              <w:r>
+                <w:rPr>
+                  <w:rStyle w:val="Hyperlink"/>
+                  <w:rFonts w:ascii="Calibri" w:hAnsi="Calibri"/>
+                  <w:sz w:val="28"/>
+                  <w:szCs w:val="28"/>
+                  <w:lang w:val="bg-BG" w:eastAsia="bg-BG"/>
+                </w:rPr>
+                <w:t>5</w:t>
+              </w:r>
+            </w:hyperlink>
           </w:p>
         </w:tc>
       </w:tr>
@@ -2201,65 +1960,18 @@
                 <w:lang w:val="bg-BG" w:eastAsia="bg-BG"/>
               </w:rPr>
             </w:pPr>
-            <w:r>
-              <w:rPr>
-                <w:rFonts w:ascii="Calibri" w:hAnsi="Calibri"/>
-                <w:color w:val="000000"/>
-                <w:sz w:val="28"/>
-                <w:szCs w:val="28"/>
-                <w:lang w:val="bg-BG" w:eastAsia="bg-BG"/>
-              </w:rPr>
-              <w:fldChar w:fldCharType="begin"/>
-            </w:r>
-            <w:r>
-              <w:rPr>
-                <w:rFonts w:ascii="Calibri" w:hAnsi="Calibri"/>
-                <w:color w:val="000000"/>
-                <w:sz w:val="28"/>
-                <w:szCs w:val="28"/>
-                <w:lang w:val="bg-BG" w:eastAsia="bg-BG"/>
-              </w:rPr>
-              <w:instrText>HYPERLINK  \l "FEATURES_NOT_TO_BE_TESTED7"</w:instrText>
-            </w:r>
-            <w:r>
-              <w:rPr>
-                <w:rFonts w:ascii="Calibri" w:hAnsi="Calibri"/>
-                <w:color w:val="000000"/>
-                <w:sz w:val="28"/>
-                <w:szCs w:val="28"/>
-                <w:lang w:val="bg-BG" w:eastAsia="bg-BG"/>
-              </w:rPr>
-            </w:r>
-            <w:r>
-              <w:rPr>
-                <w:rFonts w:ascii="Calibri" w:hAnsi="Calibri"/>
-                <w:color w:val="000000"/>
-                <w:sz w:val="28"/>
-                <w:szCs w:val="28"/>
-                <w:lang w:val="bg-BG" w:eastAsia="bg-BG"/>
-              </w:rPr>
-              <w:fldChar w:fldCharType="separate"/>
-            </w:r>
-            <w:r>
-              <w:rPr>
-                <w:rStyle w:val="Hyperlink"/>
-                <w:rFonts w:ascii="Calibri" w:hAnsi="Calibri"/>
-                <w:sz w:val="28"/>
-                <w:szCs w:val="28"/>
-                <w:lang w:val="bg-BG" w:eastAsia="bg-BG"/>
-              </w:rPr>
-              <w:t>6</w:t>
-            </w:r>
-            <w:r>
-              <w:rPr>
-                <w:rFonts w:ascii="Calibri" w:hAnsi="Calibri"/>
-                <w:color w:val="000000"/>
-                <w:sz w:val="28"/>
-                <w:szCs w:val="28"/>
-                <w:lang w:val="bg-BG" w:eastAsia="bg-BG"/>
-              </w:rPr>
-              <w:fldChar w:fldCharType="end"/>
-            </w:r>
+            <w:hyperlink w:anchor="FEATURES_NOT_TO_BE_TESTED7" w:history="1">
+              <w:r>
+                <w:rPr>
+                  <w:rStyle w:val="Hyperlink"/>
+                  <w:rFonts w:ascii="Calibri" w:hAnsi="Calibri"/>
+                  <w:sz w:val="28"/>
+                  <w:szCs w:val="28"/>
+                  <w:lang w:val="bg-BG" w:eastAsia="bg-BG"/>
+                </w:rPr>
+                <w:t>6</w:t>
+              </w:r>
+            </w:hyperlink>
           </w:p>
         </w:tc>
       </w:tr>
@@ -2543,65 +2255,18 @@
                 <w:lang w:eastAsia="bg-BG"/>
               </w:rPr>
             </w:pPr>
-            <w:r>
-              <w:rPr>
-                <w:rFonts w:ascii="Calibri" w:hAnsi="Calibri"/>
-                <w:color w:val="000000"/>
-                <w:sz w:val="28"/>
-                <w:szCs w:val="28"/>
-                <w:lang w:eastAsia="bg-BG"/>
-              </w:rPr>
-              <w:fldChar w:fldCharType="begin"/>
-            </w:r>
-            <w:r>
-              <w:rPr>
-                <w:rFonts w:ascii="Calibri" w:hAnsi="Calibri"/>
-                <w:color w:val="000000"/>
-                <w:sz w:val="28"/>
-                <w:szCs w:val="28"/>
-                <w:lang w:eastAsia="bg-BG"/>
-              </w:rPr>
-              <w:instrText xml:space="preserve"> HYPERLINK  \l "b8" </w:instrText>
-            </w:r>
-            <w:r>
-              <w:rPr>
-                <w:rFonts w:ascii="Calibri" w:hAnsi="Calibri"/>
-                <w:color w:val="000000"/>
-                <w:sz w:val="28"/>
-                <w:szCs w:val="28"/>
-                <w:lang w:eastAsia="bg-BG"/>
-              </w:rPr>
-            </w:r>
-            <w:r>
-              <w:rPr>
-                <w:rFonts w:ascii="Calibri" w:hAnsi="Calibri"/>
-                <w:color w:val="000000"/>
-                <w:sz w:val="28"/>
-                <w:szCs w:val="28"/>
-                <w:lang w:eastAsia="bg-BG"/>
-              </w:rPr>
-              <w:fldChar w:fldCharType="separate"/>
-            </w:r>
-            <w:r>
-              <w:rPr>
-                <w:rStyle w:val="Hyperlink"/>
-                <w:rFonts w:ascii="Calibri" w:hAnsi="Calibri"/>
-                <w:sz w:val="28"/>
-                <w:szCs w:val="28"/>
-                <w:lang w:eastAsia="bg-BG"/>
-              </w:rPr>
-              <w:t>6</w:t>
-            </w:r>
-            <w:r>
-              <w:rPr>
-                <w:rFonts w:ascii="Calibri" w:hAnsi="Calibri"/>
-                <w:color w:val="000000"/>
-                <w:sz w:val="28"/>
-                <w:szCs w:val="28"/>
-                <w:lang w:eastAsia="bg-BG"/>
-              </w:rPr>
-              <w:fldChar w:fldCharType="end"/>
-            </w:r>
+            <w:hyperlink w:anchor="b8" w:history="1">
+              <w:r>
+                <w:rPr>
+                  <w:rStyle w:val="Hyperlink"/>
+                  <w:rFonts w:ascii="Calibri" w:hAnsi="Calibri"/>
+                  <w:sz w:val="28"/>
+                  <w:szCs w:val="28"/>
+                  <w:lang w:eastAsia="bg-BG"/>
+                </w:rPr>
+                <w:t>6</w:t>
+              </w:r>
+            </w:hyperlink>
           </w:p>
         </w:tc>
       </w:tr>
@@ -2686,65 +2351,18 @@
                 <w:lang w:val="bg-BG" w:eastAsia="bg-BG"/>
               </w:rPr>
             </w:pPr>
-            <w:r>
-              <w:rPr>
-                <w:rFonts w:ascii="Calibri" w:hAnsi="Calibri"/>
-                <w:color w:val="000000"/>
-                <w:sz w:val="28"/>
-                <w:szCs w:val="28"/>
-                <w:lang w:val="bg-BG" w:eastAsia="bg-BG"/>
-              </w:rPr>
-              <w:fldChar w:fldCharType="begin"/>
-            </w:r>
-            <w:r>
-              <w:rPr>
-                <w:rFonts w:ascii="Calibri" w:hAnsi="Calibri"/>
-                <w:color w:val="000000"/>
-                <w:sz w:val="28"/>
-                <w:szCs w:val="28"/>
-                <w:lang w:val="bg-BG" w:eastAsia="bg-BG"/>
-              </w:rPr>
-              <w:instrText>HYPERLINK  \l "ITEM_PASS_FAIL_CRITERIA"</w:instrText>
-            </w:r>
-            <w:r>
-              <w:rPr>
-                <w:rFonts w:ascii="Calibri" w:hAnsi="Calibri"/>
-                <w:color w:val="000000"/>
-                <w:sz w:val="28"/>
-                <w:szCs w:val="28"/>
-                <w:lang w:val="bg-BG" w:eastAsia="bg-BG"/>
-              </w:rPr>
-            </w:r>
-            <w:r>
-              <w:rPr>
-                <w:rFonts w:ascii="Calibri" w:hAnsi="Calibri"/>
-                <w:color w:val="000000"/>
-                <w:sz w:val="28"/>
-                <w:szCs w:val="28"/>
-                <w:lang w:val="bg-BG" w:eastAsia="bg-BG"/>
-              </w:rPr>
-              <w:fldChar w:fldCharType="separate"/>
-            </w:r>
-            <w:r>
-              <w:rPr>
-                <w:rStyle w:val="Hyperlink"/>
-                <w:rFonts w:ascii="Calibri" w:hAnsi="Calibri"/>
-                <w:sz w:val="28"/>
-                <w:szCs w:val="28"/>
-                <w:lang w:val="bg-BG" w:eastAsia="bg-BG"/>
-              </w:rPr>
-              <w:t>7</w:t>
-            </w:r>
-            <w:r>
-              <w:rPr>
-                <w:rFonts w:ascii="Calibri" w:hAnsi="Calibri"/>
-                <w:color w:val="000000"/>
-                <w:sz w:val="28"/>
-                <w:szCs w:val="28"/>
-                <w:lang w:val="bg-BG" w:eastAsia="bg-BG"/>
-              </w:rPr>
-              <w:fldChar w:fldCharType="end"/>
-            </w:r>
+            <w:hyperlink w:anchor="ITEM_PASS_FAIL_CRITERIA" w:history="1">
+              <w:r>
+                <w:rPr>
+                  <w:rStyle w:val="Hyperlink"/>
+                  <w:rFonts w:ascii="Calibri" w:hAnsi="Calibri"/>
+                  <w:sz w:val="28"/>
+                  <w:szCs w:val="28"/>
+                  <w:lang w:val="bg-BG" w:eastAsia="bg-BG"/>
+                </w:rPr>
+                <w:t>7</w:t>
+              </w:r>
+            </w:hyperlink>
           </w:p>
         </w:tc>
       </w:tr>
@@ -2927,65 +2545,18 @@
                 <w:lang w:val="bg-BG" w:eastAsia="bg-BG"/>
               </w:rPr>
             </w:pPr>
-            <w:r>
-              <w:rPr>
-                <w:rFonts w:ascii="Calibri" w:hAnsi="Calibri"/>
-                <w:color w:val="000000"/>
-                <w:sz w:val="28"/>
-                <w:szCs w:val="28"/>
-                <w:lang w:val="bg-BG" w:eastAsia="bg-BG"/>
-              </w:rPr>
-              <w:fldChar w:fldCharType="begin"/>
-            </w:r>
-            <w:r>
-              <w:rPr>
-                <w:rFonts w:ascii="Calibri" w:hAnsi="Calibri"/>
-                <w:color w:val="000000"/>
-                <w:sz w:val="28"/>
-                <w:szCs w:val="28"/>
-                <w:lang w:val="bg-BG" w:eastAsia="bg-BG"/>
-              </w:rPr>
-              <w:instrText>HYPERLINK  \l "TEST_DELIVERABLES"</w:instrText>
-            </w:r>
-            <w:r>
-              <w:rPr>
-                <w:rFonts w:ascii="Calibri" w:hAnsi="Calibri"/>
-                <w:color w:val="000000"/>
-                <w:sz w:val="28"/>
-                <w:szCs w:val="28"/>
-                <w:lang w:val="bg-BG" w:eastAsia="bg-BG"/>
-              </w:rPr>
-            </w:r>
-            <w:r>
-              <w:rPr>
-                <w:rFonts w:ascii="Calibri" w:hAnsi="Calibri"/>
-                <w:color w:val="000000"/>
-                <w:sz w:val="28"/>
-                <w:szCs w:val="28"/>
-                <w:lang w:val="bg-BG" w:eastAsia="bg-BG"/>
-              </w:rPr>
-              <w:fldChar w:fldCharType="separate"/>
-            </w:r>
-            <w:r>
-              <w:rPr>
-                <w:rStyle w:val="Hyperlink"/>
-                <w:rFonts w:ascii="Calibri" w:hAnsi="Calibri"/>
-                <w:sz w:val="28"/>
-                <w:szCs w:val="28"/>
-                <w:lang w:val="bg-BG" w:eastAsia="bg-BG"/>
-              </w:rPr>
-              <w:t>7</w:t>
-            </w:r>
-            <w:r>
-              <w:rPr>
-                <w:rFonts w:ascii="Calibri" w:hAnsi="Calibri"/>
-                <w:color w:val="000000"/>
-                <w:sz w:val="28"/>
-                <w:szCs w:val="28"/>
-                <w:lang w:val="bg-BG" w:eastAsia="bg-BG"/>
-              </w:rPr>
-              <w:fldChar w:fldCharType="end"/>
-            </w:r>
+            <w:hyperlink w:anchor="TEST_DELIVERABLES" w:history="1">
+              <w:r>
+                <w:rPr>
+                  <w:rStyle w:val="Hyperlink"/>
+                  <w:rFonts w:ascii="Calibri" w:hAnsi="Calibri"/>
+                  <w:sz w:val="28"/>
+                  <w:szCs w:val="28"/>
+                  <w:lang w:val="bg-BG" w:eastAsia="bg-BG"/>
+                </w:rPr>
+                <w:t>7</w:t>
+              </w:r>
+            </w:hyperlink>
           </w:p>
         </w:tc>
       </w:tr>
@@ -3357,65 +2928,18 @@
                 <w:lang w:eastAsia="bg-BG"/>
               </w:rPr>
             </w:pPr>
-            <w:r>
-              <w:rPr>
-                <w:rFonts w:ascii="Calibri" w:hAnsi="Calibri"/>
-                <w:color w:val="000000"/>
-                <w:sz w:val="28"/>
-                <w:szCs w:val="28"/>
-                <w:lang w:eastAsia="bg-BG"/>
-              </w:rPr>
-              <w:fldChar w:fldCharType="begin"/>
-            </w:r>
-            <w:r>
-              <w:rPr>
-                <w:rFonts w:ascii="Calibri" w:hAnsi="Calibri"/>
-                <w:color w:val="000000"/>
-                <w:sz w:val="28"/>
-                <w:szCs w:val="28"/>
-                <w:lang w:eastAsia="bg-BG"/>
-              </w:rPr>
-              <w:instrText xml:space="preserve"> HYPERLINK  \l "AvailableServerSideEnvironments" </w:instrText>
-            </w:r>
-            <w:r>
-              <w:rPr>
-                <w:rFonts w:ascii="Calibri" w:hAnsi="Calibri"/>
-                <w:color w:val="000000"/>
-                <w:sz w:val="28"/>
-                <w:szCs w:val="28"/>
-                <w:lang w:eastAsia="bg-BG"/>
-              </w:rPr>
-            </w:r>
-            <w:r>
-              <w:rPr>
-                <w:rFonts w:ascii="Calibri" w:hAnsi="Calibri"/>
-                <w:color w:val="000000"/>
-                <w:sz w:val="28"/>
-                <w:szCs w:val="28"/>
-                <w:lang w:eastAsia="bg-BG"/>
-              </w:rPr>
-              <w:fldChar w:fldCharType="separate"/>
-            </w:r>
-            <w:r>
-              <w:rPr>
-                <w:rStyle w:val="Hyperlink"/>
-                <w:rFonts w:ascii="Calibri" w:hAnsi="Calibri"/>
-                <w:sz w:val="28"/>
-                <w:szCs w:val="28"/>
-                <w:lang w:eastAsia="bg-BG"/>
-              </w:rPr>
-              <w:t>8</w:t>
-            </w:r>
-            <w:r>
-              <w:rPr>
-                <w:rFonts w:ascii="Calibri" w:hAnsi="Calibri"/>
-                <w:color w:val="000000"/>
-                <w:sz w:val="28"/>
-                <w:szCs w:val="28"/>
-                <w:lang w:eastAsia="bg-BG"/>
-              </w:rPr>
-              <w:fldChar w:fldCharType="end"/>
-            </w:r>
+            <w:hyperlink w:anchor="AvailableServerSideEnvironments" w:history="1">
+              <w:r>
+                <w:rPr>
+                  <w:rStyle w:val="Hyperlink"/>
+                  <w:rFonts w:ascii="Calibri" w:hAnsi="Calibri"/>
+                  <w:sz w:val="28"/>
+                  <w:szCs w:val="28"/>
+                  <w:lang w:eastAsia="bg-BG"/>
+                </w:rPr>
+                <w:t>8</w:t>
+              </w:r>
+            </w:hyperlink>
           </w:p>
         </w:tc>
       </w:tr>
@@ -3792,65 +3316,18 @@
                 <w:lang w:val="bg-BG" w:eastAsia="bg-BG"/>
               </w:rPr>
             </w:pPr>
-            <w:r>
-              <w:rPr>
-                <w:rFonts w:ascii="Calibri" w:hAnsi="Calibri"/>
-                <w:color w:val="000000"/>
-                <w:sz w:val="28"/>
-                <w:szCs w:val="28"/>
-                <w:lang w:val="bg-BG" w:eastAsia="bg-BG"/>
-              </w:rPr>
-              <w:fldChar w:fldCharType="begin"/>
-            </w:r>
-            <w:r>
-              <w:rPr>
-                <w:rFonts w:ascii="Calibri" w:hAnsi="Calibri"/>
-                <w:color w:val="000000"/>
-                <w:sz w:val="28"/>
-                <w:szCs w:val="28"/>
-                <w:lang w:val="bg-BG" w:eastAsia="bg-BG"/>
-              </w:rPr>
-              <w:instrText>HYPERLINK  \l "PLANNING_RISKS_AND_CONTINGENCIES"</w:instrText>
-            </w:r>
-            <w:r>
-              <w:rPr>
-                <w:rFonts w:ascii="Calibri" w:hAnsi="Calibri"/>
-                <w:color w:val="000000"/>
-                <w:sz w:val="28"/>
-                <w:szCs w:val="28"/>
-                <w:lang w:val="bg-BG" w:eastAsia="bg-BG"/>
-              </w:rPr>
-            </w:r>
-            <w:r>
-              <w:rPr>
-                <w:rFonts w:ascii="Calibri" w:hAnsi="Calibri"/>
-                <w:color w:val="000000"/>
-                <w:sz w:val="28"/>
-                <w:szCs w:val="28"/>
-                <w:lang w:val="bg-BG" w:eastAsia="bg-BG"/>
-              </w:rPr>
-              <w:fldChar w:fldCharType="separate"/>
-            </w:r>
-            <w:r>
-              <w:rPr>
-                <w:rStyle w:val="Hyperlink"/>
-                <w:rFonts w:ascii="Calibri" w:hAnsi="Calibri"/>
-                <w:sz w:val="28"/>
-                <w:szCs w:val="28"/>
-                <w:lang w:val="bg-BG" w:eastAsia="bg-BG"/>
-              </w:rPr>
-              <w:t>9</w:t>
-            </w:r>
-            <w:r>
-              <w:rPr>
-                <w:rFonts w:ascii="Calibri" w:hAnsi="Calibri"/>
-                <w:color w:val="000000"/>
-                <w:sz w:val="28"/>
-                <w:szCs w:val="28"/>
-                <w:lang w:val="bg-BG" w:eastAsia="bg-BG"/>
-              </w:rPr>
-              <w:fldChar w:fldCharType="end"/>
-            </w:r>
+            <w:hyperlink w:anchor="PLANNING_RISKS_AND_CONTINGENCIES" w:history="1">
+              <w:r>
+                <w:rPr>
+                  <w:rStyle w:val="Hyperlink"/>
+                  <w:rFonts w:ascii="Calibri" w:hAnsi="Calibri"/>
+                  <w:sz w:val="28"/>
+                  <w:szCs w:val="28"/>
+                  <w:lang w:val="bg-BG" w:eastAsia="bg-BG"/>
+                </w:rPr>
+                <w:t>9</w:t>
+              </w:r>
+            </w:hyperlink>
           </w:p>
         </w:tc>
       </w:tr>
@@ -4101,6 +3578,7 @@
                 <w:lang w:val="bg-BG" w:eastAsia="bg-BG"/>
               </w:rPr>
             </w:pPr>
+            <w:proofErr w:type="spellStart"/>
             <w:r>
               <w:rPr>
                 <w:rFonts w:ascii="Calibri" w:hAnsi="Calibri"/>
@@ -4109,7 +3587,40 @@
                 <w:szCs w:val="28"/>
                 <w:lang w:val="bg-BG" w:eastAsia="bg-BG"/>
               </w:rPr>
-              <w:t>Revision History ……………………………………………………………..</w:t>
+              <w:t>Revision</w:t>
+            </w:r>
+            <w:proofErr w:type="spellEnd"/>
+            <w:r>
+              <w:rPr>
+                <w:rFonts w:ascii="Calibri" w:hAnsi="Calibri"/>
+                <w:color w:val="000000"/>
+                <w:sz w:val="28"/>
+                <w:szCs w:val="28"/>
+                <w:lang w:val="bg-BG" w:eastAsia="bg-BG"/>
+              </w:rPr>
+              <w:t xml:space="preserve"> </w:t>
+            </w:r>
+            <w:proofErr w:type="spellStart"/>
+            <w:r>
+              <w:rPr>
+                <w:rFonts w:ascii="Calibri" w:hAnsi="Calibri"/>
+                <w:color w:val="000000"/>
+                <w:sz w:val="28"/>
+                <w:szCs w:val="28"/>
+                <w:lang w:val="bg-BG" w:eastAsia="bg-BG"/>
+              </w:rPr>
+              <w:t>History</w:t>
+            </w:r>
+            <w:proofErr w:type="spellEnd"/>
+            <w:r>
+              <w:rPr>
+                <w:rFonts w:ascii="Calibri" w:hAnsi="Calibri"/>
+                <w:color w:val="000000"/>
+                <w:sz w:val="28"/>
+                <w:szCs w:val="28"/>
+                <w:lang w:val="bg-BG" w:eastAsia="bg-BG"/>
+              </w:rPr>
+              <w:t xml:space="preserve"> ……………………………………………………………..</w:t>
             </w:r>
           </w:p>
         </w:tc>
@@ -4194,8 +3705,8 @@
         </w:rPr>
         <w:t xml:space="preserve">    </w:t>
       </w:r>
-      <w:bookmarkStart w:id="1" w:name="TEST_PLAN_IDENTIFIER"/>
-      <w:bookmarkEnd w:id="1"/>
+      <w:bookmarkStart w:id="2" w:name="TEST_PLAN_IDENTIFIER"/>
+      <w:bookmarkEnd w:id="2"/>
       <w:r>
         <w:rPr>
           <w:rFonts w:ascii="Arial" w:eastAsia="Arial" w:hAnsi="Arial" w:cs="Arial"/>
@@ -4544,7 +4055,7 @@
         </w:rPr>
         <w:t xml:space="preserve"> </w:t>
       </w:r>
-      <w:bookmarkStart w:id="2" w:name="REFERENCES"/>
+      <w:bookmarkStart w:id="3" w:name="REFERENCES"/>
       <w:r>
         <w:rPr>
           <w:rFonts w:ascii="Arial" w:eastAsia="Arial" w:hAnsi="Arial" w:cs="Arial"/>
@@ -4640,7 +4151,7 @@
         </w:rPr>
         <w:t>S</w:t>
       </w:r>
-      <w:bookmarkEnd w:id="2"/>
+      <w:bookmarkEnd w:id="3"/>
     </w:p>
     <w:p>
       <w:pPr>
@@ -4739,7 +4250,7 @@
         </w:rPr>
         <w:t xml:space="preserve"> </w:t>
       </w:r>
-      <w:bookmarkStart w:id="3" w:name="INTRODUCTION"/>
+      <w:bookmarkStart w:id="4" w:name="INTRODUCTION"/>
       <w:r>
         <w:rPr>
           <w:rFonts w:ascii="Arial" w:eastAsia="Arial" w:hAnsi="Arial" w:cs="Arial"/>
@@ -4859,7 +4370,7 @@
         </w:rPr>
         <w:t>N</w:t>
       </w:r>
-      <w:bookmarkEnd w:id="3"/>
+      <w:bookmarkEnd w:id="4"/>
     </w:p>
     <w:p>
       <w:pPr>
@@ -4871,7 +4382,7 @@
           <w:szCs w:val="28"/>
         </w:rPr>
       </w:pPr>
-      <w:bookmarkStart w:id="4" w:name="Scope"/>
+      <w:bookmarkStart w:id="5" w:name="Scope"/>
       <w:r>
         <w:rPr>
           <w:rFonts w:ascii="Calibri" w:eastAsia="Arial" w:hAnsi="Calibri" w:cs="Arial"/>
@@ -4882,7 +4393,7 @@
         </w:rPr>
         <w:t>3.1 Scope</w:t>
       </w:r>
-      <w:bookmarkEnd w:id="4"/>
+      <w:bookmarkEnd w:id="5"/>
     </w:p>
     <w:p>
       <w:pPr>
@@ -4902,13 +4413,23 @@
         </w:rPr>
         <w:t xml:space="preserve">The purpose of this document is to describe the overall test plan and strategy for testing the </w:t>
       </w:r>
+      <w:proofErr w:type="spellStart"/>
       <w:r>
         <w:rPr>
           <w:rFonts w:ascii="Calibri" w:hAnsi="Calibri" w:cs="Calibri"/>
           <w:sz w:val="28"/>
           <w:szCs w:val="28"/>
         </w:rPr>
-        <w:t>Telerik Academy Learning System</w:t>
+        <w:t>Telerik</w:t>
+      </w:r>
+      <w:proofErr w:type="spellEnd"/>
+      <w:r>
+        <w:rPr>
+          <w:rFonts w:ascii="Calibri" w:hAnsi="Calibri" w:cs="Calibri"/>
+          <w:sz w:val="28"/>
+          <w:szCs w:val="28"/>
+        </w:rPr>
+        <w:t xml:space="preserve"> Academy Learning System</w:t>
       </w:r>
       <w:r>
         <w:rPr>
@@ -4992,7 +4513,7 @@
         </w:rPr>
         <w:t xml:space="preserve">3.2 </w:t>
       </w:r>
-      <w:bookmarkStart w:id="5" w:name="Test_Objectives"/>
+      <w:bookmarkStart w:id="6" w:name="Test_Objectives"/>
       <w:r>
         <w:rPr>
           <w:rFonts w:ascii="Calibri" w:eastAsia="Arial" w:hAnsi="Calibri" w:cs="Arial"/>
@@ -5003,7 +4524,7 @@
         </w:rPr>
         <w:t>Test Objectives</w:t>
       </w:r>
-      <w:bookmarkEnd w:id="5"/>
+      <w:bookmarkEnd w:id="6"/>
     </w:p>
     <w:p>
       <w:pPr>
@@ -5023,13 +4544,23 @@
         </w:rPr>
         <w:t xml:space="preserve">The quality objectives of testing the </w:t>
       </w:r>
+      <w:proofErr w:type="spellStart"/>
       <w:r>
         <w:rPr>
           <w:rFonts w:ascii="Calibri" w:hAnsi="Calibri" w:cs="Calibri"/>
           <w:sz w:val="28"/>
           <w:szCs w:val="28"/>
         </w:rPr>
-        <w:t xml:space="preserve">Telerik Academy Learning System </w:t>
+        <w:t>Telerik</w:t>
+      </w:r>
+      <w:proofErr w:type="spellEnd"/>
+      <w:r>
+        <w:rPr>
+          <w:rFonts w:ascii="Calibri" w:hAnsi="Calibri" w:cs="Calibri"/>
+          <w:sz w:val="28"/>
+          <w:szCs w:val="28"/>
+        </w:rPr>
+        <w:t xml:space="preserve"> Academy Learning System </w:t>
       </w:r>
       <w:r>
         <w:rPr>
@@ -5255,20 +4786,18 @@
         <w:lastRenderedPageBreak/>
         <w:t xml:space="preserve">3.3 </w:t>
       </w:r>
-      <w:bookmarkStart w:id="6" w:name="TestingGoals"/>
-      <w:bookmarkStart w:id="7" w:name="_GoBack"/>
+      <w:bookmarkStart w:id="7" w:name="TestingGoals"/>
+      <w:r>
+        <w:rPr>
+          <w:rFonts w:ascii="Calibri" w:eastAsia="Arial" w:hAnsi="Calibri" w:cs="Arial"/>
+          <w:b/>
+          <w:i/>
+          <w:sz w:val="28"/>
+          <w:szCs w:val="28"/>
+        </w:rPr>
+        <w:t>Testing Goals</w:t>
+      </w:r>
       <w:bookmarkEnd w:id="7"/>
-      <w:r>
-        <w:rPr>
-          <w:rFonts w:ascii="Calibri" w:eastAsia="Arial" w:hAnsi="Calibri" w:cs="Arial"/>
-          <w:b/>
-          <w:i/>
-          <w:sz w:val="28"/>
-          <w:szCs w:val="28"/>
-        </w:rPr>
-        <w:t>Testing Goals</w:t>
-      </w:r>
-      <w:bookmarkEnd w:id="6"/>
     </w:p>
     <w:p>
       <w:pPr>
@@ -8287,13 +7816,23 @@
         </w:rPr>
         <w:t xml:space="preserve">the </w:t>
       </w:r>
-      <w:r>
-        <w:rPr>
-          <w:rFonts w:ascii="Calibri" w:hAnsi="Calibri"/>
-          <w:sz w:val="28"/>
-          <w:szCs w:val="28"/>
-        </w:rPr>
-        <w:t>Telerik Academy Learning System</w:t>
+      <w:proofErr w:type="spellStart"/>
+      <w:r>
+        <w:rPr>
+          <w:rFonts w:ascii="Calibri" w:hAnsi="Calibri"/>
+          <w:sz w:val="28"/>
+          <w:szCs w:val="28"/>
+        </w:rPr>
+        <w:t>Telerik</w:t>
+      </w:r>
+      <w:proofErr w:type="spellEnd"/>
+      <w:r>
+        <w:rPr>
+          <w:rFonts w:ascii="Calibri" w:hAnsi="Calibri"/>
+          <w:sz w:val="28"/>
+          <w:szCs w:val="28"/>
+        </w:rPr>
+        <w:t xml:space="preserve"> Academy Learning System</w:t>
       </w:r>
       <w:r>
         <w:rPr>
@@ -9558,13 +9097,23 @@
           <w:szCs w:val="28"/>
         </w:rPr>
       </w:pPr>
+      <w:proofErr w:type="spellStart"/>
       <w:r>
         <w:rPr>
           <w:rFonts w:asciiTheme="minorHAnsi" w:hAnsiTheme="minorHAnsi"/>
           <w:sz w:val="28"/>
           <w:szCs w:val="28"/>
         </w:rPr>
-        <w:t>Telerik Test Studio</w:t>
+        <w:t>Telerik</w:t>
+      </w:r>
+      <w:proofErr w:type="spellEnd"/>
+      <w:r>
+        <w:rPr>
+          <w:rFonts w:asciiTheme="minorHAnsi" w:hAnsiTheme="minorHAnsi"/>
+          <w:sz w:val="28"/>
+          <w:szCs w:val="28"/>
+        </w:rPr>
+        <w:t xml:space="preserve"> Test Studio</w:t>
       </w:r>
     </w:p>
     <w:p>
@@ -14328,7 +13877,43 @@
           <w:sz w:val="28"/>
           <w:szCs w:val="24"/>
         </w:rPr>
-        <w:t xml:space="preserve">There are essentially two parts to the Telerik Academy Learning System WebApi in production: </w:t>
+        <w:t xml:space="preserve">There are essentially two parts to the </w:t>
+      </w:r>
+      <w:proofErr w:type="spellStart"/>
+      <w:r>
+        <w:rPr>
+          <w:rFonts w:ascii="Calibri" w:hAnsi="Calibri"/>
+          <w:sz w:val="28"/>
+          <w:szCs w:val="24"/>
+        </w:rPr>
+        <w:t>Telerik</w:t>
+      </w:r>
+      <w:proofErr w:type="spellEnd"/>
+      <w:r>
+        <w:rPr>
+          <w:rFonts w:ascii="Calibri" w:hAnsi="Calibri"/>
+          <w:sz w:val="28"/>
+          <w:szCs w:val="24"/>
+        </w:rPr>
+        <w:t xml:space="preserve"> Academy Learning System </w:t>
+      </w:r>
+      <w:proofErr w:type="spellStart"/>
+      <w:r>
+        <w:rPr>
+          <w:rFonts w:ascii="Calibri" w:hAnsi="Calibri"/>
+          <w:sz w:val="28"/>
+          <w:szCs w:val="24"/>
+        </w:rPr>
+        <w:t>WebApi</w:t>
+      </w:r>
+      <w:proofErr w:type="spellEnd"/>
+      <w:r>
+        <w:rPr>
+          <w:rFonts w:ascii="Calibri" w:hAnsi="Calibri"/>
+          <w:sz w:val="28"/>
+          <w:szCs w:val="24"/>
+        </w:rPr>
+        <w:t xml:space="preserve"> in production: </w:t>
       </w:r>
     </w:p>
     <w:p>
@@ -14572,6 +14157,7 @@
           <w:sz w:val="32"/>
         </w:rPr>
       </w:pPr>
+      <w:proofErr w:type="spellStart"/>
       <w:r>
         <w:rPr>
           <w:rFonts w:ascii="Calibri" w:hAnsi="Calibri"/>
@@ -14583,7 +14169,21 @@
           <w:sz w:val="28"/>
           <w:szCs w:val="22"/>
         </w:rPr>
-        <w:t>Web Server</w:t>
+        <w:t>Web</w:t>
+      </w:r>
+      <w:proofErr w:type="spellEnd"/>
+      <w:r>
+        <w:rPr>
+          <w:rFonts w:ascii="Calibri" w:hAnsi="Calibri"/>
+          <w:b/>
+          <w:bCs/>
+          <w:i/>
+          <w:iCs/>
+          <w:color w:val="000000"/>
+          <w:sz w:val="28"/>
+          <w:szCs w:val="22"/>
+        </w:rPr>
+        <w:t xml:space="preserve"> Server</w:t>
       </w:r>
       <w:r>
         <w:rPr>
@@ -14670,7 +14270,67 @@
           <w:sz w:val="28"/>
           <w:szCs w:val="22"/>
         </w:rPr>
-        <w:t> Intel Xeon CPU @ 3.10 GHz (Quad Core)</w:t>
+        <w:t xml:space="preserve"> Intel </w:t>
+      </w:r>
+      <w:proofErr w:type="spellStart"/>
+      <w:r>
+        <w:rPr>
+          <w:rFonts w:ascii="Calibri" w:hAnsi="Calibri" w:cs="Segoe UI"/>
+          <w:color w:val="000000"/>
+          <w:sz w:val="28"/>
+          <w:szCs w:val="22"/>
+        </w:rPr>
+        <w:t>Xeon</w:t>
+      </w:r>
+      <w:proofErr w:type="spellEnd"/>
+      <w:r>
+        <w:rPr>
+          <w:rFonts w:ascii="Calibri" w:hAnsi="Calibri" w:cs="Segoe UI"/>
+          <w:color w:val="000000"/>
+          <w:sz w:val="28"/>
+          <w:szCs w:val="22"/>
+        </w:rPr>
+        <w:t xml:space="preserve"> CPU @ 3.10 </w:t>
+      </w:r>
+      <w:proofErr w:type="spellStart"/>
+      <w:r>
+        <w:rPr>
+          <w:rFonts w:ascii="Calibri" w:hAnsi="Calibri" w:cs="Segoe UI"/>
+          <w:color w:val="000000"/>
+          <w:sz w:val="28"/>
+          <w:szCs w:val="22"/>
+        </w:rPr>
+        <w:t>GHz</w:t>
+      </w:r>
+      <w:proofErr w:type="spellEnd"/>
+      <w:r>
+        <w:rPr>
+          <w:rFonts w:ascii="Calibri" w:hAnsi="Calibri" w:cs="Segoe UI"/>
+          <w:color w:val="000000"/>
+          <w:sz w:val="28"/>
+          <w:szCs w:val="22"/>
+        </w:rPr>
+        <w:t xml:space="preserve"> (Quad </w:t>
+      </w:r>
+      <w:proofErr w:type="spellStart"/>
+      <w:r>
+        <w:rPr>
+          <w:rFonts w:ascii="Calibri" w:hAnsi="Calibri" w:cs="Segoe UI"/>
+          <w:color w:val="000000"/>
+          <w:sz w:val="28"/>
+          <w:szCs w:val="22"/>
+        </w:rPr>
+        <w:t>Core</w:t>
+      </w:r>
+      <w:proofErr w:type="spellEnd"/>
+      <w:r>
+        <w:rPr>
+          <w:rFonts w:ascii="Calibri" w:hAnsi="Calibri" w:cs="Segoe UI"/>
+          <w:color w:val="000000"/>
+          <w:sz w:val="28"/>
+          <w:szCs w:val="22"/>
+        </w:rPr>
+        <w:t>)</w:t>
       </w:r>
     </w:p>
     <w:p>
@@ -14728,6 +14388,7 @@
           <w:sz w:val="32"/>
         </w:rPr>
       </w:pPr>
+      <w:proofErr w:type="spellStart"/>
       <w:r>
         <w:rPr>
           <w:rFonts w:ascii="Calibri" w:hAnsi="Calibri"/>
@@ -14741,6 +14402,7 @@
         </w:rPr>
         <w:t>Storage</w:t>
       </w:r>
+      <w:proofErr w:type="spellEnd"/>
       <w:r>
         <w:rPr>
           <w:rFonts w:ascii="Calibri" w:hAnsi="Calibri"/>
@@ -15413,14 +15075,34 @@
           <w:szCs w:val="28"/>
         </w:rPr>
       </w:pPr>
+      <w:proofErr w:type="spellStart"/>
       <w:r>
         <w:rPr>
           <w:rFonts w:asciiTheme="minorHAnsi" w:hAnsiTheme="minorHAnsi"/>
           <w:sz w:val="28"/>
           <w:szCs w:val="28"/>
         </w:rPr>
-        <w:t>Blagoy Shokov</w:t>
-      </w:r>
+        <w:t>Blagoy</w:t>
+      </w:r>
+      <w:proofErr w:type="spellEnd"/>
+      <w:r>
+        <w:rPr>
+          <w:rFonts w:asciiTheme="minorHAnsi" w:hAnsiTheme="minorHAnsi"/>
+          <w:sz w:val="28"/>
+          <w:szCs w:val="28"/>
+        </w:rPr>
+        <w:t xml:space="preserve"> </w:t>
+      </w:r>
+      <w:proofErr w:type="spellStart"/>
+      <w:r>
+        <w:rPr>
+          <w:rFonts w:asciiTheme="minorHAnsi" w:hAnsiTheme="minorHAnsi"/>
+          <w:sz w:val="28"/>
+          <w:szCs w:val="28"/>
+        </w:rPr>
+        <w:t>Shokov</w:t>
+      </w:r>
+      <w:proofErr w:type="spellEnd"/>
     </w:p>
     <w:p>
       <w:pPr>
@@ -15465,14 +15147,34 @@
           <w:szCs w:val="28"/>
         </w:rPr>
       </w:pPr>
+      <w:proofErr w:type="spellStart"/>
       <w:r>
         <w:rPr>
           <w:rFonts w:asciiTheme="minorHAnsi" w:hAnsiTheme="minorHAnsi"/>
           <w:sz w:val="28"/>
           <w:szCs w:val="28"/>
         </w:rPr>
-        <w:t>Dushka Dragoeva</w:t>
-      </w:r>
+        <w:t>Dushka</w:t>
+      </w:r>
+      <w:proofErr w:type="spellEnd"/>
+      <w:r>
+        <w:rPr>
+          <w:rFonts w:asciiTheme="minorHAnsi" w:hAnsiTheme="minorHAnsi"/>
+          <w:sz w:val="28"/>
+          <w:szCs w:val="28"/>
+        </w:rPr>
+        <w:t xml:space="preserve"> </w:t>
+      </w:r>
+      <w:proofErr w:type="spellStart"/>
+      <w:r>
+        <w:rPr>
+          <w:rFonts w:asciiTheme="minorHAnsi" w:hAnsiTheme="minorHAnsi"/>
+          <w:sz w:val="28"/>
+          <w:szCs w:val="28"/>
+        </w:rPr>
+        <w:t>Dragoeva</w:t>
+      </w:r>
+      <w:proofErr w:type="spellEnd"/>
     </w:p>
     <w:p>
       <w:pPr>
@@ -16469,6 +16171,8 @@
           <w:szCs w:val="28"/>
         </w:rPr>
       </w:pPr>
+      <w:proofErr w:type="spellStart"/>
+      <w:proofErr w:type="gramStart"/>
       <w:r>
         <w:rPr>
           <w:rFonts w:asciiTheme="minorHAnsi" w:hAnsiTheme="minorHAnsi"/>
@@ -16476,8 +16180,9 @@
           <w:sz w:val="28"/>
           <w:szCs w:val="28"/>
         </w:rPr>
-        <w:t>Telerik  QA  trainers</w:t>
-      </w:r>
+        <w:t>Telerik</w:t>
+      </w:r>
+      <w:proofErr w:type="spellEnd"/>
       <w:r>
         <w:rPr>
           <w:rFonts w:asciiTheme="minorHAnsi" w:hAnsiTheme="minorHAnsi"/>
@@ -16485,8 +16190,9 @@
           <w:sz w:val="28"/>
           <w:szCs w:val="28"/>
         </w:rPr>
-        <w:t xml:space="preserve"> Product Owner</w:t>
-      </w:r>
+        <w:t xml:space="preserve">  QA</w:t>
+      </w:r>
+      <w:proofErr w:type="gramEnd"/>
       <w:r>
         <w:rPr>
           <w:rFonts w:asciiTheme="minorHAnsi" w:hAnsiTheme="minorHAnsi"/>
@@ -16494,6 +16200,24 @@
           <w:sz w:val="28"/>
           <w:szCs w:val="28"/>
         </w:rPr>
+        <w:t xml:space="preserve">  trainers</w:t>
+      </w:r>
+      <w:r>
+        <w:rPr>
+          <w:rFonts w:asciiTheme="minorHAnsi" w:hAnsiTheme="minorHAnsi"/>
+          <w:spacing w:val="-2"/>
+          <w:sz w:val="28"/>
+          <w:szCs w:val="28"/>
+        </w:rPr>
+        <w:t xml:space="preserve"> Product Owner</w:t>
+      </w:r>
+      <w:r>
+        <w:rPr>
+          <w:rFonts w:asciiTheme="minorHAnsi" w:hAnsiTheme="minorHAnsi"/>
+          <w:spacing w:val="-2"/>
+          <w:sz w:val="28"/>
+          <w:szCs w:val="28"/>
+        </w:rPr>
         <w:t xml:space="preserve"> must approve this plan</w:t>
       </w:r>
     </w:p>
@@ -16673,7 +16397,27 @@
           <w:sz w:val="28"/>
           <w:szCs w:val="28"/>
         </w:rPr>
-        <w:t>TALS – Telerik Academy Learning Syst</w:t>
+        <w:t xml:space="preserve">TALS – </w:t>
+      </w:r>
+      <w:proofErr w:type="spellStart"/>
+      <w:r>
+        <w:rPr>
+          <w:rFonts w:asciiTheme="minorHAnsi" w:hAnsiTheme="minorHAnsi"/>
+          <w:spacing w:val="1"/>
+          <w:sz w:val="28"/>
+          <w:szCs w:val="28"/>
+        </w:rPr>
+        <w:t>Telerik</w:t>
+      </w:r>
+      <w:proofErr w:type="spellEnd"/>
+      <w:r>
+        <w:rPr>
+          <w:rFonts w:asciiTheme="minorHAnsi" w:hAnsiTheme="minorHAnsi"/>
+          <w:spacing w:val="1"/>
+          <w:sz w:val="28"/>
+          <w:szCs w:val="28"/>
+        </w:rPr>
+        <w:t xml:space="preserve"> Academy Learning Syst</w:t>
       </w:r>
       <w:r>
         <w:rPr>
@@ -17638,7 +17382,7 @@
             </wp:anchor>
           </w:drawing>
         </mc:Choice>
-        <mc:Fallback xmlns:w16se="http://schemas.microsoft.com/office/word/2015/wordml/symex" xmlns:cx1="http://schemas.microsoft.com/office/drawing/2015/9/8/chartex" xmlns:cx="http://schemas.microsoft.com/office/drawing/2014/chartex">
+        <mc:Fallback xmlns:cx="http://schemas.microsoft.com/office/drawing/2014/chartex" xmlns:cx1="http://schemas.microsoft.com/office/drawing/2015/9/8/chartex" xmlns:w16se="http://schemas.microsoft.com/office/word/2015/wordml/symex">
           <w:pict>
             <v:group w14:anchorId="3F1B63AE" id="Group 3" o:spid="_x0000_s1026" style="position:absolute;margin-left:92.3pt;margin-top:747.25pt;width:427.8pt;height:0;z-index:-251659264;mso-position-horizontal-relative:page;mso-position-vertical-relative:page" coordorigin="1846,14945" coordsize="8556,0" o:gfxdata="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">
               <v:shape id="Freeform 4" o:spid="_x0000_s1027" style="position:absolute;left:1846;top:14945;width:8556;height:0;visibility:visible;mso-wrap-style:square;v-text-anchor:top" coordsize="8556,0" o:gfxdata="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" path="m,l8556,e" filled="f" strokeweight=".82pt">
@@ -17858,7 +17602,7 @@
             </wp:anchor>
           </w:drawing>
         </mc:Choice>
-        <mc:Fallback xmlns:w16se="http://schemas.microsoft.com/office/word/2015/wordml/symex" xmlns:cx1="http://schemas.microsoft.com/office/drawing/2015/9/8/chartex" xmlns:cx="http://schemas.microsoft.com/office/drawing/2014/chartex">
+        <mc:Fallback xmlns:cx="http://schemas.microsoft.com/office/drawing/2014/chartex" xmlns:cx1="http://schemas.microsoft.com/office/drawing/2015/9/8/chartex" xmlns:w16se="http://schemas.microsoft.com/office/word/2015/wordml/symex">
           <w:pict>
             <v:shapetype id="_x0000_t202" coordsize="21600,21600" o:spt="202" path="m,l,21600r21600,l21600,xe">
               <v:stroke joinstyle="miter"/>
@@ -18413,7 +18157,7 @@
             </wp:anchor>
           </w:drawing>
         </mc:Choice>
-        <mc:Fallback xmlns:w16se="http://schemas.microsoft.com/office/word/2015/wordml/symex" xmlns:cx1="http://schemas.microsoft.com/office/drawing/2015/9/8/chartex" xmlns:cx="http://schemas.microsoft.com/office/drawing/2014/chartex">
+        <mc:Fallback xmlns:cx="http://schemas.microsoft.com/office/drawing/2014/chartex" xmlns:cx1="http://schemas.microsoft.com/office/drawing/2015/9/8/chartex" xmlns:w16se="http://schemas.microsoft.com/office/word/2015/wordml/symex">
           <w:pict>
             <v:shapetype id="_x0000_t202" coordsize="21600,21600" o:spt="202" path="m,l,21600r21600,l21600,xe">
               <v:stroke joinstyle="miter"/>
@@ -21841,7 +21585,7 @@
 </file>
 
 <file path=customXml/itemProps1.xml><?xml version="1.0" encoding="utf-8"?>
-<ds:datastoreItem xmlns:ds="http://schemas.openxmlformats.org/officeDocument/2006/customXml" ds:itemID="{084204B7-5342-48CF-ADF9-85FA9712F5D1}">
+<ds:datastoreItem xmlns:ds="http://schemas.openxmlformats.org/officeDocument/2006/customXml" ds:itemID="{B8EF8F9D-3CEC-45C3-A39A-DC7B6B8CD129}">
   <ds:schemaRefs>
     <ds:schemaRef ds:uri="http://schemas.openxmlformats.org/officeDocument/2006/bibliography"/>
   </ds:schemaRefs>

</xml_diff>

<commit_message>
Changes to the master test plan and the TCMS presentation
1. Fixed minor mistakes in the master test plan
2. Added some famous users of Polarion
</commit_message>
<xml_diff>
--- a/06.Test Plan/TALSv.5.7(build 20151119.44a964b)_MasterTestPlan.docx
+++ b/06.Test Plan/TALSv.5.7(build 20151119.44a964b)_MasterTestPlan.docx
@@ -1,6 +1,6 @@
 
 <file path=word/document.xml><?xml version="1.0" encoding="utf-8"?>
-<w:document xmlns:wpc="http://schemas.microsoft.com/office/word/2010/wordprocessingCanvas" xmlns:cx="http://schemas.microsoft.com/office/drawing/2014/chartex" xmlns:cx1="http://schemas.microsoft.com/office/drawing/2015/9/8/chartex" xmlns:mc="http://schemas.openxmlformats.org/markup-compatibility/2006" xmlns:o="urn:schemas-microsoft-com:office:office" xmlns:r="http://schemas.openxmlformats.org/officeDocument/2006/relationships" xmlns:m="http://schemas.openxmlformats.org/officeDocument/2006/math" xmlns:v="urn:schemas-microsoft-com:vml" xmlns:wp14="http://schemas.microsoft.com/office/word/2010/wordprocessingDrawing" xmlns:wp="http://schemas.openxmlformats.org/drawingml/2006/wordprocessingDrawing" xmlns:w10="urn:schemas-microsoft-com:office:word" xmlns:w="http://schemas.openxmlformats.org/wordprocessingml/2006/main" xmlns:w14="http://schemas.microsoft.com/office/word/2010/wordml" xmlns:w15="http://schemas.microsoft.com/office/word/2012/wordml" xmlns:w16se="http://schemas.microsoft.com/office/word/2015/wordml/symex" xmlns:wpg="http://schemas.microsoft.com/office/word/2010/wordprocessingGroup" xmlns:wpi="http://schemas.microsoft.com/office/word/2010/wordprocessingInk" xmlns:wne="http://schemas.microsoft.com/office/word/2006/wordml" xmlns:wps="http://schemas.microsoft.com/office/word/2010/wordprocessingShape" mc:Ignorable="w14 w15 w16se wp14">
+<w:document xmlns:wpc="http://schemas.microsoft.com/office/word/2010/wordprocessingCanvas" xmlns:mc="http://schemas.openxmlformats.org/markup-compatibility/2006" xmlns:o="urn:schemas-microsoft-com:office:office" xmlns:r="http://schemas.openxmlformats.org/officeDocument/2006/relationships" xmlns:m="http://schemas.openxmlformats.org/officeDocument/2006/math" xmlns:v="urn:schemas-microsoft-com:vml" xmlns:wp14="http://schemas.microsoft.com/office/word/2010/wordprocessingDrawing" xmlns:wp="http://schemas.openxmlformats.org/drawingml/2006/wordprocessingDrawing" xmlns:w10="urn:schemas-microsoft-com:office:word" xmlns:w="http://schemas.openxmlformats.org/wordprocessingml/2006/main" xmlns:w14="http://schemas.microsoft.com/office/word/2010/wordml" xmlns:w15="http://schemas.microsoft.com/office/word/2012/wordml" xmlns:wpg="http://schemas.microsoft.com/office/word/2010/wordprocessingGroup" xmlns:wpi="http://schemas.microsoft.com/office/word/2010/wordprocessingInk" xmlns:wne="http://schemas.microsoft.com/office/word/2006/wordml" xmlns:wps="http://schemas.microsoft.com/office/word/2010/wordprocessingShape" mc:Ignorable="w14 w15 wp14">
   <w:body>
     <w:p>
       <w:pPr>
@@ -3544,7 +3544,6 @@
                 <w:lang w:val="bg-BG" w:eastAsia="bg-BG"/>
               </w:rPr>
             </w:pPr>
-            <w:proofErr w:type="spellStart"/>
             <w:r>
               <w:rPr>
                 <w:rFonts w:ascii="Calibri" w:hAnsi="Calibri"/>
@@ -3553,40 +3552,7 @@
                 <w:szCs w:val="28"/>
                 <w:lang w:val="bg-BG" w:eastAsia="bg-BG"/>
               </w:rPr>
-              <w:t>Revision</w:t>
-            </w:r>
-            <w:proofErr w:type="spellEnd"/>
-            <w:r>
-              <w:rPr>
-                <w:rFonts w:ascii="Calibri" w:hAnsi="Calibri"/>
-                <w:color w:val="000000"/>
-                <w:sz w:val="28"/>
-                <w:szCs w:val="28"/>
-                <w:lang w:val="bg-BG" w:eastAsia="bg-BG"/>
-              </w:rPr>
-              <w:t xml:space="preserve"> </w:t>
-            </w:r>
-            <w:proofErr w:type="spellStart"/>
-            <w:r>
-              <w:rPr>
-                <w:rFonts w:ascii="Calibri" w:hAnsi="Calibri"/>
-                <w:color w:val="000000"/>
-                <w:sz w:val="28"/>
-                <w:szCs w:val="28"/>
-                <w:lang w:val="bg-BG" w:eastAsia="bg-BG"/>
-              </w:rPr>
-              <w:t>History</w:t>
-            </w:r>
-            <w:proofErr w:type="spellEnd"/>
-            <w:r>
-              <w:rPr>
-                <w:rFonts w:ascii="Calibri" w:hAnsi="Calibri"/>
-                <w:color w:val="000000"/>
-                <w:sz w:val="28"/>
-                <w:szCs w:val="28"/>
-                <w:lang w:val="bg-BG" w:eastAsia="bg-BG"/>
-              </w:rPr>
-              <w:t xml:space="preserve"> ……………………………………………………………..</w:t>
+              <w:t>Revision History ……………………………………………………………..</w:t>
             </w:r>
           </w:p>
         </w:tc>
@@ -5059,6 +5025,7 @@
     <w:p>
       <w:pPr>
         <w:pStyle w:val="NoSpacing"/>
+        <w:ind w:firstLine="708"/>
         <w:rPr>
           <w:rFonts w:ascii="Calibri" w:hAnsi="Calibri" w:cs="Arial"/>
           <w:b/>
@@ -5068,6 +5035,28 @@
           <w:szCs w:val="28"/>
         </w:rPr>
       </w:pPr>
+      <w:bookmarkStart w:id="8" w:name="_GoBack"/>
+      <w:bookmarkEnd w:id="8"/>
+      <w:proofErr w:type="spellStart"/>
+      <w:r>
+        <w:rPr>
+          <w:rFonts w:asciiTheme="minorHAnsi" w:hAnsiTheme="minorHAnsi"/>
+          <w:spacing w:val="1"/>
+          <w:sz w:val="28"/>
+          <w:szCs w:val="28"/>
+        </w:rPr>
+        <w:t>Telerik</w:t>
+      </w:r>
+      <w:proofErr w:type="spellEnd"/>
+      <w:r>
+        <w:rPr>
+          <w:rFonts w:asciiTheme="minorHAnsi" w:hAnsiTheme="minorHAnsi"/>
+          <w:spacing w:val="1"/>
+          <w:sz w:val="28"/>
+          <w:szCs w:val="28"/>
+        </w:rPr>
+        <w:t xml:space="preserve"> Academy Learning System</w:t>
+      </w:r>
       <w:r>
         <w:rPr>
           <w:rFonts w:ascii="Calibri" w:eastAsia="Arial" w:hAnsi="Calibri"/>
@@ -5075,7 +5064,7 @@
           <w:sz w:val="28"/>
           <w:szCs w:val="28"/>
         </w:rPr>
-        <w:t xml:space="preserve">TALS </w:t>
+        <w:t xml:space="preserve"> </w:t>
       </w:r>
       <w:r>
         <w:rPr>
@@ -5157,7 +5146,7 @@
           <w:szCs w:val="28"/>
         </w:rPr>
       </w:pPr>
-      <w:bookmarkStart w:id="8" w:name="Admin_panel"/>
+      <w:bookmarkStart w:id="9" w:name="Admin_panel"/>
       <w:r>
         <w:rPr>
           <w:rFonts w:ascii="Calibri" w:hAnsi="Calibri" w:cs="Arial"/>
@@ -5170,7 +5159,7 @@
         <w:t xml:space="preserve">4.1 Admin panel </w:t>
       </w:r>
     </w:p>
-    <w:bookmarkEnd w:id="8"/>
+    <w:bookmarkEnd w:id="9"/>
     <w:p>
       <w:pPr>
         <w:pStyle w:val="NoSpacing"/>
@@ -5664,7 +5653,7 @@
         </w:rPr>
         <w:t xml:space="preserve">4.2 </w:t>
       </w:r>
-      <w:bookmarkStart w:id="9" w:name="FrontEnd"/>
+      <w:bookmarkStart w:id="10" w:name="FrontEnd"/>
       <w:r>
         <w:rPr>
           <w:rFonts w:ascii="Calibri" w:hAnsi="Calibri" w:cs="Arial"/>
@@ -5675,7 +5664,7 @@
         </w:rPr>
         <w:t>Front End</w:t>
       </w:r>
-      <w:bookmarkEnd w:id="9"/>
+      <w:bookmarkEnd w:id="10"/>
     </w:p>
     <w:p>
       <w:pPr>
@@ -5872,7 +5861,7 @@
         </w:rPr>
         <w:t xml:space="preserve"> </w:t>
       </w:r>
-      <w:bookmarkStart w:id="10" w:name="SOFTWARE_RISK_ISSUES"/>
+      <w:bookmarkStart w:id="11" w:name="SOFTWARE_RISK_ISSUES"/>
       <w:r>
         <w:rPr>
           <w:rFonts w:ascii="Arial" w:eastAsia="Arial" w:hAnsi="Arial" w:cs="Arial"/>
@@ -6073,7 +6062,7 @@
         </w:rPr>
         <w:t>S</w:t>
       </w:r>
-      <w:bookmarkEnd w:id="10"/>
+      <w:bookmarkEnd w:id="11"/>
     </w:p>
     <w:p>
       <w:pPr>
@@ -7498,7 +7487,7 @@
         </w:rPr>
         <w:t xml:space="preserve"> </w:t>
       </w:r>
-      <w:bookmarkStart w:id="11" w:name="FEATURES_TO_BE_TESTED6"/>
+      <w:bookmarkStart w:id="12" w:name="FEATURES_TO_BE_TESTED6"/>
       <w:r>
         <w:rPr>
           <w:rFonts w:ascii="Arial" w:eastAsia="Arial" w:hAnsi="Arial" w:cs="Arial"/>
@@ -7710,7 +7699,7 @@
         </w:rPr>
         <w:t>D</w:t>
       </w:r>
-      <w:bookmarkEnd w:id="11"/>
+      <w:bookmarkEnd w:id="12"/>
     </w:p>
     <w:p>
       <w:pPr>
@@ -8177,7 +8166,7 @@
         </w:rPr>
         <w:t xml:space="preserve"> </w:t>
       </w:r>
-      <w:bookmarkStart w:id="12" w:name="FEATURES_NOT_TO_BE_TESTED7"/>
+      <w:bookmarkStart w:id="13" w:name="FEATURES_NOT_TO_BE_TESTED7"/>
       <w:r>
         <w:rPr>
           <w:rFonts w:ascii="Arial" w:eastAsia="Arial" w:hAnsi="Arial" w:cs="Arial"/>
@@ -8420,7 +8409,7 @@
         </w:rPr>
         <w:t>D</w:t>
       </w:r>
-      <w:bookmarkEnd w:id="12"/>
+      <w:bookmarkEnd w:id="13"/>
     </w:p>
     <w:p>
       <w:pPr>
@@ -8475,7 +8464,7 @@
         </w:rPr>
         <w:t xml:space="preserve"> </w:t>
       </w:r>
-      <w:bookmarkStart w:id="13" w:name="APPROACH"/>
+      <w:bookmarkStart w:id="14" w:name="APPROACH"/>
       <w:r>
         <w:rPr>
           <w:rFonts w:ascii="Arial" w:eastAsia="Arial" w:hAnsi="Arial" w:cs="Arial"/>
@@ -8563,7 +8552,7 @@
         </w:rPr>
         <w:t xml:space="preserve"> </w:t>
       </w:r>
-      <w:bookmarkEnd w:id="13"/>
+      <w:bookmarkEnd w:id="14"/>
     </w:p>
     <w:p>
       <w:pPr>
@@ -8576,7 +8565,7 @@
           <w:szCs w:val="32"/>
         </w:rPr>
       </w:pPr>
-      <w:bookmarkStart w:id="14" w:name="a8"/>
+      <w:bookmarkStart w:id="15" w:name="a8"/>
       <w:r>
         <w:rPr>
           <w:rFonts w:ascii="Calibri" w:eastAsia="Arial" w:hAnsi="Calibri" w:cs="Arial"/>
@@ -8611,7 +8600,7 @@
         <w:t xml:space="preserve"> </w:t>
       </w:r>
     </w:p>
-    <w:bookmarkEnd w:id="14"/>
+    <w:bookmarkEnd w:id="15"/>
     <w:p>
       <w:pPr>
         <w:ind w:firstLine="708"/>
@@ -8819,7 +8808,7 @@
           <w:szCs w:val="28"/>
         </w:rPr>
       </w:pPr>
-      <w:bookmarkStart w:id="15" w:name="b8"/>
+      <w:bookmarkStart w:id="16" w:name="b8"/>
       <w:r>
         <w:rPr>
           <w:rFonts w:asciiTheme="minorHAnsi" w:hAnsiTheme="minorHAnsi"/>
@@ -8830,7 +8819,7 @@
         </w:rPr>
         <w:t>8.2</w:t>
       </w:r>
-      <w:bookmarkEnd w:id="15"/>
+      <w:bookmarkEnd w:id="16"/>
       <w:r>
         <w:rPr>
           <w:rFonts w:asciiTheme="minorHAnsi" w:hAnsiTheme="minorHAnsi"/>
@@ -9117,7 +9106,7 @@
         </w:rPr>
         <w:t xml:space="preserve"> </w:t>
       </w:r>
-      <w:bookmarkStart w:id="16" w:name="ITEM_PASS_FAIL_CRITERIA"/>
+      <w:bookmarkStart w:id="17" w:name="ITEM_PASS_FAIL_CRITERIA"/>
       <w:r>
         <w:rPr>
           <w:rFonts w:ascii="Arial" w:eastAsia="Arial" w:hAnsi="Arial" w:cs="Arial"/>
@@ -9352,7 +9341,7 @@
         </w:rPr>
         <w:t>A</w:t>
       </w:r>
-      <w:bookmarkEnd w:id="16"/>
+      <w:bookmarkEnd w:id="17"/>
     </w:p>
     <w:p>
       <w:pPr>
@@ -9476,7 +9465,7 @@
         </w:rPr>
         <w:t xml:space="preserve"> </w:t>
       </w:r>
-      <w:bookmarkStart w:id="17" w:name="SUSPENSION_CRITERIA_AND_RESUMPTION_REQUI"/>
+      <w:bookmarkStart w:id="18" w:name="SUSPENSION_CRITERIA_AND_RESUMPTION_REQUI"/>
       <w:r>
         <w:rPr>
           <w:rFonts w:ascii="Arial" w:eastAsia="Arial" w:hAnsi="Arial" w:cs="Arial"/>
@@ -9901,7 +9890,7 @@
         </w:rPr>
         <w:t>S</w:t>
       </w:r>
-      <w:bookmarkEnd w:id="17"/>
+      <w:bookmarkEnd w:id="18"/>
     </w:p>
     <w:p>
       <w:pPr>
@@ -9921,46 +9910,45 @@
           <w:sz w:val="28"/>
           <w:szCs w:val="28"/>
         </w:rPr>
-        <w:t xml:space="preserve">In general, testing will only stop if the Web </w:t>
-      </w:r>
-      <w:proofErr w:type="gramStart"/>
-      <w:r>
+        <w:t>In general, testing will only stop if the Web site Under Test (WUT) becomes unavailable. If testing is suspended due to the Web site becoming unavailable, testing will be resumed once access to the Web site is reestablished.</w:t>
+      </w:r>
+    </w:p>
+    <w:p>
+      <w:pPr>
+        <w:ind w:firstLine="708"/>
         <w:rPr>
           <w:rFonts w:asciiTheme="minorHAnsi" w:hAnsiTheme="minorHAnsi"/>
           <w:spacing w:val="-1"/>
           <w:sz w:val="28"/>
           <w:szCs w:val="28"/>
         </w:rPr>
-        <w:t>site</w:t>
-      </w:r>
-      <w:proofErr w:type="gramEnd"/>
-      <w:r>
+      </w:pPr>
+    </w:p>
+    <w:p>
+      <w:pPr>
+        <w:ind w:firstLine="708"/>
         <w:rPr>
           <w:rFonts w:asciiTheme="minorHAnsi" w:hAnsiTheme="minorHAnsi"/>
           <w:spacing w:val="-1"/>
           <w:sz w:val="28"/>
           <w:szCs w:val="28"/>
         </w:rPr>
-        <w:t xml:space="preserve"> Under Test (WUT) becomes unavailable. If testing is suspended due to the Web site becoming unavailable, testing will be resumed once access to the Web site is reestablished.</w:t>
-      </w:r>
-    </w:p>
-    <w:p>
-      <w:pPr>
-        <w:ind w:firstLine="708"/>
+      </w:pPr>
+      <w:r>
         <w:rPr>
           <w:rFonts w:asciiTheme="minorHAnsi" w:hAnsiTheme="minorHAnsi"/>
           <w:spacing w:val="-1"/>
           <w:sz w:val="28"/>
           <w:szCs w:val="28"/>
         </w:rPr>
-      </w:pPr>
+        <w:t>Certain individual test cases may be suspended, skipped or reduced if prerequisite tests have previously failed e.g. usability testing may be skipped if a significant number of Web page navigational tests fail.</w:t>
+      </w:r>
     </w:p>
     <w:p>
       <w:pPr>
         <w:ind w:firstLine="708"/>
         <w:rPr>
           <w:rFonts w:asciiTheme="minorHAnsi" w:hAnsiTheme="minorHAnsi"/>
-          <w:spacing w:val="-1"/>
           <w:sz w:val="28"/>
           <w:szCs w:val="28"/>
         </w:rPr>
@@ -9968,25 +9956,6 @@
       <w:r>
         <w:rPr>
           <w:rFonts w:asciiTheme="minorHAnsi" w:hAnsiTheme="minorHAnsi"/>
-          <w:spacing w:val="-1"/>
-          <w:sz w:val="28"/>
-          <w:szCs w:val="28"/>
-        </w:rPr>
-        <w:t>Certain individual test cases may be suspended, skipped or reduced if prerequisite tests have previously failed e.g. usability testing may be skipped if a significant number of Web page navigational tests fail.</w:t>
-      </w:r>
-    </w:p>
-    <w:p>
-      <w:pPr>
-        <w:ind w:firstLine="708"/>
-        <w:rPr>
-          <w:rFonts w:asciiTheme="minorHAnsi" w:hAnsiTheme="minorHAnsi"/>
-          <w:sz w:val="28"/>
-          <w:szCs w:val="28"/>
-        </w:rPr>
-      </w:pPr>
-      <w:r>
-        <w:rPr>
-          <w:rFonts w:asciiTheme="minorHAnsi" w:hAnsiTheme="minorHAnsi"/>
           <w:sz w:val="28"/>
           <w:szCs w:val="28"/>
         </w:rPr>
@@ -10036,7 +10005,7 @@
         </w:rPr>
         <w:t xml:space="preserve"> </w:t>
       </w:r>
-      <w:bookmarkStart w:id="18" w:name="TEST_DELIVERABLES"/>
+      <w:bookmarkStart w:id="19" w:name="TEST_DELIVERABLES"/>
       <w:r>
         <w:rPr>
           <w:rFonts w:ascii="Arial" w:eastAsia="Arial" w:hAnsi="Arial" w:cs="Arial"/>
@@ -10187,7 +10156,7 @@
         </w:rPr>
         <w:t>ES</w:t>
       </w:r>
-      <w:bookmarkEnd w:id="18"/>
+      <w:bookmarkEnd w:id="19"/>
     </w:p>
     <w:p>
       <w:pPr>
@@ -10516,7 +10485,7 @@
         </w:rPr>
         <w:t xml:space="preserve"> </w:t>
       </w:r>
-      <w:bookmarkStart w:id="19" w:name="REMAINING_TEST_TASKS"/>
+      <w:bookmarkStart w:id="20" w:name="REMAINING_TEST_TASKS"/>
       <w:r>
         <w:rPr>
           <w:rFonts w:ascii="Arial" w:eastAsia="Arial" w:hAnsi="Arial" w:cs="Arial"/>
@@ -10739,7 +10708,7 @@
         </w:rPr>
         <w:t>S</w:t>
       </w:r>
-      <w:bookmarkEnd w:id="19"/>
+      <w:bookmarkEnd w:id="20"/>
     </w:p>
     <w:p>
       <w:pPr>
@@ -12660,7 +12629,7 @@
         </w:rPr>
         <w:t xml:space="preserve"> </w:t>
       </w:r>
-      <w:bookmarkStart w:id="20" w:name="ENVIRONMENTAL_NEEDS"/>
+      <w:bookmarkStart w:id="21" w:name="ENVIRONMENTAL_NEEDS"/>
       <w:r>
         <w:rPr>
           <w:rFonts w:ascii="Arial" w:eastAsia="Arial" w:hAnsi="Arial" w:cs="Arial"/>
@@ -12850,7 +12819,7 @@
         </w:rPr>
         <w:t>S</w:t>
       </w:r>
-      <w:bookmarkEnd w:id="20"/>
+      <w:bookmarkEnd w:id="21"/>
     </w:p>
     <w:p>
       <w:pPr>
@@ -12904,7 +12873,7 @@
         </w:rPr>
         <w:t xml:space="preserve">13.1. </w:t>
       </w:r>
-      <w:bookmarkStart w:id="21" w:name="AvailableClientideEnvironments"/>
+      <w:bookmarkStart w:id="22" w:name="AvailableClientideEnvironments"/>
       <w:r>
         <w:rPr>
           <w:rFonts w:ascii="Calibri" w:eastAsia="Arial" w:hAnsi="Calibri" w:cs="Arial"/>
@@ -12915,7 +12884,7 @@
         </w:rPr>
         <w:t>Available Client-side Environments</w:t>
       </w:r>
-      <w:bookmarkEnd w:id="21"/>
+      <w:bookmarkEnd w:id="22"/>
     </w:p>
     <w:p>
       <w:pPr>
@@ -13045,7 +13014,7 @@
         </w:rPr>
         <w:t xml:space="preserve">13.2. </w:t>
       </w:r>
-      <w:bookmarkStart w:id="22" w:name="AvailableServerSideEnvironments"/>
+      <w:bookmarkStart w:id="23" w:name="AvailableServerSideEnvironments"/>
       <w:r>
         <w:rPr>
           <w:rFonts w:ascii="Calibri" w:eastAsia="Arial" w:hAnsi="Calibri" w:cs="Arial"/>
@@ -13056,7 +13025,7 @@
         </w:rPr>
         <w:t>Available Server-side Environments</w:t>
       </w:r>
-      <w:bookmarkEnd w:id="22"/>
+      <w:bookmarkEnd w:id="23"/>
     </w:p>
     <w:p>
       <w:pPr>
@@ -13113,7 +13082,6 @@
           <w:sz w:val="32"/>
         </w:rPr>
       </w:pPr>
-      <w:proofErr w:type="spellStart"/>
       <w:r>
         <w:rPr>
           <w:rFonts w:ascii="Calibri" w:hAnsi="Calibri"/>
@@ -13125,21 +13093,7 @@
           <w:sz w:val="28"/>
           <w:szCs w:val="22"/>
         </w:rPr>
-        <w:t>Web</w:t>
-      </w:r>
-      <w:proofErr w:type="spellEnd"/>
-      <w:r>
-        <w:rPr>
-          <w:rFonts w:ascii="Calibri" w:hAnsi="Calibri"/>
-          <w:b/>
-          <w:bCs/>
-          <w:i/>
-          <w:iCs/>
-          <w:color w:val="000000"/>
-          <w:sz w:val="28"/>
-          <w:szCs w:val="22"/>
-        </w:rPr>
-        <w:t xml:space="preserve"> Server</w:t>
+        <w:t>Web Server</w:t>
       </w:r>
       <w:r>
         <w:rPr>
@@ -13226,67 +13180,7 @@
           <w:sz w:val="28"/>
           <w:szCs w:val="22"/>
         </w:rPr>
-        <w:t xml:space="preserve"> Intel </w:t>
-      </w:r>
-      <w:proofErr w:type="spellStart"/>
-      <w:r>
-        <w:rPr>
-          <w:rFonts w:ascii="Calibri" w:hAnsi="Calibri" w:cs="Segoe UI"/>
-          <w:color w:val="000000"/>
-          <w:sz w:val="28"/>
-          <w:szCs w:val="22"/>
-        </w:rPr>
-        <w:t>Xeon</w:t>
-      </w:r>
-      <w:proofErr w:type="spellEnd"/>
-      <w:r>
-        <w:rPr>
-          <w:rFonts w:ascii="Calibri" w:hAnsi="Calibri" w:cs="Segoe UI"/>
-          <w:color w:val="000000"/>
-          <w:sz w:val="28"/>
-          <w:szCs w:val="22"/>
-        </w:rPr>
-        <w:t xml:space="preserve"> CPU @ 3.10 </w:t>
-      </w:r>
-      <w:proofErr w:type="spellStart"/>
-      <w:r>
-        <w:rPr>
-          <w:rFonts w:ascii="Calibri" w:hAnsi="Calibri" w:cs="Segoe UI"/>
-          <w:color w:val="000000"/>
-          <w:sz w:val="28"/>
-          <w:szCs w:val="22"/>
-        </w:rPr>
-        <w:t>GHz</w:t>
-      </w:r>
-      <w:proofErr w:type="spellEnd"/>
-      <w:r>
-        <w:rPr>
-          <w:rFonts w:ascii="Calibri" w:hAnsi="Calibri" w:cs="Segoe UI"/>
-          <w:color w:val="000000"/>
-          <w:sz w:val="28"/>
-          <w:szCs w:val="22"/>
-        </w:rPr>
-        <w:t xml:space="preserve"> (Quad </w:t>
-      </w:r>
-      <w:proofErr w:type="spellStart"/>
-      <w:r>
-        <w:rPr>
-          <w:rFonts w:ascii="Calibri" w:hAnsi="Calibri" w:cs="Segoe UI"/>
-          <w:color w:val="000000"/>
-          <w:sz w:val="28"/>
-          <w:szCs w:val="22"/>
-        </w:rPr>
-        <w:t>Core</w:t>
-      </w:r>
-      <w:proofErr w:type="spellEnd"/>
-      <w:r>
-        <w:rPr>
-          <w:rFonts w:ascii="Calibri" w:hAnsi="Calibri" w:cs="Segoe UI"/>
-          <w:color w:val="000000"/>
-          <w:sz w:val="28"/>
-          <w:szCs w:val="22"/>
-        </w:rPr>
-        <w:t>)</w:t>
+        <w:t> Intel Xeon CPU @ 3.10 GHz (Quad Core)</w:t>
       </w:r>
     </w:p>
     <w:p>
@@ -13344,7 +13238,6 @@
           <w:sz w:val="32"/>
         </w:rPr>
       </w:pPr>
-      <w:proofErr w:type="spellStart"/>
       <w:r>
         <w:rPr>
           <w:rFonts w:ascii="Calibri" w:hAnsi="Calibri"/>
@@ -13358,7 +13251,6 @@
         </w:rPr>
         <w:t>Storage</w:t>
       </w:r>
-      <w:proofErr w:type="spellEnd"/>
       <w:r>
         <w:rPr>
           <w:rFonts w:ascii="Calibri" w:hAnsi="Calibri"/>
@@ -13442,7 +13334,7 @@
         </w:rPr>
         <w:t xml:space="preserve"> </w:t>
       </w:r>
-      <w:bookmarkStart w:id="23" w:name="STAFFING_AND_TRAINING_NEEDS"/>
+      <w:bookmarkStart w:id="24" w:name="STAFFING_AND_TRAINING_NEEDS"/>
       <w:r>
         <w:rPr>
           <w:rFonts w:ascii="Arial" w:eastAsia="Arial" w:hAnsi="Arial" w:cs="Arial"/>
@@ -13729,7 +13621,7 @@
         </w:rPr>
         <w:t>S</w:t>
       </w:r>
-      <w:bookmarkEnd w:id="23"/>
+      <w:bookmarkEnd w:id="24"/>
     </w:p>
     <w:p>
       <w:pPr>
@@ -13810,8 +13702,6 @@
           <w:szCs w:val="28"/>
         </w:rPr>
       </w:pPr>
-      <w:bookmarkStart w:id="24" w:name="_GoBack"/>
-      <w:bookmarkEnd w:id="24"/>
     </w:p>
     <w:p>
       <w:pPr>
@@ -14074,23 +13964,13 @@
           <w:szCs w:val="28"/>
         </w:rPr>
       </w:pPr>
-      <w:proofErr w:type="spellStart"/>
       <w:r>
         <w:rPr>
           <w:rFonts w:asciiTheme="minorHAnsi" w:hAnsiTheme="minorHAnsi"/>
           <w:sz w:val="28"/>
           <w:szCs w:val="28"/>
         </w:rPr>
-        <w:t>Blagoy</w:t>
-      </w:r>
-      <w:proofErr w:type="spellEnd"/>
-      <w:r>
-        <w:rPr>
-          <w:rFonts w:asciiTheme="minorHAnsi" w:hAnsiTheme="minorHAnsi"/>
-          <w:sz w:val="28"/>
-          <w:szCs w:val="28"/>
-        </w:rPr>
-        <w:t xml:space="preserve"> </w:t>
+        <w:t xml:space="preserve">Blagoy </w:t>
       </w:r>
       <w:proofErr w:type="spellStart"/>
       <w:r>
@@ -16253,7 +16133,7 @@
 </file>
 
 <file path=word/endnotes.xml><?xml version="1.0" encoding="utf-8"?>
-<w:endnotes xmlns:wpc="http://schemas.microsoft.com/office/word/2010/wordprocessingCanvas" xmlns:cx="http://schemas.microsoft.com/office/drawing/2014/chartex" xmlns:cx1="http://schemas.microsoft.com/office/drawing/2015/9/8/chartex" xmlns:mc="http://schemas.openxmlformats.org/markup-compatibility/2006" xmlns:o="urn:schemas-microsoft-com:office:office" xmlns:r="http://schemas.openxmlformats.org/officeDocument/2006/relationships" xmlns:m="http://schemas.openxmlformats.org/officeDocument/2006/math" xmlns:v="urn:schemas-microsoft-com:vml" xmlns:wp14="http://schemas.microsoft.com/office/word/2010/wordprocessingDrawing" xmlns:wp="http://schemas.openxmlformats.org/drawingml/2006/wordprocessingDrawing" xmlns:w10="urn:schemas-microsoft-com:office:word" xmlns:w="http://schemas.openxmlformats.org/wordprocessingml/2006/main" xmlns:w14="http://schemas.microsoft.com/office/word/2010/wordml" xmlns:w15="http://schemas.microsoft.com/office/word/2012/wordml" xmlns:w16se="http://schemas.microsoft.com/office/word/2015/wordml/symex" xmlns:wpg="http://schemas.microsoft.com/office/word/2010/wordprocessingGroup" xmlns:wpi="http://schemas.microsoft.com/office/word/2010/wordprocessingInk" xmlns:wne="http://schemas.microsoft.com/office/word/2006/wordml" xmlns:wps="http://schemas.microsoft.com/office/word/2010/wordprocessingShape" mc:Ignorable="w14 w15 w16se wp14">
+<w:endnotes xmlns:wpc="http://schemas.microsoft.com/office/word/2010/wordprocessingCanvas" xmlns:mc="http://schemas.openxmlformats.org/markup-compatibility/2006" xmlns:o="urn:schemas-microsoft-com:office:office" xmlns:r="http://schemas.openxmlformats.org/officeDocument/2006/relationships" xmlns:m="http://schemas.openxmlformats.org/officeDocument/2006/math" xmlns:v="urn:schemas-microsoft-com:vml" xmlns:wp14="http://schemas.microsoft.com/office/word/2010/wordprocessingDrawing" xmlns:wp="http://schemas.openxmlformats.org/drawingml/2006/wordprocessingDrawing" xmlns:w10="urn:schemas-microsoft-com:office:word" xmlns:w="http://schemas.openxmlformats.org/wordprocessingml/2006/main" xmlns:w14="http://schemas.microsoft.com/office/word/2010/wordml" xmlns:w15="http://schemas.microsoft.com/office/word/2012/wordml" xmlns:wpg="http://schemas.microsoft.com/office/word/2010/wordprocessingGroup" xmlns:wpi="http://schemas.microsoft.com/office/word/2010/wordprocessingInk" xmlns:wne="http://schemas.microsoft.com/office/word/2006/wordml" xmlns:wps="http://schemas.microsoft.com/office/word/2010/wordprocessingShape" mc:Ignorable="w14 w15 wp14">
   <w:endnote w:type="separator" w:id="-1">
     <w:p>
       <w:r>
@@ -16272,7 +16152,7 @@
 </file>
 
 <file path=word/footer1.xml><?xml version="1.0" encoding="utf-8"?>
-<w:ftr xmlns:wpc="http://schemas.microsoft.com/office/word/2010/wordprocessingCanvas" xmlns:cx="http://schemas.microsoft.com/office/drawing/2014/chartex" xmlns:cx1="http://schemas.microsoft.com/office/drawing/2015/9/8/chartex" xmlns:mc="http://schemas.openxmlformats.org/markup-compatibility/2006" xmlns:o="urn:schemas-microsoft-com:office:office" xmlns:r="http://schemas.openxmlformats.org/officeDocument/2006/relationships" xmlns:m="http://schemas.openxmlformats.org/officeDocument/2006/math" xmlns:v="urn:schemas-microsoft-com:vml" xmlns:wp14="http://schemas.microsoft.com/office/word/2010/wordprocessingDrawing" xmlns:wp="http://schemas.openxmlformats.org/drawingml/2006/wordprocessingDrawing" xmlns:w10="urn:schemas-microsoft-com:office:word" xmlns:w="http://schemas.openxmlformats.org/wordprocessingml/2006/main" xmlns:w14="http://schemas.microsoft.com/office/word/2010/wordml" xmlns:w15="http://schemas.microsoft.com/office/word/2012/wordml" xmlns:w16se="http://schemas.microsoft.com/office/word/2015/wordml/symex" xmlns:wpg="http://schemas.microsoft.com/office/word/2010/wordprocessingGroup" xmlns:wpi="http://schemas.microsoft.com/office/word/2010/wordprocessingInk" xmlns:wne="http://schemas.microsoft.com/office/word/2006/wordml" xmlns:wps="http://schemas.microsoft.com/office/word/2010/wordprocessingShape" mc:Ignorable="w14 w15 w16se wp14">
+<w:ftr xmlns:wpc="http://schemas.microsoft.com/office/word/2010/wordprocessingCanvas" xmlns:mc="http://schemas.openxmlformats.org/markup-compatibility/2006" xmlns:o="urn:schemas-microsoft-com:office:office" xmlns:r="http://schemas.openxmlformats.org/officeDocument/2006/relationships" xmlns:m="http://schemas.openxmlformats.org/officeDocument/2006/math" xmlns:v="urn:schemas-microsoft-com:vml" xmlns:wp14="http://schemas.microsoft.com/office/word/2010/wordprocessingDrawing" xmlns:wp="http://schemas.openxmlformats.org/drawingml/2006/wordprocessingDrawing" xmlns:w10="urn:schemas-microsoft-com:office:word" xmlns:w="http://schemas.openxmlformats.org/wordprocessingml/2006/main" xmlns:w14="http://schemas.microsoft.com/office/word/2010/wordml" xmlns:w15="http://schemas.microsoft.com/office/word/2012/wordml" xmlns:wpg="http://schemas.microsoft.com/office/word/2010/wordprocessingGroup" xmlns:wpi="http://schemas.microsoft.com/office/word/2010/wordprocessingInk" xmlns:wne="http://schemas.microsoft.com/office/word/2006/wordml" xmlns:wps="http://schemas.microsoft.com/office/word/2010/wordprocessingShape" mc:Ignorable="w14 w15 wp14">
   <w:p>
     <w:pPr>
       <w:spacing w:line="200" w:lineRule="exact"/>
@@ -16280,7 +16160,6 @@
     <w:r>
       <w:rPr>
         <w:noProof/>
-        <w:lang w:val="bg-BG" w:eastAsia="bg-BG"/>
       </w:rPr>
       <mc:AlternateContent>
         <mc:Choice Requires="wpg">
@@ -16388,7 +16267,7 @@
             </wp:anchor>
           </w:drawing>
         </mc:Choice>
-        <mc:Fallback>
+        <mc:Fallback xmlns:w16se="http://schemas.microsoft.com/office/word/2015/wordml/symex" xmlns:cx1="http://schemas.microsoft.com/office/drawing/2015/9/8/chartex" xmlns:cx="http://schemas.microsoft.com/office/drawing/2014/chartex">
           <w:pict>
             <v:group w14:anchorId="3F1B63AE" id="Group 3" o:spid="_x0000_s1026" style="position:absolute;margin-left:92.3pt;margin-top:747.25pt;width:427.8pt;height:0;z-index:-251659264;mso-position-horizontal-relative:page;mso-position-vertical-relative:page" coordorigin="1846,14945" coordsize="8556,0" o:gfxdata="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">
               <v:shape id="Freeform 4" o:spid="_x0000_s1027" style="position:absolute;left:1846;top:14945;width:8556;height:0;visibility:visible;mso-wrap-style:square;v-text-anchor:top" coordsize="8556,0" o:gfxdata="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" path="m,l8556,e" filled="f" strokeweight=".82pt">
@@ -16403,7 +16282,6 @@
     <w:r>
       <w:rPr>
         <w:noProof/>
-        <w:lang w:val="bg-BG" w:eastAsia="bg-BG"/>
       </w:rPr>
       <mc:AlternateContent>
         <mc:Choice Requires="wps">
@@ -16608,7 +16486,7 @@
             </wp:anchor>
           </w:drawing>
         </mc:Choice>
-        <mc:Fallback>
+        <mc:Fallback xmlns:w16se="http://schemas.microsoft.com/office/word/2015/wordml/symex" xmlns:cx1="http://schemas.microsoft.com/office/drawing/2015/9/8/chartex" xmlns:cx="http://schemas.microsoft.com/office/drawing/2014/chartex">
           <w:pict>
             <v:shapetype id="_x0000_t202" coordsize="21600,21600" o:spt="202" path="m,l,21600r21600,l21600,xe">
               <v:stroke joinstyle="miter"/>
@@ -16756,7 +16634,6 @@
     <w:r>
       <w:rPr>
         <w:noProof/>
-        <w:lang w:val="bg-BG" w:eastAsia="bg-BG"/>
       </w:rPr>
       <mc:AlternateContent>
         <mc:Choice Requires="wps">
@@ -16880,7 +16757,7 @@
                               <w:sz w:val="18"/>
                               <w:szCs w:val="18"/>
                             </w:rPr>
-                            <w:t>2</w:t>
+                            <w:t>10</w:t>
                           </w:r>
                           <w:r>
                             <w:fldChar w:fldCharType="end"/>
@@ -16976,7 +16853,7 @@
                         <w:sz w:val="18"/>
                         <w:szCs w:val="18"/>
                       </w:rPr>
-                      <w:t>2</w:t>
+                      <w:t>10</w:t>
                     </w:r>
                     <w:r>
                       <w:fldChar w:fldCharType="end"/>
@@ -16995,7 +16872,7 @@
 </file>
 
 <file path=word/footnotes.xml><?xml version="1.0" encoding="utf-8"?>
-<w:footnotes xmlns:wpc="http://schemas.microsoft.com/office/word/2010/wordprocessingCanvas" xmlns:cx="http://schemas.microsoft.com/office/drawing/2014/chartex" xmlns:cx1="http://schemas.microsoft.com/office/drawing/2015/9/8/chartex" xmlns:mc="http://schemas.openxmlformats.org/markup-compatibility/2006" xmlns:o="urn:schemas-microsoft-com:office:office" xmlns:r="http://schemas.openxmlformats.org/officeDocument/2006/relationships" xmlns:m="http://schemas.openxmlformats.org/officeDocument/2006/math" xmlns:v="urn:schemas-microsoft-com:vml" xmlns:wp14="http://schemas.microsoft.com/office/word/2010/wordprocessingDrawing" xmlns:wp="http://schemas.openxmlformats.org/drawingml/2006/wordprocessingDrawing" xmlns:w10="urn:schemas-microsoft-com:office:word" xmlns:w="http://schemas.openxmlformats.org/wordprocessingml/2006/main" xmlns:w14="http://schemas.microsoft.com/office/word/2010/wordml" xmlns:w15="http://schemas.microsoft.com/office/word/2012/wordml" xmlns:w16se="http://schemas.microsoft.com/office/word/2015/wordml/symex" xmlns:wpg="http://schemas.microsoft.com/office/word/2010/wordprocessingGroup" xmlns:wpi="http://schemas.microsoft.com/office/word/2010/wordprocessingInk" xmlns:wne="http://schemas.microsoft.com/office/word/2006/wordml" xmlns:wps="http://schemas.microsoft.com/office/word/2010/wordprocessingShape" mc:Ignorable="w14 w15 w16se wp14">
+<w:footnotes xmlns:wpc="http://schemas.microsoft.com/office/word/2010/wordprocessingCanvas" xmlns:mc="http://schemas.openxmlformats.org/markup-compatibility/2006" xmlns:o="urn:schemas-microsoft-com:office:office" xmlns:r="http://schemas.openxmlformats.org/officeDocument/2006/relationships" xmlns:m="http://schemas.openxmlformats.org/officeDocument/2006/math" xmlns:v="urn:schemas-microsoft-com:vml" xmlns:wp14="http://schemas.microsoft.com/office/word/2010/wordprocessingDrawing" xmlns:wp="http://schemas.openxmlformats.org/drawingml/2006/wordprocessingDrawing" xmlns:w10="urn:schemas-microsoft-com:office:word" xmlns:w="http://schemas.openxmlformats.org/wordprocessingml/2006/main" xmlns:w14="http://schemas.microsoft.com/office/word/2010/wordml" xmlns:w15="http://schemas.microsoft.com/office/word/2012/wordml" xmlns:wpg="http://schemas.microsoft.com/office/word/2010/wordprocessingGroup" xmlns:wpi="http://schemas.microsoft.com/office/word/2010/wordprocessingInk" xmlns:wne="http://schemas.microsoft.com/office/word/2006/wordml" xmlns:wps="http://schemas.microsoft.com/office/word/2010/wordprocessingShape" mc:Ignorable="w14 w15 wp14">
   <w:footnote w:type="separator" w:id="-1">
     <w:p>
       <w:r>
@@ -17014,7 +16891,7 @@
 </file>
 
 <file path=word/header1.xml><?xml version="1.0" encoding="utf-8"?>
-<w:hdr xmlns:wpc="http://schemas.microsoft.com/office/word/2010/wordprocessingCanvas" xmlns:cx="http://schemas.microsoft.com/office/drawing/2014/chartex" xmlns:cx1="http://schemas.microsoft.com/office/drawing/2015/9/8/chartex" xmlns:mc="http://schemas.openxmlformats.org/markup-compatibility/2006" xmlns:o="urn:schemas-microsoft-com:office:office" xmlns:r="http://schemas.openxmlformats.org/officeDocument/2006/relationships" xmlns:m="http://schemas.openxmlformats.org/officeDocument/2006/math" xmlns:v="urn:schemas-microsoft-com:vml" xmlns:wp14="http://schemas.microsoft.com/office/word/2010/wordprocessingDrawing" xmlns:wp="http://schemas.openxmlformats.org/drawingml/2006/wordprocessingDrawing" xmlns:w10="urn:schemas-microsoft-com:office:word" xmlns:w="http://schemas.openxmlformats.org/wordprocessingml/2006/main" xmlns:w14="http://schemas.microsoft.com/office/word/2010/wordml" xmlns:w15="http://schemas.microsoft.com/office/word/2012/wordml" xmlns:w16se="http://schemas.microsoft.com/office/word/2015/wordml/symex" xmlns:wpg="http://schemas.microsoft.com/office/word/2010/wordprocessingGroup" xmlns:wpi="http://schemas.microsoft.com/office/word/2010/wordprocessingInk" xmlns:wne="http://schemas.microsoft.com/office/word/2006/wordml" xmlns:wps="http://schemas.microsoft.com/office/word/2010/wordprocessingShape" mc:Ignorable="w14 w15 w16se wp14">
+<w:hdr xmlns:wpc="http://schemas.microsoft.com/office/word/2010/wordprocessingCanvas" xmlns:mc="http://schemas.openxmlformats.org/markup-compatibility/2006" xmlns:o="urn:schemas-microsoft-com:office:office" xmlns:r="http://schemas.openxmlformats.org/officeDocument/2006/relationships" xmlns:m="http://schemas.openxmlformats.org/officeDocument/2006/math" xmlns:v="urn:schemas-microsoft-com:vml" xmlns:wp14="http://schemas.microsoft.com/office/word/2010/wordprocessingDrawing" xmlns:wp="http://schemas.openxmlformats.org/drawingml/2006/wordprocessingDrawing" xmlns:w10="urn:schemas-microsoft-com:office:word" xmlns:w="http://schemas.openxmlformats.org/wordprocessingml/2006/main" xmlns:w14="http://schemas.microsoft.com/office/word/2010/wordml" xmlns:w15="http://schemas.microsoft.com/office/word/2012/wordml" xmlns:wpg="http://schemas.microsoft.com/office/word/2010/wordprocessingGroup" xmlns:wpi="http://schemas.microsoft.com/office/word/2010/wordprocessingInk" xmlns:wne="http://schemas.microsoft.com/office/word/2006/wordml" xmlns:wps="http://schemas.microsoft.com/office/word/2010/wordprocessingShape" mc:Ignorable="w14 w15 wp14">
   <w:p>
     <w:pPr>
       <w:tabs>
@@ -17026,7 +16903,6 @@
     <w:r>
       <w:rPr>
         <w:noProof/>
-        <w:lang w:val="bg-BG" w:eastAsia="bg-BG"/>
       </w:rPr>
       <mc:AlternateContent>
         <mc:Choice Requires="wps">
@@ -17099,7 +16975,6 @@
                               <w:rFonts w:eastAsia="Arial"/>
                               <w:noProof/>
                               <w:szCs w:val="26"/>
-                              <w:lang w:val="bg-BG" w:eastAsia="bg-BG"/>
                             </w:rPr>
                             <w:drawing>
                               <wp:inline distT="0" distB="0" distL="0" distR="0">
@@ -17163,7 +17038,7 @@
             </wp:anchor>
           </w:drawing>
         </mc:Choice>
-        <mc:Fallback>
+        <mc:Fallback xmlns:w16se="http://schemas.microsoft.com/office/word/2015/wordml/symex" xmlns:cx1="http://schemas.microsoft.com/office/drawing/2015/9/8/chartex" xmlns:cx="http://schemas.microsoft.com/office/drawing/2014/chartex">
           <w:pict>
             <v:shapetype id="_x0000_t202" coordsize="21600,21600" o:spt="202" path="m,l,21600r21600,l21600,xe">
               <v:stroke joinstyle="miter"/>
@@ -17265,8 +17140,8 @@
 </file>
 
 <file path=word/numbering.xml><?xml version="1.0" encoding="utf-8"?>
-<w:numbering xmlns:wpc="http://schemas.microsoft.com/office/word/2010/wordprocessingCanvas" xmlns:cx="http://schemas.microsoft.com/office/drawing/2014/chartex" xmlns:cx1="http://schemas.microsoft.com/office/drawing/2015/9/8/chartex" xmlns:mc="http://schemas.openxmlformats.org/markup-compatibility/2006" xmlns:o="urn:schemas-microsoft-com:office:office" xmlns:r="http://schemas.openxmlformats.org/officeDocument/2006/relationships" xmlns:m="http://schemas.openxmlformats.org/officeDocument/2006/math" xmlns:v="urn:schemas-microsoft-com:vml" xmlns:wp14="http://schemas.microsoft.com/office/word/2010/wordprocessingDrawing" xmlns:wp="http://schemas.openxmlformats.org/drawingml/2006/wordprocessingDrawing" xmlns:w10="urn:schemas-microsoft-com:office:word" xmlns:w="http://schemas.openxmlformats.org/wordprocessingml/2006/main" xmlns:w14="http://schemas.microsoft.com/office/word/2010/wordml" xmlns:w15="http://schemas.microsoft.com/office/word/2012/wordml" xmlns:w16se="http://schemas.microsoft.com/office/word/2015/wordml/symex" xmlns:wpg="http://schemas.microsoft.com/office/word/2010/wordprocessingGroup" xmlns:wpi="http://schemas.microsoft.com/office/word/2010/wordprocessingInk" xmlns:wne="http://schemas.microsoft.com/office/word/2006/wordml" xmlns:wps="http://schemas.microsoft.com/office/word/2010/wordprocessingShape" mc:Ignorable="w14 w15 w16se wp14">
-  <w:abstractNum w:abstractNumId="0" w15:restartNumberingAfterBreak="0">
+<w:numbering xmlns:wpc="http://schemas.microsoft.com/office/word/2010/wordprocessingCanvas" xmlns:mc="http://schemas.openxmlformats.org/markup-compatibility/2006" xmlns:o="urn:schemas-microsoft-com:office:office" xmlns:r="http://schemas.openxmlformats.org/officeDocument/2006/relationships" xmlns:m="http://schemas.openxmlformats.org/officeDocument/2006/math" xmlns:v="urn:schemas-microsoft-com:vml" xmlns:wp14="http://schemas.microsoft.com/office/word/2010/wordprocessingDrawing" xmlns:wp="http://schemas.openxmlformats.org/drawingml/2006/wordprocessingDrawing" xmlns:w10="urn:schemas-microsoft-com:office:word" xmlns:w="http://schemas.openxmlformats.org/wordprocessingml/2006/main" xmlns:w14="http://schemas.microsoft.com/office/word/2010/wordml" xmlns:w15="http://schemas.microsoft.com/office/word/2012/wordml" xmlns:wpg="http://schemas.microsoft.com/office/word/2010/wordprocessingGroup" xmlns:wpi="http://schemas.microsoft.com/office/word/2010/wordprocessingInk" xmlns:wne="http://schemas.microsoft.com/office/word/2006/wordml" xmlns:wps="http://schemas.microsoft.com/office/word/2010/wordprocessingShape" mc:Ignorable="w14 w15 wp14">
+  <w:abstractNum w:abstractNumId="0">
     <w:nsid w:val="05676C72"/>
     <w:multiLevelType w:val="hybridMultilevel"/>
     <w:tmpl w:val="39D64A1C"/>
@@ -17379,7 +17254,7 @@
       </w:rPr>
     </w:lvl>
   </w:abstractNum>
-  <w:abstractNum w:abstractNumId="1" w15:restartNumberingAfterBreak="0">
+  <w:abstractNum w:abstractNumId="1">
     <w:nsid w:val="2349509D"/>
     <w:multiLevelType w:val="hybridMultilevel"/>
     <w:tmpl w:val="C24A208C"/>
@@ -17492,7 +17367,7 @@
       </w:rPr>
     </w:lvl>
   </w:abstractNum>
-  <w:abstractNum w:abstractNumId="2" w15:restartNumberingAfterBreak="0">
+  <w:abstractNum w:abstractNumId="2">
     <w:nsid w:val="2FED4770"/>
     <w:multiLevelType w:val="hybridMultilevel"/>
     <w:tmpl w:val="254084C6"/>
@@ -17583,7 +17458,7 @@
       </w:pPr>
     </w:lvl>
   </w:abstractNum>
-  <w:abstractNum w:abstractNumId="3" w15:restartNumberingAfterBreak="0">
+  <w:abstractNum w:abstractNumId="3">
     <w:nsid w:val="37EF7FD3"/>
     <w:multiLevelType w:val="hybridMultilevel"/>
     <w:tmpl w:val="26865A12"/>
@@ -17696,7 +17571,7 @@
       </w:rPr>
     </w:lvl>
   </w:abstractNum>
-  <w:abstractNum w:abstractNumId="4" w15:restartNumberingAfterBreak="0">
+  <w:abstractNum w:abstractNumId="4">
     <w:nsid w:val="39C87DC5"/>
     <w:multiLevelType w:val="hybridMultilevel"/>
     <w:tmpl w:val="817ACB9C"/>
@@ -17809,7 +17684,7 @@
       </w:rPr>
     </w:lvl>
   </w:abstractNum>
-  <w:abstractNum w:abstractNumId="5" w15:restartNumberingAfterBreak="0">
+  <w:abstractNum w:abstractNumId="5">
     <w:nsid w:val="43CA5FDE"/>
     <w:multiLevelType w:val="hybridMultilevel"/>
     <w:tmpl w:val="0AB42038"/>
@@ -17922,7 +17797,7 @@
       </w:rPr>
     </w:lvl>
   </w:abstractNum>
-  <w:abstractNum w:abstractNumId="6" w15:restartNumberingAfterBreak="0">
+  <w:abstractNum w:abstractNumId="6">
     <w:nsid w:val="47BF3F65"/>
     <w:multiLevelType w:val="hybridMultilevel"/>
     <w:tmpl w:val="78B4298C"/>
@@ -18035,7 +17910,7 @@
       </w:rPr>
     </w:lvl>
   </w:abstractNum>
-  <w:abstractNum w:abstractNumId="7" w15:restartNumberingAfterBreak="0">
+  <w:abstractNum w:abstractNumId="7">
     <w:nsid w:val="4E4034B1"/>
     <w:multiLevelType w:val="hybridMultilevel"/>
     <w:tmpl w:val="3666440E"/>
@@ -18148,7 +18023,7 @@
       </w:rPr>
     </w:lvl>
   </w:abstractNum>
-  <w:abstractNum w:abstractNumId="8" w15:restartNumberingAfterBreak="0">
+  <w:abstractNum w:abstractNumId="8">
     <w:nsid w:val="56AA0413"/>
     <w:multiLevelType w:val="hybridMultilevel"/>
     <w:tmpl w:val="DC9CE312"/>
@@ -18261,7 +18136,7 @@
       </w:rPr>
     </w:lvl>
   </w:abstractNum>
-  <w:abstractNum w:abstractNumId="9" w15:restartNumberingAfterBreak="0">
+  <w:abstractNum w:abstractNumId="9">
     <w:nsid w:val="60492A54"/>
     <w:multiLevelType w:val="hybridMultilevel"/>
     <w:tmpl w:val="3A8C57B8"/>
@@ -18374,7 +18249,7 @@
       </w:rPr>
     </w:lvl>
   </w:abstractNum>
-  <w:abstractNum w:abstractNumId="10" w15:restartNumberingAfterBreak="0">
+  <w:abstractNum w:abstractNumId="10">
     <w:nsid w:val="67D637CE"/>
     <w:multiLevelType w:val="hybridMultilevel"/>
     <w:tmpl w:val="16CAB846"/>
@@ -18460,7 +18335,7 @@
       </w:pPr>
     </w:lvl>
   </w:abstractNum>
-  <w:abstractNum w:abstractNumId="11" w15:restartNumberingAfterBreak="0">
+  <w:abstractNum w:abstractNumId="11">
     <w:nsid w:val="6A5F7FCB"/>
     <w:multiLevelType w:val="hybridMultilevel"/>
     <w:tmpl w:val="4A1A2EA0"/>
@@ -18573,7 +18448,7 @@
       </w:rPr>
     </w:lvl>
   </w:abstractNum>
-  <w:abstractNum w:abstractNumId="12" w15:restartNumberingAfterBreak="0">
+  <w:abstractNum w:abstractNumId="12">
     <w:nsid w:val="6A737A66"/>
     <w:multiLevelType w:val="multilevel"/>
     <w:tmpl w:val="F286AD6C"/>
@@ -18695,7 +18570,7 @@
       </w:pPr>
     </w:lvl>
   </w:abstractNum>
-  <w:abstractNum w:abstractNumId="13" w15:restartNumberingAfterBreak="0">
+  <w:abstractNum w:abstractNumId="13">
     <w:nsid w:val="6DCF6468"/>
     <w:multiLevelType w:val="hybridMultilevel"/>
     <w:tmpl w:val="ABE29B1C"/>
@@ -18785,7 +18660,7 @@
       </w:pPr>
     </w:lvl>
   </w:abstractNum>
-  <w:abstractNum w:abstractNumId="14" w15:restartNumberingAfterBreak="0">
+  <w:abstractNum w:abstractNumId="14">
     <w:nsid w:val="6E450FD1"/>
     <w:multiLevelType w:val="hybridMultilevel"/>
     <w:tmpl w:val="E946A6A8"/>
@@ -18898,7 +18773,7 @@
       </w:rPr>
     </w:lvl>
   </w:abstractNum>
-  <w:abstractNum w:abstractNumId="15" w15:restartNumberingAfterBreak="0">
+  <w:abstractNum w:abstractNumId="15">
     <w:nsid w:val="727660CA"/>
     <w:multiLevelType w:val="hybridMultilevel"/>
     <w:tmpl w:val="E3B4F3BA"/>
@@ -19011,7 +18886,7 @@
       </w:rPr>
     </w:lvl>
   </w:abstractNum>
-  <w:abstractNum w:abstractNumId="16" w15:restartNumberingAfterBreak="0">
+  <w:abstractNum w:abstractNumId="16">
     <w:nsid w:val="77F83CFE"/>
     <w:multiLevelType w:val="hybridMultilevel"/>
     <w:tmpl w:val="462217CE"/>
@@ -19124,7 +18999,7 @@
       </w:rPr>
     </w:lvl>
   </w:abstractNum>
-  <w:abstractNum w:abstractNumId="17" w15:restartNumberingAfterBreak="0">
+  <w:abstractNum w:abstractNumId="17">
     <w:nsid w:val="7C1800D0"/>
     <w:multiLevelType w:val="hybridMultilevel"/>
     <w:tmpl w:val="169A67FE"/>
@@ -19295,7 +19170,7 @@
 </file>
 
 <file path=word/styles.xml><?xml version="1.0" encoding="utf-8"?>
-<w:styles xmlns:mc="http://schemas.openxmlformats.org/markup-compatibility/2006" xmlns:r="http://schemas.openxmlformats.org/officeDocument/2006/relationships" xmlns:w="http://schemas.openxmlformats.org/wordprocessingml/2006/main" xmlns:w14="http://schemas.microsoft.com/office/word/2010/wordml" xmlns:w15="http://schemas.microsoft.com/office/word/2012/wordml" xmlns:w16se="http://schemas.microsoft.com/office/word/2015/wordml/symex" mc:Ignorable="w14 w15 w16se">
+<w:styles xmlns:mc="http://schemas.openxmlformats.org/markup-compatibility/2006" xmlns:r="http://schemas.openxmlformats.org/officeDocument/2006/relationships" xmlns:w="http://schemas.openxmlformats.org/wordprocessingml/2006/main" xmlns:w14="http://schemas.microsoft.com/office/word/2010/wordml" xmlns:w15="http://schemas.microsoft.com/office/word/2012/wordml" mc:Ignorable="w14 w15">
   <w:docDefaults>
     <w:rPrDefault>
       <w:rPr>
@@ -20591,7 +20466,7 @@
 </file>
 
 <file path=customXml/itemProps1.xml><?xml version="1.0" encoding="utf-8"?>
-<ds:datastoreItem xmlns:ds="http://schemas.openxmlformats.org/officeDocument/2006/customXml" ds:itemID="{251647EA-DF49-45E1-84B4-FE8A7F50A9E9}">
+<ds:datastoreItem xmlns:ds="http://schemas.openxmlformats.org/officeDocument/2006/customXml" ds:itemID="{8857FB01-37F2-4B95-BEF7-BEDD672ABFF9}">
   <ds:schemaRefs>
     <ds:schemaRef ds:uri="http://schemas.openxmlformats.org/officeDocument/2006/bibliography"/>
   </ds:schemaRefs>

</xml_diff>

<commit_message>
Updated master test plan
</commit_message>
<xml_diff>
--- a/06.Test Plan/TALSv.5.7(build 20151119.44a964b)_MasterTestPlan.docx
+++ b/06.Test Plan/TALSv.5.7(build 20151119.44a964b)_MasterTestPlan.docx
@@ -1,6 +1,6 @@
 
 <file path=word/document.xml><?xml version="1.0" encoding="utf-8"?>
-<w:document xmlns:wpc="http://schemas.microsoft.com/office/word/2010/wordprocessingCanvas" xmlns:mc="http://schemas.openxmlformats.org/markup-compatibility/2006" xmlns:o="urn:schemas-microsoft-com:office:office" xmlns:r="http://schemas.openxmlformats.org/officeDocument/2006/relationships" xmlns:m="http://schemas.openxmlformats.org/officeDocument/2006/math" xmlns:v="urn:schemas-microsoft-com:vml" xmlns:wp14="http://schemas.microsoft.com/office/word/2010/wordprocessingDrawing" xmlns:wp="http://schemas.openxmlformats.org/drawingml/2006/wordprocessingDrawing" xmlns:w10="urn:schemas-microsoft-com:office:word" xmlns:w="http://schemas.openxmlformats.org/wordprocessingml/2006/main" xmlns:w14="http://schemas.microsoft.com/office/word/2010/wordml" xmlns:w15="http://schemas.microsoft.com/office/word/2012/wordml" xmlns:wpg="http://schemas.microsoft.com/office/word/2010/wordprocessingGroup" xmlns:wpi="http://schemas.microsoft.com/office/word/2010/wordprocessingInk" xmlns:wne="http://schemas.microsoft.com/office/word/2006/wordml" xmlns:wps="http://schemas.microsoft.com/office/word/2010/wordprocessingShape" mc:Ignorable="w14 w15 wp14">
+<w:document xmlns:wpc="http://schemas.microsoft.com/office/word/2010/wordprocessingCanvas" xmlns:cx="http://schemas.microsoft.com/office/drawing/2014/chartex" xmlns:cx1="http://schemas.microsoft.com/office/drawing/2015/9/8/chartex" xmlns:mc="http://schemas.openxmlformats.org/markup-compatibility/2006" xmlns:o="urn:schemas-microsoft-com:office:office" xmlns:r="http://schemas.openxmlformats.org/officeDocument/2006/relationships" xmlns:m="http://schemas.openxmlformats.org/officeDocument/2006/math" xmlns:v="urn:schemas-microsoft-com:vml" xmlns:wp14="http://schemas.microsoft.com/office/word/2010/wordprocessingDrawing" xmlns:wp="http://schemas.openxmlformats.org/drawingml/2006/wordprocessingDrawing" xmlns:w10="urn:schemas-microsoft-com:office:word" xmlns:w="http://schemas.openxmlformats.org/wordprocessingml/2006/main" xmlns:w14="http://schemas.microsoft.com/office/word/2010/wordml" xmlns:w15="http://schemas.microsoft.com/office/word/2012/wordml" xmlns:w16se="http://schemas.microsoft.com/office/word/2015/wordml/symex" xmlns:wpg="http://schemas.microsoft.com/office/word/2010/wordprocessingGroup" xmlns:wpi="http://schemas.microsoft.com/office/word/2010/wordprocessingInk" xmlns:wne="http://schemas.microsoft.com/office/word/2006/wordml" xmlns:wps="http://schemas.microsoft.com/office/word/2010/wordprocessingShape" mc:Ignorable="w14 w15 w16se wp14">
   <w:body>
     <w:p>
       <w:pPr>
@@ -3544,6 +3544,7 @@
                 <w:lang w:val="bg-BG" w:eastAsia="bg-BG"/>
               </w:rPr>
             </w:pPr>
+            <w:proofErr w:type="spellStart"/>
             <w:r>
               <w:rPr>
                 <w:rFonts w:ascii="Calibri" w:hAnsi="Calibri"/>
@@ -3552,7 +3553,40 @@
                 <w:szCs w:val="28"/>
                 <w:lang w:val="bg-BG" w:eastAsia="bg-BG"/>
               </w:rPr>
-              <w:t>Revision History ……………………………………………………………..</w:t>
+              <w:t>Revision</w:t>
+            </w:r>
+            <w:proofErr w:type="spellEnd"/>
+            <w:r>
+              <w:rPr>
+                <w:rFonts w:ascii="Calibri" w:hAnsi="Calibri"/>
+                <w:color w:val="000000"/>
+                <w:sz w:val="28"/>
+                <w:szCs w:val="28"/>
+                <w:lang w:val="bg-BG" w:eastAsia="bg-BG"/>
+              </w:rPr>
+              <w:t xml:space="preserve"> </w:t>
+            </w:r>
+            <w:proofErr w:type="spellStart"/>
+            <w:r>
+              <w:rPr>
+                <w:rFonts w:ascii="Calibri" w:hAnsi="Calibri"/>
+                <w:color w:val="000000"/>
+                <w:sz w:val="28"/>
+                <w:szCs w:val="28"/>
+                <w:lang w:val="bg-BG" w:eastAsia="bg-BG"/>
+              </w:rPr>
+              <w:t>History</w:t>
+            </w:r>
+            <w:proofErr w:type="spellEnd"/>
+            <w:r>
+              <w:rPr>
+                <w:rFonts w:ascii="Calibri" w:hAnsi="Calibri"/>
+                <w:color w:val="000000"/>
+                <w:sz w:val="28"/>
+                <w:szCs w:val="28"/>
+                <w:lang w:val="bg-BG" w:eastAsia="bg-BG"/>
+              </w:rPr>
+              <w:t xml:space="preserve"> ……………………………………………………………..</w:t>
             </w:r>
           </w:p>
         </w:tc>
@@ -5035,28 +5069,6 @@
           <w:szCs w:val="28"/>
         </w:rPr>
       </w:pPr>
-      <w:bookmarkStart w:id="8" w:name="_GoBack"/>
-      <w:bookmarkEnd w:id="8"/>
-      <w:proofErr w:type="spellStart"/>
-      <w:r>
-        <w:rPr>
-          <w:rFonts w:asciiTheme="minorHAnsi" w:hAnsiTheme="minorHAnsi"/>
-          <w:spacing w:val="1"/>
-          <w:sz w:val="28"/>
-          <w:szCs w:val="28"/>
-        </w:rPr>
-        <w:t>Telerik</w:t>
-      </w:r>
-      <w:proofErr w:type="spellEnd"/>
-      <w:r>
-        <w:rPr>
-          <w:rFonts w:asciiTheme="minorHAnsi" w:hAnsiTheme="minorHAnsi"/>
-          <w:spacing w:val="1"/>
-          <w:sz w:val="28"/>
-          <w:szCs w:val="28"/>
-        </w:rPr>
-        <w:t xml:space="preserve"> Academy Learning System</w:t>
-      </w:r>
       <w:r>
         <w:rPr>
           <w:rFonts w:ascii="Calibri" w:eastAsia="Arial" w:hAnsi="Calibri"/>
@@ -5064,7 +5076,7 @@
           <w:sz w:val="28"/>
           <w:szCs w:val="28"/>
         </w:rPr>
-        <w:t xml:space="preserve"> </w:t>
+        <w:t>Telerik Academy Learning System</w:t>
       </w:r>
       <w:r>
         <w:rPr>
@@ -5073,7 +5085,7 @@
           <w:sz w:val="28"/>
           <w:szCs w:val="28"/>
         </w:rPr>
-        <w:t xml:space="preserve">- </w:t>
+        <w:t xml:space="preserve"> </w:t>
       </w:r>
       <w:r>
         <w:rPr>
@@ -5082,7 +5094,7 @@
           <w:sz w:val="28"/>
           <w:szCs w:val="28"/>
         </w:rPr>
-        <w:t>v5.7 (build 20151119.44a964b)</w:t>
+        <w:t xml:space="preserve">- </w:t>
       </w:r>
       <w:r>
         <w:rPr>
@@ -5091,7 +5103,7 @@
           <w:sz w:val="28"/>
           <w:szCs w:val="28"/>
         </w:rPr>
-        <w:t xml:space="preserve"> Web API</w:t>
+        <w:t>v5.7 (build 20151119.44a964b)</w:t>
       </w:r>
       <w:r>
         <w:rPr>
@@ -5100,7 +5112,7 @@
           <w:sz w:val="28"/>
           <w:szCs w:val="28"/>
         </w:rPr>
-        <w:t xml:space="preserve"> </w:t>
+        <w:t xml:space="preserve"> Web API</w:t>
       </w:r>
       <w:r>
         <w:rPr>
@@ -5109,6 +5121,15 @@
           <w:sz w:val="28"/>
           <w:szCs w:val="28"/>
         </w:rPr>
+        <w:t xml:space="preserve"> </w:t>
+      </w:r>
+      <w:r>
+        <w:rPr>
+          <w:rFonts w:ascii="Calibri" w:eastAsia="Arial" w:hAnsi="Calibri"/>
+          <w:w w:val="101"/>
+          <w:sz w:val="28"/>
+          <w:szCs w:val="28"/>
+        </w:rPr>
         <w:t>- Courses</w:t>
       </w:r>
       <w:r>
@@ -5146,7 +5167,7 @@
           <w:szCs w:val="28"/>
         </w:rPr>
       </w:pPr>
-      <w:bookmarkStart w:id="9" w:name="Admin_panel"/>
+      <w:bookmarkStart w:id="8" w:name="Admin_panel"/>
       <w:r>
         <w:rPr>
           <w:rFonts w:ascii="Calibri" w:hAnsi="Calibri" w:cs="Arial"/>
@@ -5159,7 +5180,7 @@
         <w:t xml:space="preserve">4.1 Admin panel </w:t>
       </w:r>
     </w:p>
-    <w:bookmarkEnd w:id="9"/>
+    <w:bookmarkEnd w:id="8"/>
     <w:p>
       <w:pPr>
         <w:pStyle w:val="NoSpacing"/>
@@ -5653,7 +5674,7 @@
         </w:rPr>
         <w:t xml:space="preserve">4.2 </w:t>
       </w:r>
-      <w:bookmarkStart w:id="10" w:name="FrontEnd"/>
+      <w:bookmarkStart w:id="9" w:name="FrontEnd"/>
       <w:r>
         <w:rPr>
           <w:rFonts w:ascii="Calibri" w:hAnsi="Calibri" w:cs="Arial"/>
@@ -5664,7 +5685,7 @@
         </w:rPr>
         <w:t>Front End</w:t>
       </w:r>
-      <w:bookmarkEnd w:id="10"/>
+      <w:bookmarkEnd w:id="9"/>
     </w:p>
     <w:p>
       <w:pPr>
@@ -5861,7 +5882,7 @@
         </w:rPr>
         <w:t xml:space="preserve"> </w:t>
       </w:r>
-      <w:bookmarkStart w:id="11" w:name="SOFTWARE_RISK_ISSUES"/>
+      <w:bookmarkStart w:id="10" w:name="SOFTWARE_RISK_ISSUES"/>
       <w:r>
         <w:rPr>
           <w:rFonts w:ascii="Arial" w:eastAsia="Arial" w:hAnsi="Arial" w:cs="Arial"/>
@@ -6062,7 +6083,7 @@
         </w:rPr>
         <w:t>S</w:t>
       </w:r>
-      <w:bookmarkEnd w:id="11"/>
+      <w:bookmarkEnd w:id="10"/>
     </w:p>
     <w:p>
       <w:pPr>
@@ -7487,7 +7508,7 @@
         </w:rPr>
         <w:t xml:space="preserve"> </w:t>
       </w:r>
-      <w:bookmarkStart w:id="12" w:name="FEATURES_TO_BE_TESTED6"/>
+      <w:bookmarkStart w:id="11" w:name="FEATURES_TO_BE_TESTED6"/>
       <w:r>
         <w:rPr>
           <w:rFonts w:ascii="Arial" w:eastAsia="Arial" w:hAnsi="Arial" w:cs="Arial"/>
@@ -7699,7 +7720,7 @@
         </w:rPr>
         <w:t>D</w:t>
       </w:r>
-      <w:bookmarkEnd w:id="12"/>
+      <w:bookmarkEnd w:id="11"/>
     </w:p>
     <w:p>
       <w:pPr>
@@ -8166,7 +8187,7 @@
         </w:rPr>
         <w:t xml:space="preserve"> </w:t>
       </w:r>
-      <w:bookmarkStart w:id="13" w:name="FEATURES_NOT_TO_BE_TESTED7"/>
+      <w:bookmarkStart w:id="12" w:name="FEATURES_NOT_TO_BE_TESTED7"/>
       <w:r>
         <w:rPr>
           <w:rFonts w:ascii="Arial" w:eastAsia="Arial" w:hAnsi="Arial" w:cs="Arial"/>
@@ -8409,7 +8430,7 @@
         </w:rPr>
         <w:t>D</w:t>
       </w:r>
-      <w:bookmarkEnd w:id="13"/>
+      <w:bookmarkEnd w:id="12"/>
     </w:p>
     <w:p>
       <w:pPr>
@@ -8464,7 +8485,7 @@
         </w:rPr>
         <w:t xml:space="preserve"> </w:t>
       </w:r>
-      <w:bookmarkStart w:id="14" w:name="APPROACH"/>
+      <w:bookmarkStart w:id="13" w:name="APPROACH"/>
       <w:r>
         <w:rPr>
           <w:rFonts w:ascii="Arial" w:eastAsia="Arial" w:hAnsi="Arial" w:cs="Arial"/>
@@ -8552,7 +8573,7 @@
         </w:rPr>
         <w:t xml:space="preserve"> </w:t>
       </w:r>
-      <w:bookmarkEnd w:id="14"/>
+      <w:bookmarkEnd w:id="13"/>
     </w:p>
     <w:p>
       <w:pPr>
@@ -8565,7 +8586,7 @@
           <w:szCs w:val="32"/>
         </w:rPr>
       </w:pPr>
-      <w:bookmarkStart w:id="15" w:name="a8"/>
+      <w:bookmarkStart w:id="14" w:name="a8"/>
       <w:r>
         <w:rPr>
           <w:rFonts w:ascii="Calibri" w:eastAsia="Arial" w:hAnsi="Calibri" w:cs="Arial"/>
@@ -8600,7 +8621,7 @@
         <w:t xml:space="preserve"> </w:t>
       </w:r>
     </w:p>
-    <w:bookmarkEnd w:id="15"/>
+    <w:bookmarkEnd w:id="14"/>
     <w:p>
       <w:pPr>
         <w:ind w:firstLine="708"/>
@@ -8808,7 +8829,7 @@
           <w:szCs w:val="28"/>
         </w:rPr>
       </w:pPr>
-      <w:bookmarkStart w:id="16" w:name="b8"/>
+      <w:bookmarkStart w:id="15" w:name="b8"/>
       <w:r>
         <w:rPr>
           <w:rFonts w:asciiTheme="minorHAnsi" w:hAnsiTheme="minorHAnsi"/>
@@ -8819,7 +8840,7 @@
         </w:rPr>
         <w:t>8.2</w:t>
       </w:r>
-      <w:bookmarkEnd w:id="16"/>
+      <w:bookmarkEnd w:id="15"/>
       <w:r>
         <w:rPr>
           <w:rFonts w:asciiTheme="minorHAnsi" w:hAnsiTheme="minorHAnsi"/>
@@ -9106,7 +9127,7 @@
         </w:rPr>
         <w:t xml:space="preserve"> </w:t>
       </w:r>
-      <w:bookmarkStart w:id="17" w:name="ITEM_PASS_FAIL_CRITERIA"/>
+      <w:bookmarkStart w:id="16" w:name="ITEM_PASS_FAIL_CRITERIA"/>
       <w:r>
         <w:rPr>
           <w:rFonts w:ascii="Arial" w:eastAsia="Arial" w:hAnsi="Arial" w:cs="Arial"/>
@@ -9341,7 +9362,59 @@
         </w:rPr>
         <w:t>A</w:t>
       </w:r>
-      <w:bookmarkEnd w:id="17"/>
+      <w:bookmarkEnd w:id="16"/>
+    </w:p>
+    <w:p>
+      <w:pPr>
+        <w:jc w:val="both"/>
+        <w:rPr>
+          <w:rFonts w:asciiTheme="minorHAnsi" w:hAnsiTheme="minorHAnsi"/>
+          <w:b/>
+          <w:i/>
+          <w:sz w:val="28"/>
+          <w:szCs w:val="28"/>
+        </w:rPr>
+      </w:pPr>
+      <w:r>
+        <w:rPr>
+          <w:rFonts w:asciiTheme="minorHAnsi" w:hAnsiTheme="minorHAnsi"/>
+          <w:b/>
+          <w:i/>
+          <w:sz w:val="28"/>
+          <w:szCs w:val="28"/>
+        </w:rPr>
+        <w:t>9.1</w:t>
+      </w:r>
+      <w:r>
+        <w:rPr>
+          <w:rFonts w:asciiTheme="minorHAnsi" w:hAnsiTheme="minorHAnsi"/>
+          <w:b/>
+          <w:i/>
+          <w:sz w:val="28"/>
+          <w:szCs w:val="28"/>
+        </w:rPr>
+        <w:t xml:space="preserve">. </w:t>
+      </w:r>
+      <w:r>
+        <w:rPr>
+          <w:rFonts w:asciiTheme="minorHAnsi" w:hAnsiTheme="minorHAnsi"/>
+          <w:b/>
+          <w:i/>
+          <w:sz w:val="28"/>
+          <w:szCs w:val="28"/>
+        </w:rPr>
+        <w:t xml:space="preserve"> </w:t>
+      </w:r>
+      <w:r>
+        <w:rPr>
+          <w:rFonts w:asciiTheme="minorHAnsi" w:hAnsiTheme="minorHAnsi"/>
+          <w:b/>
+          <w:i/>
+          <w:sz w:val="28"/>
+          <w:szCs w:val="28"/>
+        </w:rPr>
+        <w:t>Entry/Exit Criteria</w:t>
+      </w:r>
     </w:p>
     <w:p>
       <w:pPr>
@@ -9413,7 +9486,8 @@
     <w:p>
       <w:pPr>
         <w:spacing w:line="250" w:lineRule="auto"/>
-        <w:ind w:left="832" w:right="333"/>
+        <w:ind w:right="333" w:firstLine="708"/>
+        <w:jc w:val="both"/>
         <w:rPr>
           <w:rFonts w:asciiTheme="minorHAnsi" w:hAnsiTheme="minorHAnsi"/>
           <w:spacing w:val="-2"/>
@@ -9424,6 +9498,426 @@
     </w:p>
     <w:p>
       <w:pPr>
+        <w:rPr>
+          <w:rFonts w:asciiTheme="minorHAnsi" w:hAnsiTheme="minorHAnsi"/>
+          <w:sz w:val="28"/>
+        </w:rPr>
+      </w:pPr>
+      <w:r>
+        <w:rPr>
+          <w:rFonts w:asciiTheme="minorHAnsi" w:hAnsiTheme="minorHAnsi"/>
+          <w:b/>
+          <w:i/>
+          <w:sz w:val="28"/>
+          <w:szCs w:val="28"/>
+        </w:rPr>
+        <w:t>9</w:t>
+      </w:r>
+      <w:r>
+        <w:rPr>
+          <w:rFonts w:asciiTheme="minorHAnsi" w:hAnsiTheme="minorHAnsi"/>
+          <w:b/>
+          <w:i/>
+          <w:sz w:val="28"/>
+          <w:szCs w:val="28"/>
+        </w:rPr>
+        <w:t>.2</w:t>
+      </w:r>
+      <w:r>
+        <w:rPr>
+          <w:rFonts w:asciiTheme="minorHAnsi" w:hAnsiTheme="minorHAnsi"/>
+          <w:b/>
+          <w:i/>
+          <w:sz w:val="28"/>
+          <w:szCs w:val="28"/>
+        </w:rPr>
+        <w:t xml:space="preserve">. </w:t>
+      </w:r>
+      <w:r>
+        <w:rPr>
+          <w:rFonts w:asciiTheme="minorHAnsi" w:hAnsiTheme="minorHAnsi"/>
+          <w:b/>
+          <w:i/>
+          <w:sz w:val="28"/>
+          <w:szCs w:val="28"/>
+        </w:rPr>
+        <w:t xml:space="preserve"> </w:t>
+      </w:r>
+      <w:r>
+        <w:rPr>
+          <w:rFonts w:asciiTheme="minorHAnsi" w:hAnsiTheme="minorHAnsi"/>
+          <w:b/>
+          <w:i/>
+          <w:sz w:val="28"/>
+          <w:szCs w:val="28"/>
+        </w:rPr>
+        <w:t xml:space="preserve">Defect Severity Classification </w:t>
+      </w:r>
+    </w:p>
+    <w:p>
+      <w:pPr>
+        <w:ind w:firstLine="708"/>
+        <w:rPr>
+          <w:rFonts w:asciiTheme="minorHAnsi" w:hAnsiTheme="minorHAnsi"/>
+          <w:sz w:val="28"/>
+        </w:rPr>
+      </w:pPr>
+      <w:r>
+        <w:rPr>
+          <w:rFonts w:asciiTheme="minorHAnsi" w:hAnsiTheme="minorHAnsi"/>
+          <w:sz w:val="28"/>
+        </w:rPr>
+        <w:t>The actual terminologies, and their meaning, can vary depending on people, projects, organizations, or defect tracking tools, but the following is a normally accepted classification.</w:t>
+      </w:r>
+    </w:p>
+    <w:p>
+      <w:pPr>
+        <w:ind w:firstLine="708"/>
+        <w:rPr>
+          <w:rFonts w:asciiTheme="minorHAnsi" w:hAnsiTheme="minorHAnsi"/>
+          <w:sz w:val="28"/>
+        </w:rPr>
+      </w:pPr>
+    </w:p>
+    <w:p>
+      <w:pPr>
+        <w:pStyle w:val="ListParagraph"/>
+        <w:numPr>
+          <w:ilvl w:val="0"/>
+          <w:numId w:val="22"/>
+        </w:numPr>
+        <w:ind w:left="697" w:hanging="357"/>
+        <w:rPr>
+          <w:rFonts w:asciiTheme="minorHAnsi" w:hAnsiTheme="minorHAnsi"/>
+          <w:sz w:val="28"/>
+        </w:rPr>
+      </w:pPr>
+      <w:r>
+        <w:rPr>
+          <w:rFonts w:asciiTheme="minorHAnsi" w:hAnsiTheme="minorHAnsi"/>
+          <w:sz w:val="28"/>
+        </w:rPr>
+        <w:t>Critical: The defect affects critical functionality or critical data. It does not have a workaround. Example: Unsuccessful installation, complete failure of a feature.</w:t>
+      </w:r>
+    </w:p>
+    <w:p>
+      <w:pPr>
+        <w:pStyle w:val="ListParagraph"/>
+        <w:numPr>
+          <w:ilvl w:val="0"/>
+          <w:numId w:val="22"/>
+        </w:numPr>
+        <w:ind w:left="697" w:hanging="357"/>
+        <w:rPr>
+          <w:rFonts w:asciiTheme="minorHAnsi" w:hAnsiTheme="minorHAnsi"/>
+          <w:sz w:val="28"/>
+        </w:rPr>
+      </w:pPr>
+      <w:r>
+        <w:rPr>
+          <w:rFonts w:asciiTheme="minorHAnsi" w:hAnsiTheme="minorHAnsi"/>
+          <w:sz w:val="28"/>
+        </w:rPr>
+        <w:t>High: The defect affects major functionality or major data. It has a workaround but is not obvious and is difficult. Example: A feature is not functional from one module but the task is doable if 10 complicated indirect steps are followed in another module/s.</w:t>
+      </w:r>
+    </w:p>
+    <w:p>
+      <w:pPr>
+        <w:pStyle w:val="ListParagraph"/>
+        <w:numPr>
+          <w:ilvl w:val="0"/>
+          <w:numId w:val="22"/>
+        </w:numPr>
+        <w:ind w:left="697" w:hanging="357"/>
+        <w:rPr>
+          <w:rFonts w:asciiTheme="minorHAnsi" w:hAnsiTheme="minorHAnsi"/>
+          <w:sz w:val="28"/>
+        </w:rPr>
+      </w:pPr>
+      <w:r>
+        <w:rPr>
+          <w:rFonts w:asciiTheme="minorHAnsi" w:hAnsiTheme="minorHAnsi"/>
+          <w:sz w:val="28"/>
+        </w:rPr>
+        <w:t>Medium: The defect affects minor functionality or non-critical data. It has an easy workaround. Example: A minor feature that is not functional in one module but the same task is easily doable from another module.</w:t>
+      </w:r>
+    </w:p>
+    <w:p>
+      <w:pPr>
+        <w:pStyle w:val="ListParagraph"/>
+        <w:numPr>
+          <w:ilvl w:val="0"/>
+          <w:numId w:val="22"/>
+        </w:numPr>
+        <w:ind w:left="697" w:hanging="357"/>
+        <w:rPr>
+          <w:rFonts w:asciiTheme="minorHAnsi" w:hAnsiTheme="minorHAnsi"/>
+          <w:sz w:val="28"/>
+        </w:rPr>
+      </w:pPr>
+      <w:r>
+        <w:rPr>
+          <w:rFonts w:asciiTheme="minorHAnsi" w:hAnsiTheme="minorHAnsi"/>
+          <w:sz w:val="28"/>
+        </w:rPr>
+        <w:t>Low: The defect does not affect functionality or data. It does not even need a workaround. It does not impact productivity or efficiency. It is merely an inconvenience. Example: Petty layout discrepancies, spelling/grammatical errors.</w:t>
+      </w:r>
+      <w:r>
+        <w:rPr>
+          <w:rFonts w:asciiTheme="minorHAnsi" w:hAnsiTheme="minorHAnsi"/>
+          <w:sz w:val="28"/>
+        </w:rPr>
+        <w:br/>
+      </w:r>
+    </w:p>
+    <w:p>
+      <w:pPr>
+        <w:rPr>
+          <w:rFonts w:asciiTheme="minorHAnsi" w:hAnsiTheme="minorHAnsi"/>
+          <w:b/>
+          <w:i/>
+          <w:sz w:val="40"/>
+          <w:szCs w:val="28"/>
+        </w:rPr>
+      </w:pPr>
+      <w:r>
+        <w:rPr>
+          <w:rFonts w:asciiTheme="minorHAnsi" w:hAnsiTheme="minorHAnsi"/>
+          <w:b/>
+          <w:i/>
+          <w:sz w:val="28"/>
+          <w:szCs w:val="28"/>
+        </w:rPr>
+        <w:t>9</w:t>
+      </w:r>
+      <w:r>
+        <w:rPr>
+          <w:rFonts w:asciiTheme="minorHAnsi" w:hAnsiTheme="minorHAnsi"/>
+          <w:b/>
+          <w:i/>
+          <w:sz w:val="28"/>
+          <w:szCs w:val="28"/>
+        </w:rPr>
+        <w:t>.3</w:t>
+      </w:r>
+      <w:r>
+        <w:rPr>
+          <w:rFonts w:asciiTheme="minorHAnsi" w:hAnsiTheme="minorHAnsi"/>
+          <w:b/>
+          <w:i/>
+          <w:sz w:val="28"/>
+          <w:szCs w:val="28"/>
+        </w:rPr>
+        <w:t xml:space="preserve">. </w:t>
+      </w:r>
+      <w:r>
+        <w:rPr>
+          <w:rFonts w:asciiTheme="minorHAnsi" w:hAnsiTheme="minorHAnsi"/>
+          <w:b/>
+          <w:i/>
+          <w:sz w:val="28"/>
+          <w:szCs w:val="28"/>
+        </w:rPr>
+        <w:t xml:space="preserve"> Defect </w:t>
+      </w:r>
+      <w:r>
+        <w:rPr>
+          <w:rFonts w:asciiTheme="minorHAnsi" w:hAnsiTheme="minorHAnsi"/>
+          <w:b/>
+          <w:i/>
+          <w:sz w:val="28"/>
+          <w:szCs w:val="28"/>
+        </w:rPr>
+        <w:t>Priority</w:t>
+      </w:r>
+      <w:r>
+        <w:rPr>
+          <w:rFonts w:asciiTheme="minorHAnsi" w:hAnsiTheme="minorHAnsi"/>
+          <w:b/>
+          <w:i/>
+          <w:sz w:val="28"/>
+          <w:szCs w:val="28"/>
+        </w:rPr>
+        <w:t xml:space="preserve"> Classification</w:t>
+      </w:r>
+    </w:p>
+    <w:p>
+      <w:pPr>
+        <w:spacing w:line="250" w:lineRule="auto"/>
+        <w:ind w:left="340"/>
+        <w:rPr>
+          <w:rFonts w:asciiTheme="minorHAnsi" w:hAnsiTheme="minorHAnsi"/>
+          <w:spacing w:val="-2"/>
+          <w:sz w:val="28"/>
+          <w:szCs w:val="28"/>
+        </w:rPr>
+      </w:pPr>
+    </w:p>
+    <w:p>
+      <w:pPr>
+        <w:pStyle w:val="ListParagraph"/>
+        <w:numPr>
+          <w:ilvl w:val="0"/>
+          <w:numId w:val="21"/>
+        </w:numPr>
+        <w:spacing w:line="250" w:lineRule="auto"/>
+        <w:ind w:left="697" w:hanging="357"/>
+        <w:rPr>
+          <w:rFonts w:asciiTheme="minorHAnsi" w:hAnsiTheme="minorHAnsi"/>
+          <w:spacing w:val="-2"/>
+          <w:sz w:val="28"/>
+          <w:szCs w:val="28"/>
+        </w:rPr>
+      </w:pPr>
+      <w:r>
+        <w:rPr>
+          <w:rFonts w:asciiTheme="minorHAnsi" w:hAnsiTheme="minorHAnsi"/>
+          <w:sz w:val="28"/>
+        </w:rPr>
+        <w:t>Critical: M</w:t>
+      </w:r>
+      <w:r>
+        <w:rPr>
+          <w:rFonts w:asciiTheme="minorHAnsi" w:hAnsiTheme="minorHAnsi"/>
+          <w:sz w:val="28"/>
+        </w:rPr>
+        <w:t>ust be fixed in the next build.</w:t>
+      </w:r>
+    </w:p>
+    <w:p>
+      <w:pPr>
+        <w:pStyle w:val="ListParagraph"/>
+        <w:numPr>
+          <w:ilvl w:val="0"/>
+          <w:numId w:val="21"/>
+        </w:numPr>
+        <w:spacing w:line="250" w:lineRule="auto"/>
+        <w:ind w:left="697" w:hanging="357"/>
+        <w:rPr>
+          <w:rFonts w:asciiTheme="minorHAnsi" w:hAnsiTheme="minorHAnsi"/>
+          <w:spacing w:val="-2"/>
+          <w:sz w:val="28"/>
+          <w:szCs w:val="28"/>
+        </w:rPr>
+      </w:pPr>
+      <w:r>
+        <w:rPr>
+          <w:rFonts w:asciiTheme="minorHAnsi" w:hAnsiTheme="minorHAnsi"/>
+          <w:sz w:val="28"/>
+        </w:rPr>
+        <w:t>High: Must be fixed in any of the upcoming builds but should be</w:t>
+      </w:r>
+    </w:p>
+    <w:p>
+      <w:pPr>
+        <w:pStyle w:val="ListParagraph"/>
+        <w:numPr>
+          <w:ilvl w:val="0"/>
+          <w:numId w:val="21"/>
+        </w:numPr>
+        <w:spacing w:line="250" w:lineRule="auto"/>
+        <w:ind w:left="697" w:hanging="357"/>
+        <w:rPr>
+          <w:rFonts w:asciiTheme="minorHAnsi" w:hAnsiTheme="minorHAnsi"/>
+          <w:spacing w:val="-2"/>
+          <w:sz w:val="28"/>
+          <w:szCs w:val="28"/>
+        </w:rPr>
+      </w:pPr>
+      <w:r>
+        <w:rPr>
+          <w:rFonts w:asciiTheme="minorHAnsi" w:hAnsiTheme="minorHAnsi"/>
+          <w:sz w:val="28"/>
+        </w:rPr>
+        <w:t>High: Must be fixed in any of the upcoming builds but sho</w:t>
+      </w:r>
+      <w:r>
+        <w:rPr>
+          <w:rFonts w:asciiTheme="minorHAnsi" w:hAnsiTheme="minorHAnsi"/>
+          <w:sz w:val="28"/>
+        </w:rPr>
+        <w:t>uld be included in the release.</w:t>
+      </w:r>
+    </w:p>
+    <w:p>
+      <w:pPr>
+        <w:pStyle w:val="ListParagraph"/>
+        <w:numPr>
+          <w:ilvl w:val="0"/>
+          <w:numId w:val="21"/>
+        </w:numPr>
+        <w:spacing w:line="250" w:lineRule="auto"/>
+        <w:ind w:left="697" w:hanging="357"/>
+        <w:rPr>
+          <w:rFonts w:asciiTheme="minorHAnsi" w:hAnsiTheme="minorHAnsi"/>
+          <w:spacing w:val="-2"/>
+          <w:sz w:val="28"/>
+          <w:szCs w:val="28"/>
+        </w:rPr>
+      </w:pPr>
+      <w:r>
+        <w:rPr>
+          <w:rFonts w:asciiTheme="minorHAnsi" w:hAnsiTheme="minorHAnsi"/>
+          <w:sz w:val="28"/>
+        </w:rPr>
+        <w:t>Medium: May be fixed after the</w:t>
+      </w:r>
+      <w:r>
+        <w:rPr>
+          <w:rFonts w:asciiTheme="minorHAnsi" w:hAnsiTheme="minorHAnsi"/>
+          <w:sz w:val="28"/>
+        </w:rPr>
+        <w:t xml:space="preserve"> release / in the next release.</w:t>
+      </w:r>
+    </w:p>
+    <w:p>
+      <w:pPr>
+        <w:pStyle w:val="ListParagraph"/>
+        <w:numPr>
+          <w:ilvl w:val="0"/>
+          <w:numId w:val="21"/>
+        </w:numPr>
+        <w:spacing w:line="250" w:lineRule="auto"/>
+        <w:ind w:left="697" w:hanging="357"/>
+        <w:rPr>
+          <w:rFonts w:asciiTheme="minorHAnsi" w:hAnsiTheme="minorHAnsi"/>
+          <w:spacing w:val="-2"/>
+          <w:sz w:val="28"/>
+          <w:szCs w:val="28"/>
+        </w:rPr>
+      </w:pPr>
+      <w:r>
+        <w:rPr>
+          <w:rFonts w:asciiTheme="minorHAnsi" w:hAnsiTheme="minorHAnsi"/>
+          <w:sz w:val="28"/>
+        </w:rPr>
+        <w:t>Low: May or may not be fixed at all.</w:t>
+      </w:r>
+      <w:r>
+        <w:rPr>
+          <w:rFonts w:asciiTheme="minorHAnsi" w:hAnsiTheme="minorHAnsi"/>
+          <w:spacing w:val="-2"/>
+          <w:sz w:val="28"/>
+          <w:szCs w:val="28"/>
+        </w:rPr>
+        <w:t xml:space="preserve"> </w:t>
+      </w:r>
+    </w:p>
+    <w:p>
+      <w:pPr>
+        <w:pStyle w:val="ListParagraph"/>
+        <w:spacing w:line="250" w:lineRule="auto"/>
+        <w:ind w:left="697"/>
+        <w:rPr>
+          <w:rFonts w:asciiTheme="minorHAnsi" w:hAnsiTheme="minorHAnsi"/>
+          <w:spacing w:val="-2"/>
+          <w:sz w:val="28"/>
+          <w:szCs w:val="28"/>
+        </w:rPr>
+      </w:pPr>
+    </w:p>
+    <w:p>
+      <w:pPr>
         <w:spacing w:line="360" w:lineRule="auto"/>
         <w:rPr>
           <w:rFonts w:ascii="Arial" w:eastAsia="Arial" w:hAnsi="Arial" w:cs="Arial"/>
@@ -9442,6 +9936,7 @@
           <w:sz w:val="32"/>
           <w:szCs w:val="32"/>
         </w:rPr>
+        <w:lastRenderedPageBreak/>
         <w:t>1</w:t>
       </w:r>
       <w:r>
@@ -9465,7 +9960,7 @@
         </w:rPr>
         <w:t xml:space="preserve"> </w:t>
       </w:r>
-      <w:bookmarkStart w:id="18" w:name="SUSPENSION_CRITERIA_AND_RESUMPTION_REQUI"/>
+      <w:bookmarkStart w:id="17" w:name="SUSPENSION_CRITERIA_AND_RESUMPTION_REQUI"/>
       <w:r>
         <w:rPr>
           <w:rFonts w:ascii="Arial" w:eastAsia="Arial" w:hAnsi="Arial" w:cs="Arial"/>
@@ -9890,7 +10385,7 @@
         </w:rPr>
         <w:t>S</w:t>
       </w:r>
-      <w:bookmarkEnd w:id="18"/>
+      <w:bookmarkEnd w:id="17"/>
     </w:p>
     <w:p>
       <w:pPr>
@@ -9910,7 +10405,27 @@
           <w:sz w:val="28"/>
           <w:szCs w:val="28"/>
         </w:rPr>
-        <w:t>In general, testing will only stop if the Web site Under Test (WUT) becomes unavailable. If testing is suspended due to the Web site becoming unavailable, testing will be resumed once access to the Web site is reestablished.</w:t>
+        <w:t xml:space="preserve">In general, testing will only stop if the Web </w:t>
+      </w:r>
+      <w:proofErr w:type="gramStart"/>
+      <w:r>
+        <w:rPr>
+          <w:rFonts w:asciiTheme="minorHAnsi" w:hAnsiTheme="minorHAnsi"/>
+          <w:spacing w:val="-1"/>
+          <w:sz w:val="28"/>
+          <w:szCs w:val="28"/>
+        </w:rPr>
+        <w:t>site</w:t>
+      </w:r>
+      <w:proofErr w:type="gramEnd"/>
+      <w:r>
+        <w:rPr>
+          <w:rFonts w:asciiTheme="minorHAnsi" w:hAnsiTheme="minorHAnsi"/>
+          <w:spacing w:val="-1"/>
+          <w:sz w:val="28"/>
+          <w:szCs w:val="28"/>
+        </w:rPr>
+        <w:t xml:space="preserve"> Under Test (WUT) becomes unavailable. If testing is suspended due to the Web site becoming unavailable, testing will be resumed once access to the Web site is reestablished.</w:t>
       </w:r>
     </w:p>
     <w:p>
@@ -10005,7 +10520,7 @@
         </w:rPr>
         <w:t xml:space="preserve"> </w:t>
       </w:r>
-      <w:bookmarkStart w:id="19" w:name="TEST_DELIVERABLES"/>
+      <w:bookmarkStart w:id="18" w:name="TEST_DELIVERABLES"/>
       <w:r>
         <w:rPr>
           <w:rFonts w:ascii="Arial" w:eastAsia="Arial" w:hAnsi="Arial" w:cs="Arial"/>
@@ -10156,7 +10671,7 @@
         </w:rPr>
         <w:t>ES</w:t>
       </w:r>
-      <w:bookmarkEnd w:id="19"/>
+      <w:bookmarkEnd w:id="18"/>
     </w:p>
     <w:p>
       <w:pPr>
@@ -10372,76 +10887,6 @@
     </w:p>
     <w:p>
       <w:pPr>
-        <w:rPr>
-          <w:rFonts w:ascii="Arial" w:hAnsi="Arial" w:cs="Arial"/>
-          <w:spacing w:val="-2"/>
-          <w:sz w:val="32"/>
-          <w:szCs w:val="32"/>
-        </w:rPr>
-      </w:pPr>
-    </w:p>
-    <w:p>
-      <w:pPr>
-        <w:rPr>
-          <w:rFonts w:ascii="Arial" w:hAnsi="Arial" w:cs="Arial"/>
-          <w:spacing w:val="-2"/>
-          <w:sz w:val="32"/>
-          <w:szCs w:val="32"/>
-        </w:rPr>
-      </w:pPr>
-    </w:p>
-    <w:p>
-      <w:pPr>
-        <w:rPr>
-          <w:rFonts w:ascii="Arial" w:hAnsi="Arial" w:cs="Arial"/>
-          <w:spacing w:val="-2"/>
-          <w:sz w:val="32"/>
-          <w:szCs w:val="32"/>
-        </w:rPr>
-      </w:pPr>
-    </w:p>
-    <w:p>
-      <w:pPr>
-        <w:rPr>
-          <w:rFonts w:ascii="Arial" w:hAnsi="Arial" w:cs="Arial"/>
-          <w:spacing w:val="-2"/>
-          <w:sz w:val="32"/>
-          <w:szCs w:val="32"/>
-        </w:rPr>
-      </w:pPr>
-    </w:p>
-    <w:p>
-      <w:pPr>
-        <w:rPr>
-          <w:rFonts w:ascii="Arial" w:hAnsi="Arial" w:cs="Arial"/>
-          <w:spacing w:val="-2"/>
-          <w:sz w:val="32"/>
-          <w:szCs w:val="32"/>
-        </w:rPr>
-      </w:pPr>
-    </w:p>
-    <w:p>
-      <w:pPr>
-        <w:rPr>
-          <w:rFonts w:ascii="Arial" w:hAnsi="Arial" w:cs="Arial"/>
-          <w:spacing w:val="-2"/>
-          <w:sz w:val="32"/>
-          <w:szCs w:val="32"/>
-        </w:rPr>
-      </w:pPr>
-    </w:p>
-    <w:p>
-      <w:pPr>
-        <w:rPr>
-          <w:rFonts w:ascii="Arial" w:hAnsi="Arial" w:cs="Arial"/>
-          <w:spacing w:val="-2"/>
-          <w:sz w:val="32"/>
-          <w:szCs w:val="32"/>
-        </w:rPr>
-      </w:pPr>
-    </w:p>
-    <w:p>
-      <w:pPr>
         <w:spacing w:line="360" w:lineRule="auto"/>
         <w:rPr>
           <w:rFonts w:ascii="Arial" w:eastAsia="Arial" w:hAnsi="Arial" w:cs="Arial"/>
@@ -10461,7 +10906,6 @@
           <w:sz w:val="32"/>
           <w:szCs w:val="32"/>
         </w:rPr>
-        <w:lastRenderedPageBreak/>
         <w:t>1</w:t>
       </w:r>
       <w:r>
@@ -10485,7 +10929,7 @@
         </w:rPr>
         <w:t xml:space="preserve"> </w:t>
       </w:r>
-      <w:bookmarkStart w:id="20" w:name="REMAINING_TEST_TASKS"/>
+      <w:bookmarkStart w:id="19" w:name="REMAINING_TEST_TASKS"/>
       <w:r>
         <w:rPr>
           <w:rFonts w:ascii="Arial" w:eastAsia="Arial" w:hAnsi="Arial" w:cs="Arial"/>
@@ -10708,7 +11152,7 @@
         </w:rPr>
         <w:t>S</w:t>
       </w:r>
-      <w:bookmarkEnd w:id="20"/>
+      <w:bookmarkEnd w:id="19"/>
     </w:p>
     <w:p>
       <w:pPr>
@@ -12588,6 +13032,17 @@
     </w:p>
     <w:p>
       <w:pPr>
+        <w:spacing w:line="247" w:lineRule="auto"/>
+        <w:ind w:left="832" w:right="201"/>
+        <w:rPr>
+          <w:rFonts w:asciiTheme="minorHAnsi" w:hAnsiTheme="minorHAnsi"/>
+          <w:sz w:val="28"/>
+          <w:szCs w:val="28"/>
+        </w:rPr>
+      </w:pPr>
+    </w:p>
+    <w:p>
+      <w:pPr>
         <w:spacing w:line="360" w:lineRule="auto"/>
         <w:rPr>
           <w:rFonts w:ascii="Arial" w:eastAsia="Arial" w:hAnsi="Arial" w:cs="Arial"/>
@@ -12606,6 +13061,7 @@
           <w:sz w:val="32"/>
           <w:szCs w:val="32"/>
         </w:rPr>
+        <w:lastRenderedPageBreak/>
         <w:t>1</w:t>
       </w:r>
       <w:r>
@@ -12629,7 +13085,7 @@
         </w:rPr>
         <w:t xml:space="preserve"> </w:t>
       </w:r>
-      <w:bookmarkStart w:id="21" w:name="ENVIRONMENTAL_NEEDS"/>
+      <w:bookmarkStart w:id="20" w:name="ENVIRONMENTAL_NEEDS"/>
       <w:r>
         <w:rPr>
           <w:rFonts w:ascii="Arial" w:eastAsia="Arial" w:hAnsi="Arial" w:cs="Arial"/>
@@ -12819,7 +13275,7 @@
         </w:rPr>
         <w:t>S</w:t>
       </w:r>
-      <w:bookmarkEnd w:id="21"/>
+      <w:bookmarkEnd w:id="20"/>
     </w:p>
     <w:p>
       <w:pPr>
@@ -12873,7 +13329,7 @@
         </w:rPr>
         <w:t xml:space="preserve">13.1. </w:t>
       </w:r>
-      <w:bookmarkStart w:id="22" w:name="AvailableClientideEnvironments"/>
+      <w:bookmarkStart w:id="21" w:name="AvailableClientideEnvironments"/>
       <w:r>
         <w:rPr>
           <w:rFonts w:ascii="Calibri" w:eastAsia="Arial" w:hAnsi="Calibri" w:cs="Arial"/>
@@ -12884,7 +13340,7 @@
         </w:rPr>
         <w:t>Available Client-side Environments</w:t>
       </w:r>
-      <w:bookmarkEnd w:id="22"/>
+      <w:bookmarkEnd w:id="21"/>
     </w:p>
     <w:p>
       <w:pPr>
@@ -13014,7 +13470,7 @@
         </w:rPr>
         <w:t xml:space="preserve">13.2. </w:t>
       </w:r>
-      <w:bookmarkStart w:id="23" w:name="AvailableServerSideEnvironments"/>
+      <w:bookmarkStart w:id="22" w:name="AvailableServerSideEnvironments"/>
       <w:r>
         <w:rPr>
           <w:rFonts w:ascii="Calibri" w:eastAsia="Arial" w:hAnsi="Calibri" w:cs="Arial"/>
@@ -13025,7 +13481,7 @@
         </w:rPr>
         <w:t>Available Server-side Environments</w:t>
       </w:r>
-      <w:bookmarkEnd w:id="23"/>
+      <w:bookmarkEnd w:id="22"/>
     </w:p>
     <w:p>
       <w:pPr>
@@ -13082,6 +13538,7 @@
           <w:sz w:val="32"/>
         </w:rPr>
       </w:pPr>
+      <w:proofErr w:type="spellStart"/>
       <w:r>
         <w:rPr>
           <w:rFonts w:ascii="Calibri" w:hAnsi="Calibri"/>
@@ -13093,7 +13550,21 @@
           <w:sz w:val="28"/>
           <w:szCs w:val="22"/>
         </w:rPr>
-        <w:t>Web Server</w:t>
+        <w:t>Web</w:t>
+      </w:r>
+      <w:proofErr w:type="spellEnd"/>
+      <w:r>
+        <w:rPr>
+          <w:rFonts w:ascii="Calibri" w:hAnsi="Calibri"/>
+          <w:b/>
+          <w:bCs/>
+          <w:i/>
+          <w:iCs/>
+          <w:color w:val="000000"/>
+          <w:sz w:val="28"/>
+          <w:szCs w:val="22"/>
+        </w:rPr>
+        <w:t xml:space="preserve"> Server</w:t>
       </w:r>
       <w:r>
         <w:rPr>
@@ -13180,7 +13651,67 @@
           <w:sz w:val="28"/>
           <w:szCs w:val="22"/>
         </w:rPr>
-        <w:t> Intel Xeon CPU @ 3.10 GHz (Quad Core)</w:t>
+        <w:t xml:space="preserve"> Intel </w:t>
+      </w:r>
+      <w:proofErr w:type="spellStart"/>
+      <w:r>
+        <w:rPr>
+          <w:rFonts w:ascii="Calibri" w:hAnsi="Calibri" w:cs="Segoe UI"/>
+          <w:color w:val="000000"/>
+          <w:sz w:val="28"/>
+          <w:szCs w:val="22"/>
+        </w:rPr>
+        <w:t>Xeon</w:t>
+      </w:r>
+      <w:proofErr w:type="spellEnd"/>
+      <w:r>
+        <w:rPr>
+          <w:rFonts w:ascii="Calibri" w:hAnsi="Calibri" w:cs="Segoe UI"/>
+          <w:color w:val="000000"/>
+          <w:sz w:val="28"/>
+          <w:szCs w:val="22"/>
+        </w:rPr>
+        <w:t xml:space="preserve"> CPU @ 3.10 </w:t>
+      </w:r>
+      <w:proofErr w:type="spellStart"/>
+      <w:r>
+        <w:rPr>
+          <w:rFonts w:ascii="Calibri" w:hAnsi="Calibri" w:cs="Segoe UI"/>
+          <w:color w:val="000000"/>
+          <w:sz w:val="28"/>
+          <w:szCs w:val="22"/>
+        </w:rPr>
+        <w:t>GHz</w:t>
+      </w:r>
+      <w:proofErr w:type="spellEnd"/>
+      <w:r>
+        <w:rPr>
+          <w:rFonts w:ascii="Calibri" w:hAnsi="Calibri" w:cs="Segoe UI"/>
+          <w:color w:val="000000"/>
+          <w:sz w:val="28"/>
+          <w:szCs w:val="22"/>
+        </w:rPr>
+        <w:t xml:space="preserve"> (Quad </w:t>
+      </w:r>
+      <w:proofErr w:type="spellStart"/>
+      <w:r>
+        <w:rPr>
+          <w:rFonts w:ascii="Calibri" w:hAnsi="Calibri" w:cs="Segoe UI"/>
+          <w:color w:val="000000"/>
+          <w:sz w:val="28"/>
+          <w:szCs w:val="22"/>
+        </w:rPr>
+        <w:t>Core</w:t>
+      </w:r>
+      <w:proofErr w:type="spellEnd"/>
+      <w:r>
+        <w:rPr>
+          <w:rFonts w:ascii="Calibri" w:hAnsi="Calibri" w:cs="Segoe UI"/>
+          <w:color w:val="000000"/>
+          <w:sz w:val="28"/>
+          <w:szCs w:val="22"/>
+        </w:rPr>
+        <w:t>)</w:t>
       </w:r>
     </w:p>
     <w:p>
@@ -13238,6 +13769,7 @@
           <w:sz w:val="32"/>
         </w:rPr>
       </w:pPr>
+      <w:proofErr w:type="spellStart"/>
       <w:r>
         <w:rPr>
           <w:rFonts w:ascii="Calibri" w:hAnsi="Calibri"/>
@@ -13251,6 +13783,7 @@
         </w:rPr>
         <w:t>Storage</w:t>
       </w:r>
+      <w:proofErr w:type="spellEnd"/>
       <w:r>
         <w:rPr>
           <w:rFonts w:ascii="Calibri" w:hAnsi="Calibri"/>
@@ -13264,27 +13797,6 @@
     <w:p>
       <w:pPr>
         <w:rPr>
-          <w:rFonts w:asciiTheme="minorHAnsi" w:hAnsiTheme="minorHAnsi"/>
-          <w:b/>
-          <w:spacing w:val="1"/>
-          <w:sz w:val="28"/>
-          <w:szCs w:val="28"/>
-          <w:highlight w:val="yellow"/>
-        </w:rPr>
-      </w:pPr>
-    </w:p>
-    <w:p>
-      <w:pPr>
-        <w:rPr>
-          <w:rFonts w:ascii="Arial" w:eastAsia="Arial" w:hAnsi="Arial" w:cs="Arial"/>
-          <w:sz w:val="32"/>
-          <w:szCs w:val="32"/>
-        </w:rPr>
-      </w:pPr>
-    </w:p>
-    <w:p>
-      <w:pPr>
-        <w:rPr>
           <w:rFonts w:ascii="Arial" w:eastAsia="Arial" w:hAnsi="Arial" w:cs="Arial"/>
           <w:sz w:val="32"/>
           <w:szCs w:val="32"/>
@@ -13334,7 +13846,7 @@
         </w:rPr>
         <w:t xml:space="preserve"> </w:t>
       </w:r>
-      <w:bookmarkStart w:id="24" w:name="STAFFING_AND_TRAINING_NEEDS"/>
+      <w:bookmarkStart w:id="23" w:name="STAFFING_AND_TRAINING_NEEDS"/>
       <w:r>
         <w:rPr>
           <w:rFonts w:ascii="Arial" w:eastAsia="Arial" w:hAnsi="Arial" w:cs="Arial"/>
@@ -13621,7 +14133,7 @@
         </w:rPr>
         <w:t>S</w:t>
       </w:r>
-      <w:bookmarkEnd w:id="24"/>
+      <w:bookmarkEnd w:id="23"/>
     </w:p>
     <w:p>
       <w:pPr>
@@ -13674,80 +14186,51 @@
           <w:szCs w:val="28"/>
         </w:rPr>
       </w:pPr>
-      <w:r>
-        <w:rPr>
-          <w:rFonts w:asciiTheme="minorHAnsi" w:hAnsiTheme="minorHAnsi"/>
-          <w:sz w:val="28"/>
-          <w:szCs w:val="28"/>
+    </w:p>
+    <w:p>
+      <w:pPr>
+        <w:spacing w:line="360" w:lineRule="auto"/>
+        <w:rPr>
+          <w:rFonts w:ascii="Arial" w:eastAsia="Arial" w:hAnsi="Arial" w:cs="Arial"/>
+          <w:b/>
+          <w:i/>
+          <w:sz w:val="32"/>
+          <w:szCs w:val="32"/>
+        </w:rPr>
+      </w:pPr>
+      <w:r>
+        <w:rPr>
+          <w:rFonts w:ascii="Arial" w:eastAsia="Arial" w:hAnsi="Arial" w:cs="Arial"/>
+          <w:b/>
+          <w:i/>
+          <w:spacing w:val="1"/>
+          <w:sz w:val="32"/>
+          <w:szCs w:val="32"/>
+        </w:rPr>
+        <w:t>1</w:t>
+      </w:r>
+      <w:r>
+        <w:rPr>
+          <w:rFonts w:ascii="Arial" w:eastAsia="Arial" w:hAnsi="Arial" w:cs="Arial"/>
+          <w:b/>
+          <w:i/>
+          <w:sz w:val="32"/>
+          <w:szCs w:val="32"/>
+        </w:rPr>
+        <w:t xml:space="preserve">5    </w:t>
+      </w:r>
+      <w:r>
+        <w:rPr>
+          <w:rFonts w:ascii="Arial" w:eastAsia="Arial" w:hAnsi="Arial" w:cs="Arial"/>
+          <w:b/>
+          <w:i/>
+          <w:spacing w:val="26"/>
+          <w:sz w:val="32"/>
+          <w:szCs w:val="32"/>
         </w:rPr>
         <w:t xml:space="preserve"> </w:t>
       </w:r>
-    </w:p>
-    <w:p>
-      <w:pPr>
-        <w:ind w:firstLine="708"/>
-        <w:rPr>
-          <w:rFonts w:asciiTheme="minorHAnsi" w:hAnsiTheme="minorHAnsi"/>
-          <w:sz w:val="28"/>
-          <w:szCs w:val="28"/>
-        </w:rPr>
-      </w:pPr>
-    </w:p>
-    <w:p>
-      <w:pPr>
-        <w:ind w:firstLine="708"/>
-        <w:rPr>
-          <w:rFonts w:asciiTheme="minorHAnsi" w:hAnsiTheme="minorHAnsi"/>
-          <w:sz w:val="28"/>
-          <w:szCs w:val="28"/>
-        </w:rPr>
-      </w:pPr>
-    </w:p>
-    <w:p>
-      <w:pPr>
-        <w:spacing w:line="360" w:lineRule="auto"/>
-        <w:rPr>
-          <w:rFonts w:ascii="Arial" w:eastAsia="Arial" w:hAnsi="Arial" w:cs="Arial"/>
-          <w:b/>
-          <w:i/>
-          <w:sz w:val="32"/>
-          <w:szCs w:val="32"/>
-        </w:rPr>
-      </w:pPr>
-      <w:r>
-        <w:rPr>
-          <w:rFonts w:ascii="Arial" w:eastAsia="Arial" w:hAnsi="Arial" w:cs="Arial"/>
-          <w:b/>
-          <w:i/>
-          <w:spacing w:val="1"/>
-          <w:sz w:val="32"/>
-          <w:szCs w:val="32"/>
-        </w:rPr>
-        <w:lastRenderedPageBreak/>
-        <w:t>1</w:t>
-      </w:r>
-      <w:r>
-        <w:rPr>
-          <w:rFonts w:ascii="Arial" w:eastAsia="Arial" w:hAnsi="Arial" w:cs="Arial"/>
-          <w:b/>
-          <w:i/>
-          <w:sz w:val="32"/>
-          <w:szCs w:val="32"/>
-        </w:rPr>
-        <w:t xml:space="preserve">5    </w:t>
-      </w:r>
-      <w:r>
-        <w:rPr>
-          <w:rFonts w:ascii="Arial" w:eastAsia="Arial" w:hAnsi="Arial" w:cs="Arial"/>
-          <w:b/>
-          <w:i/>
-          <w:spacing w:val="26"/>
-          <w:sz w:val="32"/>
-          <w:szCs w:val="32"/>
-        </w:rPr>
-        <w:t xml:space="preserve"> </w:t>
-      </w:r>
-      <w:bookmarkStart w:id="25" w:name="RESPONSIBILITIES"/>
+      <w:bookmarkStart w:id="24" w:name="RESPONSIBILITIES"/>
       <w:r>
         <w:rPr>
           <w:rFonts w:ascii="Arial" w:eastAsia="Arial" w:hAnsi="Arial" w:cs="Arial"/>
@@ -13915,7 +14398,7 @@
         </w:rPr>
         <w:t>S</w:t>
       </w:r>
-      <w:bookmarkEnd w:id="25"/>
+      <w:bookmarkEnd w:id="24"/>
     </w:p>
     <w:p>
       <w:pPr>
@@ -13964,14 +14447,6 @@
           <w:szCs w:val="28"/>
         </w:rPr>
       </w:pPr>
-      <w:r>
-        <w:rPr>
-          <w:rFonts w:asciiTheme="minorHAnsi" w:hAnsiTheme="minorHAnsi"/>
-          <w:sz w:val="28"/>
-          <w:szCs w:val="28"/>
-        </w:rPr>
-        <w:t xml:space="preserve">Blagoy </w:t>
-      </w:r>
       <w:proofErr w:type="spellStart"/>
       <w:r>
         <w:rPr>
@@ -13979,6 +14454,24 @@
           <w:sz w:val="28"/>
           <w:szCs w:val="28"/>
         </w:rPr>
+        <w:t>Blagoy</w:t>
+      </w:r>
+      <w:proofErr w:type="spellEnd"/>
+      <w:r>
+        <w:rPr>
+          <w:rFonts w:asciiTheme="minorHAnsi" w:hAnsiTheme="minorHAnsi"/>
+          <w:sz w:val="28"/>
+          <w:szCs w:val="28"/>
+        </w:rPr>
+        <w:t xml:space="preserve"> </w:t>
+      </w:r>
+      <w:proofErr w:type="spellStart"/>
+      <w:r>
+        <w:rPr>
+          <w:rFonts w:asciiTheme="minorHAnsi" w:hAnsiTheme="minorHAnsi"/>
+          <w:sz w:val="28"/>
+          <w:szCs w:val="28"/>
+        </w:rPr>
         <w:t>Shokov</w:t>
       </w:r>
       <w:proofErr w:type="spellEnd"/>
@@ -14095,26 +14588,6 @@
     </w:p>
     <w:p>
       <w:pPr>
-        <w:ind w:firstLine="708"/>
-        <w:rPr>
-          <w:rFonts w:asciiTheme="minorHAnsi" w:hAnsiTheme="minorHAnsi"/>
-          <w:sz w:val="28"/>
-          <w:szCs w:val="28"/>
-        </w:rPr>
-      </w:pPr>
-    </w:p>
-    <w:p>
-      <w:pPr>
-        <w:ind w:firstLine="708"/>
-        <w:rPr>
-          <w:rFonts w:asciiTheme="minorHAnsi" w:hAnsiTheme="minorHAnsi"/>
-          <w:sz w:val="28"/>
-          <w:szCs w:val="28"/>
-        </w:rPr>
-      </w:pPr>
-    </w:p>
-    <w:p>
-      <w:pPr>
         <w:ind w:left="832"/>
         <w:rPr>
           <w:rFonts w:asciiTheme="minorHAnsi" w:hAnsiTheme="minorHAnsi"/>
@@ -14167,7 +14640,7 @@
         </w:rPr>
         <w:t xml:space="preserve"> </w:t>
       </w:r>
-      <w:bookmarkStart w:id="26" w:name="SCHEDULE"/>
+      <w:bookmarkStart w:id="25" w:name="SCHEDULE"/>
       <w:r>
         <w:rPr>
           <w:rFonts w:ascii="Arial" w:eastAsia="Arial" w:hAnsi="Arial" w:cs="Arial"/>
@@ -14215,7 +14688,7 @@
         </w:rPr>
         <w:t>E</w:t>
       </w:r>
-      <w:bookmarkEnd w:id="26"/>
+      <w:bookmarkEnd w:id="25"/>
     </w:p>
     <w:p>
       <w:pPr>
@@ -14337,6 +14810,7 @@
           <w:sz w:val="28"/>
           <w:szCs w:val="28"/>
         </w:rPr>
+        <w:lastRenderedPageBreak/>
         <w:t>Development of System/Integration and Acceptance test plans by test manager and team with time allocated for at least two reviews of the plans.</w:t>
       </w:r>
     </w:p>
@@ -14422,7 +14896,7 @@
         </w:rPr>
         <w:t xml:space="preserve"> </w:t>
       </w:r>
-      <w:bookmarkStart w:id="27" w:name="PLANNING_RISKS_AND_CONTINGENCIES"/>
+      <w:bookmarkStart w:id="26" w:name="PLANNING_RISKS_AND_CONTINGENCIES"/>
       <w:r>
         <w:rPr>
           <w:rFonts w:ascii="Arial" w:eastAsia="Arial" w:hAnsi="Arial" w:cs="Arial"/>
@@ -14738,7 +15212,7 @@
         </w:rPr>
         <w:t>S</w:t>
       </w:r>
-      <w:bookmarkEnd w:id="27"/>
+      <w:bookmarkEnd w:id="26"/>
     </w:p>
     <w:p>
       <w:pPr>
@@ -14870,16 +15344,7 @@
           <w:sz w:val="28"/>
           <w:szCs w:val="28"/>
         </w:rPr>
-        <w:t xml:space="preserve"> will ultimately make the decision as to whether the number of </w:t>
-      </w:r>
-      <w:r>
-        <w:rPr>
-          <w:rFonts w:asciiTheme="minorHAnsi" w:hAnsiTheme="minorHAnsi"/>
-          <w:sz w:val="28"/>
-          <w:szCs w:val="28"/>
-        </w:rPr>
-        <w:lastRenderedPageBreak/>
-        <w:t>defects/incidents warrants delaying the implementation of the production version.</w:t>
+        <w:t xml:space="preserve"> will ultimately make the decision as to whether the number of defects/incidents warrants delaying the implementation of the production version.</w:t>
       </w:r>
     </w:p>
     <w:p>
@@ -14961,7 +15426,7 @@
         </w:rPr>
         <w:t xml:space="preserve"> </w:t>
       </w:r>
-      <w:bookmarkStart w:id="28" w:name="APPROVALS"/>
+      <w:bookmarkStart w:id="27" w:name="APPROVALS"/>
       <w:r>
         <w:rPr>
           <w:rFonts w:ascii="Arial" w:eastAsia="Arial" w:hAnsi="Arial" w:cs="Arial"/>
@@ -15057,93 +15522,86 @@
         </w:rPr>
         <w:t>S</w:t>
       </w:r>
+      <w:bookmarkEnd w:id="27"/>
+    </w:p>
+    <w:p>
+      <w:pPr>
+        <w:ind w:left="708"/>
+        <w:rPr>
+          <w:rFonts w:asciiTheme="minorHAnsi" w:hAnsiTheme="minorHAnsi"/>
+          <w:spacing w:val="-2"/>
+          <w:sz w:val="28"/>
+          <w:szCs w:val="28"/>
+        </w:rPr>
+      </w:pPr>
+      <w:proofErr w:type="gramStart"/>
+      <w:r>
+        <w:rPr>
+          <w:rFonts w:asciiTheme="minorHAnsi" w:hAnsiTheme="minorHAnsi"/>
+          <w:spacing w:val="-2"/>
+          <w:sz w:val="28"/>
+          <w:szCs w:val="28"/>
+        </w:rPr>
+        <w:t>Telerik  QA</w:t>
+      </w:r>
+      <w:proofErr w:type="gramEnd"/>
+      <w:r>
+        <w:rPr>
+          <w:rFonts w:asciiTheme="minorHAnsi" w:hAnsiTheme="minorHAnsi"/>
+          <w:spacing w:val="-2"/>
+          <w:sz w:val="28"/>
+          <w:szCs w:val="28"/>
+        </w:rPr>
+        <w:t xml:space="preserve">  trainers</w:t>
+      </w:r>
+      <w:r>
+        <w:rPr>
+          <w:rFonts w:asciiTheme="minorHAnsi" w:hAnsiTheme="minorHAnsi"/>
+          <w:spacing w:val="-2"/>
+          <w:sz w:val="28"/>
+          <w:szCs w:val="28"/>
+        </w:rPr>
+        <w:t xml:space="preserve"> </w:t>
+      </w:r>
+    </w:p>
+    <w:p>
+      <w:pPr>
+        <w:ind w:left="708"/>
+        <w:rPr>
+          <w:rFonts w:asciiTheme="minorHAnsi" w:hAnsiTheme="minorHAnsi"/>
+          <w:sz w:val="28"/>
+          <w:szCs w:val="28"/>
+        </w:rPr>
+      </w:pPr>
+      <w:r>
+        <w:rPr>
+          <w:rFonts w:asciiTheme="minorHAnsi" w:hAnsiTheme="minorHAnsi"/>
+          <w:spacing w:val="-2"/>
+          <w:sz w:val="28"/>
+          <w:szCs w:val="28"/>
+        </w:rPr>
+        <w:t>Product Owner</w:t>
+      </w:r>
+      <w:r>
+        <w:rPr>
+          <w:rFonts w:asciiTheme="minorHAnsi" w:hAnsiTheme="minorHAnsi"/>
+          <w:spacing w:val="-2"/>
+          <w:sz w:val="28"/>
+          <w:szCs w:val="28"/>
+        </w:rPr>
+        <w:t xml:space="preserve"> must approve this plan</w:t>
+      </w:r>
+    </w:p>
+    <w:p>
+      <w:pPr>
+        <w:rPr>
+          <w:rFonts w:asciiTheme="minorHAnsi" w:hAnsiTheme="minorHAnsi"/>
+          <w:sz w:val="28"/>
+          <w:szCs w:val="28"/>
+        </w:rPr>
+      </w:pPr>
+      <w:bookmarkStart w:id="28" w:name="_GoBack"/>
       <w:bookmarkEnd w:id="28"/>
-    </w:p>
-    <w:p>
-      <w:pPr>
-        <w:ind w:left="708"/>
-        <w:rPr>
-          <w:rFonts w:asciiTheme="minorHAnsi" w:hAnsiTheme="minorHAnsi"/>
-          <w:spacing w:val="-2"/>
-          <w:sz w:val="28"/>
-          <w:szCs w:val="28"/>
-        </w:rPr>
-      </w:pPr>
-      <w:proofErr w:type="gramStart"/>
-      <w:r>
-        <w:rPr>
-          <w:rFonts w:asciiTheme="minorHAnsi" w:hAnsiTheme="minorHAnsi"/>
-          <w:spacing w:val="-2"/>
-          <w:sz w:val="28"/>
-          <w:szCs w:val="28"/>
-        </w:rPr>
-        <w:t>Telerik  QA</w:t>
-      </w:r>
-      <w:proofErr w:type="gramEnd"/>
-      <w:r>
-        <w:rPr>
-          <w:rFonts w:asciiTheme="minorHAnsi" w:hAnsiTheme="minorHAnsi"/>
-          <w:spacing w:val="-2"/>
-          <w:sz w:val="28"/>
-          <w:szCs w:val="28"/>
-        </w:rPr>
-        <w:t xml:space="preserve">  trainers</w:t>
-      </w:r>
-      <w:r>
-        <w:rPr>
-          <w:rFonts w:asciiTheme="minorHAnsi" w:hAnsiTheme="minorHAnsi"/>
-          <w:spacing w:val="-2"/>
-          <w:sz w:val="28"/>
-          <w:szCs w:val="28"/>
-        </w:rPr>
-        <w:t xml:space="preserve"> </w:t>
-      </w:r>
-    </w:p>
-    <w:p>
-      <w:pPr>
-        <w:ind w:left="708"/>
-        <w:rPr>
-          <w:rFonts w:asciiTheme="minorHAnsi" w:hAnsiTheme="minorHAnsi"/>
-          <w:sz w:val="28"/>
-          <w:szCs w:val="28"/>
-        </w:rPr>
-      </w:pPr>
-      <w:r>
-        <w:rPr>
-          <w:rFonts w:asciiTheme="minorHAnsi" w:hAnsiTheme="minorHAnsi"/>
-          <w:spacing w:val="-2"/>
-          <w:sz w:val="28"/>
-          <w:szCs w:val="28"/>
-        </w:rPr>
-        <w:t>Product Owner</w:t>
-      </w:r>
-      <w:r>
-        <w:rPr>
-          <w:rFonts w:asciiTheme="minorHAnsi" w:hAnsiTheme="minorHAnsi"/>
-          <w:spacing w:val="-2"/>
-          <w:sz w:val="28"/>
-          <w:szCs w:val="28"/>
-        </w:rPr>
-        <w:t xml:space="preserve"> must approve this plan</w:t>
-      </w:r>
-    </w:p>
-    <w:p>
-      <w:pPr>
-        <w:rPr>
-          <w:rFonts w:asciiTheme="minorHAnsi" w:hAnsiTheme="minorHAnsi"/>
-          <w:sz w:val="28"/>
-          <w:szCs w:val="28"/>
-        </w:rPr>
-      </w:pPr>
-    </w:p>
-    <w:p>
-      <w:pPr>
-        <w:rPr>
-          <w:rFonts w:asciiTheme="minorHAnsi" w:hAnsiTheme="minorHAnsi"/>
-          <w:sz w:val="28"/>
-          <w:szCs w:val="28"/>
-        </w:rPr>
-      </w:pPr>
     </w:p>
     <w:p>
       <w:pPr>
@@ -15767,350 +16225,6 @@
           </w:p>
         </w:tc>
       </w:tr>
-      <w:tr>
-        <w:tc>
-          <w:tcPr>
-            <w:tcW w:w="1440" w:type="dxa"/>
-            <w:tcBorders>
-              <w:top w:val="single" w:sz="4" w:space="0" w:color="auto"/>
-              <w:left w:val="single" w:sz="4" w:space="0" w:color="auto"/>
-              <w:bottom w:val="single" w:sz="4" w:space="0" w:color="auto"/>
-              <w:right w:val="single" w:sz="4" w:space="0" w:color="auto"/>
-            </w:tcBorders>
-          </w:tcPr>
-          <w:p>
-            <w:pPr>
-              <w:pStyle w:val="BodyText1"/>
-              <w:rPr>
-                <w:rFonts w:asciiTheme="minorHAnsi" w:hAnsiTheme="minorHAnsi"/>
-                <w:sz w:val="28"/>
-                <w:szCs w:val="28"/>
-              </w:rPr>
-            </w:pPr>
-          </w:p>
-        </w:tc>
-        <w:tc>
-          <w:tcPr>
-            <w:tcW w:w="1620" w:type="dxa"/>
-            <w:tcBorders>
-              <w:top w:val="single" w:sz="4" w:space="0" w:color="auto"/>
-              <w:left w:val="single" w:sz="4" w:space="0" w:color="auto"/>
-              <w:bottom w:val="single" w:sz="4" w:space="0" w:color="auto"/>
-              <w:right w:val="single" w:sz="4" w:space="0" w:color="auto"/>
-            </w:tcBorders>
-          </w:tcPr>
-          <w:p>
-            <w:pPr>
-              <w:pStyle w:val="BodyText1"/>
-              <w:rPr>
-                <w:rFonts w:asciiTheme="minorHAnsi" w:hAnsiTheme="minorHAnsi"/>
-                <w:sz w:val="28"/>
-                <w:szCs w:val="28"/>
-              </w:rPr>
-            </w:pPr>
-          </w:p>
-        </w:tc>
-        <w:tc>
-          <w:tcPr>
-            <w:tcW w:w="3790" w:type="dxa"/>
-            <w:tcBorders>
-              <w:top w:val="single" w:sz="4" w:space="0" w:color="auto"/>
-              <w:left w:val="single" w:sz="4" w:space="0" w:color="auto"/>
-              <w:bottom w:val="single" w:sz="4" w:space="0" w:color="auto"/>
-              <w:right w:val="single" w:sz="4" w:space="0" w:color="auto"/>
-            </w:tcBorders>
-          </w:tcPr>
-          <w:p>
-            <w:pPr>
-              <w:pStyle w:val="BodyText1"/>
-              <w:rPr>
-                <w:rFonts w:asciiTheme="minorHAnsi" w:hAnsiTheme="minorHAnsi"/>
-                <w:sz w:val="28"/>
-                <w:szCs w:val="28"/>
-              </w:rPr>
-            </w:pPr>
-          </w:p>
-        </w:tc>
-        <w:tc>
-          <w:tcPr>
-            <w:tcW w:w="1790" w:type="dxa"/>
-            <w:tcBorders>
-              <w:top w:val="single" w:sz="4" w:space="0" w:color="auto"/>
-              <w:left w:val="single" w:sz="4" w:space="0" w:color="auto"/>
-              <w:bottom w:val="single" w:sz="4" w:space="0" w:color="auto"/>
-              <w:right w:val="single" w:sz="4" w:space="0" w:color="auto"/>
-            </w:tcBorders>
-          </w:tcPr>
-          <w:p>
-            <w:pPr>
-              <w:pStyle w:val="BodyText1"/>
-              <w:rPr>
-                <w:rFonts w:asciiTheme="minorHAnsi" w:hAnsiTheme="minorHAnsi"/>
-                <w:sz w:val="28"/>
-                <w:szCs w:val="28"/>
-              </w:rPr>
-            </w:pPr>
-          </w:p>
-        </w:tc>
-      </w:tr>
-      <w:tr>
-        <w:tc>
-          <w:tcPr>
-            <w:tcW w:w="1440" w:type="dxa"/>
-            <w:tcBorders>
-              <w:top w:val="single" w:sz="4" w:space="0" w:color="auto"/>
-              <w:left w:val="single" w:sz="4" w:space="0" w:color="auto"/>
-              <w:bottom w:val="single" w:sz="4" w:space="0" w:color="auto"/>
-              <w:right w:val="single" w:sz="4" w:space="0" w:color="auto"/>
-            </w:tcBorders>
-          </w:tcPr>
-          <w:p>
-            <w:pPr>
-              <w:pStyle w:val="BodyText1"/>
-              <w:rPr>
-                <w:rFonts w:asciiTheme="minorHAnsi" w:hAnsiTheme="minorHAnsi"/>
-                <w:sz w:val="28"/>
-                <w:szCs w:val="28"/>
-              </w:rPr>
-            </w:pPr>
-          </w:p>
-        </w:tc>
-        <w:tc>
-          <w:tcPr>
-            <w:tcW w:w="1620" w:type="dxa"/>
-            <w:tcBorders>
-              <w:top w:val="single" w:sz="4" w:space="0" w:color="auto"/>
-              <w:left w:val="single" w:sz="4" w:space="0" w:color="auto"/>
-              <w:bottom w:val="single" w:sz="4" w:space="0" w:color="auto"/>
-              <w:right w:val="single" w:sz="4" w:space="0" w:color="auto"/>
-            </w:tcBorders>
-          </w:tcPr>
-          <w:p>
-            <w:pPr>
-              <w:pStyle w:val="BodyText1"/>
-              <w:rPr>
-                <w:rFonts w:asciiTheme="minorHAnsi" w:hAnsiTheme="minorHAnsi"/>
-                <w:sz w:val="28"/>
-                <w:szCs w:val="28"/>
-              </w:rPr>
-            </w:pPr>
-          </w:p>
-        </w:tc>
-        <w:tc>
-          <w:tcPr>
-            <w:tcW w:w="3790" w:type="dxa"/>
-            <w:tcBorders>
-              <w:top w:val="single" w:sz="4" w:space="0" w:color="auto"/>
-              <w:left w:val="single" w:sz="4" w:space="0" w:color="auto"/>
-              <w:bottom w:val="single" w:sz="4" w:space="0" w:color="auto"/>
-              <w:right w:val="single" w:sz="4" w:space="0" w:color="auto"/>
-            </w:tcBorders>
-          </w:tcPr>
-          <w:p>
-            <w:pPr>
-              <w:pStyle w:val="BodyText1"/>
-              <w:rPr>
-                <w:rFonts w:asciiTheme="minorHAnsi" w:hAnsiTheme="minorHAnsi"/>
-                <w:sz w:val="28"/>
-                <w:szCs w:val="28"/>
-              </w:rPr>
-            </w:pPr>
-          </w:p>
-        </w:tc>
-        <w:tc>
-          <w:tcPr>
-            <w:tcW w:w="1790" w:type="dxa"/>
-            <w:tcBorders>
-              <w:top w:val="single" w:sz="4" w:space="0" w:color="auto"/>
-              <w:left w:val="single" w:sz="4" w:space="0" w:color="auto"/>
-              <w:bottom w:val="single" w:sz="4" w:space="0" w:color="auto"/>
-              <w:right w:val="single" w:sz="4" w:space="0" w:color="auto"/>
-            </w:tcBorders>
-          </w:tcPr>
-          <w:p>
-            <w:pPr>
-              <w:pStyle w:val="BodyText1"/>
-              <w:rPr>
-                <w:rFonts w:asciiTheme="minorHAnsi" w:hAnsiTheme="minorHAnsi"/>
-                <w:sz w:val="28"/>
-                <w:szCs w:val="28"/>
-              </w:rPr>
-            </w:pPr>
-          </w:p>
-        </w:tc>
-      </w:tr>
-      <w:tr>
-        <w:tc>
-          <w:tcPr>
-            <w:tcW w:w="1440" w:type="dxa"/>
-            <w:tcBorders>
-              <w:top w:val="single" w:sz="4" w:space="0" w:color="auto"/>
-              <w:left w:val="single" w:sz="4" w:space="0" w:color="auto"/>
-              <w:bottom w:val="single" w:sz="4" w:space="0" w:color="auto"/>
-              <w:right w:val="single" w:sz="4" w:space="0" w:color="auto"/>
-            </w:tcBorders>
-          </w:tcPr>
-          <w:p>
-            <w:pPr>
-              <w:pStyle w:val="BodyText1"/>
-              <w:rPr>
-                <w:rFonts w:asciiTheme="minorHAnsi" w:hAnsiTheme="minorHAnsi"/>
-                <w:sz w:val="28"/>
-                <w:szCs w:val="28"/>
-              </w:rPr>
-            </w:pPr>
-          </w:p>
-        </w:tc>
-        <w:tc>
-          <w:tcPr>
-            <w:tcW w:w="1620" w:type="dxa"/>
-            <w:tcBorders>
-              <w:top w:val="single" w:sz="4" w:space="0" w:color="auto"/>
-              <w:left w:val="single" w:sz="4" w:space="0" w:color="auto"/>
-              <w:bottom w:val="single" w:sz="4" w:space="0" w:color="auto"/>
-              <w:right w:val="single" w:sz="4" w:space="0" w:color="auto"/>
-            </w:tcBorders>
-          </w:tcPr>
-          <w:p>
-            <w:pPr>
-              <w:pStyle w:val="BodyText1"/>
-              <w:rPr>
-                <w:rFonts w:asciiTheme="minorHAnsi" w:hAnsiTheme="minorHAnsi"/>
-                <w:sz w:val="28"/>
-                <w:szCs w:val="28"/>
-              </w:rPr>
-            </w:pPr>
-          </w:p>
-        </w:tc>
-        <w:tc>
-          <w:tcPr>
-            <w:tcW w:w="3790" w:type="dxa"/>
-            <w:tcBorders>
-              <w:top w:val="single" w:sz="4" w:space="0" w:color="auto"/>
-              <w:left w:val="single" w:sz="4" w:space="0" w:color="auto"/>
-              <w:bottom w:val="single" w:sz="4" w:space="0" w:color="auto"/>
-              <w:right w:val="single" w:sz="4" w:space="0" w:color="auto"/>
-            </w:tcBorders>
-          </w:tcPr>
-          <w:p>
-            <w:pPr>
-              <w:pStyle w:val="BodyText1"/>
-              <w:rPr>
-                <w:rFonts w:asciiTheme="minorHAnsi" w:hAnsiTheme="minorHAnsi"/>
-                <w:sz w:val="28"/>
-                <w:szCs w:val="28"/>
-              </w:rPr>
-            </w:pPr>
-          </w:p>
-        </w:tc>
-        <w:tc>
-          <w:tcPr>
-            <w:tcW w:w="1790" w:type="dxa"/>
-            <w:tcBorders>
-              <w:top w:val="single" w:sz="4" w:space="0" w:color="auto"/>
-              <w:left w:val="single" w:sz="4" w:space="0" w:color="auto"/>
-              <w:bottom w:val="single" w:sz="4" w:space="0" w:color="auto"/>
-              <w:right w:val="single" w:sz="4" w:space="0" w:color="auto"/>
-            </w:tcBorders>
-          </w:tcPr>
-          <w:p>
-            <w:pPr>
-              <w:pStyle w:val="BodyText1"/>
-              <w:rPr>
-                <w:rFonts w:asciiTheme="minorHAnsi" w:hAnsiTheme="minorHAnsi"/>
-                <w:sz w:val="28"/>
-                <w:szCs w:val="28"/>
-              </w:rPr>
-            </w:pPr>
-          </w:p>
-        </w:tc>
-      </w:tr>
-      <w:tr>
-        <w:tc>
-          <w:tcPr>
-            <w:tcW w:w="1440" w:type="dxa"/>
-            <w:tcBorders>
-              <w:top w:val="single" w:sz="4" w:space="0" w:color="auto"/>
-              <w:left w:val="single" w:sz="4" w:space="0" w:color="auto"/>
-              <w:bottom w:val="single" w:sz="4" w:space="0" w:color="auto"/>
-              <w:right w:val="single" w:sz="4" w:space="0" w:color="auto"/>
-            </w:tcBorders>
-          </w:tcPr>
-          <w:p>
-            <w:pPr>
-              <w:pStyle w:val="BodyText1"/>
-              <w:rPr>
-                <w:rFonts w:asciiTheme="minorHAnsi" w:hAnsiTheme="minorHAnsi"/>
-                <w:sz w:val="28"/>
-                <w:szCs w:val="28"/>
-              </w:rPr>
-            </w:pPr>
-          </w:p>
-        </w:tc>
-        <w:tc>
-          <w:tcPr>
-            <w:tcW w:w="1620" w:type="dxa"/>
-            <w:tcBorders>
-              <w:top w:val="single" w:sz="4" w:space="0" w:color="auto"/>
-              <w:left w:val="single" w:sz="4" w:space="0" w:color="auto"/>
-              <w:bottom w:val="single" w:sz="4" w:space="0" w:color="auto"/>
-              <w:right w:val="single" w:sz="4" w:space="0" w:color="auto"/>
-            </w:tcBorders>
-          </w:tcPr>
-          <w:p>
-            <w:pPr>
-              <w:pStyle w:val="BodyText1"/>
-              <w:rPr>
-                <w:rFonts w:asciiTheme="minorHAnsi" w:hAnsiTheme="minorHAnsi"/>
-                <w:sz w:val="28"/>
-                <w:szCs w:val="28"/>
-              </w:rPr>
-            </w:pPr>
-          </w:p>
-        </w:tc>
-        <w:tc>
-          <w:tcPr>
-            <w:tcW w:w="3790" w:type="dxa"/>
-            <w:tcBorders>
-              <w:top w:val="single" w:sz="4" w:space="0" w:color="auto"/>
-              <w:left w:val="single" w:sz="4" w:space="0" w:color="auto"/>
-              <w:bottom w:val="single" w:sz="4" w:space="0" w:color="auto"/>
-              <w:right w:val="single" w:sz="4" w:space="0" w:color="auto"/>
-            </w:tcBorders>
-          </w:tcPr>
-          <w:p>
-            <w:pPr>
-              <w:pStyle w:val="BodyText1"/>
-              <w:rPr>
-                <w:rFonts w:asciiTheme="minorHAnsi" w:hAnsiTheme="minorHAnsi"/>
-                <w:sz w:val="28"/>
-                <w:szCs w:val="28"/>
-              </w:rPr>
-            </w:pPr>
-          </w:p>
-        </w:tc>
-        <w:tc>
-          <w:tcPr>
-            <w:tcW w:w="1790" w:type="dxa"/>
-            <w:tcBorders>
-              <w:top w:val="single" w:sz="4" w:space="0" w:color="auto"/>
-              <w:left w:val="single" w:sz="4" w:space="0" w:color="auto"/>
-              <w:bottom w:val="single" w:sz="4" w:space="0" w:color="auto"/>
-              <w:right w:val="single" w:sz="4" w:space="0" w:color="auto"/>
-            </w:tcBorders>
-          </w:tcPr>
-          <w:p>
-            <w:pPr>
-              <w:pStyle w:val="BodyText1"/>
-              <w:rPr>
-                <w:rFonts w:asciiTheme="minorHAnsi" w:hAnsiTheme="minorHAnsi"/>
-                <w:sz w:val="28"/>
-                <w:szCs w:val="28"/>
-              </w:rPr>
-            </w:pPr>
-          </w:p>
-        </w:tc>
-      </w:tr>
     </w:tbl>
     <w:p>
       <w:pPr>
@@ -16133,7 +16247,7 @@
 </file>
 
 <file path=word/endnotes.xml><?xml version="1.0" encoding="utf-8"?>
-<w:endnotes xmlns:wpc="http://schemas.microsoft.com/office/word/2010/wordprocessingCanvas" xmlns:mc="http://schemas.openxmlformats.org/markup-compatibility/2006" xmlns:o="urn:schemas-microsoft-com:office:office" xmlns:r="http://schemas.openxmlformats.org/officeDocument/2006/relationships" xmlns:m="http://schemas.openxmlformats.org/officeDocument/2006/math" xmlns:v="urn:schemas-microsoft-com:vml" xmlns:wp14="http://schemas.microsoft.com/office/word/2010/wordprocessingDrawing" xmlns:wp="http://schemas.openxmlformats.org/drawingml/2006/wordprocessingDrawing" xmlns:w10="urn:schemas-microsoft-com:office:word" xmlns:w="http://schemas.openxmlformats.org/wordprocessingml/2006/main" xmlns:w14="http://schemas.microsoft.com/office/word/2010/wordml" xmlns:w15="http://schemas.microsoft.com/office/word/2012/wordml" xmlns:wpg="http://schemas.microsoft.com/office/word/2010/wordprocessingGroup" xmlns:wpi="http://schemas.microsoft.com/office/word/2010/wordprocessingInk" xmlns:wne="http://schemas.microsoft.com/office/word/2006/wordml" xmlns:wps="http://schemas.microsoft.com/office/word/2010/wordprocessingShape" mc:Ignorable="w14 w15 wp14">
+<w:endnotes xmlns:wpc="http://schemas.microsoft.com/office/word/2010/wordprocessingCanvas" xmlns:cx="http://schemas.microsoft.com/office/drawing/2014/chartex" xmlns:cx1="http://schemas.microsoft.com/office/drawing/2015/9/8/chartex" xmlns:mc="http://schemas.openxmlformats.org/markup-compatibility/2006" xmlns:o="urn:schemas-microsoft-com:office:office" xmlns:r="http://schemas.openxmlformats.org/officeDocument/2006/relationships" xmlns:m="http://schemas.openxmlformats.org/officeDocument/2006/math" xmlns:v="urn:schemas-microsoft-com:vml" xmlns:wp14="http://schemas.microsoft.com/office/word/2010/wordprocessingDrawing" xmlns:wp="http://schemas.openxmlformats.org/drawingml/2006/wordprocessingDrawing" xmlns:w10="urn:schemas-microsoft-com:office:word" xmlns:w="http://schemas.openxmlformats.org/wordprocessingml/2006/main" xmlns:w14="http://schemas.microsoft.com/office/word/2010/wordml" xmlns:w15="http://schemas.microsoft.com/office/word/2012/wordml" xmlns:w16se="http://schemas.microsoft.com/office/word/2015/wordml/symex" xmlns:wpg="http://schemas.microsoft.com/office/word/2010/wordprocessingGroup" xmlns:wpi="http://schemas.microsoft.com/office/word/2010/wordprocessingInk" xmlns:wne="http://schemas.microsoft.com/office/word/2006/wordml" xmlns:wps="http://schemas.microsoft.com/office/word/2010/wordprocessingShape" mc:Ignorable="w14 w15 w16se wp14">
   <w:endnote w:type="separator" w:id="-1">
     <w:p>
       <w:r>
@@ -16152,7 +16266,7 @@
 </file>
 
 <file path=word/footer1.xml><?xml version="1.0" encoding="utf-8"?>
-<w:ftr xmlns:wpc="http://schemas.microsoft.com/office/word/2010/wordprocessingCanvas" xmlns:mc="http://schemas.openxmlformats.org/markup-compatibility/2006" xmlns:o="urn:schemas-microsoft-com:office:office" xmlns:r="http://schemas.openxmlformats.org/officeDocument/2006/relationships" xmlns:m="http://schemas.openxmlformats.org/officeDocument/2006/math" xmlns:v="urn:schemas-microsoft-com:vml" xmlns:wp14="http://schemas.microsoft.com/office/word/2010/wordprocessingDrawing" xmlns:wp="http://schemas.openxmlformats.org/drawingml/2006/wordprocessingDrawing" xmlns:w10="urn:schemas-microsoft-com:office:word" xmlns:w="http://schemas.openxmlformats.org/wordprocessingml/2006/main" xmlns:w14="http://schemas.microsoft.com/office/word/2010/wordml" xmlns:w15="http://schemas.microsoft.com/office/word/2012/wordml" xmlns:wpg="http://schemas.microsoft.com/office/word/2010/wordprocessingGroup" xmlns:wpi="http://schemas.microsoft.com/office/word/2010/wordprocessingInk" xmlns:wne="http://schemas.microsoft.com/office/word/2006/wordml" xmlns:wps="http://schemas.microsoft.com/office/word/2010/wordprocessingShape" mc:Ignorable="w14 w15 wp14">
+<w:ftr xmlns:wpc="http://schemas.microsoft.com/office/word/2010/wordprocessingCanvas" xmlns:cx="http://schemas.microsoft.com/office/drawing/2014/chartex" xmlns:cx1="http://schemas.microsoft.com/office/drawing/2015/9/8/chartex" xmlns:mc="http://schemas.openxmlformats.org/markup-compatibility/2006" xmlns:o="urn:schemas-microsoft-com:office:office" xmlns:r="http://schemas.openxmlformats.org/officeDocument/2006/relationships" xmlns:m="http://schemas.openxmlformats.org/officeDocument/2006/math" xmlns:v="urn:schemas-microsoft-com:vml" xmlns:wp14="http://schemas.microsoft.com/office/word/2010/wordprocessingDrawing" xmlns:wp="http://schemas.openxmlformats.org/drawingml/2006/wordprocessingDrawing" xmlns:w10="urn:schemas-microsoft-com:office:word" xmlns:w="http://schemas.openxmlformats.org/wordprocessingml/2006/main" xmlns:w14="http://schemas.microsoft.com/office/word/2010/wordml" xmlns:w15="http://schemas.microsoft.com/office/word/2012/wordml" xmlns:w16se="http://schemas.microsoft.com/office/word/2015/wordml/symex" xmlns:wpg="http://schemas.microsoft.com/office/word/2010/wordprocessingGroup" xmlns:wpi="http://schemas.microsoft.com/office/word/2010/wordprocessingInk" xmlns:wne="http://schemas.microsoft.com/office/word/2006/wordml" xmlns:wps="http://schemas.microsoft.com/office/word/2010/wordprocessingShape" mc:Ignorable="w14 w15 w16se wp14">
   <w:p>
     <w:pPr>
       <w:spacing w:line="200" w:lineRule="exact"/>
@@ -16160,6 +16274,7 @@
     <w:r>
       <w:rPr>
         <w:noProof/>
+        <w:lang w:val="bg-BG" w:eastAsia="bg-BG"/>
       </w:rPr>
       <mc:AlternateContent>
         <mc:Choice Requires="wpg">
@@ -16267,7 +16382,7 @@
             </wp:anchor>
           </w:drawing>
         </mc:Choice>
-        <mc:Fallback xmlns:w16se="http://schemas.microsoft.com/office/word/2015/wordml/symex" xmlns:cx1="http://schemas.microsoft.com/office/drawing/2015/9/8/chartex" xmlns:cx="http://schemas.microsoft.com/office/drawing/2014/chartex">
+        <mc:Fallback>
           <w:pict>
             <v:group w14:anchorId="3F1B63AE" id="Group 3" o:spid="_x0000_s1026" style="position:absolute;margin-left:92.3pt;margin-top:747.25pt;width:427.8pt;height:0;z-index:-251659264;mso-position-horizontal-relative:page;mso-position-vertical-relative:page" coordorigin="1846,14945" coordsize="8556,0" o:gfxdata="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">
               <v:shape id="Freeform 4" o:spid="_x0000_s1027" style="position:absolute;left:1846;top:14945;width:8556;height:0;visibility:visible;mso-wrap-style:square;v-text-anchor:top" coordsize="8556,0" o:gfxdata="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" path="m,l8556,e" filled="f" strokeweight=".82pt">
@@ -16282,6 +16397,7 @@
     <w:r>
       <w:rPr>
         <w:noProof/>
+        <w:lang w:val="bg-BG" w:eastAsia="bg-BG"/>
       </w:rPr>
       <mc:AlternateContent>
         <mc:Choice Requires="wps">
@@ -16486,7 +16602,7 @@
             </wp:anchor>
           </w:drawing>
         </mc:Choice>
-        <mc:Fallback xmlns:w16se="http://schemas.microsoft.com/office/word/2015/wordml/symex" xmlns:cx1="http://schemas.microsoft.com/office/drawing/2015/9/8/chartex" xmlns:cx="http://schemas.microsoft.com/office/drawing/2014/chartex">
+        <mc:Fallback>
           <w:pict>
             <v:shapetype id="_x0000_t202" coordsize="21600,21600" o:spt="202" path="m,l,21600r21600,l21600,xe">
               <v:stroke joinstyle="miter"/>
@@ -16634,6 +16750,7 @@
     <w:r>
       <w:rPr>
         <w:noProof/>
+        <w:lang w:val="bg-BG" w:eastAsia="bg-BG"/>
       </w:rPr>
       <mc:AlternateContent>
         <mc:Choice Requires="wps">
@@ -16782,10 +16899,6 @@
         </mc:Choice>
         <mc:Fallback>
           <w:pict>
-            <v:shapetype id="_x0000_t202" coordsize="21600,21600" o:spt="202" path="m,l,21600r21600,l21600,xe">
-              <v:stroke joinstyle="miter"/>
-              <v:path gradientshapeok="t" o:connecttype="rect"/>
-            </v:shapetype>
             <v:shape id="Text Box 1" o:spid="_x0000_s1028" type="#_x0000_t202" style="position:absolute;margin-left:481.7pt;margin-top:749.1pt;width:37.7pt;height:11.4pt;z-index:-251657216;visibility:visible;mso-wrap-style:square;mso-width-percent:0;mso-height-percent:0;mso-wrap-distance-left:9pt;mso-wrap-distance-top:0;mso-wrap-distance-right:9pt;mso-wrap-distance-bottom:0;mso-position-horizontal:absolute;mso-position-horizontal-relative:page;mso-position-vertical:absolute;mso-position-vertical-relative:page;mso-width-percent:0;mso-height-percent:0;mso-width-relative:page;mso-height-relative:page;v-text-anchor:top" o:gfxdata="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" filled="f" stroked="f">
               <v:textbox inset="0,0,0,0">
                 <w:txbxContent>
@@ -16872,7 +16985,7 @@
 </file>
 
 <file path=word/footnotes.xml><?xml version="1.0" encoding="utf-8"?>
-<w:footnotes xmlns:wpc="http://schemas.microsoft.com/office/word/2010/wordprocessingCanvas" xmlns:mc="http://schemas.openxmlformats.org/markup-compatibility/2006" xmlns:o="urn:schemas-microsoft-com:office:office" xmlns:r="http://schemas.openxmlformats.org/officeDocument/2006/relationships" xmlns:m="http://schemas.openxmlformats.org/officeDocument/2006/math" xmlns:v="urn:schemas-microsoft-com:vml" xmlns:wp14="http://schemas.microsoft.com/office/word/2010/wordprocessingDrawing" xmlns:wp="http://schemas.openxmlformats.org/drawingml/2006/wordprocessingDrawing" xmlns:w10="urn:schemas-microsoft-com:office:word" xmlns:w="http://schemas.openxmlformats.org/wordprocessingml/2006/main" xmlns:w14="http://schemas.microsoft.com/office/word/2010/wordml" xmlns:w15="http://schemas.microsoft.com/office/word/2012/wordml" xmlns:wpg="http://schemas.microsoft.com/office/word/2010/wordprocessingGroup" xmlns:wpi="http://schemas.microsoft.com/office/word/2010/wordprocessingInk" xmlns:wne="http://schemas.microsoft.com/office/word/2006/wordml" xmlns:wps="http://schemas.microsoft.com/office/word/2010/wordprocessingShape" mc:Ignorable="w14 w15 wp14">
+<w:footnotes xmlns:wpc="http://schemas.microsoft.com/office/word/2010/wordprocessingCanvas" xmlns:cx="http://schemas.microsoft.com/office/drawing/2014/chartex" xmlns:cx1="http://schemas.microsoft.com/office/drawing/2015/9/8/chartex" xmlns:mc="http://schemas.openxmlformats.org/markup-compatibility/2006" xmlns:o="urn:schemas-microsoft-com:office:office" xmlns:r="http://schemas.openxmlformats.org/officeDocument/2006/relationships" xmlns:m="http://schemas.openxmlformats.org/officeDocument/2006/math" xmlns:v="urn:schemas-microsoft-com:vml" xmlns:wp14="http://schemas.microsoft.com/office/word/2010/wordprocessingDrawing" xmlns:wp="http://schemas.openxmlformats.org/drawingml/2006/wordprocessingDrawing" xmlns:w10="urn:schemas-microsoft-com:office:word" xmlns:w="http://schemas.openxmlformats.org/wordprocessingml/2006/main" xmlns:w14="http://schemas.microsoft.com/office/word/2010/wordml" xmlns:w15="http://schemas.microsoft.com/office/word/2012/wordml" xmlns:w16se="http://schemas.microsoft.com/office/word/2015/wordml/symex" xmlns:wpg="http://schemas.microsoft.com/office/word/2010/wordprocessingGroup" xmlns:wpi="http://schemas.microsoft.com/office/word/2010/wordprocessingInk" xmlns:wne="http://schemas.microsoft.com/office/word/2006/wordml" xmlns:wps="http://schemas.microsoft.com/office/word/2010/wordprocessingShape" mc:Ignorable="w14 w15 w16se wp14">
   <w:footnote w:type="separator" w:id="-1">
     <w:p>
       <w:r>
@@ -16891,7 +17004,7 @@
 </file>
 
 <file path=word/header1.xml><?xml version="1.0" encoding="utf-8"?>
-<w:hdr xmlns:wpc="http://schemas.microsoft.com/office/word/2010/wordprocessingCanvas" xmlns:mc="http://schemas.openxmlformats.org/markup-compatibility/2006" xmlns:o="urn:schemas-microsoft-com:office:office" xmlns:r="http://schemas.openxmlformats.org/officeDocument/2006/relationships" xmlns:m="http://schemas.openxmlformats.org/officeDocument/2006/math" xmlns:v="urn:schemas-microsoft-com:vml" xmlns:wp14="http://schemas.microsoft.com/office/word/2010/wordprocessingDrawing" xmlns:wp="http://schemas.openxmlformats.org/drawingml/2006/wordprocessingDrawing" xmlns:w10="urn:schemas-microsoft-com:office:word" xmlns:w="http://schemas.openxmlformats.org/wordprocessingml/2006/main" xmlns:w14="http://schemas.microsoft.com/office/word/2010/wordml" xmlns:w15="http://schemas.microsoft.com/office/word/2012/wordml" xmlns:wpg="http://schemas.microsoft.com/office/word/2010/wordprocessingGroup" xmlns:wpi="http://schemas.microsoft.com/office/word/2010/wordprocessingInk" xmlns:wne="http://schemas.microsoft.com/office/word/2006/wordml" xmlns:wps="http://schemas.microsoft.com/office/word/2010/wordprocessingShape" mc:Ignorable="w14 w15 wp14">
+<w:hdr xmlns:wpc="http://schemas.microsoft.com/office/word/2010/wordprocessingCanvas" xmlns:cx="http://schemas.microsoft.com/office/drawing/2014/chartex" xmlns:cx1="http://schemas.microsoft.com/office/drawing/2015/9/8/chartex" xmlns:mc="http://schemas.openxmlformats.org/markup-compatibility/2006" xmlns:o="urn:schemas-microsoft-com:office:office" xmlns:r="http://schemas.openxmlformats.org/officeDocument/2006/relationships" xmlns:m="http://schemas.openxmlformats.org/officeDocument/2006/math" xmlns:v="urn:schemas-microsoft-com:vml" xmlns:wp14="http://schemas.microsoft.com/office/word/2010/wordprocessingDrawing" xmlns:wp="http://schemas.openxmlformats.org/drawingml/2006/wordprocessingDrawing" xmlns:w10="urn:schemas-microsoft-com:office:word" xmlns:w="http://schemas.openxmlformats.org/wordprocessingml/2006/main" xmlns:w14="http://schemas.microsoft.com/office/word/2010/wordml" xmlns:w15="http://schemas.microsoft.com/office/word/2012/wordml" xmlns:w16se="http://schemas.microsoft.com/office/word/2015/wordml/symex" xmlns:wpg="http://schemas.microsoft.com/office/word/2010/wordprocessingGroup" xmlns:wpi="http://schemas.microsoft.com/office/word/2010/wordprocessingInk" xmlns:wne="http://schemas.microsoft.com/office/word/2006/wordml" xmlns:wps="http://schemas.microsoft.com/office/word/2010/wordprocessingShape" mc:Ignorable="w14 w15 w16se wp14">
   <w:p>
     <w:pPr>
       <w:tabs>
@@ -16903,6 +17016,7 @@
     <w:r>
       <w:rPr>
         <w:noProof/>
+        <w:lang w:val="bg-BG" w:eastAsia="bg-BG"/>
       </w:rPr>
       <mc:AlternateContent>
         <mc:Choice Requires="wps">
@@ -16975,6 +17089,7 @@
                               <w:rFonts w:eastAsia="Arial"/>
                               <w:noProof/>
                               <w:szCs w:val="26"/>
+                              <w:lang w:val="bg-BG" w:eastAsia="bg-BG"/>
                             </w:rPr>
                             <w:drawing>
                               <wp:inline distT="0" distB="0" distL="0" distR="0">
@@ -17038,7 +17153,7 @@
             </wp:anchor>
           </w:drawing>
         </mc:Choice>
-        <mc:Fallback xmlns:w16se="http://schemas.microsoft.com/office/word/2015/wordml/symex" xmlns:cx1="http://schemas.microsoft.com/office/drawing/2015/9/8/chartex" xmlns:cx="http://schemas.microsoft.com/office/drawing/2014/chartex">
+        <mc:Fallback>
           <w:pict>
             <v:shapetype id="_x0000_t202" coordsize="21600,21600" o:spt="202" path="m,l,21600r21600,l21600,xe">
               <v:stroke joinstyle="miter"/>
@@ -17080,7 +17195,7 @@
                                   </pic:cNvPicPr>
                                 </pic:nvPicPr>
                                 <pic:blipFill>
-                                  <a:blip r:embed="rId2">
+                                  <a:blip r:embed="rId1">
                                     <a:extLst>
                                       <a:ext uri="{28A0092B-C50C-407E-A947-70E740481C1C}">
                                         <a14:useLocalDpi xmlns:a14="http://schemas.microsoft.com/office/drawing/2010/main" val="0"/>
@@ -17140,8 +17255,8 @@
 </file>
 
 <file path=word/numbering.xml><?xml version="1.0" encoding="utf-8"?>
-<w:numbering xmlns:wpc="http://schemas.microsoft.com/office/word/2010/wordprocessingCanvas" xmlns:mc="http://schemas.openxmlformats.org/markup-compatibility/2006" xmlns:o="urn:schemas-microsoft-com:office:office" xmlns:r="http://schemas.openxmlformats.org/officeDocument/2006/relationships" xmlns:m="http://schemas.openxmlformats.org/officeDocument/2006/math" xmlns:v="urn:schemas-microsoft-com:vml" xmlns:wp14="http://schemas.microsoft.com/office/word/2010/wordprocessingDrawing" xmlns:wp="http://schemas.openxmlformats.org/drawingml/2006/wordprocessingDrawing" xmlns:w10="urn:schemas-microsoft-com:office:word" xmlns:w="http://schemas.openxmlformats.org/wordprocessingml/2006/main" xmlns:w14="http://schemas.microsoft.com/office/word/2010/wordml" xmlns:w15="http://schemas.microsoft.com/office/word/2012/wordml" xmlns:wpg="http://schemas.microsoft.com/office/word/2010/wordprocessingGroup" xmlns:wpi="http://schemas.microsoft.com/office/word/2010/wordprocessingInk" xmlns:wne="http://schemas.microsoft.com/office/word/2006/wordml" xmlns:wps="http://schemas.microsoft.com/office/word/2010/wordprocessingShape" mc:Ignorable="w14 w15 wp14">
-  <w:abstractNum w:abstractNumId="0">
+<w:numbering xmlns:wpc="http://schemas.microsoft.com/office/word/2010/wordprocessingCanvas" xmlns:cx="http://schemas.microsoft.com/office/drawing/2014/chartex" xmlns:cx1="http://schemas.microsoft.com/office/drawing/2015/9/8/chartex" xmlns:mc="http://schemas.openxmlformats.org/markup-compatibility/2006" xmlns:o="urn:schemas-microsoft-com:office:office" xmlns:r="http://schemas.openxmlformats.org/officeDocument/2006/relationships" xmlns:m="http://schemas.openxmlformats.org/officeDocument/2006/math" xmlns:v="urn:schemas-microsoft-com:vml" xmlns:wp14="http://schemas.microsoft.com/office/word/2010/wordprocessingDrawing" xmlns:wp="http://schemas.openxmlformats.org/drawingml/2006/wordprocessingDrawing" xmlns:w10="urn:schemas-microsoft-com:office:word" xmlns:w="http://schemas.openxmlformats.org/wordprocessingml/2006/main" xmlns:w14="http://schemas.microsoft.com/office/word/2010/wordml" xmlns:w15="http://schemas.microsoft.com/office/word/2012/wordml" xmlns:w16se="http://schemas.microsoft.com/office/word/2015/wordml/symex" xmlns:wpg="http://schemas.microsoft.com/office/word/2010/wordprocessingGroup" xmlns:wpi="http://schemas.microsoft.com/office/word/2010/wordprocessingInk" xmlns:wne="http://schemas.microsoft.com/office/word/2006/wordml" xmlns:wps="http://schemas.microsoft.com/office/word/2010/wordprocessingShape" mc:Ignorable="w14 w15 w16se wp14">
+  <w:abstractNum w:abstractNumId="0" w15:restartNumberingAfterBreak="0">
     <w:nsid w:val="05676C72"/>
     <w:multiLevelType w:val="hybridMultilevel"/>
     <w:tmpl w:val="39D64A1C"/>
@@ -17254,17 +17369,17 @@
       </w:rPr>
     </w:lvl>
   </w:abstractNum>
-  <w:abstractNum w:abstractNumId="1">
-    <w:nsid w:val="2349509D"/>
+  <w:abstractNum w:abstractNumId="1" w15:restartNumberingAfterBreak="0">
+    <w:nsid w:val="0EAE4DE1"/>
     <w:multiLevelType w:val="hybridMultilevel"/>
-    <w:tmpl w:val="C24A208C"/>
+    <w:tmpl w:val="D6889C2C"/>
     <w:lvl w:ilvl="0" w:tplc="04020001">
       <w:start w:val="1"/>
       <w:numFmt w:val="bullet"/>
       <w:lvlText w:val=""/>
       <w:lvlJc w:val="left"/>
       <w:pPr>
-        <w:ind w:left="1428" w:hanging="360"/>
+        <w:ind w:left="1552" w:hanging="360"/>
       </w:pPr>
       <w:rPr>
         <w:rFonts w:ascii="Symbol" w:hAnsi="Symbol" w:hint="default"/>
@@ -17276,7 +17391,7 @@
       <w:lvlText w:val="o"/>
       <w:lvlJc w:val="left"/>
       <w:pPr>
-        <w:ind w:left="2148" w:hanging="360"/>
+        <w:ind w:left="2272" w:hanging="360"/>
       </w:pPr>
       <w:rPr>
         <w:rFonts w:ascii="Courier New" w:hAnsi="Courier New" w:cs="Courier New" w:hint="default"/>
@@ -17288,7 +17403,7 @@
       <w:lvlText w:val=""/>
       <w:lvlJc w:val="left"/>
       <w:pPr>
-        <w:ind w:left="2868" w:hanging="360"/>
+        <w:ind w:left="2992" w:hanging="360"/>
       </w:pPr>
       <w:rPr>
         <w:rFonts w:ascii="Wingdings" w:hAnsi="Wingdings" w:hint="default"/>
@@ -17300,7 +17415,7 @@
       <w:lvlText w:val=""/>
       <w:lvlJc w:val="left"/>
       <w:pPr>
-        <w:ind w:left="3588" w:hanging="360"/>
+        <w:ind w:left="3712" w:hanging="360"/>
       </w:pPr>
       <w:rPr>
         <w:rFonts w:ascii="Symbol" w:hAnsi="Symbol" w:hint="default"/>
@@ -17312,7 +17427,7 @@
       <w:lvlText w:val="o"/>
       <w:lvlJc w:val="left"/>
       <w:pPr>
-        <w:ind w:left="4308" w:hanging="360"/>
+        <w:ind w:left="4432" w:hanging="360"/>
       </w:pPr>
       <w:rPr>
         <w:rFonts w:ascii="Courier New" w:hAnsi="Courier New" w:cs="Courier New" w:hint="default"/>
@@ -17324,7 +17439,7 @@
       <w:lvlText w:val=""/>
       <w:lvlJc w:val="left"/>
       <w:pPr>
-        <w:ind w:left="5028" w:hanging="360"/>
+        <w:ind w:left="5152" w:hanging="360"/>
       </w:pPr>
       <w:rPr>
         <w:rFonts w:ascii="Wingdings" w:hAnsi="Wingdings" w:hint="default"/>
@@ -17336,7 +17451,7 @@
       <w:lvlText w:val=""/>
       <w:lvlJc w:val="left"/>
       <w:pPr>
-        <w:ind w:left="5748" w:hanging="360"/>
+        <w:ind w:left="5872" w:hanging="360"/>
       </w:pPr>
       <w:rPr>
         <w:rFonts w:ascii="Symbol" w:hAnsi="Symbol" w:hint="default"/>
@@ -17348,7 +17463,7 @@
       <w:lvlText w:val="o"/>
       <w:lvlJc w:val="left"/>
       <w:pPr>
-        <w:ind w:left="6468" w:hanging="360"/>
+        <w:ind w:left="6592" w:hanging="360"/>
       </w:pPr>
       <w:rPr>
         <w:rFonts w:ascii="Courier New" w:hAnsi="Courier New" w:cs="Courier New" w:hint="default"/>
@@ -17360,14 +17475,127 @@
       <w:lvlText w:val=""/>
       <w:lvlJc w:val="left"/>
       <w:pPr>
-        <w:ind w:left="7188" w:hanging="360"/>
+        <w:ind w:left="7312" w:hanging="360"/>
       </w:pPr>
       <w:rPr>
         <w:rFonts w:ascii="Wingdings" w:hAnsi="Wingdings" w:hint="default"/>
       </w:rPr>
     </w:lvl>
   </w:abstractNum>
-  <w:abstractNum w:abstractNumId="2">
+  <w:abstractNum w:abstractNumId="2" w15:restartNumberingAfterBreak="0">
+    <w:nsid w:val="2349509D"/>
+    <w:multiLevelType w:val="hybridMultilevel"/>
+    <w:tmpl w:val="C24A208C"/>
+    <w:lvl w:ilvl="0" w:tplc="04020001">
+      <w:start w:val="1"/>
+      <w:numFmt w:val="bullet"/>
+      <w:lvlText w:val=""/>
+      <w:lvlJc w:val="left"/>
+      <w:pPr>
+        <w:ind w:left="1428" w:hanging="360"/>
+      </w:pPr>
+      <w:rPr>
+        <w:rFonts w:ascii="Symbol" w:hAnsi="Symbol" w:hint="default"/>
+      </w:rPr>
+    </w:lvl>
+    <w:lvl w:ilvl="1" w:tplc="04020003" w:tentative="1">
+      <w:start w:val="1"/>
+      <w:numFmt w:val="bullet"/>
+      <w:lvlText w:val="o"/>
+      <w:lvlJc w:val="left"/>
+      <w:pPr>
+        <w:ind w:left="2148" w:hanging="360"/>
+      </w:pPr>
+      <w:rPr>
+        <w:rFonts w:ascii="Courier New" w:hAnsi="Courier New" w:cs="Courier New" w:hint="default"/>
+      </w:rPr>
+    </w:lvl>
+    <w:lvl w:ilvl="2" w:tplc="04020005" w:tentative="1">
+      <w:start w:val="1"/>
+      <w:numFmt w:val="bullet"/>
+      <w:lvlText w:val=""/>
+      <w:lvlJc w:val="left"/>
+      <w:pPr>
+        <w:ind w:left="2868" w:hanging="360"/>
+      </w:pPr>
+      <w:rPr>
+        <w:rFonts w:ascii="Wingdings" w:hAnsi="Wingdings" w:hint="default"/>
+      </w:rPr>
+    </w:lvl>
+    <w:lvl w:ilvl="3" w:tplc="04020001" w:tentative="1">
+      <w:start w:val="1"/>
+      <w:numFmt w:val="bullet"/>
+      <w:lvlText w:val=""/>
+      <w:lvlJc w:val="left"/>
+      <w:pPr>
+        <w:ind w:left="3588" w:hanging="360"/>
+      </w:pPr>
+      <w:rPr>
+        <w:rFonts w:ascii="Symbol" w:hAnsi="Symbol" w:hint="default"/>
+      </w:rPr>
+    </w:lvl>
+    <w:lvl w:ilvl="4" w:tplc="04020003" w:tentative="1">
+      <w:start w:val="1"/>
+      <w:numFmt w:val="bullet"/>
+      <w:lvlText w:val="o"/>
+      <w:lvlJc w:val="left"/>
+      <w:pPr>
+        <w:ind w:left="4308" w:hanging="360"/>
+      </w:pPr>
+      <w:rPr>
+        <w:rFonts w:ascii="Courier New" w:hAnsi="Courier New" w:cs="Courier New" w:hint="default"/>
+      </w:rPr>
+    </w:lvl>
+    <w:lvl w:ilvl="5" w:tplc="04020005" w:tentative="1">
+      <w:start w:val="1"/>
+      <w:numFmt w:val="bullet"/>
+      <w:lvlText w:val=""/>
+      <w:lvlJc w:val="left"/>
+      <w:pPr>
+        <w:ind w:left="5028" w:hanging="360"/>
+      </w:pPr>
+      <w:rPr>
+        <w:rFonts w:ascii="Wingdings" w:hAnsi="Wingdings" w:hint="default"/>
+      </w:rPr>
+    </w:lvl>
+    <w:lvl w:ilvl="6" w:tplc="04020001" w:tentative="1">
+      <w:start w:val="1"/>
+      <w:numFmt w:val="bullet"/>
+      <w:lvlText w:val=""/>
+      <w:lvlJc w:val="left"/>
+      <w:pPr>
+        <w:ind w:left="5748" w:hanging="360"/>
+      </w:pPr>
+      <w:rPr>
+        <w:rFonts w:ascii="Symbol" w:hAnsi="Symbol" w:hint="default"/>
+      </w:rPr>
+    </w:lvl>
+    <w:lvl w:ilvl="7" w:tplc="04020003" w:tentative="1">
+      <w:start w:val="1"/>
+      <w:numFmt w:val="bullet"/>
+      <w:lvlText w:val="o"/>
+      <w:lvlJc w:val="left"/>
+      <w:pPr>
+        <w:ind w:left="6468" w:hanging="360"/>
+      </w:pPr>
+      <w:rPr>
+        <w:rFonts w:ascii="Courier New" w:hAnsi="Courier New" w:cs="Courier New" w:hint="default"/>
+      </w:rPr>
+    </w:lvl>
+    <w:lvl w:ilvl="8" w:tplc="04020005" w:tentative="1">
+      <w:start w:val="1"/>
+      <w:numFmt w:val="bullet"/>
+      <w:lvlText w:val=""/>
+      <w:lvlJc w:val="left"/>
+      <w:pPr>
+        <w:ind w:left="7188" w:hanging="360"/>
+      </w:pPr>
+      <w:rPr>
+        <w:rFonts w:ascii="Wingdings" w:hAnsi="Wingdings" w:hint="default"/>
+      </w:rPr>
+    </w:lvl>
+  </w:abstractNum>
+  <w:abstractNum w:abstractNumId="3" w15:restartNumberingAfterBreak="0">
     <w:nsid w:val="2FED4770"/>
     <w:multiLevelType w:val="hybridMultilevel"/>
     <w:tmpl w:val="254084C6"/>
@@ -17458,7 +17686,7 @@
       </w:pPr>
     </w:lvl>
   </w:abstractNum>
-  <w:abstractNum w:abstractNumId="3">
+  <w:abstractNum w:abstractNumId="4" w15:restartNumberingAfterBreak="0">
     <w:nsid w:val="37EF7FD3"/>
     <w:multiLevelType w:val="hybridMultilevel"/>
     <w:tmpl w:val="26865A12"/>
@@ -17571,7 +17799,7 @@
       </w:rPr>
     </w:lvl>
   </w:abstractNum>
-  <w:abstractNum w:abstractNumId="4">
+  <w:abstractNum w:abstractNumId="5" w15:restartNumberingAfterBreak="0">
     <w:nsid w:val="39C87DC5"/>
     <w:multiLevelType w:val="hybridMultilevel"/>
     <w:tmpl w:val="817ACB9C"/>
@@ -17684,7 +17912,7 @@
       </w:rPr>
     </w:lvl>
   </w:abstractNum>
-  <w:abstractNum w:abstractNumId="5">
+  <w:abstractNum w:abstractNumId="6" w15:restartNumberingAfterBreak="0">
     <w:nsid w:val="43CA5FDE"/>
     <w:multiLevelType w:val="hybridMultilevel"/>
     <w:tmpl w:val="0AB42038"/>
@@ -17797,7 +18025,7 @@
       </w:rPr>
     </w:lvl>
   </w:abstractNum>
-  <w:abstractNum w:abstractNumId="6">
+  <w:abstractNum w:abstractNumId="7" w15:restartNumberingAfterBreak="0">
     <w:nsid w:val="47BF3F65"/>
     <w:multiLevelType w:val="hybridMultilevel"/>
     <w:tmpl w:val="78B4298C"/>
@@ -17910,17 +18138,17 @@
       </w:rPr>
     </w:lvl>
   </w:abstractNum>
-  <w:abstractNum w:abstractNumId="7">
-    <w:nsid w:val="4E4034B1"/>
+  <w:abstractNum w:abstractNumId="8" w15:restartNumberingAfterBreak="0">
+    <w:nsid w:val="47C506A6"/>
     <w:multiLevelType w:val="hybridMultilevel"/>
-    <w:tmpl w:val="3666440E"/>
+    <w:tmpl w:val="84AC61D6"/>
     <w:lvl w:ilvl="0" w:tplc="04020001">
       <w:start w:val="1"/>
       <w:numFmt w:val="bullet"/>
       <w:lvlText w:val=""/>
       <w:lvlJc w:val="left"/>
       <w:pPr>
-        <w:ind w:left="720" w:hanging="360"/>
+        <w:ind w:left="1552" w:hanging="360"/>
       </w:pPr>
       <w:rPr>
         <w:rFonts w:ascii="Symbol" w:hAnsi="Symbol" w:hint="default"/>
@@ -17932,7 +18160,7 @@
       <w:lvlText w:val="o"/>
       <w:lvlJc w:val="left"/>
       <w:pPr>
-        <w:ind w:left="1440" w:hanging="360"/>
+        <w:ind w:left="2272" w:hanging="360"/>
       </w:pPr>
       <w:rPr>
         <w:rFonts w:ascii="Courier New" w:hAnsi="Courier New" w:cs="Courier New" w:hint="default"/>
@@ -17944,7 +18172,7 @@
       <w:lvlText w:val=""/>
       <w:lvlJc w:val="left"/>
       <w:pPr>
-        <w:ind w:left="2160" w:hanging="360"/>
+        <w:ind w:left="2992" w:hanging="360"/>
       </w:pPr>
       <w:rPr>
         <w:rFonts w:ascii="Wingdings" w:hAnsi="Wingdings" w:hint="default"/>
@@ -17956,7 +18184,7 @@
       <w:lvlText w:val=""/>
       <w:lvlJc w:val="left"/>
       <w:pPr>
-        <w:ind w:left="2880" w:hanging="360"/>
+        <w:ind w:left="3712" w:hanging="360"/>
       </w:pPr>
       <w:rPr>
         <w:rFonts w:ascii="Symbol" w:hAnsi="Symbol" w:hint="default"/>
@@ -17968,7 +18196,7 @@
       <w:lvlText w:val="o"/>
       <w:lvlJc w:val="left"/>
       <w:pPr>
-        <w:ind w:left="3600" w:hanging="360"/>
+        <w:ind w:left="4432" w:hanging="360"/>
       </w:pPr>
       <w:rPr>
         <w:rFonts w:ascii="Courier New" w:hAnsi="Courier New" w:cs="Courier New" w:hint="default"/>
@@ -17980,7 +18208,7 @@
       <w:lvlText w:val=""/>
       <w:lvlJc w:val="left"/>
       <w:pPr>
-        <w:ind w:left="4320" w:hanging="360"/>
+        <w:ind w:left="5152" w:hanging="360"/>
       </w:pPr>
       <w:rPr>
         <w:rFonts w:ascii="Wingdings" w:hAnsi="Wingdings" w:hint="default"/>
@@ -17992,7 +18220,7 @@
       <w:lvlText w:val=""/>
       <w:lvlJc w:val="left"/>
       <w:pPr>
-        <w:ind w:left="5040" w:hanging="360"/>
+        <w:ind w:left="5872" w:hanging="360"/>
       </w:pPr>
       <w:rPr>
         <w:rFonts w:ascii="Symbol" w:hAnsi="Symbol" w:hint="default"/>
@@ -18004,7 +18232,7 @@
       <w:lvlText w:val="o"/>
       <w:lvlJc w:val="left"/>
       <w:pPr>
-        <w:ind w:left="5760" w:hanging="360"/>
+        <w:ind w:left="6592" w:hanging="360"/>
       </w:pPr>
       <w:rPr>
         <w:rFonts w:ascii="Courier New" w:hAnsi="Courier New" w:cs="Courier New" w:hint="default"/>
@@ -18016,24 +18244,24 @@
       <w:lvlText w:val=""/>
       <w:lvlJc w:val="left"/>
       <w:pPr>
-        <w:ind w:left="6480" w:hanging="360"/>
+        <w:ind w:left="7312" w:hanging="360"/>
       </w:pPr>
       <w:rPr>
         <w:rFonts w:ascii="Wingdings" w:hAnsi="Wingdings" w:hint="default"/>
       </w:rPr>
     </w:lvl>
   </w:abstractNum>
-  <w:abstractNum w:abstractNumId="8">
-    <w:nsid w:val="56AA0413"/>
+  <w:abstractNum w:abstractNumId="9" w15:restartNumberingAfterBreak="0">
+    <w:nsid w:val="4E4034B1"/>
     <w:multiLevelType w:val="hybridMultilevel"/>
-    <w:tmpl w:val="DC9CE312"/>
+    <w:tmpl w:val="3666440E"/>
     <w:lvl w:ilvl="0" w:tplc="04020001">
       <w:start w:val="1"/>
       <w:numFmt w:val="bullet"/>
       <w:lvlText w:val=""/>
       <w:lvlJc w:val="left"/>
       <w:pPr>
-        <w:ind w:left="1506" w:hanging="360"/>
+        <w:ind w:left="720" w:hanging="360"/>
       </w:pPr>
       <w:rPr>
         <w:rFonts w:ascii="Symbol" w:hAnsi="Symbol" w:hint="default"/>
@@ -18045,7 +18273,7 @@
       <w:lvlText w:val="o"/>
       <w:lvlJc w:val="left"/>
       <w:pPr>
-        <w:ind w:left="2160" w:hanging="360"/>
+        <w:ind w:left="1440" w:hanging="360"/>
       </w:pPr>
       <w:rPr>
         <w:rFonts w:ascii="Courier New" w:hAnsi="Courier New" w:cs="Courier New" w:hint="default"/>
@@ -18057,7 +18285,7 @@
       <w:lvlText w:val=""/>
       <w:lvlJc w:val="left"/>
       <w:pPr>
-        <w:ind w:left="2880" w:hanging="360"/>
+        <w:ind w:left="2160" w:hanging="360"/>
       </w:pPr>
       <w:rPr>
         <w:rFonts w:ascii="Wingdings" w:hAnsi="Wingdings" w:hint="default"/>
@@ -18069,7 +18297,7 @@
       <w:lvlText w:val=""/>
       <w:lvlJc w:val="left"/>
       <w:pPr>
-        <w:ind w:left="3600" w:hanging="360"/>
+        <w:ind w:left="2880" w:hanging="360"/>
       </w:pPr>
       <w:rPr>
         <w:rFonts w:ascii="Symbol" w:hAnsi="Symbol" w:hint="default"/>
@@ -18081,7 +18309,7 @@
       <w:lvlText w:val="o"/>
       <w:lvlJc w:val="left"/>
       <w:pPr>
-        <w:ind w:left="4320" w:hanging="360"/>
+        <w:ind w:left="3600" w:hanging="360"/>
       </w:pPr>
       <w:rPr>
         <w:rFonts w:ascii="Courier New" w:hAnsi="Courier New" w:cs="Courier New" w:hint="default"/>
@@ -18093,7 +18321,7 @@
       <w:lvlText w:val=""/>
       <w:lvlJc w:val="left"/>
       <w:pPr>
-        <w:ind w:left="5040" w:hanging="360"/>
+        <w:ind w:left="4320" w:hanging="360"/>
       </w:pPr>
       <w:rPr>
         <w:rFonts w:ascii="Wingdings" w:hAnsi="Wingdings" w:hint="default"/>
@@ -18105,7 +18333,7 @@
       <w:lvlText w:val=""/>
       <w:lvlJc w:val="left"/>
       <w:pPr>
-        <w:ind w:left="5760" w:hanging="360"/>
+        <w:ind w:left="5040" w:hanging="360"/>
       </w:pPr>
       <w:rPr>
         <w:rFonts w:ascii="Symbol" w:hAnsi="Symbol" w:hint="default"/>
@@ -18117,7 +18345,7 @@
       <w:lvlText w:val="o"/>
       <w:lvlJc w:val="left"/>
       <w:pPr>
-        <w:ind w:left="6480" w:hanging="360"/>
+        <w:ind w:left="5760" w:hanging="360"/>
       </w:pPr>
       <w:rPr>
         <w:rFonts w:ascii="Courier New" w:hAnsi="Courier New" w:cs="Courier New" w:hint="default"/>
@@ -18129,24 +18357,24 @@
       <w:lvlText w:val=""/>
       <w:lvlJc w:val="left"/>
       <w:pPr>
-        <w:ind w:left="7200" w:hanging="360"/>
+        <w:ind w:left="6480" w:hanging="360"/>
       </w:pPr>
       <w:rPr>
         <w:rFonts w:ascii="Wingdings" w:hAnsi="Wingdings" w:hint="default"/>
       </w:rPr>
     </w:lvl>
   </w:abstractNum>
-  <w:abstractNum w:abstractNumId="9">
-    <w:nsid w:val="60492A54"/>
+  <w:abstractNum w:abstractNumId="10" w15:restartNumberingAfterBreak="0">
+    <w:nsid w:val="56AA0413"/>
     <w:multiLevelType w:val="hybridMultilevel"/>
-    <w:tmpl w:val="3A8C57B8"/>
+    <w:tmpl w:val="DC9CE312"/>
     <w:lvl w:ilvl="0" w:tplc="04020001">
       <w:start w:val="1"/>
       <w:numFmt w:val="bullet"/>
       <w:lvlText w:val=""/>
       <w:lvlJc w:val="left"/>
       <w:pPr>
-        <w:ind w:left="720" w:hanging="360"/>
+        <w:ind w:left="1506" w:hanging="360"/>
       </w:pPr>
       <w:rPr>
         <w:rFonts w:ascii="Symbol" w:hAnsi="Symbol" w:hint="default"/>
@@ -18158,7 +18386,7 @@
       <w:lvlText w:val="o"/>
       <w:lvlJc w:val="left"/>
       <w:pPr>
-        <w:ind w:left="1440" w:hanging="360"/>
+        <w:ind w:left="2160" w:hanging="360"/>
       </w:pPr>
       <w:rPr>
         <w:rFonts w:ascii="Courier New" w:hAnsi="Courier New" w:cs="Courier New" w:hint="default"/>
@@ -18170,7 +18398,7 @@
       <w:lvlText w:val=""/>
       <w:lvlJc w:val="left"/>
       <w:pPr>
-        <w:ind w:left="2160" w:hanging="360"/>
+        <w:ind w:left="2880" w:hanging="360"/>
       </w:pPr>
       <w:rPr>
         <w:rFonts w:ascii="Wingdings" w:hAnsi="Wingdings" w:hint="default"/>
@@ -18182,7 +18410,7 @@
       <w:lvlText w:val=""/>
       <w:lvlJc w:val="left"/>
       <w:pPr>
-        <w:ind w:left="2880" w:hanging="360"/>
+        <w:ind w:left="3600" w:hanging="360"/>
       </w:pPr>
       <w:rPr>
         <w:rFonts w:ascii="Symbol" w:hAnsi="Symbol" w:hint="default"/>
@@ -18194,7 +18422,7 @@
       <w:lvlText w:val="o"/>
       <w:lvlJc w:val="left"/>
       <w:pPr>
-        <w:ind w:left="3600" w:hanging="360"/>
+        <w:ind w:left="4320" w:hanging="360"/>
       </w:pPr>
       <w:rPr>
         <w:rFonts w:ascii="Courier New" w:hAnsi="Courier New" w:cs="Courier New" w:hint="default"/>
@@ -18206,7 +18434,7 @@
       <w:lvlText w:val=""/>
       <w:lvlJc w:val="left"/>
       <w:pPr>
-        <w:ind w:left="4320" w:hanging="360"/>
+        <w:ind w:left="5040" w:hanging="360"/>
       </w:pPr>
       <w:rPr>
         <w:rFonts w:ascii="Wingdings" w:hAnsi="Wingdings" w:hint="default"/>
@@ -18218,7 +18446,7 @@
       <w:lvlText w:val=""/>
       <w:lvlJc w:val="left"/>
       <w:pPr>
-        <w:ind w:left="5040" w:hanging="360"/>
+        <w:ind w:left="5760" w:hanging="360"/>
       </w:pPr>
       <w:rPr>
         <w:rFonts w:ascii="Symbol" w:hAnsi="Symbol" w:hint="default"/>
@@ -18230,7 +18458,7 @@
       <w:lvlText w:val="o"/>
       <w:lvlJc w:val="left"/>
       <w:pPr>
-        <w:ind w:left="5760" w:hanging="360"/>
+        <w:ind w:left="6480" w:hanging="360"/>
       </w:pPr>
       <w:rPr>
         <w:rFonts w:ascii="Courier New" w:hAnsi="Courier New" w:cs="Courier New" w:hint="default"/>
@@ -18242,14 +18470,240 @@
       <w:lvlText w:val=""/>
       <w:lvlJc w:val="left"/>
       <w:pPr>
-        <w:ind w:left="6480" w:hanging="360"/>
+        <w:ind w:left="7200" w:hanging="360"/>
       </w:pPr>
       <w:rPr>
         <w:rFonts w:ascii="Wingdings" w:hAnsi="Wingdings" w:hint="default"/>
       </w:rPr>
     </w:lvl>
   </w:abstractNum>
-  <w:abstractNum w:abstractNumId="10">
+  <w:abstractNum w:abstractNumId="11" w15:restartNumberingAfterBreak="0">
+    <w:nsid w:val="59277881"/>
+    <w:multiLevelType w:val="hybridMultilevel"/>
+    <w:tmpl w:val="8BDE50C4"/>
+    <w:lvl w:ilvl="0" w:tplc="04020001">
+      <w:start w:val="1"/>
+      <w:numFmt w:val="bullet"/>
+      <w:lvlText w:val=""/>
+      <w:lvlJc w:val="left"/>
+      <w:pPr>
+        <w:ind w:left="1428" w:hanging="360"/>
+      </w:pPr>
+      <w:rPr>
+        <w:rFonts w:ascii="Symbol" w:hAnsi="Symbol" w:hint="default"/>
+      </w:rPr>
+    </w:lvl>
+    <w:lvl w:ilvl="1" w:tplc="04020003" w:tentative="1">
+      <w:start w:val="1"/>
+      <w:numFmt w:val="bullet"/>
+      <w:lvlText w:val="o"/>
+      <w:lvlJc w:val="left"/>
+      <w:pPr>
+        <w:ind w:left="2148" w:hanging="360"/>
+      </w:pPr>
+      <w:rPr>
+        <w:rFonts w:ascii="Courier New" w:hAnsi="Courier New" w:cs="Courier New" w:hint="default"/>
+      </w:rPr>
+    </w:lvl>
+    <w:lvl w:ilvl="2" w:tplc="04020005" w:tentative="1">
+      <w:start w:val="1"/>
+      <w:numFmt w:val="bullet"/>
+      <w:lvlText w:val=""/>
+      <w:lvlJc w:val="left"/>
+      <w:pPr>
+        <w:ind w:left="2868" w:hanging="360"/>
+      </w:pPr>
+      <w:rPr>
+        <w:rFonts w:ascii="Wingdings" w:hAnsi="Wingdings" w:hint="default"/>
+      </w:rPr>
+    </w:lvl>
+    <w:lvl w:ilvl="3" w:tplc="04020001" w:tentative="1">
+      <w:start w:val="1"/>
+      <w:numFmt w:val="bullet"/>
+      <w:lvlText w:val=""/>
+      <w:lvlJc w:val="left"/>
+      <w:pPr>
+        <w:ind w:left="3588" w:hanging="360"/>
+      </w:pPr>
+      <w:rPr>
+        <w:rFonts w:ascii="Symbol" w:hAnsi="Symbol" w:hint="default"/>
+      </w:rPr>
+    </w:lvl>
+    <w:lvl w:ilvl="4" w:tplc="04020003" w:tentative="1">
+      <w:start w:val="1"/>
+      <w:numFmt w:val="bullet"/>
+      <w:lvlText w:val="o"/>
+      <w:lvlJc w:val="left"/>
+      <w:pPr>
+        <w:ind w:left="4308" w:hanging="360"/>
+      </w:pPr>
+      <w:rPr>
+        <w:rFonts w:ascii="Courier New" w:hAnsi="Courier New" w:cs="Courier New" w:hint="default"/>
+      </w:rPr>
+    </w:lvl>
+    <w:lvl w:ilvl="5" w:tplc="04020005" w:tentative="1">
+      <w:start w:val="1"/>
+      <w:numFmt w:val="bullet"/>
+      <w:lvlText w:val=""/>
+      <w:lvlJc w:val="left"/>
+      <w:pPr>
+        <w:ind w:left="5028" w:hanging="360"/>
+      </w:pPr>
+      <w:rPr>
+        <w:rFonts w:ascii="Wingdings" w:hAnsi="Wingdings" w:hint="default"/>
+      </w:rPr>
+    </w:lvl>
+    <w:lvl w:ilvl="6" w:tplc="04020001" w:tentative="1">
+      <w:start w:val="1"/>
+      <w:numFmt w:val="bullet"/>
+      <w:lvlText w:val=""/>
+      <w:lvlJc w:val="left"/>
+      <w:pPr>
+        <w:ind w:left="5748" w:hanging="360"/>
+      </w:pPr>
+      <w:rPr>
+        <w:rFonts w:ascii="Symbol" w:hAnsi="Symbol" w:hint="default"/>
+      </w:rPr>
+    </w:lvl>
+    <w:lvl w:ilvl="7" w:tplc="04020003" w:tentative="1">
+      <w:start w:val="1"/>
+      <w:numFmt w:val="bullet"/>
+      <w:lvlText w:val="o"/>
+      <w:lvlJc w:val="left"/>
+      <w:pPr>
+        <w:ind w:left="6468" w:hanging="360"/>
+      </w:pPr>
+      <w:rPr>
+        <w:rFonts w:ascii="Courier New" w:hAnsi="Courier New" w:cs="Courier New" w:hint="default"/>
+      </w:rPr>
+    </w:lvl>
+    <w:lvl w:ilvl="8" w:tplc="04020005" w:tentative="1">
+      <w:start w:val="1"/>
+      <w:numFmt w:val="bullet"/>
+      <w:lvlText w:val=""/>
+      <w:lvlJc w:val="left"/>
+      <w:pPr>
+        <w:ind w:left="7188" w:hanging="360"/>
+      </w:pPr>
+      <w:rPr>
+        <w:rFonts w:ascii="Wingdings" w:hAnsi="Wingdings" w:hint="default"/>
+      </w:rPr>
+    </w:lvl>
+  </w:abstractNum>
+  <w:abstractNum w:abstractNumId="12" w15:restartNumberingAfterBreak="0">
+    <w:nsid w:val="60492A54"/>
+    <w:multiLevelType w:val="hybridMultilevel"/>
+    <w:tmpl w:val="3A8C57B8"/>
+    <w:lvl w:ilvl="0" w:tplc="04020001">
+      <w:start w:val="1"/>
+      <w:numFmt w:val="bullet"/>
+      <w:lvlText w:val=""/>
+      <w:lvlJc w:val="left"/>
+      <w:pPr>
+        <w:ind w:left="720" w:hanging="360"/>
+      </w:pPr>
+      <w:rPr>
+        <w:rFonts w:ascii="Symbol" w:hAnsi="Symbol" w:hint="default"/>
+      </w:rPr>
+    </w:lvl>
+    <w:lvl w:ilvl="1" w:tplc="04020003" w:tentative="1">
+      <w:start w:val="1"/>
+      <w:numFmt w:val="bullet"/>
+      <w:lvlText w:val="o"/>
+      <w:lvlJc w:val="left"/>
+      <w:pPr>
+        <w:ind w:left="1440" w:hanging="360"/>
+      </w:pPr>
+      <w:rPr>
+        <w:rFonts w:ascii="Courier New" w:hAnsi="Courier New" w:cs="Courier New" w:hint="default"/>
+      </w:rPr>
+    </w:lvl>
+    <w:lvl w:ilvl="2" w:tplc="04020005" w:tentative="1">
+      <w:start w:val="1"/>
+      <w:numFmt w:val="bullet"/>
+      <w:lvlText w:val=""/>
+      <w:lvlJc w:val="left"/>
+      <w:pPr>
+        <w:ind w:left="2160" w:hanging="360"/>
+      </w:pPr>
+      <w:rPr>
+        <w:rFonts w:ascii="Wingdings" w:hAnsi="Wingdings" w:hint="default"/>
+      </w:rPr>
+    </w:lvl>
+    <w:lvl w:ilvl="3" w:tplc="04020001" w:tentative="1">
+      <w:start w:val="1"/>
+      <w:numFmt w:val="bullet"/>
+      <w:lvlText w:val=""/>
+      <w:lvlJc w:val="left"/>
+      <w:pPr>
+        <w:ind w:left="2880" w:hanging="360"/>
+      </w:pPr>
+      <w:rPr>
+        <w:rFonts w:ascii="Symbol" w:hAnsi="Symbol" w:hint="default"/>
+      </w:rPr>
+    </w:lvl>
+    <w:lvl w:ilvl="4" w:tplc="04020003" w:tentative="1">
+      <w:start w:val="1"/>
+      <w:numFmt w:val="bullet"/>
+      <w:lvlText w:val="o"/>
+      <w:lvlJc w:val="left"/>
+      <w:pPr>
+        <w:ind w:left="3600" w:hanging="360"/>
+      </w:pPr>
+      <w:rPr>
+        <w:rFonts w:ascii="Courier New" w:hAnsi="Courier New" w:cs="Courier New" w:hint="default"/>
+      </w:rPr>
+    </w:lvl>
+    <w:lvl w:ilvl="5" w:tplc="04020005" w:tentative="1">
+      <w:start w:val="1"/>
+      <w:numFmt w:val="bullet"/>
+      <w:lvlText w:val=""/>
+      <w:lvlJc w:val="left"/>
+      <w:pPr>
+        <w:ind w:left="4320" w:hanging="360"/>
+      </w:pPr>
+      <w:rPr>
+        <w:rFonts w:ascii="Wingdings" w:hAnsi="Wingdings" w:hint="default"/>
+      </w:rPr>
+    </w:lvl>
+    <w:lvl w:ilvl="6" w:tplc="04020001" w:tentative="1">
+      <w:start w:val="1"/>
+      <w:numFmt w:val="bullet"/>
+      <w:lvlText w:val=""/>
+      <w:lvlJc w:val="left"/>
+      <w:pPr>
+        <w:ind w:left="5040" w:hanging="360"/>
+      </w:pPr>
+      <w:rPr>
+        <w:rFonts w:ascii="Symbol" w:hAnsi="Symbol" w:hint="default"/>
+      </w:rPr>
+    </w:lvl>
+    <w:lvl w:ilvl="7" w:tplc="04020003" w:tentative="1">
+      <w:start w:val="1"/>
+      <w:numFmt w:val="bullet"/>
+      <w:lvlText w:val="o"/>
+      <w:lvlJc w:val="left"/>
+      <w:pPr>
+        <w:ind w:left="5760" w:hanging="360"/>
+      </w:pPr>
+      <w:rPr>
+        <w:rFonts w:ascii="Courier New" w:hAnsi="Courier New" w:cs="Courier New" w:hint="default"/>
+      </w:rPr>
+    </w:lvl>
+    <w:lvl w:ilvl="8" w:tplc="04020005" w:tentative="1">
+      <w:start w:val="1"/>
+      <w:numFmt w:val="bullet"/>
+      <w:lvlText w:val=""/>
+      <w:lvlJc w:val="left"/>
+      <w:pPr>
+        <w:ind w:left="6480" w:hanging="360"/>
+      </w:pPr>
+      <w:rPr>
+        <w:rFonts w:ascii="Wingdings" w:hAnsi="Wingdings" w:hint="default"/>
+      </w:rPr>
+    </w:lvl>
+  </w:abstractNum>
+  <w:abstractNum w:abstractNumId="13" w15:restartNumberingAfterBreak="0">
     <w:nsid w:val="67D637CE"/>
     <w:multiLevelType w:val="hybridMultilevel"/>
     <w:tmpl w:val="16CAB846"/>
@@ -18335,7 +18789,7 @@
       </w:pPr>
     </w:lvl>
   </w:abstractNum>
-  <w:abstractNum w:abstractNumId="11">
+  <w:abstractNum w:abstractNumId="14" w15:restartNumberingAfterBreak="0">
     <w:nsid w:val="6A5F7FCB"/>
     <w:multiLevelType w:val="hybridMultilevel"/>
     <w:tmpl w:val="4A1A2EA0"/>
@@ -18448,7 +18902,7 @@
       </w:rPr>
     </w:lvl>
   </w:abstractNum>
-  <w:abstractNum w:abstractNumId="12">
+  <w:abstractNum w:abstractNumId="15" w15:restartNumberingAfterBreak="0">
     <w:nsid w:val="6A737A66"/>
     <w:multiLevelType w:val="multilevel"/>
     <w:tmpl w:val="F286AD6C"/>
@@ -18570,7 +19024,7 @@
       </w:pPr>
     </w:lvl>
   </w:abstractNum>
-  <w:abstractNum w:abstractNumId="13">
+  <w:abstractNum w:abstractNumId="16" w15:restartNumberingAfterBreak="0">
     <w:nsid w:val="6DCF6468"/>
     <w:multiLevelType w:val="hybridMultilevel"/>
     <w:tmpl w:val="ABE29B1C"/>
@@ -18660,7 +19114,7 @@
       </w:pPr>
     </w:lvl>
   </w:abstractNum>
-  <w:abstractNum w:abstractNumId="14">
+  <w:abstractNum w:abstractNumId="17" w15:restartNumberingAfterBreak="0">
     <w:nsid w:val="6E450FD1"/>
     <w:multiLevelType w:val="hybridMultilevel"/>
     <w:tmpl w:val="E946A6A8"/>
@@ -18773,7 +19227,7 @@
       </w:rPr>
     </w:lvl>
   </w:abstractNum>
-  <w:abstractNum w:abstractNumId="15">
+  <w:abstractNum w:abstractNumId="18" w15:restartNumberingAfterBreak="0">
     <w:nsid w:val="727660CA"/>
     <w:multiLevelType w:val="hybridMultilevel"/>
     <w:tmpl w:val="E3B4F3BA"/>
@@ -18886,7 +19340,7 @@
       </w:rPr>
     </w:lvl>
   </w:abstractNum>
-  <w:abstractNum w:abstractNumId="16">
+  <w:abstractNum w:abstractNumId="19" w15:restartNumberingAfterBreak="0">
     <w:nsid w:val="77F83CFE"/>
     <w:multiLevelType w:val="hybridMultilevel"/>
     <w:tmpl w:val="462217CE"/>
@@ -18999,7 +19453,7 @@
       </w:rPr>
     </w:lvl>
   </w:abstractNum>
-  <w:abstractNum w:abstractNumId="17">
+  <w:abstractNum w:abstractNumId="20" w15:restartNumberingAfterBreak="0">
     <w:nsid w:val="7C1800D0"/>
     <w:multiLevelType w:val="hybridMultilevel"/>
     <w:tmpl w:val="169A67FE"/>
@@ -19112,65 +19566,190 @@
       </w:rPr>
     </w:lvl>
   </w:abstractNum>
+  <w:abstractNum w:abstractNumId="21" w15:restartNumberingAfterBreak="0">
+    <w:nsid w:val="7CFA5D48"/>
+    <w:multiLevelType w:val="hybridMultilevel"/>
+    <w:tmpl w:val="B4103E02"/>
+    <w:lvl w:ilvl="0" w:tplc="04020001">
+      <w:start w:val="1"/>
+      <w:numFmt w:val="bullet"/>
+      <w:lvlText w:val=""/>
+      <w:lvlJc w:val="left"/>
+      <w:pPr>
+        <w:ind w:left="1552" w:hanging="360"/>
+      </w:pPr>
+      <w:rPr>
+        <w:rFonts w:ascii="Symbol" w:hAnsi="Symbol" w:hint="default"/>
+      </w:rPr>
+    </w:lvl>
+    <w:lvl w:ilvl="1" w:tplc="04020003" w:tentative="1">
+      <w:start w:val="1"/>
+      <w:numFmt w:val="bullet"/>
+      <w:lvlText w:val="o"/>
+      <w:lvlJc w:val="left"/>
+      <w:pPr>
+        <w:ind w:left="2272" w:hanging="360"/>
+      </w:pPr>
+      <w:rPr>
+        <w:rFonts w:ascii="Courier New" w:hAnsi="Courier New" w:cs="Courier New" w:hint="default"/>
+      </w:rPr>
+    </w:lvl>
+    <w:lvl w:ilvl="2" w:tplc="04020005" w:tentative="1">
+      <w:start w:val="1"/>
+      <w:numFmt w:val="bullet"/>
+      <w:lvlText w:val=""/>
+      <w:lvlJc w:val="left"/>
+      <w:pPr>
+        <w:ind w:left="2992" w:hanging="360"/>
+      </w:pPr>
+      <w:rPr>
+        <w:rFonts w:ascii="Wingdings" w:hAnsi="Wingdings" w:hint="default"/>
+      </w:rPr>
+    </w:lvl>
+    <w:lvl w:ilvl="3" w:tplc="04020001" w:tentative="1">
+      <w:start w:val="1"/>
+      <w:numFmt w:val="bullet"/>
+      <w:lvlText w:val=""/>
+      <w:lvlJc w:val="left"/>
+      <w:pPr>
+        <w:ind w:left="3712" w:hanging="360"/>
+      </w:pPr>
+      <w:rPr>
+        <w:rFonts w:ascii="Symbol" w:hAnsi="Symbol" w:hint="default"/>
+      </w:rPr>
+    </w:lvl>
+    <w:lvl w:ilvl="4" w:tplc="04020003" w:tentative="1">
+      <w:start w:val="1"/>
+      <w:numFmt w:val="bullet"/>
+      <w:lvlText w:val="o"/>
+      <w:lvlJc w:val="left"/>
+      <w:pPr>
+        <w:ind w:left="4432" w:hanging="360"/>
+      </w:pPr>
+      <w:rPr>
+        <w:rFonts w:ascii="Courier New" w:hAnsi="Courier New" w:cs="Courier New" w:hint="default"/>
+      </w:rPr>
+    </w:lvl>
+    <w:lvl w:ilvl="5" w:tplc="04020005" w:tentative="1">
+      <w:start w:val="1"/>
+      <w:numFmt w:val="bullet"/>
+      <w:lvlText w:val=""/>
+      <w:lvlJc w:val="left"/>
+      <w:pPr>
+        <w:ind w:left="5152" w:hanging="360"/>
+      </w:pPr>
+      <w:rPr>
+        <w:rFonts w:ascii="Wingdings" w:hAnsi="Wingdings" w:hint="default"/>
+      </w:rPr>
+    </w:lvl>
+    <w:lvl w:ilvl="6" w:tplc="04020001" w:tentative="1">
+      <w:start w:val="1"/>
+      <w:numFmt w:val="bullet"/>
+      <w:lvlText w:val=""/>
+      <w:lvlJc w:val="left"/>
+      <w:pPr>
+        <w:ind w:left="5872" w:hanging="360"/>
+      </w:pPr>
+      <w:rPr>
+        <w:rFonts w:ascii="Symbol" w:hAnsi="Symbol" w:hint="default"/>
+      </w:rPr>
+    </w:lvl>
+    <w:lvl w:ilvl="7" w:tplc="04020003" w:tentative="1">
+      <w:start w:val="1"/>
+      <w:numFmt w:val="bullet"/>
+      <w:lvlText w:val="o"/>
+      <w:lvlJc w:val="left"/>
+      <w:pPr>
+        <w:ind w:left="6592" w:hanging="360"/>
+      </w:pPr>
+      <w:rPr>
+        <w:rFonts w:ascii="Courier New" w:hAnsi="Courier New" w:cs="Courier New" w:hint="default"/>
+      </w:rPr>
+    </w:lvl>
+    <w:lvl w:ilvl="8" w:tplc="04020005" w:tentative="1">
+      <w:start w:val="1"/>
+      <w:numFmt w:val="bullet"/>
+      <w:lvlText w:val=""/>
+      <w:lvlJc w:val="left"/>
+      <w:pPr>
+        <w:ind w:left="7312" w:hanging="360"/>
+      </w:pPr>
+      <w:rPr>
+        <w:rFonts w:ascii="Wingdings" w:hAnsi="Wingdings" w:hint="default"/>
+      </w:rPr>
+    </w:lvl>
+  </w:abstractNum>
   <w:num w:numId="1">
+    <w:abstractNumId w:val="15"/>
+  </w:num>
+  <w:num w:numId="2">
+    <w:abstractNumId w:val="13"/>
+  </w:num>
+  <w:num w:numId="3">
+    <w:abstractNumId w:val="20"/>
+  </w:num>
+  <w:num w:numId="4">
+    <w:abstractNumId w:val="14"/>
+  </w:num>
+  <w:num w:numId="5">
+    <w:abstractNumId w:val="18"/>
+  </w:num>
+  <w:num w:numId="6">
     <w:abstractNumId w:val="12"/>
   </w:num>
-  <w:num w:numId="2">
-    <w:abstractNumId w:val="10"/>
+  <w:num w:numId="7">
+    <w:abstractNumId w:val="5"/>
   </w:num>
-  <w:num w:numId="3">
+  <w:num w:numId="8">
     <w:abstractNumId w:val="17"/>
   </w:num>
-  <w:num w:numId="4">
-    <w:abstractNumId w:val="11"/>
-  </w:num>
-  <w:num w:numId="5">
-    <w:abstractNumId w:val="15"/>
-  </w:num>
-  <w:num w:numId="6">
-    <w:abstractNumId w:val="9"/>
-  </w:num>
-  <w:num w:numId="7">
-    <w:abstractNumId w:val="4"/>
-  </w:num>
-  <w:num w:numId="8">
-    <w:abstractNumId w:val="14"/>
-  </w:num>
   <w:num w:numId="9">
-    <w:abstractNumId w:val="6"/>
+    <w:abstractNumId w:val="7"/>
   </w:num>
   <w:num w:numId="10">
     <w:abstractNumId w:val="0"/>
   </w:num>
   <w:num w:numId="11">
-    <w:abstractNumId w:val="5"/>
+    <w:abstractNumId w:val="6"/>
   </w:num>
   <w:num w:numId="12">
-    <w:abstractNumId w:val="13"/>
+    <w:abstractNumId w:val="16"/>
   </w:num>
   <w:num w:numId="13">
+    <w:abstractNumId w:val="3"/>
+  </w:num>
+  <w:num w:numId="14">
+    <w:abstractNumId w:val="9"/>
+  </w:num>
+  <w:num w:numId="15">
+    <w:abstractNumId w:val="10"/>
+  </w:num>
+  <w:num w:numId="16">
+    <w:abstractNumId w:val="19"/>
+  </w:num>
+  <w:num w:numId="17">
+    <w:abstractNumId w:val="4"/>
+  </w:num>
+  <w:num w:numId="18">
     <w:abstractNumId w:val="2"/>
   </w:num>
-  <w:num w:numId="14">
-    <w:abstractNumId w:val="7"/>
+  <w:num w:numId="19">
+    <w:abstractNumId w:val="21"/>
   </w:num>
-  <w:num w:numId="15">
+  <w:num w:numId="20">
     <w:abstractNumId w:val="8"/>
   </w:num>
-  <w:num w:numId="16">
-    <w:abstractNumId w:val="16"/>
+  <w:num w:numId="21">
+    <w:abstractNumId w:val="1"/>
   </w:num>
-  <w:num w:numId="17">
-    <w:abstractNumId w:val="3"/>
-  </w:num>
-  <w:num w:numId="18">
-    <w:abstractNumId w:val="1"/>
+  <w:num w:numId="22">
+    <w:abstractNumId w:val="11"/>
   </w:num>
 </w:numbering>
 </file>
 
 <file path=word/styles.xml><?xml version="1.0" encoding="utf-8"?>
-<w:styles xmlns:mc="http://schemas.openxmlformats.org/markup-compatibility/2006" xmlns:r="http://schemas.openxmlformats.org/officeDocument/2006/relationships" xmlns:w="http://schemas.openxmlformats.org/wordprocessingml/2006/main" xmlns:w14="http://schemas.microsoft.com/office/word/2010/wordml" xmlns:w15="http://schemas.microsoft.com/office/word/2012/wordml" mc:Ignorable="w14 w15">
+<w:styles xmlns:mc="http://schemas.openxmlformats.org/markup-compatibility/2006" xmlns:r="http://schemas.openxmlformats.org/officeDocument/2006/relationships" xmlns:w="http://schemas.openxmlformats.org/wordprocessingml/2006/main" xmlns:w14="http://schemas.microsoft.com/office/word/2010/wordml" xmlns:w15="http://schemas.microsoft.com/office/word/2012/wordml" xmlns:w16se="http://schemas.microsoft.com/office/word/2015/wordml/symex" mc:Ignorable="w14 w15 w16se">
   <w:docDefaults>
     <w:rPrDefault>
       <w:rPr>
@@ -19556,7 +20135,7 @@
   <w:style w:type="paragraph" w:default="1" w:styleId="Normal">
     <w:name w:val="Normal"/>
     <w:qFormat/>
-    <w:rsid w:val="00800F63"/>
+    <w:rsid w:val="00EB7EA7"/>
   </w:style>
   <w:style w:type="paragraph" w:styleId="Heading1">
     <w:name w:val="heading 1"/>
@@ -20466,7 +21045,7 @@
 </file>
 
 <file path=customXml/itemProps1.xml><?xml version="1.0" encoding="utf-8"?>
-<ds:datastoreItem xmlns:ds="http://schemas.openxmlformats.org/officeDocument/2006/customXml" ds:itemID="{8857FB01-37F2-4B95-BEF7-BEDD672ABFF9}">
+<ds:datastoreItem xmlns:ds="http://schemas.openxmlformats.org/officeDocument/2006/customXml" ds:itemID="{09C3F26F-5550-4F27-B7BE-1B4FA8FFC726}">
   <ds:schemaRefs>
     <ds:schemaRef ds:uri="http://schemas.openxmlformats.org/officeDocument/2006/bibliography"/>
   </ds:schemaRefs>

</xml_diff>

<commit_message>
Small fixes in Test plan
</commit_message>
<xml_diff>
--- a/06.Test Plan/TALSv.5.7(build 20151119.44a964b)_MasterTestPlan.docx
+++ b/06.Test Plan/TALSv.5.7(build 20151119.44a964b)_MasterTestPlan.docx
@@ -1,6 +1,6 @@
 
 <file path=word/document.xml><?xml version="1.0" encoding="utf-8"?>
-<w:document xmlns:wpc="http://schemas.microsoft.com/office/word/2010/wordprocessingCanvas" xmlns:cx="http://schemas.microsoft.com/office/drawing/2014/chartex" xmlns:cx1="http://schemas.microsoft.com/office/drawing/2015/9/8/chartex" xmlns:mc="http://schemas.openxmlformats.org/markup-compatibility/2006" xmlns:o="urn:schemas-microsoft-com:office:office" xmlns:r="http://schemas.openxmlformats.org/officeDocument/2006/relationships" xmlns:m="http://schemas.openxmlformats.org/officeDocument/2006/math" xmlns:v="urn:schemas-microsoft-com:vml" xmlns:wp14="http://schemas.microsoft.com/office/word/2010/wordprocessingDrawing" xmlns:wp="http://schemas.openxmlformats.org/drawingml/2006/wordprocessingDrawing" xmlns:w10="urn:schemas-microsoft-com:office:word" xmlns:w="http://schemas.openxmlformats.org/wordprocessingml/2006/main" xmlns:w14="http://schemas.microsoft.com/office/word/2010/wordml" xmlns:w15="http://schemas.microsoft.com/office/word/2012/wordml" xmlns:w16se="http://schemas.microsoft.com/office/word/2015/wordml/symex" xmlns:wpg="http://schemas.microsoft.com/office/word/2010/wordprocessingGroup" xmlns:wpi="http://schemas.microsoft.com/office/word/2010/wordprocessingInk" xmlns:wne="http://schemas.microsoft.com/office/word/2006/wordml" xmlns:wps="http://schemas.microsoft.com/office/word/2010/wordprocessingShape" mc:Ignorable="w14 w15 w16se wp14">
+<w:document xmlns:wpc="http://schemas.microsoft.com/office/word/2010/wordprocessingCanvas" xmlns:mc="http://schemas.openxmlformats.org/markup-compatibility/2006" xmlns:o="urn:schemas-microsoft-com:office:office" xmlns:r="http://schemas.openxmlformats.org/officeDocument/2006/relationships" xmlns:m="http://schemas.openxmlformats.org/officeDocument/2006/math" xmlns:v="urn:schemas-microsoft-com:vml" xmlns:wp14="http://schemas.microsoft.com/office/word/2010/wordprocessingDrawing" xmlns:wp="http://schemas.openxmlformats.org/drawingml/2006/wordprocessingDrawing" xmlns:w10="urn:schemas-microsoft-com:office:word" xmlns:w="http://schemas.openxmlformats.org/wordprocessingml/2006/main" xmlns:w14="http://schemas.microsoft.com/office/word/2010/wordml" xmlns:w15="http://schemas.microsoft.com/office/word/2012/wordml" xmlns:wpg="http://schemas.microsoft.com/office/word/2010/wordprocessingGroup" xmlns:wpi="http://schemas.microsoft.com/office/word/2010/wordprocessingInk" xmlns:wne="http://schemas.microsoft.com/office/word/2006/wordml" xmlns:wps="http://schemas.microsoft.com/office/word/2010/wordprocessingShape" mc:Ignorable="w14 w15 wp14">
   <w:body>
     <w:p>
       <w:pPr>
@@ -3544,7 +3544,6 @@
                 <w:lang w:val="bg-BG" w:eastAsia="bg-BG"/>
               </w:rPr>
             </w:pPr>
-            <w:proofErr w:type="spellStart"/>
             <w:r>
               <w:rPr>
                 <w:rFonts w:ascii="Calibri" w:hAnsi="Calibri"/>
@@ -3553,40 +3552,7 @@
                 <w:szCs w:val="28"/>
                 <w:lang w:val="bg-BG" w:eastAsia="bg-BG"/>
               </w:rPr>
-              <w:t>Revision</w:t>
-            </w:r>
-            <w:proofErr w:type="spellEnd"/>
-            <w:r>
-              <w:rPr>
-                <w:rFonts w:ascii="Calibri" w:hAnsi="Calibri"/>
-                <w:color w:val="000000"/>
-                <w:sz w:val="28"/>
-                <w:szCs w:val="28"/>
-                <w:lang w:val="bg-BG" w:eastAsia="bg-BG"/>
-              </w:rPr>
-              <w:t xml:space="preserve"> </w:t>
-            </w:r>
-            <w:proofErr w:type="spellStart"/>
-            <w:r>
-              <w:rPr>
-                <w:rFonts w:ascii="Calibri" w:hAnsi="Calibri"/>
-                <w:color w:val="000000"/>
-                <w:sz w:val="28"/>
-                <w:szCs w:val="28"/>
-                <w:lang w:val="bg-BG" w:eastAsia="bg-BG"/>
-              </w:rPr>
-              <w:t>History</w:t>
-            </w:r>
-            <w:proofErr w:type="spellEnd"/>
-            <w:r>
-              <w:rPr>
-                <w:rFonts w:ascii="Calibri" w:hAnsi="Calibri"/>
-                <w:color w:val="000000"/>
-                <w:sz w:val="28"/>
-                <w:szCs w:val="28"/>
-                <w:lang w:val="bg-BG" w:eastAsia="bg-BG"/>
-              </w:rPr>
-              <w:t xml:space="preserve"> ……………………………………………………………..</w:t>
+              <w:t>Revision History ……………………………………………………………..</w:t>
             </w:r>
           </w:p>
         </w:tc>
@@ -9403,17 +9369,7 @@
           <w:sz w:val="28"/>
           <w:szCs w:val="28"/>
         </w:rPr>
-        <w:t xml:space="preserve"> </w:t>
-      </w:r>
-      <w:r>
-        <w:rPr>
-          <w:rFonts w:asciiTheme="minorHAnsi" w:hAnsiTheme="minorHAnsi"/>
-          <w:b/>
-          <w:i/>
-          <w:sz w:val="28"/>
-          <w:szCs w:val="28"/>
-        </w:rPr>
-        <w:t>Entry/Exit Criteria</w:t>
+        <w:t xml:space="preserve"> Entry/Exit Criteria</w:t>
       </w:r>
     </w:p>
     <w:p>
@@ -9511,17 +9467,7 @@
           <w:sz w:val="28"/>
           <w:szCs w:val="28"/>
         </w:rPr>
-        <w:t>9</w:t>
-      </w:r>
-      <w:r>
-        <w:rPr>
-          <w:rFonts w:asciiTheme="minorHAnsi" w:hAnsiTheme="minorHAnsi"/>
-          <w:b/>
-          <w:i/>
-          <w:sz w:val="28"/>
-          <w:szCs w:val="28"/>
-        </w:rPr>
-        <w:t>.2</w:t>
+        <w:t>9.2</w:t>
       </w:r>
       <w:r>
         <w:rPr>
@@ -9541,17 +9487,7 @@
           <w:sz w:val="28"/>
           <w:szCs w:val="28"/>
         </w:rPr>
-        <w:t xml:space="preserve"> </w:t>
-      </w:r>
-      <w:r>
-        <w:rPr>
-          <w:rFonts w:asciiTheme="minorHAnsi" w:hAnsiTheme="minorHAnsi"/>
-          <w:b/>
-          <w:i/>
-          <w:sz w:val="28"/>
-          <w:szCs w:val="28"/>
-        </w:rPr>
-        <w:t xml:space="preserve">Defect Severity Classification </w:t>
+        <w:t xml:space="preserve"> Defect Severity Classification </w:t>
       </w:r>
     </w:p>
     <w:p>
@@ -9688,17 +9624,7 @@
           <w:sz w:val="28"/>
           <w:szCs w:val="28"/>
         </w:rPr>
-        <w:t>9</w:t>
-      </w:r>
-      <w:r>
-        <w:rPr>
-          <w:rFonts w:asciiTheme="minorHAnsi" w:hAnsiTheme="minorHAnsi"/>
-          <w:b/>
-          <w:i/>
-          <w:sz w:val="28"/>
-          <w:szCs w:val="28"/>
-        </w:rPr>
-        <w:t>.3</w:t>
+        <w:t>9.3</w:t>
       </w:r>
       <w:r>
         <w:rPr>
@@ -9718,27 +9644,7 @@
           <w:sz w:val="28"/>
           <w:szCs w:val="28"/>
         </w:rPr>
-        <w:t xml:space="preserve"> Defect </w:t>
-      </w:r>
-      <w:r>
-        <w:rPr>
-          <w:rFonts w:asciiTheme="minorHAnsi" w:hAnsiTheme="minorHAnsi"/>
-          <w:b/>
-          <w:i/>
-          <w:sz w:val="28"/>
-          <w:szCs w:val="28"/>
-        </w:rPr>
-        <w:t>Priority</w:t>
-      </w:r>
-      <w:r>
-        <w:rPr>
-          <w:rFonts w:asciiTheme="minorHAnsi" w:hAnsiTheme="minorHAnsi"/>
-          <w:b/>
-          <w:i/>
-          <w:sz w:val="28"/>
-          <w:szCs w:val="28"/>
-        </w:rPr>
-        <w:t xml:space="preserve"> Classification</w:t>
+        <w:t xml:space="preserve"> Defect Priority Classification</w:t>
       </w:r>
     </w:p>
     <w:p>
@@ -9805,7 +9711,14 @@
           <w:rFonts w:asciiTheme="minorHAnsi" w:hAnsiTheme="minorHAnsi"/>
           <w:sz w:val="28"/>
         </w:rPr>
-        <w:t>High: Must be fixed in any of the upcoming builds but should be</w:t>
+        <w:t>High: Must be fixed in any of the upcoming builds but sho</w:t>
+      </w:r>
+      <w:r>
+        <w:rPr>
+          <w:rFonts w:asciiTheme="minorHAnsi" w:hAnsiTheme="minorHAnsi"/>
+          <w:sz w:val="28"/>
+        </w:rPr>
+        <w:t>uld be included in the release.</w:t>
       </w:r>
     </w:p>
     <w:p>
@@ -9829,14 +9742,14 @@
           <w:rFonts w:asciiTheme="minorHAnsi" w:hAnsiTheme="minorHAnsi"/>
           <w:sz w:val="28"/>
         </w:rPr>
-        <w:t>High: Must be fixed in any of the upcoming builds but sho</w:t>
-      </w:r>
-      <w:r>
-        <w:rPr>
-          <w:rFonts w:asciiTheme="minorHAnsi" w:hAnsiTheme="minorHAnsi"/>
-          <w:sz w:val="28"/>
-        </w:rPr>
-        <w:t>uld be included in the release.</w:t>
+        <w:t>Medium: May be fixed after the</w:t>
+      </w:r>
+      <w:r>
+        <w:rPr>
+          <w:rFonts w:asciiTheme="minorHAnsi" w:hAnsiTheme="minorHAnsi"/>
+          <w:sz w:val="28"/>
+        </w:rPr>
+        <w:t xml:space="preserve"> release / in the next release.</w:t>
       </w:r>
     </w:p>
     <w:p>
@@ -9860,37 +9773,6 @@
           <w:rFonts w:asciiTheme="minorHAnsi" w:hAnsiTheme="minorHAnsi"/>
           <w:sz w:val="28"/>
         </w:rPr>
-        <w:t>Medium: May be fixed after the</w:t>
-      </w:r>
-      <w:r>
-        <w:rPr>
-          <w:rFonts w:asciiTheme="minorHAnsi" w:hAnsiTheme="minorHAnsi"/>
-          <w:sz w:val="28"/>
-        </w:rPr>
-        <w:t xml:space="preserve"> release / in the next release.</w:t>
-      </w:r>
-    </w:p>
-    <w:p>
-      <w:pPr>
-        <w:pStyle w:val="ListParagraph"/>
-        <w:numPr>
-          <w:ilvl w:val="0"/>
-          <w:numId w:val="21"/>
-        </w:numPr>
-        <w:spacing w:line="250" w:lineRule="auto"/>
-        <w:ind w:left="697" w:hanging="357"/>
-        <w:rPr>
-          <w:rFonts w:asciiTheme="minorHAnsi" w:hAnsiTheme="minorHAnsi"/>
-          <w:spacing w:val="-2"/>
-          <w:sz w:val="28"/>
-          <w:szCs w:val="28"/>
-        </w:rPr>
-      </w:pPr>
-      <w:r>
-        <w:rPr>
-          <w:rFonts w:asciiTheme="minorHAnsi" w:hAnsiTheme="minorHAnsi"/>
-          <w:sz w:val="28"/>
-        </w:rPr>
         <w:t>Low: May or may not be fixed at all.</w:t>
       </w:r>
       <w:r>
@@ -9918,6 +9800,19 @@
     </w:p>
     <w:p>
       <w:pPr>
+        <w:pStyle w:val="ListParagraph"/>
+        <w:spacing w:line="250" w:lineRule="auto"/>
+        <w:ind w:left="697"/>
+        <w:rPr>
+          <w:rFonts w:asciiTheme="minorHAnsi" w:hAnsiTheme="minorHAnsi"/>
+          <w:spacing w:val="-2"/>
+          <w:sz w:val="28"/>
+          <w:szCs w:val="28"/>
+        </w:rPr>
+      </w:pPr>
+    </w:p>
+    <w:p>
+      <w:pPr>
         <w:spacing w:line="360" w:lineRule="auto"/>
         <w:rPr>
           <w:rFonts w:ascii="Arial" w:eastAsia="Arial" w:hAnsi="Arial" w:cs="Arial"/>
@@ -10405,27 +10300,7 @@
           <w:sz w:val="28"/>
           <w:szCs w:val="28"/>
         </w:rPr>
-        <w:t xml:space="preserve">In general, testing will only stop if the Web </w:t>
-      </w:r>
-      <w:proofErr w:type="gramStart"/>
-      <w:r>
-        <w:rPr>
-          <w:rFonts w:asciiTheme="minorHAnsi" w:hAnsiTheme="minorHAnsi"/>
-          <w:spacing w:val="-1"/>
-          <w:sz w:val="28"/>
-          <w:szCs w:val="28"/>
-        </w:rPr>
-        <w:t>site</w:t>
-      </w:r>
-      <w:proofErr w:type="gramEnd"/>
-      <w:r>
-        <w:rPr>
-          <w:rFonts w:asciiTheme="minorHAnsi" w:hAnsiTheme="minorHAnsi"/>
-          <w:spacing w:val="-1"/>
-          <w:sz w:val="28"/>
-          <w:szCs w:val="28"/>
-        </w:rPr>
-        <w:t xml:space="preserve"> Under Test (WUT) becomes unavailable. If testing is suspended due to the Web site becoming unavailable, testing will be resumed once access to the Web site is reestablished.</w:t>
+        <w:t>In general, testing will only stop if the Web site Under Test (WUT) becomes unavailable. If testing is suspended due to the Web site becoming unavailable, testing will be resumed once access to the Web site is reestablished.</w:t>
       </w:r>
     </w:p>
     <w:p>
@@ -13538,7 +13413,6 @@
           <w:sz w:val="32"/>
         </w:rPr>
       </w:pPr>
-      <w:proofErr w:type="spellStart"/>
       <w:r>
         <w:rPr>
           <w:rFonts w:ascii="Calibri" w:hAnsi="Calibri"/>
@@ -13550,21 +13424,7 @@
           <w:sz w:val="28"/>
           <w:szCs w:val="22"/>
         </w:rPr>
-        <w:t>Web</w:t>
-      </w:r>
-      <w:proofErr w:type="spellEnd"/>
-      <w:r>
-        <w:rPr>
-          <w:rFonts w:ascii="Calibri" w:hAnsi="Calibri"/>
-          <w:b/>
-          <w:bCs/>
-          <w:i/>
-          <w:iCs/>
-          <w:color w:val="000000"/>
-          <w:sz w:val="28"/>
-          <w:szCs w:val="22"/>
-        </w:rPr>
-        <w:t xml:space="preserve"> Server</w:t>
+        <w:t>Web Server</w:t>
       </w:r>
       <w:r>
         <w:rPr>
@@ -13651,67 +13511,7 @@
           <w:sz w:val="28"/>
           <w:szCs w:val="22"/>
         </w:rPr>
-        <w:t xml:space="preserve"> Intel </w:t>
-      </w:r>
-      <w:proofErr w:type="spellStart"/>
-      <w:r>
-        <w:rPr>
-          <w:rFonts w:ascii="Calibri" w:hAnsi="Calibri" w:cs="Segoe UI"/>
-          <w:color w:val="000000"/>
-          <w:sz w:val="28"/>
-          <w:szCs w:val="22"/>
-        </w:rPr>
-        <w:t>Xeon</w:t>
-      </w:r>
-      <w:proofErr w:type="spellEnd"/>
-      <w:r>
-        <w:rPr>
-          <w:rFonts w:ascii="Calibri" w:hAnsi="Calibri" w:cs="Segoe UI"/>
-          <w:color w:val="000000"/>
-          <w:sz w:val="28"/>
-          <w:szCs w:val="22"/>
-        </w:rPr>
-        <w:t xml:space="preserve"> CPU @ 3.10 </w:t>
-      </w:r>
-      <w:proofErr w:type="spellStart"/>
-      <w:r>
-        <w:rPr>
-          <w:rFonts w:ascii="Calibri" w:hAnsi="Calibri" w:cs="Segoe UI"/>
-          <w:color w:val="000000"/>
-          <w:sz w:val="28"/>
-          <w:szCs w:val="22"/>
-        </w:rPr>
-        <w:t>GHz</w:t>
-      </w:r>
-      <w:proofErr w:type="spellEnd"/>
-      <w:r>
-        <w:rPr>
-          <w:rFonts w:ascii="Calibri" w:hAnsi="Calibri" w:cs="Segoe UI"/>
-          <w:color w:val="000000"/>
-          <w:sz w:val="28"/>
-          <w:szCs w:val="22"/>
-        </w:rPr>
-        <w:t xml:space="preserve"> (Quad </w:t>
-      </w:r>
-      <w:proofErr w:type="spellStart"/>
-      <w:r>
-        <w:rPr>
-          <w:rFonts w:ascii="Calibri" w:hAnsi="Calibri" w:cs="Segoe UI"/>
-          <w:color w:val="000000"/>
-          <w:sz w:val="28"/>
-          <w:szCs w:val="22"/>
-        </w:rPr>
-        <w:t>Core</w:t>
-      </w:r>
-      <w:proofErr w:type="spellEnd"/>
-      <w:r>
-        <w:rPr>
-          <w:rFonts w:ascii="Calibri" w:hAnsi="Calibri" w:cs="Segoe UI"/>
-          <w:color w:val="000000"/>
-          <w:sz w:val="28"/>
-          <w:szCs w:val="22"/>
-        </w:rPr>
-        <w:t>)</w:t>
+        <w:t> Intel Xeon CPU @ 3.10 GHz (Quad Core)</w:t>
       </w:r>
     </w:p>
     <w:p>
@@ -13769,7 +13569,6 @@
           <w:sz w:val="32"/>
         </w:rPr>
       </w:pPr>
-      <w:proofErr w:type="spellStart"/>
       <w:r>
         <w:rPr>
           <w:rFonts w:ascii="Calibri" w:hAnsi="Calibri"/>
@@ -13783,7 +13582,6 @@
         </w:rPr>
         <w:t>Storage</w:t>
       </w:r>
-      <w:proofErr w:type="spellEnd"/>
       <w:r>
         <w:rPr>
           <w:rFonts w:ascii="Calibri" w:hAnsi="Calibri"/>
@@ -14409,34 +14207,14 @@
           <w:szCs w:val="28"/>
         </w:rPr>
       </w:pPr>
-      <w:proofErr w:type="spellStart"/>
-      <w:r>
-        <w:rPr>
-          <w:rFonts w:asciiTheme="minorHAnsi" w:hAnsiTheme="minorHAnsi"/>
-          <w:sz w:val="28"/>
-          <w:szCs w:val="28"/>
-        </w:rPr>
-        <w:t>Biser</w:t>
-      </w:r>
-      <w:proofErr w:type="spellEnd"/>
-      <w:r>
-        <w:rPr>
-          <w:rFonts w:asciiTheme="minorHAnsi" w:hAnsiTheme="minorHAnsi"/>
-          <w:sz w:val="28"/>
-          <w:szCs w:val="28"/>
-        </w:rPr>
-        <w:t xml:space="preserve"> </w:t>
-      </w:r>
-      <w:proofErr w:type="spellStart"/>
-      <w:r>
-        <w:rPr>
-          <w:rFonts w:asciiTheme="minorHAnsi" w:hAnsiTheme="minorHAnsi"/>
-          <w:sz w:val="28"/>
-          <w:szCs w:val="28"/>
-        </w:rPr>
-        <w:t>Hristov</w:t>
-      </w:r>
-      <w:proofErr w:type="spellEnd"/>
+      <w:r>
+        <w:rPr>
+          <w:rFonts w:asciiTheme="minorHAnsi" w:hAnsiTheme="minorHAnsi"/>
+          <w:sz w:val="28"/>
+          <w:szCs w:val="28"/>
+        </w:rPr>
+        <w:t>Biser Hristov</w:t>
+      </w:r>
     </w:p>
     <w:p>
       <w:pPr>
@@ -14447,34 +14225,14 @@
           <w:szCs w:val="28"/>
         </w:rPr>
       </w:pPr>
-      <w:proofErr w:type="spellStart"/>
-      <w:r>
-        <w:rPr>
-          <w:rFonts w:asciiTheme="minorHAnsi" w:hAnsiTheme="minorHAnsi"/>
-          <w:sz w:val="28"/>
-          <w:szCs w:val="28"/>
-        </w:rPr>
-        <w:t>Blagoy</w:t>
-      </w:r>
-      <w:proofErr w:type="spellEnd"/>
-      <w:r>
-        <w:rPr>
-          <w:rFonts w:asciiTheme="minorHAnsi" w:hAnsiTheme="minorHAnsi"/>
-          <w:sz w:val="28"/>
-          <w:szCs w:val="28"/>
-        </w:rPr>
-        <w:t xml:space="preserve"> </w:t>
-      </w:r>
-      <w:proofErr w:type="spellStart"/>
-      <w:r>
-        <w:rPr>
-          <w:rFonts w:asciiTheme="minorHAnsi" w:hAnsiTheme="minorHAnsi"/>
-          <w:sz w:val="28"/>
-          <w:szCs w:val="28"/>
-        </w:rPr>
-        <w:t>Shokov</w:t>
-      </w:r>
-      <w:proofErr w:type="spellEnd"/>
+      <w:r>
+        <w:rPr>
+          <w:rFonts w:asciiTheme="minorHAnsi" w:hAnsiTheme="minorHAnsi"/>
+          <w:sz w:val="28"/>
+          <w:szCs w:val="28"/>
+        </w:rPr>
+        <w:t>Blagoy Shokov</w:t>
+      </w:r>
     </w:p>
     <w:p>
       <w:pPr>
@@ -14519,34 +14277,14 @@
           <w:szCs w:val="28"/>
         </w:rPr>
       </w:pPr>
-      <w:proofErr w:type="spellStart"/>
-      <w:r>
-        <w:rPr>
-          <w:rFonts w:asciiTheme="minorHAnsi" w:hAnsiTheme="minorHAnsi"/>
-          <w:sz w:val="28"/>
-          <w:szCs w:val="28"/>
-        </w:rPr>
-        <w:t>Dushka</w:t>
-      </w:r>
-      <w:proofErr w:type="spellEnd"/>
-      <w:r>
-        <w:rPr>
-          <w:rFonts w:asciiTheme="minorHAnsi" w:hAnsiTheme="minorHAnsi"/>
-          <w:sz w:val="28"/>
-          <w:szCs w:val="28"/>
-        </w:rPr>
-        <w:t xml:space="preserve"> </w:t>
-      </w:r>
-      <w:proofErr w:type="spellStart"/>
-      <w:r>
-        <w:rPr>
-          <w:rFonts w:asciiTheme="minorHAnsi" w:hAnsiTheme="minorHAnsi"/>
-          <w:sz w:val="28"/>
-          <w:szCs w:val="28"/>
-        </w:rPr>
-        <w:t>Dragoeva</w:t>
-      </w:r>
-      <w:proofErr w:type="spellEnd"/>
+      <w:r>
+        <w:rPr>
+          <w:rFonts w:asciiTheme="minorHAnsi" w:hAnsiTheme="minorHAnsi"/>
+          <w:sz w:val="28"/>
+          <w:szCs w:val="28"/>
+        </w:rPr>
+        <w:t>Dushka Dragoeva</w:t>
+      </w:r>
     </w:p>
     <w:p>
       <w:pPr>
@@ -14557,34 +14295,14 @@
           <w:szCs w:val="28"/>
         </w:rPr>
       </w:pPr>
-      <w:proofErr w:type="spellStart"/>
-      <w:r>
-        <w:rPr>
-          <w:rFonts w:asciiTheme="minorHAnsi" w:hAnsiTheme="minorHAnsi"/>
-          <w:sz w:val="28"/>
-          <w:szCs w:val="28"/>
-        </w:rPr>
-        <w:t>Plamen</w:t>
-      </w:r>
-      <w:proofErr w:type="spellEnd"/>
-      <w:r>
-        <w:rPr>
-          <w:rFonts w:asciiTheme="minorHAnsi" w:hAnsiTheme="minorHAnsi"/>
-          <w:sz w:val="28"/>
-          <w:szCs w:val="28"/>
-        </w:rPr>
-        <w:t xml:space="preserve"> </w:t>
-      </w:r>
-      <w:proofErr w:type="spellStart"/>
-      <w:r>
-        <w:rPr>
-          <w:rFonts w:asciiTheme="minorHAnsi" w:hAnsiTheme="minorHAnsi"/>
-          <w:sz w:val="28"/>
-          <w:szCs w:val="28"/>
-        </w:rPr>
-        <w:t>Kostadinov</w:t>
-      </w:r>
-      <w:proofErr w:type="spellEnd"/>
+      <w:r>
+        <w:rPr>
+          <w:rFonts w:asciiTheme="minorHAnsi" w:hAnsiTheme="minorHAnsi"/>
+          <w:sz w:val="28"/>
+          <w:szCs w:val="28"/>
+        </w:rPr>
+        <w:t>Plamen Kostadinov</w:t>
+      </w:r>
     </w:p>
     <w:p>
       <w:pPr>
@@ -15534,7 +15252,6 @@
           <w:szCs w:val="28"/>
         </w:rPr>
       </w:pPr>
-      <w:proofErr w:type="gramStart"/>
       <w:r>
         <w:rPr>
           <w:rFonts w:asciiTheme="minorHAnsi" w:hAnsiTheme="minorHAnsi"/>
@@ -15542,66 +15259,65 @@
           <w:sz w:val="28"/>
           <w:szCs w:val="28"/>
         </w:rPr>
-        <w:t>Telerik  QA</w:t>
-      </w:r>
-      <w:proofErr w:type="gramEnd"/>
-      <w:r>
-        <w:rPr>
-          <w:rFonts w:asciiTheme="minorHAnsi" w:hAnsiTheme="minorHAnsi"/>
-          <w:spacing w:val="-2"/>
-          <w:sz w:val="28"/>
-          <w:szCs w:val="28"/>
-        </w:rPr>
-        <w:t xml:space="preserve">  trainers</w:t>
-      </w:r>
-      <w:r>
-        <w:rPr>
-          <w:rFonts w:asciiTheme="minorHAnsi" w:hAnsiTheme="minorHAnsi"/>
-          <w:spacing w:val="-2"/>
-          <w:sz w:val="28"/>
-          <w:szCs w:val="28"/>
-        </w:rPr>
-        <w:t xml:space="preserve"> </w:t>
-      </w:r>
-    </w:p>
-    <w:p>
-      <w:pPr>
-        <w:ind w:left="708"/>
-        <w:rPr>
-          <w:rFonts w:asciiTheme="minorHAnsi" w:hAnsiTheme="minorHAnsi"/>
-          <w:sz w:val="28"/>
-          <w:szCs w:val="28"/>
-        </w:rPr>
-      </w:pPr>
-      <w:r>
-        <w:rPr>
-          <w:rFonts w:asciiTheme="minorHAnsi" w:hAnsiTheme="minorHAnsi"/>
-          <w:spacing w:val="-2"/>
-          <w:sz w:val="28"/>
-          <w:szCs w:val="28"/>
-        </w:rPr>
-        <w:t>Product Owner</w:t>
-      </w:r>
-      <w:r>
-        <w:rPr>
-          <w:rFonts w:asciiTheme="minorHAnsi" w:hAnsiTheme="minorHAnsi"/>
-          <w:spacing w:val="-2"/>
-          <w:sz w:val="28"/>
-          <w:szCs w:val="28"/>
-        </w:rPr>
-        <w:t xml:space="preserve"> must approve this plan</w:t>
-      </w:r>
-    </w:p>
-    <w:p>
-      <w:pPr>
-        <w:rPr>
-          <w:rFonts w:asciiTheme="minorHAnsi" w:hAnsiTheme="minorHAnsi"/>
-          <w:sz w:val="28"/>
-          <w:szCs w:val="28"/>
-        </w:rPr>
-      </w:pPr>
+        <w:t>Telerik QA</w:t>
+      </w:r>
       <w:bookmarkStart w:id="28" w:name="_GoBack"/>
       <w:bookmarkEnd w:id="28"/>
+      <w:r>
+        <w:rPr>
+          <w:rFonts w:asciiTheme="minorHAnsi" w:hAnsiTheme="minorHAnsi"/>
+          <w:spacing w:val="-2"/>
+          <w:sz w:val="28"/>
+          <w:szCs w:val="28"/>
+        </w:rPr>
+        <w:t xml:space="preserve"> trainers</w:t>
+      </w:r>
+      <w:r>
+        <w:rPr>
+          <w:rFonts w:asciiTheme="minorHAnsi" w:hAnsiTheme="minorHAnsi"/>
+          <w:spacing w:val="-2"/>
+          <w:sz w:val="28"/>
+          <w:szCs w:val="28"/>
+        </w:rPr>
+        <w:t xml:space="preserve"> </w:t>
+      </w:r>
+    </w:p>
+    <w:p>
+      <w:pPr>
+        <w:ind w:left="708"/>
+        <w:rPr>
+          <w:rFonts w:asciiTheme="minorHAnsi" w:hAnsiTheme="minorHAnsi"/>
+          <w:sz w:val="28"/>
+          <w:szCs w:val="28"/>
+        </w:rPr>
+      </w:pPr>
+      <w:r>
+        <w:rPr>
+          <w:rFonts w:asciiTheme="minorHAnsi" w:hAnsiTheme="minorHAnsi"/>
+          <w:spacing w:val="-2"/>
+          <w:sz w:val="28"/>
+          <w:szCs w:val="28"/>
+        </w:rPr>
+        <w:t>Product Owner</w:t>
+      </w:r>
+      <w:r>
+        <w:rPr>
+          <w:rFonts w:asciiTheme="minorHAnsi" w:hAnsiTheme="minorHAnsi"/>
+          <w:spacing w:val="-2"/>
+          <w:sz w:val="28"/>
+          <w:szCs w:val="28"/>
+        </w:rPr>
+        <w:t xml:space="preserve"> must approve this plan</w:t>
+      </w:r>
+    </w:p>
+    <w:p>
+      <w:pPr>
+        <w:rPr>
+          <w:rFonts w:asciiTheme="minorHAnsi" w:hAnsiTheme="minorHAnsi"/>
+          <w:sz w:val="28"/>
+          <w:szCs w:val="28"/>
+        </w:rPr>
+      </w:pPr>
     </w:p>
     <w:p>
       <w:pPr>
@@ -16247,7 +15963,7 @@
 </file>
 
 <file path=word/endnotes.xml><?xml version="1.0" encoding="utf-8"?>
-<w:endnotes xmlns:wpc="http://schemas.microsoft.com/office/word/2010/wordprocessingCanvas" xmlns:cx="http://schemas.microsoft.com/office/drawing/2014/chartex" xmlns:cx1="http://schemas.microsoft.com/office/drawing/2015/9/8/chartex" xmlns:mc="http://schemas.openxmlformats.org/markup-compatibility/2006" xmlns:o="urn:schemas-microsoft-com:office:office" xmlns:r="http://schemas.openxmlformats.org/officeDocument/2006/relationships" xmlns:m="http://schemas.openxmlformats.org/officeDocument/2006/math" xmlns:v="urn:schemas-microsoft-com:vml" xmlns:wp14="http://schemas.microsoft.com/office/word/2010/wordprocessingDrawing" xmlns:wp="http://schemas.openxmlformats.org/drawingml/2006/wordprocessingDrawing" xmlns:w10="urn:schemas-microsoft-com:office:word" xmlns:w="http://schemas.openxmlformats.org/wordprocessingml/2006/main" xmlns:w14="http://schemas.microsoft.com/office/word/2010/wordml" xmlns:w15="http://schemas.microsoft.com/office/word/2012/wordml" xmlns:w16se="http://schemas.microsoft.com/office/word/2015/wordml/symex" xmlns:wpg="http://schemas.microsoft.com/office/word/2010/wordprocessingGroup" xmlns:wpi="http://schemas.microsoft.com/office/word/2010/wordprocessingInk" xmlns:wne="http://schemas.microsoft.com/office/word/2006/wordml" xmlns:wps="http://schemas.microsoft.com/office/word/2010/wordprocessingShape" mc:Ignorable="w14 w15 w16se wp14">
+<w:endnotes xmlns:wpc="http://schemas.microsoft.com/office/word/2010/wordprocessingCanvas" xmlns:mc="http://schemas.openxmlformats.org/markup-compatibility/2006" xmlns:o="urn:schemas-microsoft-com:office:office" xmlns:r="http://schemas.openxmlformats.org/officeDocument/2006/relationships" xmlns:m="http://schemas.openxmlformats.org/officeDocument/2006/math" xmlns:v="urn:schemas-microsoft-com:vml" xmlns:wp14="http://schemas.microsoft.com/office/word/2010/wordprocessingDrawing" xmlns:wp="http://schemas.openxmlformats.org/drawingml/2006/wordprocessingDrawing" xmlns:w10="urn:schemas-microsoft-com:office:word" xmlns:w="http://schemas.openxmlformats.org/wordprocessingml/2006/main" xmlns:w14="http://schemas.microsoft.com/office/word/2010/wordml" xmlns:w15="http://schemas.microsoft.com/office/word/2012/wordml" xmlns:wpg="http://schemas.microsoft.com/office/word/2010/wordprocessingGroup" xmlns:wpi="http://schemas.microsoft.com/office/word/2010/wordprocessingInk" xmlns:wne="http://schemas.microsoft.com/office/word/2006/wordml" xmlns:wps="http://schemas.microsoft.com/office/word/2010/wordprocessingShape" mc:Ignorable="w14 w15 wp14">
   <w:endnote w:type="separator" w:id="-1">
     <w:p>
       <w:r>
@@ -16266,7 +15982,7 @@
 </file>
 
 <file path=word/footer1.xml><?xml version="1.0" encoding="utf-8"?>
-<w:ftr xmlns:wpc="http://schemas.microsoft.com/office/word/2010/wordprocessingCanvas" xmlns:cx="http://schemas.microsoft.com/office/drawing/2014/chartex" xmlns:cx1="http://schemas.microsoft.com/office/drawing/2015/9/8/chartex" xmlns:mc="http://schemas.openxmlformats.org/markup-compatibility/2006" xmlns:o="urn:schemas-microsoft-com:office:office" xmlns:r="http://schemas.openxmlformats.org/officeDocument/2006/relationships" xmlns:m="http://schemas.openxmlformats.org/officeDocument/2006/math" xmlns:v="urn:schemas-microsoft-com:vml" xmlns:wp14="http://schemas.microsoft.com/office/word/2010/wordprocessingDrawing" xmlns:wp="http://schemas.openxmlformats.org/drawingml/2006/wordprocessingDrawing" xmlns:w10="urn:schemas-microsoft-com:office:word" xmlns:w="http://schemas.openxmlformats.org/wordprocessingml/2006/main" xmlns:w14="http://schemas.microsoft.com/office/word/2010/wordml" xmlns:w15="http://schemas.microsoft.com/office/word/2012/wordml" xmlns:w16se="http://schemas.microsoft.com/office/word/2015/wordml/symex" xmlns:wpg="http://schemas.microsoft.com/office/word/2010/wordprocessingGroup" xmlns:wpi="http://schemas.microsoft.com/office/word/2010/wordprocessingInk" xmlns:wne="http://schemas.microsoft.com/office/word/2006/wordml" xmlns:wps="http://schemas.microsoft.com/office/word/2010/wordprocessingShape" mc:Ignorable="w14 w15 w16se wp14">
+<w:ftr xmlns:wpc="http://schemas.microsoft.com/office/word/2010/wordprocessingCanvas" xmlns:mc="http://schemas.openxmlformats.org/markup-compatibility/2006" xmlns:o="urn:schemas-microsoft-com:office:office" xmlns:r="http://schemas.openxmlformats.org/officeDocument/2006/relationships" xmlns:m="http://schemas.openxmlformats.org/officeDocument/2006/math" xmlns:v="urn:schemas-microsoft-com:vml" xmlns:wp14="http://schemas.microsoft.com/office/word/2010/wordprocessingDrawing" xmlns:wp="http://schemas.openxmlformats.org/drawingml/2006/wordprocessingDrawing" xmlns:w10="urn:schemas-microsoft-com:office:word" xmlns:w="http://schemas.openxmlformats.org/wordprocessingml/2006/main" xmlns:w14="http://schemas.microsoft.com/office/word/2010/wordml" xmlns:w15="http://schemas.microsoft.com/office/word/2012/wordml" xmlns:wpg="http://schemas.microsoft.com/office/word/2010/wordprocessingGroup" xmlns:wpi="http://schemas.microsoft.com/office/word/2010/wordprocessingInk" xmlns:wne="http://schemas.microsoft.com/office/word/2006/wordml" xmlns:wps="http://schemas.microsoft.com/office/word/2010/wordprocessingShape" mc:Ignorable="w14 w15 wp14">
   <w:p>
     <w:pPr>
       <w:spacing w:line="200" w:lineRule="exact"/>
@@ -16382,7 +16098,7 @@
             </wp:anchor>
           </w:drawing>
         </mc:Choice>
-        <mc:Fallback>
+        <mc:Fallback xmlns:w16se="http://schemas.microsoft.com/office/word/2015/wordml/symex" xmlns:cx1="http://schemas.microsoft.com/office/drawing/2015/9/8/chartex" xmlns:cx="http://schemas.microsoft.com/office/drawing/2014/chartex">
           <w:pict>
             <v:group w14:anchorId="3F1B63AE" id="Group 3" o:spid="_x0000_s1026" style="position:absolute;margin-left:92.3pt;margin-top:747.25pt;width:427.8pt;height:0;z-index:-251659264;mso-position-horizontal-relative:page;mso-position-vertical-relative:page" coordorigin="1846,14945" coordsize="8556,0" o:gfxdata="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">
               <v:shape id="Freeform 4" o:spid="_x0000_s1027" style="position:absolute;left:1846;top:14945;width:8556;height:0;visibility:visible;mso-wrap-style:square;v-text-anchor:top" coordsize="8556,0" o:gfxdata="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" path="m,l8556,e" filled="f" strokeweight=".82pt">
@@ -16602,7 +16318,7 @@
             </wp:anchor>
           </w:drawing>
         </mc:Choice>
-        <mc:Fallback>
+        <mc:Fallback xmlns:w16se="http://schemas.microsoft.com/office/word/2015/wordml/symex" xmlns:cx1="http://schemas.microsoft.com/office/drawing/2015/9/8/chartex" xmlns:cx="http://schemas.microsoft.com/office/drawing/2014/chartex">
           <w:pict>
             <v:shapetype id="_x0000_t202" coordsize="21600,21600" o:spt="202" path="m,l,21600r21600,l21600,xe">
               <v:stroke joinstyle="miter"/>
@@ -16899,6 +16615,10 @@
         </mc:Choice>
         <mc:Fallback>
           <w:pict>
+            <v:shapetype id="_x0000_t202" coordsize="21600,21600" o:spt="202" path="m,l,21600r21600,l21600,xe">
+              <v:stroke joinstyle="miter"/>
+              <v:path gradientshapeok="t" o:connecttype="rect"/>
+            </v:shapetype>
             <v:shape id="Text Box 1" o:spid="_x0000_s1028" type="#_x0000_t202" style="position:absolute;margin-left:481.7pt;margin-top:749.1pt;width:37.7pt;height:11.4pt;z-index:-251657216;visibility:visible;mso-wrap-style:square;mso-width-percent:0;mso-height-percent:0;mso-wrap-distance-left:9pt;mso-wrap-distance-top:0;mso-wrap-distance-right:9pt;mso-wrap-distance-bottom:0;mso-position-horizontal:absolute;mso-position-horizontal-relative:page;mso-position-vertical:absolute;mso-position-vertical-relative:page;mso-width-percent:0;mso-height-percent:0;mso-width-relative:page;mso-height-relative:page;v-text-anchor:top" o:gfxdata="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" filled="f" stroked="f">
               <v:textbox inset="0,0,0,0">
                 <w:txbxContent>
@@ -16985,7 +16705,7 @@
 </file>
 
 <file path=word/footnotes.xml><?xml version="1.0" encoding="utf-8"?>
-<w:footnotes xmlns:wpc="http://schemas.microsoft.com/office/word/2010/wordprocessingCanvas" xmlns:cx="http://schemas.microsoft.com/office/drawing/2014/chartex" xmlns:cx1="http://schemas.microsoft.com/office/drawing/2015/9/8/chartex" xmlns:mc="http://schemas.openxmlformats.org/markup-compatibility/2006" xmlns:o="urn:schemas-microsoft-com:office:office" xmlns:r="http://schemas.openxmlformats.org/officeDocument/2006/relationships" xmlns:m="http://schemas.openxmlformats.org/officeDocument/2006/math" xmlns:v="urn:schemas-microsoft-com:vml" xmlns:wp14="http://schemas.microsoft.com/office/word/2010/wordprocessingDrawing" xmlns:wp="http://schemas.openxmlformats.org/drawingml/2006/wordprocessingDrawing" xmlns:w10="urn:schemas-microsoft-com:office:word" xmlns:w="http://schemas.openxmlformats.org/wordprocessingml/2006/main" xmlns:w14="http://schemas.microsoft.com/office/word/2010/wordml" xmlns:w15="http://schemas.microsoft.com/office/word/2012/wordml" xmlns:w16se="http://schemas.microsoft.com/office/word/2015/wordml/symex" xmlns:wpg="http://schemas.microsoft.com/office/word/2010/wordprocessingGroup" xmlns:wpi="http://schemas.microsoft.com/office/word/2010/wordprocessingInk" xmlns:wne="http://schemas.microsoft.com/office/word/2006/wordml" xmlns:wps="http://schemas.microsoft.com/office/word/2010/wordprocessingShape" mc:Ignorable="w14 w15 w16se wp14">
+<w:footnotes xmlns:wpc="http://schemas.microsoft.com/office/word/2010/wordprocessingCanvas" xmlns:mc="http://schemas.openxmlformats.org/markup-compatibility/2006" xmlns:o="urn:schemas-microsoft-com:office:office" xmlns:r="http://schemas.openxmlformats.org/officeDocument/2006/relationships" xmlns:m="http://schemas.openxmlformats.org/officeDocument/2006/math" xmlns:v="urn:schemas-microsoft-com:vml" xmlns:wp14="http://schemas.microsoft.com/office/word/2010/wordprocessingDrawing" xmlns:wp="http://schemas.openxmlformats.org/drawingml/2006/wordprocessingDrawing" xmlns:w10="urn:schemas-microsoft-com:office:word" xmlns:w="http://schemas.openxmlformats.org/wordprocessingml/2006/main" xmlns:w14="http://schemas.microsoft.com/office/word/2010/wordml" xmlns:w15="http://schemas.microsoft.com/office/word/2012/wordml" xmlns:wpg="http://schemas.microsoft.com/office/word/2010/wordprocessingGroup" xmlns:wpi="http://schemas.microsoft.com/office/word/2010/wordprocessingInk" xmlns:wne="http://schemas.microsoft.com/office/word/2006/wordml" xmlns:wps="http://schemas.microsoft.com/office/word/2010/wordprocessingShape" mc:Ignorable="w14 w15 wp14">
   <w:footnote w:type="separator" w:id="-1">
     <w:p>
       <w:r>
@@ -17004,7 +16724,7 @@
 </file>
 
 <file path=word/header1.xml><?xml version="1.0" encoding="utf-8"?>
-<w:hdr xmlns:wpc="http://schemas.microsoft.com/office/word/2010/wordprocessingCanvas" xmlns:cx="http://schemas.microsoft.com/office/drawing/2014/chartex" xmlns:cx1="http://schemas.microsoft.com/office/drawing/2015/9/8/chartex" xmlns:mc="http://schemas.openxmlformats.org/markup-compatibility/2006" xmlns:o="urn:schemas-microsoft-com:office:office" xmlns:r="http://schemas.openxmlformats.org/officeDocument/2006/relationships" xmlns:m="http://schemas.openxmlformats.org/officeDocument/2006/math" xmlns:v="urn:schemas-microsoft-com:vml" xmlns:wp14="http://schemas.microsoft.com/office/word/2010/wordprocessingDrawing" xmlns:wp="http://schemas.openxmlformats.org/drawingml/2006/wordprocessingDrawing" xmlns:w10="urn:schemas-microsoft-com:office:word" xmlns:w="http://schemas.openxmlformats.org/wordprocessingml/2006/main" xmlns:w14="http://schemas.microsoft.com/office/word/2010/wordml" xmlns:w15="http://schemas.microsoft.com/office/word/2012/wordml" xmlns:w16se="http://schemas.microsoft.com/office/word/2015/wordml/symex" xmlns:wpg="http://schemas.microsoft.com/office/word/2010/wordprocessingGroup" xmlns:wpi="http://schemas.microsoft.com/office/word/2010/wordprocessingInk" xmlns:wne="http://schemas.microsoft.com/office/word/2006/wordml" xmlns:wps="http://schemas.microsoft.com/office/word/2010/wordprocessingShape" mc:Ignorable="w14 w15 w16se wp14">
+<w:hdr xmlns:wpc="http://schemas.microsoft.com/office/word/2010/wordprocessingCanvas" xmlns:mc="http://schemas.openxmlformats.org/markup-compatibility/2006" xmlns:o="urn:schemas-microsoft-com:office:office" xmlns:r="http://schemas.openxmlformats.org/officeDocument/2006/relationships" xmlns:m="http://schemas.openxmlformats.org/officeDocument/2006/math" xmlns:v="urn:schemas-microsoft-com:vml" xmlns:wp14="http://schemas.microsoft.com/office/word/2010/wordprocessingDrawing" xmlns:wp="http://schemas.openxmlformats.org/drawingml/2006/wordprocessingDrawing" xmlns:w10="urn:schemas-microsoft-com:office:word" xmlns:w="http://schemas.openxmlformats.org/wordprocessingml/2006/main" xmlns:w14="http://schemas.microsoft.com/office/word/2010/wordml" xmlns:w15="http://schemas.microsoft.com/office/word/2012/wordml" xmlns:wpg="http://schemas.microsoft.com/office/word/2010/wordprocessingGroup" xmlns:wpi="http://schemas.microsoft.com/office/word/2010/wordprocessingInk" xmlns:wne="http://schemas.microsoft.com/office/word/2006/wordml" xmlns:wps="http://schemas.microsoft.com/office/word/2010/wordprocessingShape" mc:Ignorable="w14 w15 wp14">
   <w:p>
     <w:pPr>
       <w:tabs>
@@ -17153,7 +16873,7 @@
             </wp:anchor>
           </w:drawing>
         </mc:Choice>
-        <mc:Fallback>
+        <mc:Fallback xmlns:w16se="http://schemas.microsoft.com/office/word/2015/wordml/symex" xmlns:cx1="http://schemas.microsoft.com/office/drawing/2015/9/8/chartex" xmlns:cx="http://schemas.microsoft.com/office/drawing/2014/chartex">
           <w:pict>
             <v:shapetype id="_x0000_t202" coordsize="21600,21600" o:spt="202" path="m,l,21600r21600,l21600,xe">
               <v:stroke joinstyle="miter"/>
@@ -17195,7 +16915,7 @@
                                   </pic:cNvPicPr>
                                 </pic:nvPicPr>
                                 <pic:blipFill>
-                                  <a:blip r:embed="rId1">
+                                  <a:blip r:embed="rId2">
                                     <a:extLst>
                                       <a:ext uri="{28A0092B-C50C-407E-A947-70E740481C1C}">
                                         <a14:useLocalDpi xmlns:a14="http://schemas.microsoft.com/office/drawing/2010/main" val="0"/>
@@ -17255,7 +16975,7 @@
 </file>
 
 <file path=word/numbering.xml><?xml version="1.0" encoding="utf-8"?>
-<w:numbering xmlns:wpc="http://schemas.microsoft.com/office/word/2010/wordprocessingCanvas" xmlns:cx="http://schemas.microsoft.com/office/drawing/2014/chartex" xmlns:cx1="http://schemas.microsoft.com/office/drawing/2015/9/8/chartex" xmlns:mc="http://schemas.openxmlformats.org/markup-compatibility/2006" xmlns:o="urn:schemas-microsoft-com:office:office" xmlns:r="http://schemas.openxmlformats.org/officeDocument/2006/relationships" xmlns:m="http://schemas.openxmlformats.org/officeDocument/2006/math" xmlns:v="urn:schemas-microsoft-com:vml" xmlns:wp14="http://schemas.microsoft.com/office/word/2010/wordprocessingDrawing" xmlns:wp="http://schemas.openxmlformats.org/drawingml/2006/wordprocessingDrawing" xmlns:w10="urn:schemas-microsoft-com:office:word" xmlns:w="http://schemas.openxmlformats.org/wordprocessingml/2006/main" xmlns:w14="http://schemas.microsoft.com/office/word/2010/wordml" xmlns:w15="http://schemas.microsoft.com/office/word/2012/wordml" xmlns:w16se="http://schemas.microsoft.com/office/word/2015/wordml/symex" xmlns:wpg="http://schemas.microsoft.com/office/word/2010/wordprocessingGroup" xmlns:wpi="http://schemas.microsoft.com/office/word/2010/wordprocessingInk" xmlns:wne="http://schemas.microsoft.com/office/word/2006/wordml" xmlns:wps="http://schemas.microsoft.com/office/word/2010/wordprocessingShape" mc:Ignorable="w14 w15 w16se wp14">
+<w:numbering xmlns:wpc="http://schemas.microsoft.com/office/word/2010/wordprocessingCanvas" xmlns:mc="http://schemas.openxmlformats.org/markup-compatibility/2006" xmlns:o="urn:schemas-microsoft-com:office:office" xmlns:r="http://schemas.openxmlformats.org/officeDocument/2006/relationships" xmlns:m="http://schemas.openxmlformats.org/officeDocument/2006/math" xmlns:v="urn:schemas-microsoft-com:vml" xmlns:wp14="http://schemas.microsoft.com/office/word/2010/wordprocessingDrawing" xmlns:wp="http://schemas.openxmlformats.org/drawingml/2006/wordprocessingDrawing" xmlns:w10="urn:schemas-microsoft-com:office:word" xmlns:w="http://schemas.openxmlformats.org/wordprocessingml/2006/main" xmlns:w14="http://schemas.microsoft.com/office/word/2010/wordml" xmlns:w15="http://schemas.microsoft.com/office/word/2012/wordml" xmlns:wpg="http://schemas.microsoft.com/office/word/2010/wordprocessingGroup" xmlns:wpi="http://schemas.microsoft.com/office/word/2010/wordprocessingInk" xmlns:wne="http://schemas.microsoft.com/office/word/2006/wordml" xmlns:wps="http://schemas.microsoft.com/office/word/2010/wordprocessingShape" mc:Ignorable="w14 w15 wp14">
   <w:abstractNum w:abstractNumId="0" w15:restartNumberingAfterBreak="0">
     <w:nsid w:val="05676C72"/>
     <w:multiLevelType w:val="hybridMultilevel"/>
@@ -19749,7 +19469,7 @@
 </file>
 
 <file path=word/styles.xml><?xml version="1.0" encoding="utf-8"?>
-<w:styles xmlns:mc="http://schemas.openxmlformats.org/markup-compatibility/2006" xmlns:r="http://schemas.openxmlformats.org/officeDocument/2006/relationships" xmlns:w="http://schemas.openxmlformats.org/wordprocessingml/2006/main" xmlns:w14="http://schemas.microsoft.com/office/word/2010/wordml" xmlns:w15="http://schemas.microsoft.com/office/word/2012/wordml" xmlns:w16se="http://schemas.microsoft.com/office/word/2015/wordml/symex" mc:Ignorable="w14 w15 w16se">
+<w:styles xmlns:mc="http://schemas.openxmlformats.org/markup-compatibility/2006" xmlns:r="http://schemas.openxmlformats.org/officeDocument/2006/relationships" xmlns:w="http://schemas.openxmlformats.org/wordprocessingml/2006/main" xmlns:w14="http://schemas.microsoft.com/office/word/2010/wordml" xmlns:w15="http://schemas.microsoft.com/office/word/2012/wordml" mc:Ignorable="w14 w15">
   <w:docDefaults>
     <w:rPrDefault>
       <w:rPr>
@@ -21045,7 +20765,7 @@
 </file>
 
 <file path=customXml/itemProps1.xml><?xml version="1.0" encoding="utf-8"?>
-<ds:datastoreItem xmlns:ds="http://schemas.openxmlformats.org/officeDocument/2006/customXml" ds:itemID="{09C3F26F-5550-4F27-B7BE-1B4FA8FFC726}">
+<ds:datastoreItem xmlns:ds="http://schemas.openxmlformats.org/officeDocument/2006/customXml" ds:itemID="{244BACCC-2F9E-4922-8792-8F6886CB8298}">
   <ds:schemaRefs>
     <ds:schemaRef ds:uri="http://schemas.openxmlformats.org/officeDocument/2006/bibliography"/>
   </ds:schemaRefs>

</xml_diff>